<commit_message>
added new bootstrapped prediction plot
</commit_message>
<xml_diff>
--- a/reports/thesis/03_chapter_2.docx
+++ b/reports/thesis/03_chapter_2.docx
@@ -101,17 +101,8 @@
           <w:i/>
           <w:iCs/>
         </w:rPr>
-        <w:t xml:space="preserve">Macaca </w:t>
-      </w:r>
-      <w:proofErr w:type="spellStart"/>
-      <w:r>
-        <w:rPr>
-          <w:i/>
-          <w:iCs/>
-        </w:rPr>
-        <w:t>sylvanus</w:t>
-      </w:r>
-      <w:proofErr w:type="spellEnd"/>
+        <w:t>Macaca sylvanus</w:t>
+      </w:r>
       <w:r>
         <w:t xml:space="preserve">) in forest heavily modified for pastoralism minimized their diurnal resting time to attain enough food </w:t>
       </w:r>
@@ -342,23 +333,7 @@
           <w:rFonts w:ascii="Aptos" w:hAnsi="Aptos" w:cs="Times New Roman"/>
           <w:kern w:val="0"/>
         </w:rPr>
-        <w:t>(</w:t>
-      </w:r>
-      <w:proofErr w:type="spellStart"/>
-      <w:r>
-        <w:rPr>
-          <w:rFonts w:ascii="Aptos" w:hAnsi="Aptos" w:cs="Times New Roman"/>
-          <w:kern w:val="0"/>
-        </w:rPr>
-        <w:t>Bartumeus</w:t>
-      </w:r>
-      <w:proofErr w:type="spellEnd"/>
-      <w:r>
-        <w:rPr>
-          <w:rFonts w:ascii="Aptos" w:hAnsi="Aptos" w:cs="Times New Roman"/>
-          <w:kern w:val="0"/>
-        </w:rPr>
-        <w:t xml:space="preserve"> et al. 2010, Cortés-Avizanda et al. 2012)</w:t>
+        <w:t>(Bartumeus et al. 2010, Cortés-Avizanda et al. 2012)</w:t>
       </w:r>
       <w:r>
         <w:fldChar w:fldCharType="end"/>
@@ -487,14 +462,12 @@
         </w:rPr>
         <w:t>(</w:t>
       </w:r>
-      <w:proofErr w:type="spellStart"/>
       <w:r>
         <w:rPr>
           <w:rFonts w:ascii="Aptos" w:hAnsi="Aptos"/>
         </w:rPr>
         <w:t>MacNulty</w:t>
       </w:r>
-      <w:proofErr w:type="spellEnd"/>
       <w:r>
         <w:rPr>
           <w:rFonts w:ascii="Aptos" w:hAnsi="Aptos"/>
@@ -813,21 +786,7 @@
         <w:rPr>
           <w:rFonts w:ascii="Aptos" w:hAnsi="Aptos"/>
         </w:rPr>
-        <w:t xml:space="preserve">(White 2005, </w:t>
-      </w:r>
-      <w:proofErr w:type="spellStart"/>
-      <w:r>
-        <w:rPr>
-          <w:rFonts w:ascii="Aptos" w:hAnsi="Aptos"/>
-        </w:rPr>
-        <w:t>Marzluff</w:t>
-      </w:r>
-      <w:proofErr w:type="spellEnd"/>
-      <w:r>
-        <w:rPr>
-          <w:rFonts w:ascii="Aptos" w:hAnsi="Aptos"/>
-        </w:rPr>
-        <w:t xml:space="preserve"> et al. 2021)</w:t>
+        <w:t>(White 2005, Marzluff et al. 2021)</w:t>
       </w:r>
       <w:r>
         <w:fldChar w:fldCharType="end"/>
@@ -1239,15 +1198,7 @@
         <w:t>making a commute an inefficient use of time</w:t>
       </w:r>
       <w:r>
-        <w:t xml:space="preserve"> </w:t>
-      </w:r>
-      <w:proofErr w:type="gramStart"/>
-      <w:r>
-        <w:t>for the amount of</w:t>
-      </w:r>
-      <w:proofErr w:type="gramEnd"/>
-      <w:r>
-        <w:t xml:space="preserve"> carrion </w:t>
+        <w:t xml:space="preserve"> for the amount of carrion </w:t>
       </w:r>
       <w:r>
         <w:lastRenderedPageBreak/>
@@ -1634,15 +1585,7 @@
         <w:t>-</w:t>
       </w:r>
       <w:r>
-        <w:t xml:space="preserve">controlled net launchers (Coda </w:t>
-      </w:r>
-      <w:proofErr w:type="gramStart"/>
-      <w:r>
-        <w:t>Enterprises,</w:t>
-      </w:r>
-      <w:proofErr w:type="gramEnd"/>
-      <w:r>
-        <w:t xml:space="preserve"> Ltd)</w:t>
+        <w:t>controlled net launchers (Coda Enterprises, Ltd)</w:t>
       </w:r>
       <w:r>
         <w:t xml:space="preserve"> using v</w:t>
@@ -1676,15 +1619,7 @@
         <w:t>-</w:t>
       </w:r>
       <w:r>
-        <w:t>powered GPS data loggers (e-</w:t>
-      </w:r>
-      <w:proofErr w:type="spellStart"/>
-      <w:r>
-        <w:t>obs</w:t>
-      </w:r>
-      <w:proofErr w:type="spellEnd"/>
-      <w:r>
-        <w:t xml:space="preserve"> GmbH; Bird Solar UMTS, 25 g) to the bird using </w:t>
+        <w:t xml:space="preserve">powered GPS data loggers (e-obs GmbH; Bird Solar UMTS, 25 g) to the bird using </w:t>
       </w:r>
       <w:r>
         <w:t>Teflon</w:t>
@@ -1721,15 +1656,7 @@
         <w:t>ed</w:t>
       </w:r>
       <w:r>
-        <w:t xml:space="preserve"> directly to a </w:t>
-      </w:r>
-      <w:proofErr w:type="spellStart"/>
-      <w:r>
-        <w:t>Movebank</w:t>
-      </w:r>
-      <w:proofErr w:type="spellEnd"/>
-      <w:r>
-        <w:t xml:space="preserve"> database through a 3G cell network connection. </w:t>
+        <w:t xml:space="preserve"> directly to a Movebank database through a 3G cell network connection. </w:t>
       </w:r>
     </w:p>
     <w:p>
@@ -1828,13 +1755,8 @@
         <w:t xml:space="preserve"> pair were tagged</w:t>
       </w:r>
       <w:r>
-        <w:t xml:space="preserve"> to avoid </w:t>
-      </w:r>
-      <w:proofErr w:type="spellStart"/>
-      <w:r>
-        <w:t>pseudoreplication</w:t>
-      </w:r>
-      <w:proofErr w:type="spellEnd"/>
+        <w:t xml:space="preserve"> to avoid pseudoreplication</w:t>
+      </w:r>
       <w:r>
         <w:t xml:space="preserve"> because </w:t>
       </w:r>
@@ -1908,15 +1830,7 @@
         <w:ind w:firstLine="720"/>
       </w:pPr>
       <w:r>
-        <w:t xml:space="preserve">We only used GPS points from an individual raven that were separated </w:t>
-      </w:r>
-      <w:proofErr w:type="gramStart"/>
-      <w:r>
-        <w:t>by</w:t>
-      </w:r>
-      <w:proofErr w:type="gramEnd"/>
-      <w:r>
-        <w:t xml:space="preserve"> at least 29 minutes. </w:t>
+        <w:t xml:space="preserve">We only used GPS points from an individual raven that were separated by at least 29 minutes. </w:t>
       </w:r>
       <w:r>
         <w:t xml:space="preserve">This removed instances of fixes </w:t>
@@ -2294,15 +2208,7 @@
       </w:r>
       <w:r>
         <w:lastRenderedPageBreak/>
-        <w:t xml:space="preserve">recognize that additional take will occur outside of this region, but </w:t>
-      </w:r>
-      <w:proofErr w:type="gramStart"/>
-      <w:r>
-        <w:t>the vast majority of</w:t>
-      </w:r>
-      <w:proofErr w:type="gramEnd"/>
-      <w:r>
-        <w:t xml:space="preserve"> hunting occur</w:t>
+        <w:t>recognize that additional take will occur outside of this region, but the vast majority of hunting occur</w:t>
       </w:r>
       <w:r>
         <w:t>s</w:t>
@@ -2515,15 +2421,7 @@
       </w:r>
       <w:r>
         <w:lastRenderedPageBreak/>
-        <w:t>are on a much smaller scale than either the MTFWP hunting season or the tribal bison hunt (</w:t>
-      </w:r>
-      <w:proofErr w:type="spellStart"/>
-      <w:r>
-        <w:t>Kqyn</w:t>
-      </w:r>
-      <w:proofErr w:type="spellEnd"/>
-      <w:r>
-        <w:t xml:space="preserve"> Kuka</w:t>
+        <w:t>are on a much smaller scale than either the MTFWP hunting season or the tribal bison hunt (Kqyn Kuka</w:t>
       </w:r>
       <w:r>
         <w:t>,</w:t>
@@ -2701,21 +2599,7 @@
         <w:rPr>
           <w:rFonts w:ascii="Aptos" w:hAnsi="Aptos"/>
         </w:rPr>
-        <w:t>(</w:t>
-      </w:r>
-      <w:proofErr w:type="spellStart"/>
-      <w:r>
-        <w:rPr>
-          <w:rFonts w:ascii="Aptos" w:hAnsi="Aptos"/>
-        </w:rPr>
-        <w:t>Rickbeil</w:t>
-      </w:r>
-      <w:proofErr w:type="spellEnd"/>
-      <w:r>
-        <w:rPr>
-          <w:rFonts w:ascii="Aptos" w:hAnsi="Aptos"/>
-        </w:rPr>
-        <w:t xml:space="preserve"> et al. 2019)</w:t>
+        <w:t>(Rickbeil et al. 2019)</w:t>
       </w:r>
       <w:r>
         <w:fldChar w:fldCharType="end"/>
@@ -3064,15 +2948,7 @@
         <w:t xml:space="preserve"> </w:t>
       </w:r>
       <w:r>
-        <w:t xml:space="preserve">using the package </w:t>
-      </w:r>
-      <w:proofErr w:type="spellStart"/>
-      <w:r>
-        <w:t>adehabitatHR</w:t>
-      </w:r>
-      <w:proofErr w:type="spellEnd"/>
-      <w:r>
-        <w:t xml:space="preserve"> (</w:t>
+        <w:t>using the package adehabitatHR (</w:t>
       </w:r>
       <w:r>
         <w:rPr>
@@ -4203,22 +4079,14 @@
         <w:t>.5</w:t>
       </w:r>
       <w:r>
+        <w:t xml:space="preserve">, sd = </w:t>
+      </w:r>
+      <w:r>
+        <w:t>62</w:t>
+      </w:r>
+      <w:r>
         <w:t xml:space="preserve">, </w:t>
       </w:r>
-      <w:proofErr w:type="spellStart"/>
-      <w:r>
-        <w:t>sd</w:t>
-      </w:r>
-      <w:proofErr w:type="spellEnd"/>
-      <w:r>
-        <w:t xml:space="preserve"> = </w:t>
-      </w:r>
-      <w:r>
-        <w:t>62</w:t>
-      </w:r>
-      <w:r>
-        <w:t xml:space="preserve">, </w:t>
-      </w:r>
       <w:r>
         <w:t>range</w:t>
       </w:r>
@@ -4267,15 +4135,7 @@
         <w:t>7.5</w:t>
       </w:r>
       <w:r>
-        <w:t xml:space="preserve">% of days (range = 13.9 – 100%, </w:t>
-      </w:r>
-      <w:proofErr w:type="spellStart"/>
-      <w:r>
-        <w:t>sd</w:t>
-      </w:r>
-      <w:proofErr w:type="spellEnd"/>
-      <w:r>
-        <w:t xml:space="preserve"> = </w:t>
+        <w:t xml:space="preserve">% of days (range = 13.9 – 100%, sd = </w:t>
       </w:r>
       <w:r>
         <w:t>19.8</w:t>
@@ -4296,15 +4156,7 @@
         <w:t>traveled an average</w:t>
       </w:r>
       <w:r>
-        <w:t xml:space="preserve"> 34.6 km (range = 7.4 – 64, </w:t>
-      </w:r>
-      <w:proofErr w:type="spellStart"/>
-      <w:r>
-        <w:t>sd</w:t>
-      </w:r>
-      <w:proofErr w:type="spellEnd"/>
-      <w:r>
-        <w:t xml:space="preserve"> = 15.7) </w:t>
+        <w:t xml:space="preserve"> 34.6 km (range = 7.4 – 64, sd = 15.7) </w:t>
       </w:r>
       <w:r>
         <w:t xml:space="preserve">to forage in the hunting area an average of </w:t>
@@ -4319,15 +4171,7 @@
         <w:t>5</w:t>
       </w:r>
       <w:r>
-        <w:t xml:space="preserve">% of days (range = 0 – 100%, </w:t>
-      </w:r>
-      <w:proofErr w:type="spellStart"/>
-      <w:r>
-        <w:t>sd</w:t>
-      </w:r>
-      <w:proofErr w:type="spellEnd"/>
-      <w:r>
-        <w:t xml:space="preserve"> = 3</w:t>
+        <w:t>% of days (range = 0 – 100%, sd = 3</w:t>
       </w:r>
       <w:r>
         <w:t>1.5</w:t>
@@ -4487,15 +4331,7 @@
         <w:t>2</w:t>
       </w:r>
       <w:r>
-        <w:t xml:space="preserve">, </w:t>
-      </w:r>
-      <w:proofErr w:type="spellStart"/>
-      <w:r>
-        <w:t>sd</w:t>
-      </w:r>
-      <w:proofErr w:type="spellEnd"/>
-      <w:r>
-        <w:t xml:space="preserve"> = 6.3</w:t>
+        <w:t>, sd = 6.3</w:t>
       </w:r>
       <w:r>
         <w:t xml:space="preserve"> </w:t>
@@ -4522,15 +4358,7 @@
         <w:t>for a mean</w:t>
       </w:r>
       <w:r>
-        <w:t xml:space="preserve"> of 3.1% of days (range = 0 – 25%, </w:t>
-      </w:r>
-      <w:proofErr w:type="spellStart"/>
-      <w:r>
-        <w:t>sd</w:t>
-      </w:r>
-      <w:proofErr w:type="spellEnd"/>
-      <w:r>
-        <w:t xml:space="preserve"> = 6.</w:t>
+        <w:t xml:space="preserve"> of 3.1% of days (range = 0 – 25%, sd = 6.</w:t>
       </w:r>
       <w:r>
         <w:t>1</w:t>
@@ -4572,15 +4400,7 @@
         <w:t>33.3</w:t>
       </w:r>
       <w:r>
-        <w:t xml:space="preserve">%, </w:t>
-      </w:r>
-      <w:proofErr w:type="spellStart"/>
-      <w:r>
-        <w:t>sd</w:t>
-      </w:r>
-      <w:proofErr w:type="spellEnd"/>
-      <w:r>
-        <w:t xml:space="preserve"> = </w:t>
+        <w:t xml:space="preserve">%, sd = </w:t>
       </w:r>
       <w:r>
         <w:t>7.7</w:t>
@@ -4637,15 +4457,7 @@
         <w:t>16.7</w:t>
       </w:r>
       <w:r>
-        <w:t xml:space="preserve"> – 100%, </w:t>
-      </w:r>
-      <w:proofErr w:type="spellStart"/>
-      <w:r>
-        <w:t>sd</w:t>
-      </w:r>
-      <w:proofErr w:type="spellEnd"/>
-      <w:r>
-        <w:t xml:space="preserve"> = 3</w:t>
+        <w:t xml:space="preserve"> – 100%, sd = 3</w:t>
       </w:r>
       <w:r>
         <w:t>3.2</w:t>
@@ -4669,15 +4481,7 @@
         <w:t>of 15.2%</w:t>
       </w:r>
       <w:r>
-        <w:t xml:space="preserve"> of trips to the hunting regions throughout the winter (range = 0 – 60%, </w:t>
-      </w:r>
-      <w:proofErr w:type="spellStart"/>
-      <w:r>
-        <w:t>sd</w:t>
-      </w:r>
-      <w:proofErr w:type="spellEnd"/>
-      <w:r>
-        <w:t xml:space="preserve"> = 17.3%</w:t>
+        <w:t xml:space="preserve"> of trips to the hunting regions throughout the winter (range = 0 – 60%, sd = 17.3%</w:t>
       </w:r>
       <w:r>
         <w:t>, Fig. 1</w:t>
@@ -4766,15 +4570,7 @@
         <w:t xml:space="preserve"> </w:t>
       </w:r>
       <w:r>
-        <w:t xml:space="preserve">wolf </w:t>
-      </w:r>
-      <w:proofErr w:type="gramStart"/>
-      <w:r>
-        <w:t>kill</w:t>
-      </w:r>
-      <w:proofErr w:type="gramEnd"/>
-      <w:r>
-        <w:t xml:space="preserve"> within </w:t>
+        <w:t xml:space="preserve">wolf kill within </w:t>
       </w:r>
       <w:r>
         <w:t xml:space="preserve">1 km of </w:t>
@@ -5715,13 +5511,7 @@
         <w:t>.</w:t>
       </w:r>
       <w:r>
-        <w:t xml:space="preserve"> At the daily level decisions about </w:t>
-      </w:r>
-      <w:r>
-        <w:t>what to eat, where to sleep, and who to interact with</w:t>
-      </w:r>
-      <w:r>
-        <w:t xml:space="preserve"> play a role in an individual’s overall health through decisions about.</w:t>
+        <w:t xml:space="preserve"> At the daily level decisions about what to eat, where to sleep, and who to interact with play a role in an individual’s overall health through decisions about.</w:t>
       </w:r>
       <w:r>
         <w:t xml:space="preserve"> </w:t>
@@ -6203,15 +5993,7 @@
         <w:t xml:space="preserve"> </w:t>
       </w:r>
       <w:r>
-        <w:t xml:space="preserve">Ravens in Yellowstone heavily utilize insects outbreaks such as grasshoppers and </w:t>
-      </w:r>
-      <w:proofErr w:type="spellStart"/>
-      <w:r>
-        <w:t>salmonflies</w:t>
-      </w:r>
-      <w:proofErr w:type="spellEnd"/>
-      <w:r>
-        <w:t xml:space="preserve"> during the summer breeding season, which allows them to provide a protein dense food to growing chicks </w:t>
+        <w:t xml:space="preserve">Ravens in Yellowstone heavily utilize insects outbreaks such as grasshoppers and salmonflies during the summer breeding season, which allows them to provide a protein dense food to growing chicks </w:t>
       </w:r>
       <w:r>
         <w:fldChar w:fldCharType="begin"/>
@@ -6450,13 +6232,8 @@
         <w:t xml:space="preserve"> visits</w:t>
       </w:r>
       <w:r>
-        <w:t xml:space="preserve">, </w:t>
-      </w:r>
-      <w:proofErr w:type="gramStart"/>
-      <w:r>
-        <w:t>memory</w:t>
-      </w:r>
-      <w:proofErr w:type="gramEnd"/>
+        <w:t>, memory</w:t>
+      </w:r>
       <w:r>
         <w:t xml:space="preserve"> of previous years</w:t>
       </w:r>
@@ -6882,15 +6659,7 @@
       </w:r>
       <w:r>
         <w:lastRenderedPageBreak/>
-        <w:t xml:space="preserve">alternative anthropogenic resources within </w:t>
-      </w:r>
-      <w:proofErr w:type="gramStart"/>
-      <w:r>
-        <w:t>close proximity</w:t>
-      </w:r>
-      <w:proofErr w:type="gramEnd"/>
-      <w:r>
-        <w:t xml:space="preserve"> of the hunting regions</w:t>
+        <w:t>alternative anthropogenic resources within close proximity of the hunting regions</w:t>
       </w:r>
       <w:r>
         <w:t xml:space="preserve"> </w:t>
@@ -7088,11 +6857,9 @@
       <w:r>
         <w:t xml:space="preserve">in Yellowstone </w:t>
       </w:r>
-      <w:proofErr w:type="gramStart"/>
       <w:r>
         <w:t>in regard to</w:t>
       </w:r>
-      <w:proofErr w:type="gramEnd"/>
       <w:r>
         <w:t xml:space="preserve"> the</w:t>
       </w:r>
@@ -7222,15 +6989,7 @@
         <w:t xml:space="preserve"> left its territory, it was influenced by the movement of other ravens</w:t>
       </w:r>
       <w:r>
-        <w:t xml:space="preserve">, often traveling in concert with </w:t>
-      </w:r>
-      <w:proofErr w:type="gramStart"/>
-      <w:r>
-        <w:t>conspecifics</w:t>
-      </w:r>
-      <w:proofErr w:type="gramEnd"/>
-      <w:r>
-        <w:t>.</w:t>
+        <w:t>, often traveling in concert with conspecifics.</w:t>
       </w:r>
       <w:r>
         <w:t xml:space="preserve"> </w:t>
@@ -7607,15 +7366,7 @@
         <w:t xml:space="preserve">. </w:t>
       </w:r>
       <w:r>
-        <w:t xml:space="preserve">Wolf kills that were utilized after a raven left its territory are shown in pink. The landfill and water treatment ponds within the hunting regions utilized by ravens </w:t>
-      </w:r>
-      <w:proofErr w:type="gramStart"/>
-      <w:r>
-        <w:t>is</w:t>
-      </w:r>
-      <w:proofErr w:type="gramEnd"/>
-      <w:r>
-        <w:t xml:space="preserve"> located at the star.</w:t>
+        <w:t>Wolf kills that were utilized after a raven left its territory are shown in pink. The landfill and water treatment ponds within the hunting regions utilized by ravens is located at the star.</w:t>
       </w:r>
     </w:p>
     <w:p>
@@ -8139,6 +7890,9 @@
         <w:spacing w:line="480" w:lineRule="auto"/>
       </w:pPr>
       <w:r>
+        <w:rPr>
+          <w:noProof/>
+        </w:rPr>
         <w:lastRenderedPageBreak/>
         <w:drawing>
           <wp:inline distT="0" distB="0" distL="0" distR="0" wp14:anchorId="4278F1A0" wp14:editId="33A2CB89">
@@ -10063,10 +9817,10 @@
         </w:rPr>
         <w:lastRenderedPageBreak/>
         <w:drawing>
-          <wp:inline distT="0" distB="0" distL="0" distR="0" wp14:anchorId="666D78A7" wp14:editId="5775ADE4">
-            <wp:extent cx="5943600" cy="4638675"/>
-            <wp:effectExtent l="0" t="0" r="0" b="9525"/>
-            <wp:docPr id="1654023894" name="Picture 2"/>
+          <wp:inline distT="0" distB="0" distL="0" distR="0" wp14:anchorId="72FDE139" wp14:editId="1555F2CC">
+            <wp:extent cx="5943600" cy="4717415"/>
+            <wp:effectExtent l="0" t="0" r="0" b="6985"/>
+            <wp:docPr id="375623677" name="Graphic 1"/>
             <wp:cNvGraphicFramePr>
               <a:graphicFrameLocks xmlns:a="http://schemas.openxmlformats.org/drawingml/2006/main" noChangeAspect="1"/>
             </wp:cNvGraphicFramePr>
@@ -10074,36 +9828,29 @@
               <a:graphicData uri="http://schemas.openxmlformats.org/drawingml/2006/picture">
                 <pic:pic xmlns:pic="http://schemas.openxmlformats.org/drawingml/2006/picture">
                   <pic:nvPicPr>
-                    <pic:cNvPr id="0" name="Picture 2"/>
-                    <pic:cNvPicPr>
-                      <a:picLocks noChangeAspect="1" noChangeArrowheads="1"/>
-                    </pic:cNvPicPr>
+                    <pic:cNvPr id="375623677" name=""/>
+                    <pic:cNvPicPr/>
                   </pic:nvPicPr>
                   <pic:blipFill>
                     <a:blip r:embed="rId18">
                       <a:extLst>
-                        <a:ext uri="{28A0092B-C50C-407E-A947-70E740481C1C}">
-                          <a14:useLocalDpi xmlns:a14="http://schemas.microsoft.com/office/drawing/2010/main" val="0"/>
+                        <a:ext uri="{96DAC541-7B7A-43D3-8B79-37D633B846F1}">
+                          <asvg:svgBlip xmlns:asvg="http://schemas.microsoft.com/office/drawing/2016/SVG/main" r:embed="rId19"/>
                         </a:ext>
                       </a:extLst>
                     </a:blip>
-                    <a:srcRect/>
                     <a:stretch>
                       <a:fillRect/>
                     </a:stretch>
                   </pic:blipFill>
-                  <pic:spPr bwMode="auto">
+                  <pic:spPr>
                     <a:xfrm>
                       <a:off x="0" y="0"/>
-                      <a:ext cx="5943600" cy="4638675"/>
+                      <a:ext cx="5943600" cy="4717415"/>
                     </a:xfrm>
                     <a:prstGeom prst="rect">
                       <a:avLst/>
                     </a:prstGeom>
-                    <a:noFill/>
-                    <a:ln>
-                      <a:noFill/>
-                    </a:ln>
                   </pic:spPr>
                 </pic:pic>
               </a:graphicData>
@@ -10126,13 +9873,19 @@
         <w:t xml:space="preserve">. </w:t>
       </w:r>
       <w:r>
-        <w:t>Bootstrapped p</w:t>
+        <w:t>P</w:t>
       </w:r>
       <w:r>
         <w:t>redicted probability</w:t>
       </w:r>
       <w:r>
-        <w:t xml:space="preserve"> and 95% </w:t>
+        <w:t xml:space="preserve"> and </w:t>
+      </w:r>
+      <w:r>
+        <w:t xml:space="preserve">bootstrapped </w:t>
+      </w:r>
+      <w:r>
+        <w:t xml:space="preserve">95% </w:t>
       </w:r>
       <w:r>
         <w:t>confidence</w:t>
@@ -10141,7 +9894,16 @@
         <w:t xml:space="preserve"> intervals</w:t>
       </w:r>
       <w:r>
-        <w:t xml:space="preserve"> of ravens leaving their territory based on active wolf kills within their territories and whether the timing of the </w:t>
+        <w:t xml:space="preserve"> (n = 1000)</w:t>
+      </w:r>
+      <w:r>
+        <w:t xml:space="preserve"> </w:t>
+      </w:r>
+      <w:r>
+        <w:t>of</w:t>
+      </w:r>
+      <w:r>
+        <w:t xml:space="preserve"> ravens leaving their territory based on active wolf kills within their territories and whether the timing of the </w:t>
       </w:r>
       <w:r>
         <w:t>hunting season.</w:t>
@@ -10150,15 +9912,7 @@
         <w:t xml:space="preserve"> </w:t>
       </w:r>
       <w:r>
-        <w:t xml:space="preserve">All other continuous scaled covariates are held at 0 and the study period was set </w:t>
-      </w:r>
-      <w:proofErr w:type="gramStart"/>
-      <w:r>
-        <w:t>to</w:t>
-      </w:r>
-      <w:proofErr w:type="gramEnd"/>
-      <w:r>
-        <w:t xml:space="preserve"> early.</w:t>
+        <w:t>All other continuous scaled covariates are held at 0 and the study period was set to early.</w:t>
       </w:r>
     </w:p>
     <w:p>
@@ -10183,91 +9937,6 @@
                 <pic:pic xmlns:pic="http://schemas.openxmlformats.org/drawingml/2006/picture">
                   <pic:nvPicPr>
                     <pic:cNvPr id="0" name="Picture 3"/>
-                    <pic:cNvPicPr>
-                      <a:picLocks noChangeAspect="1" noChangeArrowheads="1"/>
-                    </pic:cNvPicPr>
-                  </pic:nvPicPr>
-                  <pic:blipFill>
-                    <a:blip r:embed="rId19">
-                      <a:extLst>
-                        <a:ext uri="{28A0092B-C50C-407E-A947-70E740481C1C}">
-                          <a14:useLocalDpi xmlns:a14="http://schemas.microsoft.com/office/drawing/2010/main" val="0"/>
-                        </a:ext>
-                      </a:extLst>
-                    </a:blip>
-                    <a:srcRect/>
-                    <a:stretch>
-                      <a:fillRect/>
-                    </a:stretch>
-                  </pic:blipFill>
-                  <pic:spPr bwMode="auto">
-                    <a:xfrm>
-                      <a:off x="0" y="0"/>
-                      <a:ext cx="5953125" cy="5314950"/>
-                    </a:xfrm>
-                    <a:prstGeom prst="rect">
-                      <a:avLst/>
-                    </a:prstGeom>
-                    <a:noFill/>
-                    <a:ln>
-                      <a:noFill/>
-                    </a:ln>
-                  </pic:spPr>
-                </pic:pic>
-              </a:graphicData>
-            </a:graphic>
-          </wp:inline>
-        </w:drawing>
-      </w:r>
-    </w:p>
-    <w:p>
-      <w:pPr>
-        <w:spacing w:line="480" w:lineRule="auto"/>
-      </w:pPr>
-      <w:r>
-        <w:t xml:space="preserve">Figure </w:t>
-      </w:r>
-      <w:r>
-        <w:t>7</w:t>
-      </w:r>
-      <w:r>
-        <w:t xml:space="preserve">. </w:t>
-      </w:r>
-      <w:r>
-        <w:t>95%</w:t>
-      </w:r>
-      <w:r>
-        <w:t xml:space="preserve"> confidence intervals for model parameters from the </w:t>
-      </w:r>
-      <w:r>
-        <w:t>hunting model sh</w:t>
-      </w:r>
-      <w:r>
-        <w:t>owing probability of ravens visiting the hunting regions when they choose to leave their territory.</w:t>
-      </w:r>
-    </w:p>
-    <w:p>
-      <w:pPr>
-        <w:spacing w:line="480" w:lineRule="auto"/>
-      </w:pPr>
-      <w:r>
-        <w:rPr>
-          <w:noProof/>
-        </w:rPr>
-        <w:lastRenderedPageBreak/>
-        <w:drawing>
-          <wp:inline distT="0" distB="0" distL="0" distR="0" wp14:anchorId="349387F4" wp14:editId="0DFB2AD8">
-            <wp:extent cx="5953125" cy="5314950"/>
-            <wp:effectExtent l="0" t="0" r="9525" b="0"/>
-            <wp:docPr id="1399984641" name="Picture 5"/>
-            <wp:cNvGraphicFramePr>
-              <a:graphicFrameLocks xmlns:a="http://schemas.openxmlformats.org/drawingml/2006/main" noChangeAspect="1"/>
-            </wp:cNvGraphicFramePr>
-            <a:graphic xmlns:a="http://schemas.openxmlformats.org/drawingml/2006/main">
-              <a:graphicData uri="http://schemas.openxmlformats.org/drawingml/2006/picture">
-                <pic:pic xmlns:pic="http://schemas.openxmlformats.org/drawingml/2006/picture">
-                  <pic:nvPicPr>
-                    <pic:cNvPr id="0" name="Picture 5"/>
                     <pic:cNvPicPr>
                       <a:picLocks noChangeAspect="1" noChangeArrowheads="1"/>
                     </pic:cNvPicPr>
@@ -10313,13 +9982,110 @@
         <w:t xml:space="preserve">Figure </w:t>
       </w:r>
       <w:r>
+        <w:t>7</w:t>
+      </w:r>
+      <w:r>
+        <w:t xml:space="preserve">. </w:t>
+      </w:r>
+      <w:r>
+        <w:t>95%</w:t>
+      </w:r>
+      <w:r>
+        <w:t xml:space="preserve"> confidence intervals for model parameters from the </w:t>
+      </w:r>
+      <w:r>
+        <w:t>hunting model sh</w:t>
+      </w:r>
+      <w:r>
+        <w:t>owing probability of ravens visiting the hunting regions when they choose to leave their territory.</w:t>
+      </w:r>
+    </w:p>
+    <w:p>
+      <w:pPr>
+        <w:spacing w:line="480" w:lineRule="auto"/>
+      </w:pPr>
+      <w:r>
+        <w:rPr>
+          <w:noProof/>
+        </w:rPr>
+        <w:lastRenderedPageBreak/>
+        <w:drawing>
+          <wp:inline distT="0" distB="0" distL="0" distR="0" wp14:anchorId="349387F4" wp14:editId="0DFB2AD8">
+            <wp:extent cx="5953125" cy="5314950"/>
+            <wp:effectExtent l="0" t="0" r="9525" b="0"/>
+            <wp:docPr id="1399984641" name="Picture 5"/>
+            <wp:cNvGraphicFramePr>
+              <a:graphicFrameLocks xmlns:a="http://schemas.openxmlformats.org/drawingml/2006/main" noChangeAspect="1"/>
+            </wp:cNvGraphicFramePr>
+            <a:graphic xmlns:a="http://schemas.openxmlformats.org/drawingml/2006/main">
+              <a:graphicData uri="http://schemas.openxmlformats.org/drawingml/2006/picture">
+                <pic:pic xmlns:pic="http://schemas.openxmlformats.org/drawingml/2006/picture">
+                  <pic:nvPicPr>
+                    <pic:cNvPr id="0" name="Picture 5"/>
+                    <pic:cNvPicPr>
+                      <a:picLocks noChangeAspect="1" noChangeArrowheads="1"/>
+                    </pic:cNvPicPr>
+                  </pic:nvPicPr>
+                  <pic:blipFill>
+                    <a:blip r:embed="rId21">
+                      <a:extLst>
+                        <a:ext uri="{28A0092B-C50C-407E-A947-70E740481C1C}">
+                          <a14:useLocalDpi xmlns:a14="http://schemas.microsoft.com/office/drawing/2010/main" val="0"/>
+                        </a:ext>
+                      </a:extLst>
+                    </a:blip>
+                    <a:srcRect/>
+                    <a:stretch>
+                      <a:fillRect/>
+                    </a:stretch>
+                  </pic:blipFill>
+                  <pic:spPr bwMode="auto">
+                    <a:xfrm>
+                      <a:off x="0" y="0"/>
+                      <a:ext cx="5953125" cy="5314950"/>
+                    </a:xfrm>
+                    <a:prstGeom prst="rect">
+                      <a:avLst/>
+                    </a:prstGeom>
+                    <a:noFill/>
+                    <a:ln>
+                      <a:noFill/>
+                    </a:ln>
+                  </pic:spPr>
+                </pic:pic>
+              </a:graphicData>
+            </a:graphic>
+          </wp:inline>
+        </w:drawing>
+      </w:r>
+    </w:p>
+    <w:p>
+      <w:pPr>
+        <w:spacing w:line="480" w:lineRule="auto"/>
+      </w:pPr>
+      <w:r>
+        <w:t xml:space="preserve">Figure </w:t>
+      </w:r>
+      <w:r>
         <w:t>8</w:t>
       </w:r>
       <w:r>
-        <w:t>. Bootstrapped predicted probability</w:t>
-      </w:r>
-      <w:r>
-        <w:t xml:space="preserve"> and 95% </w:t>
+        <w:t xml:space="preserve">. </w:t>
+      </w:r>
+      <w:r>
+        <w:t>P</w:t>
+      </w:r>
+      <w:r>
+        <w:t>redicted probability</w:t>
+      </w:r>
+      <w:r>
+        <w:t xml:space="preserve"> and </w:t>
+      </w:r>
+      <w:r>
+        <w:t xml:space="preserve">bootstrapped </w:t>
+      </w:r>
+      <w:r>
+        <w:t xml:space="preserve">95% </w:t>
       </w:r>
       <w:r>
         <w:t>confidence</w:t>
@@ -10328,7 +10094,16 @@
         <w:t xml:space="preserve"> intervals</w:t>
       </w:r>
       <w:r>
-        <w:t xml:space="preserve"> of ravens </w:t>
+        <w:t xml:space="preserve"> (n = )</w:t>
+      </w:r>
+      <w:r>
+        <w:t xml:space="preserve"> </w:t>
+      </w:r>
+      <w:r>
+        <w:t>of</w:t>
+      </w:r>
+      <w:r>
+        <w:t xml:space="preserve"> ravens </w:t>
       </w:r>
       <w:r>
         <w:t xml:space="preserve">visiting the hunting </w:t>
@@ -10382,10 +10157,10 @@
                     <pic:cNvPicPr/>
                   </pic:nvPicPr>
                   <pic:blipFill>
-                    <a:blip r:embed="rId21">
+                    <a:blip r:embed="rId22">
                       <a:extLst>
                         <a:ext uri="{96DAC541-7B7A-43D3-8B79-37D633B846F1}">
-                          <asvg:svgBlip xmlns:asvg="http://schemas.microsoft.com/office/drawing/2016/SVG/main" r:embed="rId22"/>
+                          <asvg:svgBlip xmlns:asvg="http://schemas.microsoft.com/office/drawing/2016/SVG/main" r:embed="rId23"/>
                         </a:ext>
                       </a:extLst>
                     </a:blip>
@@ -10474,10 +10249,10 @@
                     <pic:cNvPicPr/>
                   </pic:nvPicPr>
                   <pic:blipFill>
-                    <a:blip r:embed="rId23">
+                    <a:blip r:embed="rId24">
                       <a:extLst>
                         <a:ext uri="{96DAC541-7B7A-43D3-8B79-37D633B846F1}">
-                          <asvg:svgBlip xmlns:asvg="http://schemas.microsoft.com/office/drawing/2016/SVG/main" r:embed="rId24"/>
+                          <asvg:svgBlip xmlns:asvg="http://schemas.microsoft.com/office/drawing/2016/SVG/main" r:embed="rId25"/>
                         </a:ext>
                       </a:extLst>
                     </a:blip>
@@ -10542,13 +10317,7 @@
       <w:commentRangeStart w:id="14"/>
       <w:r>
         <w:lastRenderedPageBreak/>
-        <w:t xml:space="preserve">Table </w:t>
-      </w:r>
-      <w:r>
-        <w:t>4</w:t>
-      </w:r>
-      <w:r>
-        <w:t xml:space="preserve">. Model results from the binomial generalized linear mixed model looking at the impact of </w:t>
+        <w:t xml:space="preserve">Table 4. Model results from the binomial generalized linear mixed model looking at the impact of </w:t>
       </w:r>
       <w:r>
         <w:t xml:space="preserve">all </w:t>
@@ -10560,19 +10329,7 @@
         <w:t xml:space="preserve">except for max temperature and snow depth </w:t>
       </w:r>
       <w:r>
-        <w:t>on the probability of ravens leaving their territory daily</w:t>
-      </w:r>
-      <w:r>
-        <w:t xml:space="preserve"> (n</w:t>
-      </w:r>
-      <w:r>
-        <w:t xml:space="preserve"> = 2095</w:t>
-      </w:r>
-      <w:r>
-        <w:t>)</w:t>
-      </w:r>
-      <w:r>
-        <w:t>.</w:t>
+        <w:t>on the probability of ravens leaving their territory daily (n = 2095).</w:t>
       </w:r>
       <w:commentRangeEnd w:id="14"/>
       <w:r>
@@ -12250,6 +12007,7 @@
   <w:style w:type="character" w:default="1" w:styleId="DefaultParagraphFont">
     <w:name w:val="Default Paragraph Font"/>
     <w:uiPriority w:val="1"/>
+    <w:semiHidden/>
     <w:unhideWhenUsed/>
   </w:style>
   <w:style w:type="table" w:default="1" w:styleId="TableNormal">

</xml_diff>

<commit_message>
added update part 2 pred plot
</commit_message>
<xml_diff>
--- a/reports/thesis/03_chapter_2.docx
+++ b/reports/thesis/03_chapter_2.docx
@@ -101,25 +101,229 @@
           <w:i/>
           <w:iCs/>
         </w:rPr>
-        <w:t xml:space="preserve">Macaca </w:t>
-      </w:r>
-      <w:proofErr w:type="spellStart"/>
+        <w:t>Macaca sylvanus</w:t>
+      </w:r>
+      <w:r>
+        <w:t xml:space="preserve">) in forest heavily modified for pastoralism minimized their diurnal resting time to attain enough food </w:t>
+      </w:r>
+      <w:r>
+        <w:fldChar w:fldCharType="begin"/>
+      </w:r>
+      <w:r>
+        <w:instrText xml:space="preserve"> ADDIN ZOTERO_ITEM CSL_CITATION {"citationID":"JmzkNVlG","properties":{"formattedCitation":"(M\\uc0\\u233{}nard et al. 2013)","plainCitation":"(Ménard et al. 2013)","noteIndex":0},"citationItems":[{"id":1181,"uris":["http://zotero.org/users/9968163/items/9D5QHHR8"],"itemData":{"id":1181,"type":"article-journal","abstract":"Barbary macaques, like other non-human primates living in highly seasonal temperate environments, display high monthly variations in their diet. In addition, their diet changes according to the habitat type they colonize and to the degree of habitat degradation due to resource exploitation by local people, in particular through pastoralism. We studied the time-budget adjustments of wild Barbary macaques in three cedar–oak forests impacted by different intensities of grazing pressure from goats and sheep. We examined how diet variations influenced the time monkeys spent in their activities and their day range lengths (i.e. their energy costs). At three studied sites, diet composition and time budgets showed marked seasonal variations. Diet composition had a strong influence on monkeys’ time budget. In the forest where pastoralism was the highest, diet included a greater proportion of underground resources, shrub fruit and acorns, which led to an increase in the time spent foraging and moving, as well as an important increase in day range lengths. Energy costs were therefore higher in a degraded environment than in a suitable habitat. The monkeys living in forests subjected to pastoralism took advantage of increased day lengths to spend more time searching for food. However, in the forest with the highest pastoralism pressure, although monkeys spent more time foraging, they spent less time feeding than monkeys at the other sites. In addition, they appeared to have reached the limits of the available time they could devote to these activities, as their diurnal resting time was at its lowest level over several months. Temperature variations did not appear to modify monkeys’ time budgets. In the least favourable habitat, saving time from resting activity allowed monkeys to maintain a relatively high level of social activity, partly linked to rearing constraints.","container-title":"Primates","DOI":"10.1007/s10329-013-0350-x","ISSN":"1610-7365","issue":"3","journalAbbreviation":"Primates","language":"en","page":"217-228","source":"Springer Link","title":"Effect of habitat quality on the ecological behaviour of a temperate-living primate: time-budget adjustments","title-short":"Effect of habitat quality on the ecological behaviour of a temperate-living primate","volume":"54","author":[{"family":"Ménard","given":"Nelly"},{"family":"Motsch","given":"Peggy"},{"family":"Delahaye","given":"Alexia"},{"family":"Saintvanne","given":"Alice"},{"family":"Le Flohic","given":"Guillaume"},{"family":"Dupé","given":"Sandrine"},{"family":"Vallet","given":"Dominique"},{"family":"Qarro","given":"Mohamed"},{"family":"Pierre","given":"Jean-Sébastien"}],"issued":{"date-parts":[["2013",7,1]]}}}],"schema":"https://github.com/citation-style-language/schema/raw/master/csl-citation.json"} </w:instrText>
+      </w:r>
+      <w:r>
+        <w:fldChar w:fldCharType="separate"/>
+      </w:r>
+      <w:r>
+        <w:rPr>
+          <w:rFonts w:ascii="Aptos" w:hAnsi="Aptos" w:cs="Times New Roman"/>
+          <w:kern w:val="0"/>
+        </w:rPr>
+        <w:t>(Ménard et al. 2013)</w:t>
+      </w:r>
+      <w:r>
+        <w:fldChar w:fldCharType="end"/>
+      </w:r>
+      <w:r>
+        <w:t xml:space="preserve">. </w:t>
+      </w:r>
+      <w:r>
+        <w:t>Female common eiders (</w:t>
+      </w:r>
       <w:r>
         <w:rPr>
           <w:i/>
           <w:iCs/>
         </w:rPr>
-        <w:t>sylvanus</w:t>
-      </w:r>
-      <w:proofErr w:type="spellEnd"/>
-      <w:r>
-        <w:t xml:space="preserve">) in forest heavily modified for pastoralism minimized their diurnal resting time to attain enough food </w:t>
+        <w:t>Somateria mollissima</w:t>
+      </w:r>
+      <w:r>
+        <w:t>) abandon their chicks w</w:t>
+      </w:r>
+      <w:r>
+        <w:t>hen in poor body condition, trading reproductive success for foraging opportunities</w:t>
+      </w:r>
+      <w:r>
+        <w:t xml:space="preserve"> </w:t>
       </w:r>
       <w:r>
         <w:fldChar w:fldCharType="begin"/>
       </w:r>
       <w:r>
-        <w:instrText xml:space="preserve"> ADDIN ZOTERO_ITEM CSL_CITATION {"citationID":"JmzkNVlG","properties":{"formattedCitation":"(M\\uc0\\u233{}nard et al. 2013)","plainCitation":"(Ménard et al. 2013)","noteIndex":0},"citationItems":[{"id":1181,"uris":["http://zotero.org/users/9968163/items/9D5QHHR8"],"itemData":{"id":1181,"type":"article-journal","abstract":"Barbary macaques, like other non-human primates living in highly seasonal temperate environments, display high monthly variations in their diet. In addition, their diet changes according to the habitat type they colonize and to the degree of habitat degradation due to resource exploitation by local people, in particular through pastoralism. We studied the time-budget adjustments of wild Barbary macaques in three cedar–oak forests impacted by different intensities of grazing pressure from goats and sheep. We examined how diet variations influenced the time monkeys spent in their activities and their day range lengths (i.e. their energy costs). At three studied sites, diet composition and time budgets showed marked seasonal variations. Diet composition had a strong influence on monkeys’ time budget. In the forest where pastoralism was the highest, diet included a greater proportion of underground resources, shrub fruit and acorns, which led to an increase in the time spent foraging and moving, as well as an important increase in day range lengths. Energy costs were therefore higher in a degraded environment than in a suitable habitat. The monkeys living in forests subjected to pastoralism took advantage of increased day lengths to spend more time searching for food. However, in the forest with the highest pastoralism pressure, although monkeys spent more time foraging, they spent less time feeding than monkeys at the other sites. In addition, they appeared to have reached the limits of the available time they could devote to these activities, as their diurnal resting time was at its lowest level over several months. Temperature variations did not appear to modify monkeys’ time budgets. In the least favourable habitat, saving time from resting activity allowed monkeys to maintain a relatively high level of social activity, partly linked to rearing constraints.","container-title":"Primates","DOI":"10.1007/s10329-013-0350-x","ISSN":"1610-7365","issue":"3","journalAbbreviation":"Primates","language":"en","page":"217-228","source":"Springer Link","title":"Effect of habitat quality on the ecological behaviour of a temperate-living primate: time-budget adjustments","title-short":"Effect of habitat quality on the ecological behaviour of a temperate-living primate","volume":"54","author":[{"family":"Ménard","given":"Nelly"},{"family":"Motsch","given":"Peggy"},{"family":"Delahaye","given":"Alexia"},{"family":"Saintvanne","given":"Alice"},{"family":"Le Flohic","given":"Guillaume"},{"family":"Dupé","given":"Sandrine"},{"family":"Vallet","given":"Dominique"},{"family":"Qarro","given":"Mohamed"},{"family":"Pierre","given":"Jean-Sébastien"}],"issued":{"date-parts":[["2013",7,1]]}}}],"schema":"https://github.com/citation-style-language/schema/raw/master/csl-citation.json"} </w:instrText>
+        <w:instrText xml:space="preserve"> ADDIN ZOTERO_ITEM CSL_CITATION {"citationID":"SNtyhYeb","properties":{"formattedCitation":"(Bustnes and Erikstad 1991)","plainCitation":"(Bustnes and Erikstad 1991)","noteIndex":0},"citationItems":[{"id":1159,"uris":["http://zotero.org/users/9968163/items/7VKITEWJ"],"itemData":{"id":1159,"type":"article-journal","abstract":"Parental care in common eiders (Somateria mollissima) was studied during three field seasons in northern Norway. Forty-two percent of the females were found to abandon their brood. Abandonment and tending of broods and crèches were not obligate individual strategies, but changed between years. Females abandoning their young laid smaller clutches and had a lower body weight at hatching than brood- and crèche-tending females, indicating that they were in poor body condition. This supports the hypothesis that abandoning the brood is a salvage strategy in which energetic stress limits females' ability to care for their young. Young of \"abandoners\" seemed to have a lower survival rate than young of \"tenders,\" which suggests a reproductive cost of abandoning the young. Forty-seven percent of tagged ducklings were found with females other than their mother. Twenty-seven percent of the brood- and crèche-tending females lost young to other females, but never more than one duckling. Adoptions of foreign ducklings, above the normal brood size of four, did not lead to greater parental effort, and duckling survival was similar among broods and crèches of different sizes. This suggests that adoptions may be of neutral adaptive value. Two females often formed stable crèches, but duckling survival was not significantly different from that in broods and crèches with single females.","container-title":"Canadian Journal of Zoology","DOI":"10.1139/z91-216","ISSN":"0008-4301","issue":"6","journalAbbreviation":"Can. J. Zool.","page":"1538-1545","publisher":"NRC Research Press","source":"cdnsciencepub.com (Atypon)","title":"Parental care in the common eider (Somateria mollissima): factors affecting abandonment and adoption of young","title-short":"Parental care in the common eider (Somateria mollissima)","volume":"69","author":[{"family":"Bustnes","given":"Jan O."},{"family":"Erikstad","given":"Kjell E."}],"issued":{"date-parts":[["1991",6]]}}}],"schema":"https://github.com/citation-style-language/schema/raw/master/csl-citation.json"} </w:instrText>
+      </w:r>
+      <w:r>
+        <w:fldChar w:fldCharType="separate"/>
+      </w:r>
+      <w:r>
+        <w:rPr>
+          <w:rFonts w:ascii="Aptos" w:hAnsi="Aptos"/>
+        </w:rPr>
+        <w:t>(Bustnes and Erikstad 1991)</w:t>
+      </w:r>
+      <w:r>
+        <w:fldChar w:fldCharType="end"/>
+      </w:r>
+      <w:r>
+        <w:t xml:space="preserve">. </w:t>
+      </w:r>
+      <w:r>
+        <w:t>These decision</w:t>
+      </w:r>
+      <w:r>
+        <w:t>s</w:t>
+      </w:r>
+      <w:r>
+        <w:t xml:space="preserve"> become more difficult when resource</w:t>
+      </w:r>
+      <w:r>
+        <w:t>s</w:t>
+      </w:r>
+      <w:r>
+        <w:t xml:space="preserve"> are not </w:t>
+      </w:r>
+      <w:r>
+        <w:t>scarce but</w:t>
+      </w:r>
+      <w:r>
+        <w:t xml:space="preserve"> are instead unpredictable. </w:t>
+      </w:r>
+    </w:p>
+    <w:p>
+      <w:pPr>
+        <w:spacing w:line="480" w:lineRule="auto"/>
+        <w:ind w:firstLine="720"/>
+      </w:pPr>
+      <w:r>
+        <w:t xml:space="preserve">Scavengers utilize an inherently unpredictable, ephemeral resource. The availability of carrion can vary </w:t>
+      </w:r>
+      <w:r>
+        <w:t>from</w:t>
+      </w:r>
+      <w:r>
+        <w:t xml:space="preserve"> year </w:t>
+      </w:r>
+      <w:r>
+        <w:t>to year due to</w:t>
+      </w:r>
+      <w:r>
+        <w:t xml:space="preserve"> weather conditions leading to animal</w:t>
+      </w:r>
+      <w:r>
+        <w:t xml:space="preserve"> deaths </w:t>
+      </w:r>
+      <w:r>
+        <w:t>from starvation or exposure. Carrion</w:t>
+      </w:r>
+      <w:r>
+        <w:t xml:space="preserve"> availability</w:t>
+      </w:r>
+      <w:r>
+        <w:t xml:space="preserve"> can also vary </w:t>
+      </w:r>
+      <w:r>
+        <w:t>with</w:t>
+      </w:r>
+      <w:r>
+        <w:t xml:space="preserve"> the population </w:t>
+      </w:r>
+      <w:r>
+        <w:t xml:space="preserve">size, distribution, </w:t>
+      </w:r>
+      <w:r>
+        <w:t>and</w:t>
+      </w:r>
+      <w:r>
+        <w:t xml:space="preserve"> the</w:t>
+      </w:r>
+      <w:r>
+        <w:t xml:space="preserve"> hunting success</w:t>
+      </w:r>
+      <w:r>
+        <w:t xml:space="preserve"> rates</w:t>
+      </w:r>
+      <w:r>
+        <w:t xml:space="preserve"> of local predators. </w:t>
+      </w:r>
+      <w:r>
+        <w:t>Scavengers</w:t>
+      </w:r>
+      <w:r>
+        <w:t xml:space="preserve"> have developed efficient </w:t>
+      </w:r>
+      <w:r>
+        <w:t>movement patterns to facilitate the</w:t>
+      </w:r>
+      <w:r>
+        <w:t xml:space="preserve"> </w:t>
+      </w:r>
+      <w:r>
+        <w:t>location of</w:t>
+      </w:r>
+      <w:r>
+        <w:t xml:space="preserve"> carrion</w:t>
+      </w:r>
+      <w:r>
+        <w:t xml:space="preserve"> and</w:t>
+      </w:r>
+      <w:r>
+        <w:t xml:space="preserve"> sensitive olfactory senses</w:t>
+      </w:r>
+      <w:r>
+        <w:t xml:space="preserve"> </w:t>
+      </w:r>
+      <w:r>
+        <w:fldChar w:fldCharType="begin"/>
+      </w:r>
+      <w:r>
+        <w:instrText xml:space="preserve"> ADDIN ZOTERO_ITEM CSL_CITATION {"citationID":"dtyNKqKf","properties":{"formattedCitation":"(Ruxton and Houston 2004, Naves-Alegre et al. 2022)","plainCitation":"(Ruxton and Houston 2004, Naves-Alegre et al. 2022)","noteIndex":0},"citationItems":[{"id":1185,"uris":["http://zotero.org/users/9968163/items/DZBTCELX"],"itemData":{"id":1185,"type":"article-journal","abstract":"Among extant vertebrates, only the 23 species of vulture are obligate scavengers. We use an energetic modelling approach to explore the constraints imposed by an obligate scavenging lifestyle, and to ask whether obligate scavengers must always be avian and generally large-bodied users of soaring flight. Our model found that aerial scavengers always out-competed postulated terrestrial ones, mainly because flight allows area to be searched much more rapidly for carrion. Soaring was favoured over flapping flight because the reduction in flight speed (and so rate of area search) was more than compensated for by the decrease in the costs of transport. Large individual size is selected for if carrion is available in large packages, when obligate scavenger feed only infrequently, and so must be able to survive on body reserves in the periods between discovering food falls. In the absence of avian radiation, an obligate terrestrial scavenger seems energetically feasible, but we argue that such a beast is unlikely to have evolved. In birds, in order to become exclusive scavengers, vultures have needed to specialize for efficient soaring flight as a low energy form of travel, and as a consequence they have lost the agility needed to kill prey. In mammals, however, no comparable trade-off occurs. So for terrestrial carnivores there is probably no strong selection pressure towards being an exclusive scavenger. Indeed it will perhaps always be more advantageous to retain the flexibility of obtaining food by either predation or scavenging.","container-title":"Journal of Theoretical Biology","DOI":"10.1016/j.jtbi.2004.02.005","ISSN":"0022-5193","issue":"3","journalAbbreviation":"Journal of Theoretical Biology","page":"431-436","source":"ScienceDirect","title":"Obligate vertebrate scavengers must be large soaring fliers","volume":"228","author":[{"family":"Ruxton","given":"Graeme D."},{"family":"Houston","given":"David C."}],"issued":{"date-parts":[["2004",6,7]]}}},{"id":1182,"uris":["http://zotero.org/users/9968163/items/DTP8P85B"],"itemData":{"id":1182,"type":"article-journal","abstract":"Social information, acquired through the observation of other individuals, is especially relevant among species belonging to the same guild. The unpredictable and ephemeral nature of carrion implies that social mechanisms may be selected among scavenger species to facilitate carcass location and consumption. Here, we apply a survival-modelling strategy to data obtained through the placement and monitoring of carcasses in the field to analyse possible information transmission cascades within a Neotropical scavenger community. Our study highlights how the use of different senses (smell and sight) within this guild facilitates carcass location through the transmission of social information between species with different carrion foraging efficiencies. Vultures with a highly developed sense of smell play a key role in this process, as they are the first to arrive at the carcasses and their presence seems to serve as a visual cue for other species to locate the resource. Our study supports the local enhancement hypothesis within scavengers, whereby individuals locate carcasses by following foraging heterospecifics, also suggesting the importance of the sense of smell in the maintenance of the community structure.","container-title":"Proceedings of the Royal Society B: Biological Sciences","DOI":"10.1098/rspb.2022.0843","ISSN":"0962-8452","issue":"1986","journalAbbreviation":"Proc Biol Sci","page":"20220843","source":"Silverchair","title":"Scavenging in the realm of senses: smell and vision drive recruitment at carcasses in Neotropical ecosystems","title-short":"Scavenging in the realm of senses","volume":"289","author":[{"family":"Naves-Alegre","given":"Lara"},{"family":"Morales-Reyes","given":"Zebensui"},{"family":"Sánchez-Zapata","given":"José Antonio"},{"family":"Sebastián-González","given":"Esther"},{"family":"Ovaskainen","given":"Otso"}],"issued":{"date-parts":[["2022",11,2]]}}}],"schema":"https://github.com/citation-style-language/schema/raw/master/csl-citation.json"} </w:instrText>
+      </w:r>
+      <w:r>
+        <w:fldChar w:fldCharType="separate"/>
+      </w:r>
+      <w:r>
+        <w:rPr>
+          <w:rFonts w:ascii="Aptos" w:hAnsi="Aptos"/>
+        </w:rPr>
+        <w:t>(Ruxton and Houston 2004, Naves-Alegre et al. 2022)</w:t>
+      </w:r>
+      <w:r>
+        <w:fldChar w:fldCharType="end"/>
+      </w:r>
+      <w:r>
+        <w:t xml:space="preserve">. </w:t>
+      </w:r>
+      <w:r>
+        <w:t>However, when multiple sources of carrion are available, optimally foraging scavengers should weigh the costs of travel against the probability of finding food when deciding which resource to exploit</w:t>
+      </w:r>
+      <w:r>
+        <w:t xml:space="preserve">. </w:t>
+      </w:r>
+    </w:p>
+    <w:p>
+      <w:pPr>
+        <w:spacing w:line="480" w:lineRule="auto"/>
+        <w:ind w:firstLine="720"/>
+      </w:pPr>
+      <w:r>
+        <w:lastRenderedPageBreak/>
+        <w:t xml:space="preserve">Natural and anthropogenic resources present scavengers with differing spatial and temporal predictability. Food provided by people </w:t>
+      </w:r>
+      <w:r>
+        <w:t>can be more predictable in space and time</w:t>
+      </w:r>
+      <w:r>
+        <w:t xml:space="preserve"> </w:t>
+      </w:r>
+      <w:r>
+        <w:t xml:space="preserve">that those created by predation </w:t>
+      </w:r>
+      <w:r>
+        <w:fldChar w:fldCharType="begin"/>
+      </w:r>
+      <w:r>
+        <w:instrText xml:space="preserve"> ADDIN ZOTERO_ITEM CSL_CITATION {"citationID":"5N7u9cr0","properties":{"formattedCitation":"(Bartumeus et al. 2010, Cort\\uc0\\u233{}s-Avizanda et al. 2012)","plainCitation":"(Bartumeus et al. 2010, Cortés-Avizanda et al. 2012)","noteIndex":0},"citationItems":[{"id":56,"uris":["http://zotero.org/users/9968163/items/B4N738RJ"],"itemData":{"id":56,"type":"article-journal","abstract":"Human fishing activities are negatively altering marine ecosystems in many ways 1, 2, but scavenging animals such as seabirds are taking advantage of such activities by exploiting fishery discards 3, 4, 5. Despite the well-known impact of fisheries on seabird population dynamics 6, 7, 8, 9, 10, little is known about how discard availability affects seabird movement patterns. Using scenarios with and without trawling activity, we present evidence that fisheries modify the natural way in which two Mediterranean seabirds explore the seascape to look for resources during the breeding season. Based on satellite tracking data and a mathematical framework to quantify anomalous diffusion phenomena, we show how the interplay between traveling distances and pause periods contributes to the spatial spreading of the seabirds at regional scales (i.e., 10–250 km). When trawlers operate, seabirds show exponentially distributed traveling distances and a strong site fidelity to certain foraging areas, the whole foraging process being subdiffusive. In the absence of trawling activity, the site fidelity increases, but the whole movement pattern appears dominated by rare but very large traveling distances, making foraging a superdiffusive process. Our results demonstrate human involvement on landscape-level behavioral ecology and provide a new ecosystemic approach in the study of fishery-seabird interactions.","container-title":"Current Biology","DOI":"10.1016/j.cub.2009.11.073","ISSN":"0960-9822","issue":"3","journalAbbreviation":"Current Biology","language":"en","page":"215-222","source":"ScienceDirect","title":"Fishery Discards Impact on Seabird Movement Patterns at Regional Scales","volume":"20","author":[{"family":"Bartumeus","given":"Frederic"},{"family":"Giuggioli","given":"Luca"},{"family":"Louzao","given":"Maite"},{"family":"Bretagnolle","given":"Vincent"},{"family":"Oro","given":"Daniel"},{"family":"Levin","given":"Simon A."}],"issued":{"date-parts":[["2010",2,9]]}}},{"id":68,"uris":["http://zotero.org/users/9968163/items/TN7RP6JR"],"itemData":{"id":68,"type":"article-journal","abstract":"Chance per se plays a key role in ecology and evolution, e.g., genetic mutation, resource spatiotemporal unpredictability. In community ecology, chance is recognized as a key factor in community assemblage, but less is known about its role in intraguild processes leading to species coexistence. Here we study the relevance of resource unpredictability per se as a promoter of intraguild positive interspecific interactions and as a biodiversity enhancer in an Old World avian scavenger guild, which has evolved to feed upon spatially and temporally unpredictable resources, i.e., carcasses. We performed a large-scale field experiment in which 58 carcasses were disposed of and observed until complete consumption, either in continuously active supplementary feeding stations (predictable carcasses) or disposed of at random in the field (unpredictable carcasses). Richness of scavenger species was similar at unpredictable and predictable carcasses, but their relative abundances were highly uneven at predictable carcasses leading to higher scavenger diversity (Shannon index) at unpredictable carcasses. Facilitatory interspecific processes only occurred at unpredictable resources but were disrupted in predictable conditions because the dominant specialist species (in our case, the Griffon Vulture Gyps fulvus) arrived earlier and in larger numbers, monopolizing the resource. Small, endangered scavengers congregated at supplementary feeding stations but profited less compared to unpredictable carcasses, suggesting that they could constitute an ecological trap. Our findings offer new insights into the relevance of unpredictability of trophic resources in promoting both positive facilitatory interspecific interactions and species diversity and thus maintaining the function of guilds. Finally, the preservation of randomness in resource availability and the processes associated with its exploitation should be a major goal of conservation strategies aimed to preserve scavenger guilds evolved under naturally unpredictable trophic resources.","container-title":"Ecology","DOI":"10.2307/41739615","issue":"12","journalAbbreviation":"Ecology","page":"2570-2579","source":"ResearchGate","title":"Resource unpredictability promotes species diversity and coexistence in an avian scavenger guild: A field experiment","title-short":"Resource unpredictability promotes species diversity and coexistence in an avian scavenger guild","volume":"93","author":[{"family":"Cortés-Avizanda","given":"Ainara"},{"family":"Jovani","given":"Roger"},{"family":"Carrete","given":"Martina"},{"family":"Donázar","given":"José"}],"issued":{"date-parts":[["2012",12,1]]}}}],"schema":"https://github.com/citation-style-language/schema/raw/master/csl-citation.json"} </w:instrText>
       </w:r>
       <w:r>
         <w:fldChar w:fldCharType="separate"/>
@@ -129,7 +333,7 @@
           <w:rFonts w:ascii="Aptos" w:hAnsi="Aptos" w:cs="Times New Roman"/>
           <w:kern w:val="0"/>
         </w:rPr>
-        <w:t>(Ménard et al. 2013)</w:t>
+        <w:t>(Bartumeus et al. 2010, Cortés-Avizanda et al. 2012)</w:t>
       </w:r>
       <w:r>
         <w:fldChar w:fldCharType="end"/>
@@ -138,29 +342,116 @@
         <w:t xml:space="preserve">. </w:t>
       </w:r>
       <w:r>
-        <w:t>Female common eiders (</w:t>
+        <w:t>Human h</w:t>
+      </w:r>
+      <w:r>
+        <w:t>unters often “field dress” large</w:t>
+      </w:r>
+      <w:r>
+        <w:t>,</w:t>
+      </w:r>
+      <w:r>
+        <w:t xml:space="preserve"> harvested animals</w:t>
+      </w:r>
+      <w:r>
+        <w:t>,</w:t>
+      </w:r>
+      <w:r>
+        <w:t xml:space="preserve"> </w:t>
+      </w:r>
+      <w:r>
+        <w:t xml:space="preserve">leaving </w:t>
+      </w:r>
+      <w:r>
+        <w:t xml:space="preserve">behind </w:t>
+      </w:r>
+      <w:r>
+        <w:t xml:space="preserve">edible biomass </w:t>
+      </w:r>
+      <w:r>
+        <w:t>in</w:t>
+      </w:r>
+      <w:r>
+        <w:t xml:space="preserve"> gut piles </w:t>
+      </w:r>
+      <w:r>
+        <w:t>containing organs</w:t>
+      </w:r>
+      <w:r>
+        <w:t xml:space="preserve">, bones, and hide </w:t>
+      </w:r>
+      <w:r>
+        <w:t xml:space="preserve">that </w:t>
+      </w:r>
+      <w:r>
+        <w:t xml:space="preserve">are then </w:t>
+      </w:r>
+      <w:r>
+        <w:t>available to scavengers.</w:t>
+      </w:r>
+      <w:r>
+        <w:t xml:space="preserve"> The</w:t>
+      </w:r>
+      <w:r>
+        <w:t xml:space="preserve"> </w:t>
+      </w:r>
+      <w:r>
+        <w:t xml:space="preserve">spatial and temporal distribution </w:t>
+      </w:r>
+      <w:r>
+        <w:t>of carrion</w:t>
+      </w:r>
+      <w:r>
+        <w:t xml:space="preserve"> </w:t>
+      </w:r>
+      <w:r>
+        <w:t>created from recreational hunting and natural predation</w:t>
+      </w:r>
+      <w:r>
+        <w:t xml:space="preserve"> </w:t>
+      </w:r>
+      <w:r>
+        <w:t>creates different foraging opportunities for scavengers</w:t>
+      </w:r>
+      <w:r>
+        <w:t xml:space="preserve">. </w:t>
+      </w:r>
+      <w:r>
+        <w:t>In gray wolf (</w:t>
       </w:r>
       <w:r>
         <w:rPr>
           <w:i/>
           <w:iCs/>
         </w:rPr>
-        <w:t>Somateria mollissima</w:t>
-      </w:r>
-      <w:r>
-        <w:t>) abandon their chicks w</w:t>
-      </w:r>
-      <w:r>
-        <w:t>hen in poor body condition, trading reproductive success for foraging opportunities</w:t>
-      </w:r>
-      <w:r>
-        <w:t xml:space="preserve"> </w:t>
+        <w:t>Canis lupus</w:t>
+      </w:r>
+      <w:r>
+        <w:t xml:space="preserve">) dominated systems, </w:t>
+      </w:r>
+      <w:r>
+        <w:t xml:space="preserve">natural carrion </w:t>
+      </w:r>
+      <w:r>
+        <w:t>is</w:t>
+      </w:r>
+      <w:r>
+        <w:t xml:space="preserve"> temporally unpredictable </w:t>
+      </w:r>
+      <w:r>
+        <w:t xml:space="preserve">due to </w:t>
+      </w:r>
+      <w:r>
+        <w:t>wolves’</w:t>
+      </w:r>
+      <w:r>
+        <w:t xml:space="preserve"> low hunting success rate </w:t>
       </w:r>
       <w:r>
         <w:fldChar w:fldCharType="begin"/>
       </w:r>
       <w:r>
-        <w:instrText xml:space="preserve"> ADDIN ZOTERO_ITEM CSL_CITATION {"citationID":"SNtyhYeb","properties":{"formattedCitation":"(Bustnes and Erikstad 1991)","plainCitation":"(Bustnes and Erikstad 1991)","noteIndex":0},"citationItems":[{"id":1159,"uris":["http://zotero.org/users/9968163/items/7VKITEWJ"],"itemData":{"id":1159,"type":"article-journal","abstract":"Parental care in common eiders (Somateria mollissima) was studied during three field seasons in northern Norway. Forty-two percent of the females were found to abandon their brood. Abandonment and tending of broods and crèches were not obligate individual strategies, but changed between years. Females abandoning their young laid smaller clutches and had a lower body weight at hatching than brood- and crèche-tending females, indicating that they were in poor body condition. This supports the hypothesis that abandoning the brood is a salvage strategy in which energetic stress limits females' ability to care for their young. Young of \"abandoners\" seemed to have a lower survival rate than young of \"tenders,\" which suggests a reproductive cost of abandoning the young. Forty-seven percent of tagged ducklings were found with females other than their mother. Twenty-seven percent of the brood- and crèche-tending females lost young to other females, but never more than one duckling. Adoptions of foreign ducklings, above the normal brood size of four, did not lead to greater parental effort, and duckling survival was similar among broods and crèches of different sizes. This suggests that adoptions may be of neutral adaptive value. Two females often formed stable crèches, but duckling survival was not significantly different from that in broods and crèches with single females.","container-title":"Canadian Journal of Zoology","DOI":"10.1139/z91-216","ISSN":"0008-4301","issue":"6","journalAbbreviation":"Can. J. Zool.","page":"1538-1545","publisher":"NRC Research Press","source":"cdnsciencepub.com (Atypon)","title":"Parental care in the common eider (Somateria mollissima): factors affecting abandonment and adoption of young","title-short":"Parental care in the common eider (Somateria mollissima)","volume":"69","author":[{"family":"Bustnes","given":"Jan O."},{"family":"Erikstad","given":"Kjell E."}],"issued":{"date-parts":[["1991",6]]}}}],"schema":"https://github.com/citation-style-language/schema/raw/master/csl-citation.json"} </w:instrText>
+        <w:instrText xml:space="preserve"> ADDIN ZOTERO_ITEM CSL_CITATION {"citationID":"J2wSJFyO","properties":{"formattedCitation":"(MacNulty 2002)","plainCitation":"(MacNulty 2002)","noteIndex":0},"citationItems":[{"id":1066,"uris":["http://zotero.org/users/9968163/items/GIYY9MWJ"],"itemData":{"id":1066,"type":"thesis","abstract":"Thesis (M.S.)--University of Minnesota, 2002. Includes Bibliographical references (leaves 47-52).","source":"ResearchGate","title":"The predatory sequence and the influence of injury risk on hunting behavior in the wolf","author":[{"family":"MacNulty","given":"Daniel"}],"issued":{"date-parts":[["2002",1,1]]}}}],"schema":"https://github.com/citation-style-language/schema/raw/master/csl-citation.json"} </w:instrText>
       </w:r>
       <w:r>
         <w:fldChar w:fldCharType="separate"/>
@@ -171,344 +462,12 @@
         </w:rPr>
         <w:t>(</w:t>
       </w:r>
-      <w:proofErr w:type="spellStart"/>
       <w:r>
         <w:rPr>
           <w:rFonts w:ascii="Aptos" w:hAnsi="Aptos"/>
         </w:rPr>
-        <w:t>Bustnes</w:t>
-      </w:r>
-      <w:proofErr w:type="spellEnd"/>
-      <w:r>
-        <w:rPr>
-          <w:rFonts w:ascii="Aptos" w:hAnsi="Aptos"/>
-        </w:rPr>
-        <w:t xml:space="preserve"> and Erikstad 1991)</w:t>
-      </w:r>
-      <w:r>
-        <w:fldChar w:fldCharType="end"/>
-      </w:r>
-      <w:r>
-        <w:t xml:space="preserve">. </w:t>
-      </w:r>
-      <w:r>
-        <w:t>These decision</w:t>
-      </w:r>
-      <w:r>
-        <w:t>s</w:t>
-      </w:r>
-      <w:r>
-        <w:t xml:space="preserve"> become more difficult when resource</w:t>
-      </w:r>
-      <w:r>
-        <w:t>s</w:t>
-      </w:r>
-      <w:r>
-        <w:t xml:space="preserve"> are not </w:t>
-      </w:r>
-      <w:r>
-        <w:t>scarce but</w:t>
-      </w:r>
-      <w:r>
-        <w:t xml:space="preserve"> are instead unpredictable. </w:t>
-      </w:r>
-    </w:p>
-    <w:p>
-      <w:pPr>
-        <w:spacing w:line="480" w:lineRule="auto"/>
-        <w:ind w:firstLine="720"/>
-      </w:pPr>
-      <w:r>
-        <w:t xml:space="preserve">Scavengers utilize an inherently unpredictable, ephemeral resource. The availability of carrion can vary </w:t>
-      </w:r>
-      <w:r>
-        <w:t>from</w:t>
-      </w:r>
-      <w:r>
-        <w:t xml:space="preserve"> year </w:t>
-      </w:r>
-      <w:r>
-        <w:t>to year due to</w:t>
-      </w:r>
-      <w:r>
-        <w:t xml:space="preserve"> weather conditions leading to animal</w:t>
-      </w:r>
-      <w:r>
-        <w:t xml:space="preserve"> deaths </w:t>
-      </w:r>
-      <w:r>
-        <w:t>from starvation or exposure. Carrion</w:t>
-      </w:r>
-      <w:r>
-        <w:t xml:space="preserve"> availability</w:t>
-      </w:r>
-      <w:r>
-        <w:t xml:space="preserve"> can also vary </w:t>
-      </w:r>
-      <w:r>
-        <w:t>with</w:t>
-      </w:r>
-      <w:r>
-        <w:t xml:space="preserve"> the population </w:t>
-      </w:r>
-      <w:r>
-        <w:t xml:space="preserve">size, distribution, </w:t>
-      </w:r>
-      <w:r>
-        <w:t>and</w:t>
-      </w:r>
-      <w:r>
-        <w:t xml:space="preserve"> the</w:t>
-      </w:r>
-      <w:r>
-        <w:t xml:space="preserve"> hunting success</w:t>
-      </w:r>
-      <w:r>
-        <w:t xml:space="preserve"> rates</w:t>
-      </w:r>
-      <w:r>
-        <w:t xml:space="preserve"> of local predators. </w:t>
-      </w:r>
-      <w:r>
-        <w:t>Scavengers</w:t>
-      </w:r>
-      <w:r>
-        <w:t xml:space="preserve"> have developed efficient </w:t>
-      </w:r>
-      <w:r>
-        <w:t>movement patterns to facilitate the</w:t>
-      </w:r>
-      <w:r>
-        <w:t xml:space="preserve"> </w:t>
-      </w:r>
-      <w:r>
-        <w:t>location of</w:t>
-      </w:r>
-      <w:r>
-        <w:t xml:space="preserve"> carrion</w:t>
-      </w:r>
-      <w:r>
-        <w:t xml:space="preserve"> and</w:t>
-      </w:r>
-      <w:r>
-        <w:t xml:space="preserve"> sensitive olfactory senses</w:t>
-      </w:r>
-      <w:r>
-        <w:t xml:space="preserve"> </w:t>
-      </w:r>
-      <w:r>
-        <w:fldChar w:fldCharType="begin"/>
-      </w:r>
-      <w:r>
-        <w:instrText xml:space="preserve"> ADDIN ZOTERO_ITEM CSL_CITATION {"citationID":"dtyNKqKf","properties":{"formattedCitation":"(Ruxton and Houston 2004, Naves-Alegre et al. 2022)","plainCitation":"(Ruxton and Houston 2004, Naves-Alegre et al. 2022)","noteIndex":0},"citationItems":[{"id":1185,"uris":["http://zotero.org/users/9968163/items/DZBTCELX"],"itemData":{"id":1185,"type":"article-journal","abstract":"Among extant vertebrates, only the 23 species of vulture are obligate scavengers. We use an energetic modelling approach to explore the constraints imposed by an obligate scavenging lifestyle, and to ask whether obligate scavengers must always be avian and generally large-bodied users of soaring flight. Our model found that aerial scavengers always out-competed postulated terrestrial ones, mainly because flight allows area to be searched much more rapidly for carrion. Soaring was favoured over flapping flight because the reduction in flight speed (and so rate of area search) was more than compensated for by the decrease in the costs of transport. Large individual size is selected for if carrion is available in large packages, when obligate scavenger feed only infrequently, and so must be able to survive on body reserves in the periods between discovering food falls. In the absence of avian radiation, an obligate terrestrial scavenger seems energetically feasible, but we argue that such a beast is unlikely to have evolved. In birds, in order to become exclusive scavengers, vultures have needed to specialize for efficient soaring flight as a low energy form of travel, and as a consequence they have lost the agility needed to kill prey. In mammals, however, no comparable trade-off occurs. So for terrestrial carnivores there is probably no strong selection pressure towards being an exclusive scavenger. Indeed it will perhaps always be more advantageous to retain the flexibility of obtaining food by either predation or scavenging.","container-title":"Journal of Theoretical Biology","DOI":"10.1016/j.jtbi.2004.02.005","ISSN":"0022-5193","issue":"3","journalAbbreviation":"Journal of Theoretical Biology","page":"431-436","source":"ScienceDirect","title":"Obligate vertebrate scavengers must be large soaring fliers","volume":"228","author":[{"family":"Ruxton","given":"Graeme D."},{"family":"Houston","given":"David C."}],"issued":{"date-parts":[["2004",6,7]]}}},{"id":1182,"uris":["http://zotero.org/users/9968163/items/DTP8P85B"],"itemData":{"id":1182,"type":"article-journal","abstract":"Social information, acquired through the observation of other individuals, is especially relevant among species belonging to the same guild. The unpredictable and ephemeral nature of carrion implies that social mechanisms may be selected among scavenger species to facilitate carcass location and consumption. Here, we apply a survival-modelling strategy to data obtained through the placement and monitoring of carcasses in the field to analyse possible information transmission cascades within a Neotropical scavenger community. Our study highlights how the use of different senses (smell and sight) within this guild facilitates carcass location through the transmission of social information between species with different carrion foraging efficiencies. Vultures with a highly developed sense of smell play a key role in this process, as they are the first to arrive at the carcasses and their presence seems to serve as a visual cue for other species to locate the resource. Our study supports the local enhancement hypothesis within scavengers, whereby individuals locate carcasses by following foraging heterospecifics, also suggesting the importance of the sense of smell in the maintenance of the community structure.","container-title":"Proceedings of the Royal Society B: Biological Sciences","DOI":"10.1098/rspb.2022.0843","ISSN":"0962-8452","issue":"1986","journalAbbreviation":"Proc Biol Sci","page":"20220843","source":"Silverchair","title":"Scavenging in the realm of senses: smell and vision drive recruitment at carcasses in Neotropical ecosystems","title-short":"Scavenging in the realm of senses","volume":"289","author":[{"family":"Naves-Alegre","given":"Lara"},{"family":"Morales-Reyes","given":"Zebensui"},{"family":"Sánchez-Zapata","given":"José Antonio"},{"family":"Sebastián-González","given":"Esther"},{"family":"Ovaskainen","given":"Otso"}],"issued":{"date-parts":[["2022",11,2]]}}}],"schema":"https://github.com/citation-style-language/schema/raw/master/csl-citation.json"} </w:instrText>
-      </w:r>
-      <w:r>
-        <w:fldChar w:fldCharType="separate"/>
-      </w:r>
-      <w:r>
-        <w:rPr>
-          <w:rFonts w:ascii="Aptos" w:hAnsi="Aptos"/>
-        </w:rPr>
-        <w:t>(Ruxton and Houston 2004, Naves-Alegre et al. 2022)</w:t>
-      </w:r>
-      <w:r>
-        <w:fldChar w:fldCharType="end"/>
-      </w:r>
-      <w:r>
-        <w:t xml:space="preserve">. </w:t>
-      </w:r>
-      <w:r>
-        <w:t>However, when multiple sources of carrion are available, optimally foraging scavengers should weigh the costs of travel against the probability of finding food when deciding which resource to exploit</w:t>
-      </w:r>
-      <w:r>
-        <w:t xml:space="preserve">. </w:t>
-      </w:r>
-    </w:p>
-    <w:p>
-      <w:pPr>
-        <w:spacing w:line="480" w:lineRule="auto"/>
-        <w:ind w:firstLine="720"/>
-      </w:pPr>
-      <w:r>
-        <w:lastRenderedPageBreak/>
-        <w:t xml:space="preserve">Natural and anthropogenic resources present scavengers with differing spatial and temporal predictability. Food provided by people </w:t>
-      </w:r>
-      <w:r>
-        <w:t>can be more predictable in space and time</w:t>
-      </w:r>
-      <w:r>
-        <w:t xml:space="preserve"> </w:t>
-      </w:r>
-      <w:r>
-        <w:t xml:space="preserve">that those created by predation </w:t>
-      </w:r>
-      <w:r>
-        <w:fldChar w:fldCharType="begin"/>
-      </w:r>
-      <w:r>
-        <w:instrText xml:space="preserve"> ADDIN ZOTERO_ITEM CSL_CITATION {"citationID":"5N7u9cr0","properties":{"formattedCitation":"(Bartumeus et al. 2010, Cort\\uc0\\u233{}s-Avizanda et al. 2012)","plainCitation":"(Bartumeus et al. 2010, Cortés-Avizanda et al. 2012)","noteIndex":0},"citationItems":[{"id":56,"uris":["http://zotero.org/users/9968163/items/B4N738RJ"],"itemData":{"id":56,"type":"article-journal","abstract":"Human fishing activities are negatively altering marine ecosystems in many ways 1, 2, but scavenging animals such as seabirds are taking advantage of such activities by exploiting fishery discards 3, 4, 5. Despite the well-known impact of fisheries on seabird population dynamics 6, 7, 8, 9, 10, little is known about how discard availability affects seabird movement patterns. Using scenarios with and without trawling activity, we present evidence that fisheries modify the natural way in which two Mediterranean seabirds explore the seascape to look for resources during the breeding season. Based on satellite tracking data and a mathematical framework to quantify anomalous diffusion phenomena, we show how the interplay between traveling distances and pause periods contributes to the spatial spreading of the seabirds at regional scales (i.e., 10–250 km). When trawlers operate, seabirds show exponentially distributed traveling distances and a strong site fidelity to certain foraging areas, the whole foraging process being subdiffusive. In the absence of trawling activity, the site fidelity increases, but the whole movement pattern appears dominated by rare but very large traveling distances, making foraging a superdiffusive process. Our results demonstrate human involvement on landscape-level behavioral ecology and provide a new ecosystemic approach in the study of fishery-seabird interactions.","container-title":"Current Biology","DOI":"10.1016/j.cub.2009.11.073","ISSN":"0960-9822","issue":"3","journalAbbreviation":"Current Biology","language":"en","page":"215-222","source":"ScienceDirect","title":"Fishery Discards Impact on Seabird Movement Patterns at Regional Scales","volume":"20","author":[{"family":"Bartumeus","given":"Frederic"},{"family":"Giuggioli","given":"Luca"},{"family":"Louzao","given":"Maite"},{"family":"Bretagnolle","given":"Vincent"},{"family":"Oro","given":"Daniel"},{"family":"Levin","given":"Simon A."}],"issued":{"date-parts":[["2010",2,9]]}}},{"id":68,"uris":["http://zotero.org/users/9968163/items/TN7RP6JR"],"itemData":{"id":68,"type":"article-journal","abstract":"Chance per se plays a key role in ecology and evolution, e.g., genetic mutation, resource spatiotemporal unpredictability. In community ecology, chance is recognized as a key factor in community assemblage, but less is known about its role in intraguild processes leading to species coexistence. Here we study the relevance of resource unpredictability per se as a promoter of intraguild positive interspecific interactions and as a biodiversity enhancer in an Old World avian scavenger guild, which has evolved to feed upon spatially and temporally unpredictable resources, i.e., carcasses. We performed a large-scale field experiment in which 58 carcasses were disposed of and observed until complete consumption, either in continuously active supplementary feeding stations (predictable carcasses) or disposed of at random in the field (unpredictable carcasses). Richness of scavenger species was similar at unpredictable and predictable carcasses, but their relative abundances were highly uneven at predictable carcasses leading to higher scavenger diversity (Shannon index) at unpredictable carcasses. Facilitatory interspecific processes only occurred at unpredictable resources but were disrupted in predictable conditions because the dominant specialist species (in our case, the Griffon Vulture Gyps fulvus) arrived earlier and in larger numbers, monopolizing the resource. Small, endangered scavengers congregated at supplementary feeding stations but profited less compared to unpredictable carcasses, suggesting that they could constitute an ecological trap. Our findings offer new insights into the relevance of unpredictability of trophic resources in promoting both positive facilitatory interspecific interactions and species diversity and thus maintaining the function of guilds. Finally, the preservation of randomness in resource availability and the processes associated with its exploitation should be a major goal of conservation strategies aimed to preserve scavenger guilds evolved under naturally unpredictable trophic resources.","container-title":"Ecology","DOI":"10.2307/41739615","issue":"12","journalAbbreviation":"Ecology","page":"2570-2579","source":"ResearchGate","title":"Resource unpredictability promotes species diversity and coexistence in an avian scavenger guild: A field experiment","title-short":"Resource unpredictability promotes species diversity and coexistence in an avian scavenger guild","volume":"93","author":[{"family":"Cortés-Avizanda","given":"Ainara"},{"family":"Jovani","given":"Roger"},{"family":"Carrete","given":"Martina"},{"family":"Donázar","given":"José"}],"issued":{"date-parts":[["2012",12,1]]}}}],"schema":"https://github.com/citation-style-language/schema/raw/master/csl-citation.json"} </w:instrText>
-      </w:r>
-      <w:r>
-        <w:fldChar w:fldCharType="separate"/>
-      </w:r>
-      <w:r>
-        <w:rPr>
-          <w:rFonts w:ascii="Aptos" w:hAnsi="Aptos" w:cs="Times New Roman"/>
-          <w:kern w:val="0"/>
-        </w:rPr>
-        <w:t>(</w:t>
-      </w:r>
-      <w:proofErr w:type="spellStart"/>
-      <w:r>
-        <w:rPr>
-          <w:rFonts w:ascii="Aptos" w:hAnsi="Aptos" w:cs="Times New Roman"/>
-          <w:kern w:val="0"/>
-        </w:rPr>
-        <w:t>Bartumeus</w:t>
-      </w:r>
-      <w:proofErr w:type="spellEnd"/>
-      <w:r>
-        <w:rPr>
-          <w:rFonts w:ascii="Aptos" w:hAnsi="Aptos" w:cs="Times New Roman"/>
-          <w:kern w:val="0"/>
-        </w:rPr>
-        <w:t xml:space="preserve"> et al. 2010, Cortés-Avizanda et al. 2012)</w:t>
-      </w:r>
-      <w:r>
-        <w:fldChar w:fldCharType="end"/>
-      </w:r>
-      <w:r>
-        <w:t xml:space="preserve">. </w:t>
-      </w:r>
-      <w:r>
-        <w:t>Human h</w:t>
-      </w:r>
-      <w:r>
-        <w:t>unters often “field dress” large</w:t>
-      </w:r>
-      <w:r>
-        <w:t>,</w:t>
-      </w:r>
-      <w:r>
-        <w:t xml:space="preserve"> harvested animals</w:t>
-      </w:r>
-      <w:r>
-        <w:t>,</w:t>
-      </w:r>
-      <w:r>
-        <w:t xml:space="preserve"> </w:t>
-      </w:r>
-      <w:r>
-        <w:t xml:space="preserve">leaving </w:t>
-      </w:r>
-      <w:r>
-        <w:t xml:space="preserve">behind </w:t>
-      </w:r>
-      <w:r>
-        <w:t xml:space="preserve">edible biomass </w:t>
-      </w:r>
-      <w:r>
-        <w:t>in</w:t>
-      </w:r>
-      <w:r>
-        <w:t xml:space="preserve"> gut piles </w:t>
-      </w:r>
-      <w:r>
-        <w:t>containing organs</w:t>
-      </w:r>
-      <w:r>
-        <w:t xml:space="preserve">, bones, and hide </w:t>
-      </w:r>
-      <w:r>
-        <w:t xml:space="preserve">that </w:t>
-      </w:r>
-      <w:r>
-        <w:t xml:space="preserve">are then </w:t>
-      </w:r>
-      <w:r>
-        <w:t>available to scavengers.</w:t>
-      </w:r>
-      <w:r>
-        <w:t xml:space="preserve"> The</w:t>
-      </w:r>
-      <w:r>
-        <w:t xml:space="preserve"> </w:t>
-      </w:r>
-      <w:r>
-        <w:t xml:space="preserve">spatial and temporal distribution </w:t>
-      </w:r>
-      <w:r>
-        <w:t>of carrion</w:t>
-      </w:r>
-      <w:r>
-        <w:t xml:space="preserve"> </w:t>
-      </w:r>
-      <w:r>
-        <w:t>created from recreational hunting and natural predation</w:t>
-      </w:r>
-      <w:r>
-        <w:t xml:space="preserve"> </w:t>
-      </w:r>
-      <w:r>
-        <w:t>creates different foraging opportunities for scavengers</w:t>
-      </w:r>
-      <w:r>
-        <w:t xml:space="preserve">. </w:t>
-      </w:r>
-      <w:r>
-        <w:t>In gray wolf (</w:t>
-      </w:r>
-      <w:r>
-        <w:rPr>
-          <w:i/>
-          <w:iCs/>
-        </w:rPr>
-        <w:t>Canis lupus</w:t>
-      </w:r>
-      <w:r>
-        <w:t xml:space="preserve">) dominated systems, </w:t>
-      </w:r>
-      <w:r>
-        <w:t xml:space="preserve">natural carrion </w:t>
-      </w:r>
-      <w:r>
-        <w:t>is</w:t>
-      </w:r>
-      <w:r>
-        <w:t xml:space="preserve"> temporally unpredictable </w:t>
-      </w:r>
-      <w:r>
-        <w:t xml:space="preserve">due to </w:t>
-      </w:r>
-      <w:r>
-        <w:t>wolves’</w:t>
-      </w:r>
-      <w:r>
-        <w:t xml:space="preserve"> low hunting success rate </w:t>
-      </w:r>
-      <w:r>
-        <w:fldChar w:fldCharType="begin"/>
-      </w:r>
-      <w:r>
-        <w:instrText xml:space="preserve"> ADDIN ZOTERO_ITEM CSL_CITATION {"citationID":"J2wSJFyO","properties":{"formattedCitation":"(MacNulty 2002)","plainCitation":"(MacNulty 2002)","noteIndex":0},"citationItems":[{"id":1066,"uris":["http://zotero.org/users/9968163/items/GIYY9MWJ"],"itemData":{"id":1066,"type":"thesis","abstract":"Thesis (M.S.)--University of Minnesota, 2002. Includes Bibliographical references (leaves 47-52).","source":"ResearchGate","title":"The predatory sequence and the influence of injury risk on hunting behavior in the wolf","author":[{"family":"MacNulty","given":"Daniel"}],"issued":{"date-parts":[["2002",1,1]]}}}],"schema":"https://github.com/citation-style-language/schema/raw/master/csl-citation.json"} </w:instrText>
-      </w:r>
-      <w:r>
-        <w:fldChar w:fldCharType="separate"/>
-      </w:r>
-      <w:r>
-        <w:rPr>
-          <w:rFonts w:ascii="Aptos" w:hAnsi="Aptos"/>
-        </w:rPr>
-        <w:t>(</w:t>
-      </w:r>
-      <w:proofErr w:type="spellStart"/>
-      <w:r>
-        <w:rPr>
-          <w:rFonts w:ascii="Aptos" w:hAnsi="Aptos"/>
-        </w:rPr>
         <w:t>MacNulty</w:t>
       </w:r>
-      <w:proofErr w:type="spellEnd"/>
       <w:r>
         <w:rPr>
           <w:rFonts w:ascii="Aptos" w:hAnsi="Aptos"/>
@@ -827,21 +786,7 @@
         <w:rPr>
           <w:rFonts w:ascii="Aptos" w:hAnsi="Aptos"/>
         </w:rPr>
-        <w:t xml:space="preserve">(White 2005, </w:t>
-      </w:r>
-      <w:proofErr w:type="spellStart"/>
-      <w:r>
-        <w:rPr>
-          <w:rFonts w:ascii="Aptos" w:hAnsi="Aptos"/>
-        </w:rPr>
-        <w:t>Marzluff</w:t>
-      </w:r>
-      <w:proofErr w:type="spellEnd"/>
-      <w:r>
-        <w:rPr>
-          <w:rFonts w:ascii="Aptos" w:hAnsi="Aptos"/>
-        </w:rPr>
-        <w:t xml:space="preserve"> et al. 2021)</w:t>
+        <w:t>(White 2005, Marzluff et al. 2021)</w:t>
       </w:r>
       <w:r>
         <w:fldChar w:fldCharType="end"/>
@@ -1172,21 +1117,7 @@
         <w:rPr>
           <w:rFonts w:ascii="Aptos" w:hAnsi="Aptos"/>
         </w:rPr>
-        <w:t>(</w:t>
-      </w:r>
-      <w:proofErr w:type="spellStart"/>
-      <w:r>
-        <w:rPr>
-          <w:rFonts w:ascii="Aptos" w:hAnsi="Aptos"/>
-        </w:rPr>
-        <w:t>Marzluff</w:t>
-      </w:r>
-      <w:proofErr w:type="spellEnd"/>
-      <w:r>
-        <w:rPr>
-          <w:rFonts w:ascii="Aptos" w:hAnsi="Aptos"/>
-        </w:rPr>
-        <w:t xml:space="preserve"> et al. 2021)</w:t>
+        <w:t>(Marzluff et al. 2021)</w:t>
       </w:r>
       <w:r>
         <w:fldChar w:fldCharType="end"/>
@@ -1552,21 +1483,7 @@
         <w:rPr>
           <w:rFonts w:ascii="Aptos" w:hAnsi="Aptos"/>
         </w:rPr>
-        <w:t xml:space="preserve">(Geremia et al. 2011, </w:t>
-      </w:r>
-      <w:proofErr w:type="spellStart"/>
-      <w:r>
-        <w:rPr>
-          <w:rFonts w:ascii="Aptos" w:hAnsi="Aptos"/>
-        </w:rPr>
-        <w:t>Rickbeil</w:t>
-      </w:r>
-      <w:proofErr w:type="spellEnd"/>
-      <w:r>
-        <w:rPr>
-          <w:rFonts w:ascii="Aptos" w:hAnsi="Aptos"/>
-        </w:rPr>
-        <w:t xml:space="preserve"> et al. 2019)</w:t>
+        <w:t>(Geremia et al. 2011, Rickbeil et al. 2019)</w:t>
       </w:r>
       <w:r>
         <w:fldChar w:fldCharType="end"/>
@@ -1668,15 +1585,7 @@
         <w:t>-</w:t>
       </w:r>
       <w:r>
-        <w:t xml:space="preserve">controlled net launchers (Coda </w:t>
-      </w:r>
-      <w:proofErr w:type="gramStart"/>
-      <w:r>
-        <w:t>Enterprises,</w:t>
-      </w:r>
-      <w:proofErr w:type="gramEnd"/>
-      <w:r>
-        <w:t xml:space="preserve"> Ltd)</w:t>
+        <w:t>controlled net launchers (Coda Enterprises, Ltd)</w:t>
       </w:r>
       <w:r>
         <w:t xml:space="preserve"> using v</w:t>
@@ -1710,15 +1619,7 @@
         <w:t>-</w:t>
       </w:r>
       <w:r>
-        <w:t>powered GPS data loggers (e-</w:t>
-      </w:r>
-      <w:proofErr w:type="spellStart"/>
-      <w:r>
-        <w:t>obs</w:t>
-      </w:r>
-      <w:proofErr w:type="spellEnd"/>
-      <w:r>
-        <w:t xml:space="preserve"> GmbH; Bird Solar UMTS, 25 g) to the bird using </w:t>
+        <w:t xml:space="preserve">powered GPS data loggers (e-obs GmbH; Bird Solar UMTS, 25 g) to the bird using </w:t>
       </w:r>
       <w:r>
         <w:t>Teflon</w:t>
@@ -1755,15 +1656,7 @@
         <w:t>ed</w:t>
       </w:r>
       <w:r>
-        <w:t xml:space="preserve"> directly to a </w:t>
-      </w:r>
-      <w:proofErr w:type="spellStart"/>
-      <w:r>
-        <w:t>Movebank</w:t>
-      </w:r>
-      <w:proofErr w:type="spellEnd"/>
-      <w:r>
-        <w:t xml:space="preserve"> database through a 3G cell network connection. </w:t>
+        <w:t xml:space="preserve"> directly to a Movebank database through a 3G cell network connection. </w:t>
       </w:r>
     </w:p>
     <w:p>
@@ -1862,13 +1755,8 @@
         <w:t xml:space="preserve"> pair were tagged</w:t>
       </w:r>
       <w:r>
-        <w:t xml:space="preserve"> to avoid </w:t>
-      </w:r>
-      <w:proofErr w:type="spellStart"/>
-      <w:r>
-        <w:t>pseudoreplication</w:t>
-      </w:r>
-      <w:proofErr w:type="spellEnd"/>
+        <w:t xml:space="preserve"> to avoid pseudoreplication</w:t>
+      </w:r>
       <w:r>
         <w:t xml:space="preserve"> because </w:t>
       </w:r>
@@ -1942,15 +1830,7 @@
         <w:ind w:firstLine="720"/>
       </w:pPr>
       <w:r>
-        <w:t xml:space="preserve">We only used GPS points from an individual raven that were separated </w:t>
-      </w:r>
-      <w:proofErr w:type="gramStart"/>
-      <w:r>
-        <w:t>by</w:t>
-      </w:r>
-      <w:proofErr w:type="gramEnd"/>
-      <w:r>
-        <w:t xml:space="preserve"> at least 29 minutes. </w:t>
+        <w:t xml:space="preserve">We only used GPS points from an individual raven that were separated by at least 29 minutes. </w:t>
       </w:r>
       <w:r>
         <w:t xml:space="preserve">This removed instances of fixes </w:t>
@@ -2328,15 +2208,7 @@
       </w:r>
       <w:r>
         <w:lastRenderedPageBreak/>
-        <w:t xml:space="preserve">recognize that additional take will occur outside of this region, but </w:t>
-      </w:r>
-      <w:proofErr w:type="gramStart"/>
-      <w:r>
-        <w:t>the vast majority of</w:t>
-      </w:r>
-      <w:proofErr w:type="gramEnd"/>
-      <w:r>
-        <w:t xml:space="preserve"> hunting occur</w:t>
+        <w:t>recognize that additional take will occur outside of this region, but the vast majority of hunting occur</w:t>
       </w:r>
       <w:r>
         <w:t>s</w:t>
@@ -2549,15 +2421,7 @@
       </w:r>
       <w:r>
         <w:lastRenderedPageBreak/>
-        <w:t>are on a much smaller scale than either the MTFWP hunting season or the tribal bison hunt (</w:t>
-      </w:r>
-      <w:proofErr w:type="spellStart"/>
-      <w:r>
-        <w:t>Kqyn</w:t>
-      </w:r>
-      <w:proofErr w:type="spellEnd"/>
-      <w:r>
-        <w:t xml:space="preserve"> Kuka</w:t>
+        <w:t>are on a much smaller scale than either the MTFWP hunting season or the tribal bison hunt (Kqyn Kuka</w:t>
       </w:r>
       <w:r>
         <w:t>,</w:t>
@@ -2735,21 +2599,7 @@
         <w:rPr>
           <w:rFonts w:ascii="Aptos" w:hAnsi="Aptos"/>
         </w:rPr>
-        <w:t>(</w:t>
-      </w:r>
-      <w:proofErr w:type="spellStart"/>
-      <w:r>
-        <w:rPr>
-          <w:rFonts w:ascii="Aptos" w:hAnsi="Aptos"/>
-        </w:rPr>
-        <w:t>Rickbeil</w:t>
-      </w:r>
-      <w:proofErr w:type="spellEnd"/>
-      <w:r>
-        <w:rPr>
-          <w:rFonts w:ascii="Aptos" w:hAnsi="Aptos"/>
-        </w:rPr>
-        <w:t xml:space="preserve"> et al. 2019)</w:t>
+        <w:t>(Rickbeil et al. 2019)</w:t>
       </w:r>
       <w:r>
         <w:fldChar w:fldCharType="end"/>
@@ -3098,15 +2948,7 @@
         <w:t xml:space="preserve"> </w:t>
       </w:r>
       <w:r>
-        <w:t xml:space="preserve">using the package </w:t>
-      </w:r>
-      <w:proofErr w:type="spellStart"/>
-      <w:r>
-        <w:t>adehabitatHR</w:t>
-      </w:r>
-      <w:proofErr w:type="spellEnd"/>
-      <w:r>
-        <w:t xml:space="preserve"> (</w:t>
+        <w:t>using the package adehabitatHR (</w:t>
       </w:r>
       <w:r>
         <w:rPr>
@@ -3534,21 +3376,7 @@
         <w:rPr>
           <w:rFonts w:ascii="Aptos" w:hAnsi="Aptos"/>
         </w:rPr>
-        <w:t>(</w:t>
-      </w:r>
-      <w:proofErr w:type="spellStart"/>
-      <w:r>
-        <w:rPr>
-          <w:rFonts w:ascii="Aptos" w:hAnsi="Aptos"/>
-        </w:rPr>
-        <w:t>Marzluff</w:t>
-      </w:r>
-      <w:proofErr w:type="spellEnd"/>
-      <w:r>
-        <w:rPr>
-          <w:rFonts w:ascii="Aptos" w:hAnsi="Aptos"/>
-        </w:rPr>
-        <w:t xml:space="preserve"> et al. 1996)</w:t>
+        <w:t>(Marzluff et al. 1996)</w:t>
       </w:r>
       <w:r>
         <w:fldChar w:fldCharType="end"/>
@@ -4251,22 +4079,14 @@
         <w:t>.5</w:t>
       </w:r>
       <w:r>
+        <w:t xml:space="preserve">, sd = </w:t>
+      </w:r>
+      <w:r>
+        <w:t>62</w:t>
+      </w:r>
+      <w:r>
         <w:t xml:space="preserve">, </w:t>
       </w:r>
-      <w:proofErr w:type="spellStart"/>
-      <w:r>
-        <w:t>sd</w:t>
-      </w:r>
-      <w:proofErr w:type="spellEnd"/>
-      <w:r>
-        <w:t xml:space="preserve"> = </w:t>
-      </w:r>
-      <w:r>
-        <w:t>62</w:t>
-      </w:r>
-      <w:r>
-        <w:t xml:space="preserve">, </w:t>
-      </w:r>
       <w:r>
         <w:t>range</w:t>
       </w:r>
@@ -4315,15 +4135,7 @@
         <w:t>7.5</w:t>
       </w:r>
       <w:r>
-        <w:t xml:space="preserve">% of days (range = 13.9 – 100%, </w:t>
-      </w:r>
-      <w:proofErr w:type="spellStart"/>
-      <w:r>
-        <w:t>sd</w:t>
-      </w:r>
-      <w:proofErr w:type="spellEnd"/>
-      <w:r>
-        <w:t xml:space="preserve"> = </w:t>
+        <w:t xml:space="preserve">% of days (range = 13.9 – 100%, sd = </w:t>
       </w:r>
       <w:r>
         <w:t>19.8</w:t>
@@ -4344,15 +4156,7 @@
         <w:t>traveled an average</w:t>
       </w:r>
       <w:r>
-        <w:t xml:space="preserve"> 34.6 km (range = 7.4 – 64, </w:t>
-      </w:r>
-      <w:proofErr w:type="spellStart"/>
-      <w:r>
-        <w:t>sd</w:t>
-      </w:r>
-      <w:proofErr w:type="spellEnd"/>
-      <w:r>
-        <w:t xml:space="preserve"> = 15.7) </w:t>
+        <w:t xml:space="preserve"> 34.6 km (range = 7.4 – 64, sd = 15.7) </w:t>
       </w:r>
       <w:r>
         <w:t xml:space="preserve">to forage in the hunting area an average of </w:t>
@@ -4367,15 +4171,7 @@
         <w:t>5</w:t>
       </w:r>
       <w:r>
-        <w:t xml:space="preserve">% of days (range = 0 – 100%, </w:t>
-      </w:r>
-      <w:proofErr w:type="spellStart"/>
-      <w:r>
-        <w:t>sd</w:t>
-      </w:r>
-      <w:proofErr w:type="spellEnd"/>
-      <w:r>
-        <w:t xml:space="preserve"> = 3</w:t>
+        <w:t>% of days (range = 0 – 100%, sd = 3</w:t>
       </w:r>
       <w:r>
         <w:t>1.5</w:t>
@@ -4535,15 +4331,7 @@
         <w:t>2</w:t>
       </w:r>
       <w:r>
-        <w:t xml:space="preserve">, </w:t>
-      </w:r>
-      <w:proofErr w:type="spellStart"/>
-      <w:r>
-        <w:t>sd</w:t>
-      </w:r>
-      <w:proofErr w:type="spellEnd"/>
-      <w:r>
-        <w:t xml:space="preserve"> = 6.3</w:t>
+        <w:t>, sd = 6.3</w:t>
       </w:r>
       <w:r>
         <w:t xml:space="preserve"> </w:t>
@@ -4570,15 +4358,7 @@
         <w:t>for a mean</w:t>
       </w:r>
       <w:r>
-        <w:t xml:space="preserve"> of 3.1% of days (range = 0 – 25%, </w:t>
-      </w:r>
-      <w:proofErr w:type="spellStart"/>
-      <w:r>
-        <w:t>sd</w:t>
-      </w:r>
-      <w:proofErr w:type="spellEnd"/>
-      <w:r>
-        <w:t xml:space="preserve"> = 6.</w:t>
+        <w:t xml:space="preserve"> of 3.1% of days (range = 0 – 25%, sd = 6.</w:t>
       </w:r>
       <w:r>
         <w:t>1</w:t>
@@ -4620,15 +4400,7 @@
         <w:t>33.3</w:t>
       </w:r>
       <w:r>
-        <w:t xml:space="preserve">%, </w:t>
-      </w:r>
-      <w:proofErr w:type="spellStart"/>
-      <w:r>
-        <w:t>sd</w:t>
-      </w:r>
-      <w:proofErr w:type="spellEnd"/>
-      <w:r>
-        <w:t xml:space="preserve"> = </w:t>
+        <w:t xml:space="preserve">%, sd = </w:t>
       </w:r>
       <w:r>
         <w:t>7.7</w:t>
@@ -4685,15 +4457,7 @@
         <w:t>16.7</w:t>
       </w:r>
       <w:r>
-        <w:t xml:space="preserve"> – 100%, </w:t>
-      </w:r>
-      <w:proofErr w:type="spellStart"/>
-      <w:r>
-        <w:t>sd</w:t>
-      </w:r>
-      <w:proofErr w:type="spellEnd"/>
-      <w:r>
-        <w:t xml:space="preserve"> = 3</w:t>
+        <w:t xml:space="preserve"> – 100%, sd = 3</w:t>
       </w:r>
       <w:r>
         <w:t>3.2</w:t>
@@ -4717,15 +4481,7 @@
         <w:t>of 15.2%</w:t>
       </w:r>
       <w:r>
-        <w:t xml:space="preserve"> of trips to the hunting regions throughout the winter (range = 0 – 60%, </w:t>
-      </w:r>
-      <w:proofErr w:type="spellStart"/>
-      <w:r>
-        <w:t>sd</w:t>
-      </w:r>
-      <w:proofErr w:type="spellEnd"/>
-      <w:r>
-        <w:t xml:space="preserve"> = 17.3%</w:t>
+        <w:t xml:space="preserve"> of trips to the hunting regions throughout the winter (range = 0 – 60%, sd = 17.3%</w:t>
       </w:r>
       <w:r>
         <w:t>, Fig. 1</w:t>
@@ -4814,15 +4570,7 @@
         <w:t xml:space="preserve"> </w:t>
       </w:r>
       <w:r>
-        <w:t xml:space="preserve">wolf </w:t>
-      </w:r>
-      <w:proofErr w:type="gramStart"/>
-      <w:r>
-        <w:t>kill</w:t>
-      </w:r>
-      <w:proofErr w:type="gramEnd"/>
-      <w:r>
-        <w:t xml:space="preserve"> within </w:t>
+        <w:t xml:space="preserve">wolf kill within </w:t>
       </w:r>
       <w:r>
         <w:t xml:space="preserve">1 km of </w:t>
@@ -5949,21 +5697,7 @@
         <w:rPr>
           <w:rFonts w:ascii="Aptos" w:hAnsi="Aptos"/>
         </w:rPr>
-        <w:t xml:space="preserve">(Grubb 1978, Peat and </w:t>
-      </w:r>
-      <w:proofErr w:type="spellStart"/>
-      <w:r>
-        <w:rPr>
-          <w:rFonts w:ascii="Aptos" w:hAnsi="Aptos"/>
-        </w:rPr>
-        <w:t>Goulson</w:t>
-      </w:r>
-      <w:proofErr w:type="spellEnd"/>
-      <w:r>
-        <w:rPr>
-          <w:rFonts w:ascii="Aptos" w:hAnsi="Aptos"/>
-        </w:rPr>
-        <w:t xml:space="preserve"> 2005)</w:t>
+        <w:t>(Grubb 1978, Peat and Goulson 2005)</w:t>
       </w:r>
       <w:r>
         <w:fldChar w:fldCharType="end"/>
@@ -6223,23 +5957,7 @@
           <w:rFonts w:ascii="Aptos" w:hAnsi="Aptos" w:cs="Times New Roman"/>
           <w:kern w:val="0"/>
         </w:rPr>
-        <w:t xml:space="preserve">(Heinrich and </w:t>
-      </w:r>
-      <w:proofErr w:type="spellStart"/>
-      <w:r>
-        <w:rPr>
-          <w:rFonts w:ascii="Aptos" w:hAnsi="Aptos" w:cs="Times New Roman"/>
-          <w:kern w:val="0"/>
-        </w:rPr>
-        <w:t>Marzluff</w:t>
-      </w:r>
-      <w:proofErr w:type="spellEnd"/>
-      <w:r>
-        <w:rPr>
-          <w:rFonts w:ascii="Aptos" w:hAnsi="Aptos" w:cs="Times New Roman"/>
-          <w:kern w:val="0"/>
-        </w:rPr>
-        <w:t xml:space="preserve"> 1995, Stahler et al. 2002, Wilmers et al. 2003</w:t>
+        <w:t>(Heinrich and Marzluff 1995, Stahler et al. 2002, Wilmers et al. 2003</w:t>
       </w:r>
       <w:r>
         <w:rPr>
@@ -6307,10 +6025,7 @@
       </w:del>
       <w:ins w:id="70" w:author="Cameron Ho" w:date="2026-02-05T12:59:00Z" w16du:dateUtc="2026-02-05T20:59:00Z">
         <w:r>
-          <w:t>its</w:t>
-        </w:r>
-        <w:r>
-          <w:t xml:space="preserve"> </w:t>
+          <w:t xml:space="preserve">its </w:t>
         </w:r>
       </w:ins>
       <w:r>
@@ -6329,21 +6044,7 @@
         <w:rPr>
           <w:rFonts w:ascii="Aptos" w:hAnsi="Aptos"/>
         </w:rPr>
-        <w:t xml:space="preserve">(Heinrich and </w:t>
-      </w:r>
-      <w:proofErr w:type="spellStart"/>
-      <w:r>
-        <w:rPr>
-          <w:rFonts w:ascii="Aptos" w:hAnsi="Aptos"/>
-        </w:rPr>
-        <w:t>Marzluff</w:t>
-      </w:r>
-      <w:proofErr w:type="spellEnd"/>
-      <w:r>
-        <w:rPr>
-          <w:rFonts w:ascii="Aptos" w:hAnsi="Aptos"/>
-        </w:rPr>
-        <w:t xml:space="preserve"> 1995)</w:t>
+        <w:t>(Heinrich and Marzluff 1995)</w:t>
       </w:r>
       <w:r>
         <w:fldChar w:fldCharType="end"/>
@@ -6949,10 +6650,7 @@
       </w:del>
       <w:ins w:id="127" w:author="Cameron Ho" w:date="2026-02-05T13:52:00Z" w16du:dateUtc="2026-02-05T21:52:00Z">
         <w:r>
-          <w:t>travel</w:t>
-        </w:r>
-        <w:r>
-          <w:t xml:space="preserve"> </w:t>
+          <w:t xml:space="preserve">travel </w:t>
         </w:r>
       </w:ins>
       <w:r>
@@ -7044,18 +6742,13 @@
       </w:ins>
       <w:ins w:id="133" w:author="Cameron Ho" w:date="2026-02-05T16:35:00Z" w16du:dateUtc="2026-02-06T00:35:00Z">
         <w:r>
-          <w:t xml:space="preserve"> with ravens on territory with an active kill still choosing to leave a </w:t>
-        </w:r>
-        <w:proofErr w:type="gramStart"/>
-        <w:r>
-          <w:t xml:space="preserve">predicted </w:t>
+          <w:t xml:space="preserve"> with ravens on territory with an active kill still choosing to leave a predicted </w:t>
         </w:r>
       </w:ins>
       <w:ins w:id="134" w:author="Cameron Ho" w:date="2026-02-05T16:34:00Z" w16du:dateUtc="2026-02-06T00:34:00Z">
         <w:r>
           <w:t>.</w:t>
         </w:r>
-        <w:proofErr w:type="gramEnd"/>
         <w:r>
           <w:t xml:space="preserve"> Our assumptions about how long biomass remained available wolves abandoned a carcass may play a role in this.</w:t>
         </w:r>
@@ -7066,15 +6759,7 @@
         </w:r>
       </w:ins>
       <w:r>
-        <w:t xml:space="preserve">The presence of dependable, alternative anthropogenic resources within </w:t>
-      </w:r>
-      <w:proofErr w:type="gramStart"/>
-      <w:r>
-        <w:t>close proximity</w:t>
-      </w:r>
-      <w:proofErr w:type="gramEnd"/>
-      <w:r>
-        <w:t xml:space="preserve"> of the hunting regions</w:t>
+        <w:t>The presence of dependable, alternative anthropogenic resources within close proximity of the hunting regions</w:t>
       </w:r>
       <w:r>
         <w:t xml:space="preserve"> </w:t>
@@ -7174,15 +6859,7 @@
           <w:fldChar w:fldCharType="end"/>
         </w:r>
         <w:r>
-          <w:t xml:space="preserve">. Ravens in Yellowstone heavily utilize insects outbreaks such as grasshoppers and </w:t>
-        </w:r>
-        <w:proofErr w:type="spellStart"/>
-        <w:r>
-          <w:t>salmonflies</w:t>
-        </w:r>
-        <w:proofErr w:type="spellEnd"/>
-        <w:r>
-          <w:t xml:space="preserve"> during the summer breeding season, which allows them to provide a protein dense food to growing chicks </w:t>
+          <w:t xml:space="preserve">. Ravens in Yellowstone heavily utilize insects outbreaks such as grasshoppers and salmonflies during the summer breeding season, which allows them to provide a protein dense food to growing chicks </w:t>
         </w:r>
         <w:r>
           <w:fldChar w:fldCharType="begin"/>
@@ -7258,21 +6935,7 @@
         <w:rPr>
           <w:rFonts w:ascii="Aptos" w:hAnsi="Aptos"/>
         </w:rPr>
-        <w:t>(</w:t>
-      </w:r>
-      <w:proofErr w:type="spellStart"/>
-      <w:r>
-        <w:rPr>
-          <w:rFonts w:ascii="Aptos" w:hAnsi="Aptos"/>
-        </w:rPr>
-        <w:t>Robira</w:t>
-      </w:r>
-      <w:proofErr w:type="spellEnd"/>
-      <w:r>
-        <w:rPr>
-          <w:rFonts w:ascii="Aptos" w:hAnsi="Aptos"/>
-        </w:rPr>
-        <w:t xml:space="preserve"> et al. 2021)</w:t>
+        <w:t>(Robira et al. 2021)</w:t>
       </w:r>
       <w:r>
         <w:fldChar w:fldCharType="end"/>
@@ -7300,15 +6963,7 @@
         <w:fldChar w:fldCharType="end"/>
       </w:r>
       <w:r>
-        <w:t xml:space="preserve">. A qualitative examination showed a potential use of this pre-emptive behavior from territorial ravens in Yellowstone </w:t>
-      </w:r>
-      <w:proofErr w:type="gramStart"/>
-      <w:r>
-        <w:t>in regard to</w:t>
-      </w:r>
-      <w:proofErr w:type="gramEnd"/>
-      <w:r>
-        <w:t xml:space="preserve"> the MTFWP hunting season (Figure, 9, 10). </w:t>
+        <w:t xml:space="preserve">. A qualitative examination showed a potential use of this pre-emptive behavior from territorial ravens in Yellowstone in regard to the MTFWP hunting season (Figure, 9, 10). </w:t>
       </w:r>
       <w:commentRangeEnd w:id="148"/>
       <w:r>
@@ -7358,21 +7013,7 @@
         <w:rPr>
           <w:rFonts w:ascii="Aptos" w:hAnsi="Aptos"/>
         </w:rPr>
-        <w:t>(</w:t>
-      </w:r>
-      <w:proofErr w:type="spellStart"/>
-      <w:r>
-        <w:rPr>
-          <w:rFonts w:ascii="Aptos" w:hAnsi="Aptos"/>
-        </w:rPr>
-        <w:t>Marzluff</w:t>
-      </w:r>
-      <w:proofErr w:type="spellEnd"/>
-      <w:r>
-        <w:rPr>
-          <w:rFonts w:ascii="Aptos" w:hAnsi="Aptos"/>
-        </w:rPr>
-        <w:t xml:space="preserve"> et al. 1996)</w:t>
+        <w:t>(Marzluff et al. 1996)</w:t>
       </w:r>
       <w:r>
         <w:fldChar w:fldCharType="end"/>
@@ -7398,15 +7039,7 @@
         <w:commentReference w:id="149"/>
       </w:r>
       <w:r>
-        <w:t xml:space="preserve">This decision was based on factors that each raven could interpret independently such as active kills within their territory or weather conditions. Once a raven has left its territory, it was influenced by the movement of other ravens, often traveling in concert with </w:t>
-      </w:r>
-      <w:proofErr w:type="gramStart"/>
-      <w:r>
-        <w:t>conspecifics</w:t>
-      </w:r>
-      <w:proofErr w:type="gramEnd"/>
-      <w:r>
-        <w:t xml:space="preserve">. </w:t>
+        <w:t xml:space="preserve">This decision was based on factors that each raven could interpret independently such as active kills within their territory or weather conditions. Once a raven has left its territory, it was influenced by the movement of other ravens, often traveling in concert with conspecifics. </w:t>
       </w:r>
     </w:p>
     <w:p>
@@ -7453,21 +7086,7 @@
         <w:rPr>
           <w:rFonts w:ascii="Aptos" w:hAnsi="Aptos"/>
         </w:rPr>
-        <w:t>(</w:t>
-      </w:r>
-      <w:proofErr w:type="spellStart"/>
-      <w:r>
-        <w:rPr>
-          <w:rFonts w:ascii="Aptos" w:hAnsi="Aptos"/>
-        </w:rPr>
-        <w:t>Marzluff</w:t>
-      </w:r>
-      <w:proofErr w:type="spellEnd"/>
-      <w:r>
-        <w:rPr>
-          <w:rFonts w:ascii="Aptos" w:hAnsi="Aptos"/>
-        </w:rPr>
-        <w:t xml:space="preserve"> et al. 2021)</w:t>
+        <w:t>(Marzluff et al. 2021)</w:t>
       </w:r>
       <w:r>
         <w:fldChar w:fldCharType="end"/>
@@ -7587,15 +7206,7 @@
         <w:t xml:space="preserve">. </w:t>
       </w:r>
       <w:r>
-        <w:t xml:space="preserve">Wolf kills that were utilized after a raven left its territory are shown in pink. The landfill and water treatment ponds within the hunting regions utilized by ravens </w:t>
-      </w:r>
-      <w:proofErr w:type="gramStart"/>
-      <w:r>
-        <w:t>is</w:t>
-      </w:r>
-      <w:proofErr w:type="gramEnd"/>
-      <w:r>
-        <w:t xml:space="preserve"> located at the star.</w:t>
+        <w:t>Wolf kills that were utilized after a raven left its territory are shown in pink. The landfill and water treatment ponds within the hunting regions utilized by ravens is located at the star.</w:t>
       </w:r>
     </w:p>
     <w:p>
@@ -8112,9 +7723,6 @@
     <w:p>
       <w:pPr>
         <w:spacing w:line="480" w:lineRule="auto"/>
-        <w:pPrChange w:id="151" w:author="Cameron Ho" w:date="2026-02-05T14:08:00Z" w16du:dateUtc="2026-02-05T22:08:00Z">
-          <w:pPr/>
-        </w:pPrChange>
       </w:pPr>
       <w:r>
         <w:br w:type="page"/>
@@ -8343,9 +7951,6 @@
     <w:p>
       <w:pPr>
         <w:spacing w:line="480" w:lineRule="auto"/>
-        <w:pPrChange w:id="152" w:author="Cameron Ho" w:date="2026-02-05T14:08:00Z" w16du:dateUtc="2026-02-05T22:08:00Z">
-          <w:pPr/>
-        </w:pPrChange>
       </w:pPr>
       <w:r>
         <w:br w:type="page"/>
@@ -9287,9 +8892,6 @@
     <w:p>
       <w:pPr>
         <w:spacing w:line="480" w:lineRule="auto"/>
-        <w:pPrChange w:id="153" w:author="Cameron Ho" w:date="2026-02-05T14:08:00Z" w16du:dateUtc="2026-02-05T22:08:00Z">
-          <w:pPr/>
-        </w:pPrChange>
       </w:pPr>
       <w:r>
         <w:br w:type="page"/>
@@ -9428,16 +9030,9 @@
             <w:r>
               <w:t>0.</w:t>
             </w:r>
-            <w:del w:id="154" w:author="Cameron Ho" w:date="2026-02-05T15:20:00Z" w16du:dateUtc="2026-02-05T23:20:00Z">
-              <w:r>
-                <w:delText>56606</w:delText>
-              </w:r>
-            </w:del>
-            <w:ins w:id="155" w:author="Cameron Ho" w:date="2026-02-05T15:20:00Z" w16du:dateUtc="2026-02-05T23:20:00Z">
-              <w:r>
-                <w:t>58091</w:t>
-              </w:r>
-            </w:ins>
+            <w:r>
+              <w:t>58091</w:t>
+            </w:r>
           </w:p>
         </w:tc>
         <w:tc>
@@ -9451,16 +9046,9 @@
             <w:r>
               <w:t>0.</w:t>
             </w:r>
-            <w:del w:id="156" w:author="Cameron Ho" w:date="2026-02-05T15:21:00Z" w16du:dateUtc="2026-02-05T23:21:00Z">
-              <w:r>
-                <w:delText>40673</w:delText>
-              </w:r>
-            </w:del>
-            <w:ins w:id="157" w:author="Cameron Ho" w:date="2026-02-05T15:21:00Z" w16du:dateUtc="2026-02-05T23:21:00Z">
-              <w:r>
-                <w:t>4146</w:t>
-              </w:r>
-            </w:ins>
+            <w:r>
+              <w:t>4146</w:t>
+            </w:r>
           </w:p>
         </w:tc>
         <w:tc>
@@ -9474,16 +9062,9 @@
             <w:r>
               <w:t>0.</w:t>
             </w:r>
-            <w:del w:id="158" w:author="Cameron Ho" w:date="2026-02-05T15:22:00Z" w16du:dateUtc="2026-02-05T23:22:00Z">
-              <w:r>
-                <w:delText>164</w:delText>
-              </w:r>
-            </w:del>
-            <w:ins w:id="159" w:author="Cameron Ho" w:date="2026-02-05T15:22:00Z" w16du:dateUtc="2026-02-05T23:22:00Z">
-              <w:r>
-                <w:t>16118</w:t>
-              </w:r>
-            </w:ins>
+            <w:r>
+              <w:t>16118</w:t>
+            </w:r>
           </w:p>
         </w:tc>
       </w:tr>
@@ -9512,19 +9093,9 @@
             <w:r>
               <w:t>-</w:t>
             </w:r>
-            <w:ins w:id="160" w:author="Cameron Ho" w:date="2026-02-05T15:20:00Z" w16du:dateUtc="2026-02-05T23:20:00Z">
-              <w:r>
-                <w:t>2.24366</w:t>
-              </w:r>
-            </w:ins>
-            <w:del w:id="161" w:author="Cameron Ho" w:date="2026-02-05T15:20:00Z" w16du:dateUtc="2026-02-05T23:20:00Z">
-              <w:r>
-                <w:delText>1.</w:delText>
-              </w:r>
-              <w:r>
-                <w:delText>39013</w:delText>
-              </w:r>
-            </w:del>
+            <w:r>
+              <w:t>2.24366</w:t>
+            </w:r>
           </w:p>
         </w:tc>
         <w:tc>
@@ -9538,16 +9109,9 @@
             <w:r>
               <w:t>0.</w:t>
             </w:r>
-            <w:del w:id="162" w:author="Cameron Ho" w:date="2026-02-05T15:21:00Z" w16du:dateUtc="2026-02-05T23:21:00Z">
-              <w:r>
-                <w:delText>27745</w:delText>
-              </w:r>
-            </w:del>
-            <w:ins w:id="163" w:author="Cameron Ho" w:date="2026-02-05T15:21:00Z" w16du:dateUtc="2026-02-05T23:21:00Z">
-              <w:r>
-                <w:t>35199</w:t>
-              </w:r>
-            </w:ins>
+            <w:r>
+              <w:t>35199</w:t>
+            </w:r>
           </w:p>
         </w:tc>
         <w:tc>
@@ -9558,29 +9122,15 @@
             <w:pPr>
               <w:spacing w:line="480" w:lineRule="auto"/>
             </w:pPr>
-            <w:ins w:id="164" w:author="Cameron Ho" w:date="2026-02-05T15:22:00Z" w16du:dateUtc="2026-02-05T23:22:00Z">
-              <w:r>
-                <w:t>1.84</w:t>
-              </w:r>
-            </w:ins>
-            <w:del w:id="165" w:author="Cameron Ho" w:date="2026-02-05T15:22:00Z" w16du:dateUtc="2026-02-05T23:22:00Z">
-              <w:r>
-                <w:delText>5.43</w:delText>
-              </w:r>
-            </w:del>
+            <w:r>
+              <w:t>1.84</w:t>
+            </w:r>
             <w:r>
               <w:t>e-</w:t>
             </w:r>
-            <w:ins w:id="166" w:author="Cameron Ho" w:date="2026-02-05T15:22:00Z" w16du:dateUtc="2026-02-05T23:22:00Z">
-              <w:r>
-                <w:t>10</w:t>
-              </w:r>
-            </w:ins>
-            <w:del w:id="167" w:author="Cameron Ho" w:date="2026-02-05T15:22:00Z" w16du:dateUtc="2026-02-05T23:22:00Z">
-              <w:r>
-                <w:delText>7</w:delText>
-              </w:r>
-            </w:del>
+            <w:r>
+              <w:t>10</w:t>
+            </w:r>
           </w:p>
         </w:tc>
       </w:tr>
@@ -9615,16 +9165,9 @@
             <w:r>
               <w:t>-0.</w:t>
             </w:r>
-            <w:del w:id="168" w:author="Cameron Ho" w:date="2026-02-05T15:20:00Z" w16du:dateUtc="2026-02-05T23:20:00Z">
-              <w:r>
-                <w:delText>07879</w:delText>
-              </w:r>
-            </w:del>
-            <w:ins w:id="169" w:author="Cameron Ho" w:date="2026-02-05T15:20:00Z" w16du:dateUtc="2026-02-05T23:20:00Z">
-              <w:r>
-                <w:t>08311</w:t>
-              </w:r>
-            </w:ins>
+            <w:r>
+              <w:t>08311</w:t>
+            </w:r>
           </w:p>
         </w:tc>
         <w:tc>
@@ -9638,16 +9181,9 @@
             <w:r>
               <w:t>0.</w:t>
             </w:r>
-            <w:del w:id="170" w:author="Cameron Ho" w:date="2026-02-05T15:21:00Z" w16du:dateUtc="2026-02-05T23:21:00Z">
-              <w:r>
-                <w:delText>07989</w:delText>
-              </w:r>
-            </w:del>
-            <w:ins w:id="171" w:author="Cameron Ho" w:date="2026-02-05T15:21:00Z" w16du:dateUtc="2026-02-05T23:21:00Z">
-              <w:r>
-                <w:t>08007</w:t>
-              </w:r>
-            </w:ins>
+            <w:r>
+              <w:t>08007</w:t>
+            </w:r>
           </w:p>
         </w:tc>
         <w:tc>
@@ -9661,16 +9197,9 @@
             <w:r>
               <w:t>0.</w:t>
             </w:r>
-            <w:del w:id="172" w:author="Cameron Ho" w:date="2026-02-05T15:22:00Z" w16du:dateUtc="2026-02-05T23:22:00Z">
-              <w:r>
-                <w:delText>32405</w:delText>
-              </w:r>
-            </w:del>
-            <w:ins w:id="173" w:author="Cameron Ho" w:date="2026-02-05T15:22:00Z" w16du:dateUtc="2026-02-05T23:22:00Z">
-              <w:r>
-                <w:t>29924</w:t>
-              </w:r>
-            </w:ins>
+            <w:r>
+              <w:t>29924</w:t>
+            </w:r>
           </w:p>
         </w:tc>
       </w:tr>
@@ -9699,16 +9228,9 @@
             <w:r>
               <w:t>0.</w:t>
             </w:r>
-            <w:del w:id="174" w:author="Cameron Ho" w:date="2026-02-05T15:20:00Z" w16du:dateUtc="2026-02-05T23:20:00Z">
-              <w:r>
-                <w:delText>55771</w:delText>
-              </w:r>
-            </w:del>
-            <w:ins w:id="175" w:author="Cameron Ho" w:date="2026-02-05T15:20:00Z" w16du:dateUtc="2026-02-05T23:20:00Z">
-              <w:r>
-                <w:t>55666</w:t>
-              </w:r>
-            </w:ins>
+            <w:r>
+              <w:t>55666</w:t>
+            </w:r>
           </w:p>
         </w:tc>
         <w:tc>
@@ -9722,16 +9244,9 @@
             <w:r>
               <w:t>0.</w:t>
             </w:r>
-            <w:del w:id="176" w:author="Cameron Ho" w:date="2026-02-05T15:21:00Z" w16du:dateUtc="2026-02-05T23:21:00Z">
-              <w:r>
-                <w:delText>19018</w:delText>
-              </w:r>
-            </w:del>
-            <w:ins w:id="177" w:author="Cameron Ho" w:date="2026-02-05T15:21:00Z" w16du:dateUtc="2026-02-05T23:21:00Z">
-              <w:r>
-                <w:t>19216</w:t>
-              </w:r>
-            </w:ins>
+            <w:r>
+              <w:t>19216</w:t>
+            </w:r>
           </w:p>
         </w:tc>
         <w:tc>
@@ -9745,16 +9260,9 @@
             <w:r>
               <w:t>0.003</w:t>
             </w:r>
-            <w:ins w:id="178" w:author="Cameron Ho" w:date="2026-02-05T15:22:00Z" w16du:dateUtc="2026-02-05T23:22:00Z">
-              <w:r>
-                <w:t>77</w:t>
-              </w:r>
-            </w:ins>
-            <w:del w:id="179" w:author="Cameron Ho" w:date="2026-02-05T15:22:00Z" w16du:dateUtc="2026-02-05T23:22:00Z">
-              <w:r>
-                <w:delText>36</w:delText>
-              </w:r>
-            </w:del>
+            <w:r>
+              <w:t>77</w:t>
+            </w:r>
           </w:p>
         </w:tc>
       </w:tr>
@@ -9786,16 +9294,9 @@
             <w:r>
               <w:t>1.</w:t>
             </w:r>
-            <w:del w:id="180" w:author="Cameron Ho" w:date="2026-02-05T15:20:00Z" w16du:dateUtc="2026-02-05T23:20:00Z">
-              <w:r>
-                <w:delText>73492</w:delText>
-              </w:r>
-            </w:del>
-            <w:ins w:id="181" w:author="Cameron Ho" w:date="2026-02-05T15:20:00Z" w16du:dateUtc="2026-02-05T23:20:00Z">
-              <w:r>
-                <w:t>7391</w:t>
-              </w:r>
-            </w:ins>
+            <w:r>
+              <w:t>7391</w:t>
+            </w:r>
           </w:p>
         </w:tc>
         <w:tc>
@@ -9809,16 +9310,9 @@
             <w:r>
               <w:t>0.</w:t>
             </w:r>
-            <w:del w:id="182" w:author="Cameron Ho" w:date="2026-02-05T15:21:00Z" w16du:dateUtc="2026-02-05T23:21:00Z">
-              <w:r>
-                <w:delText>41359</w:delText>
-              </w:r>
-            </w:del>
-            <w:ins w:id="183" w:author="Cameron Ho" w:date="2026-02-05T15:21:00Z" w16du:dateUtc="2026-02-05T23:21:00Z">
-              <w:r>
-                <w:t>42184</w:t>
-              </w:r>
-            </w:ins>
+            <w:r>
+              <w:t>42184</w:t>
+            </w:r>
           </w:p>
         </w:tc>
         <w:tc>
@@ -9829,16 +9323,9 @@
             <w:pPr>
               <w:spacing w:line="480" w:lineRule="auto"/>
             </w:pPr>
-            <w:ins w:id="184" w:author="Cameron Ho" w:date="2026-02-05T15:22:00Z" w16du:dateUtc="2026-02-05T23:22:00Z">
-              <w:r>
-                <w:t>3.75</w:t>
-              </w:r>
-            </w:ins>
-            <w:del w:id="185" w:author="Cameron Ho" w:date="2026-02-05T15:22:00Z" w16du:dateUtc="2026-02-05T23:22:00Z">
-              <w:r>
-                <w:delText>2.73</w:delText>
-              </w:r>
-            </w:del>
+            <w:r>
+              <w:t>3.75</w:t>
+            </w:r>
             <w:r>
               <w:t>e-</w:t>
             </w:r>
@@ -9873,16 +9360,9 @@
             <w:r>
               <w:t>-0.</w:t>
             </w:r>
-            <w:del w:id="186" w:author="Cameron Ho" w:date="2026-02-05T15:20:00Z" w16du:dateUtc="2026-02-05T23:20:00Z">
-              <w:r>
-                <w:delText>21258</w:delText>
-              </w:r>
-            </w:del>
-            <w:ins w:id="187" w:author="Cameron Ho" w:date="2026-02-05T15:20:00Z" w16du:dateUtc="2026-02-05T23:20:00Z">
-              <w:r>
-                <w:t>22064</w:t>
-              </w:r>
-            </w:ins>
+            <w:r>
+              <w:t>22064</w:t>
+            </w:r>
           </w:p>
         </w:tc>
         <w:tc>
@@ -9896,16 +9376,9 @@
             <w:r>
               <w:t>0.</w:t>
             </w:r>
-            <w:del w:id="188" w:author="Cameron Ho" w:date="2026-02-05T15:21:00Z" w16du:dateUtc="2026-02-05T23:21:00Z">
-              <w:r>
-                <w:delText>07715</w:delText>
-              </w:r>
-            </w:del>
-            <w:ins w:id="189" w:author="Cameron Ho" w:date="2026-02-05T15:21:00Z" w16du:dateUtc="2026-02-05T23:21:00Z">
-              <w:r>
-                <w:t>07779</w:t>
-              </w:r>
-            </w:ins>
+            <w:r>
+              <w:t>07779</w:t>
+            </w:r>
           </w:p>
         </w:tc>
         <w:tc>
@@ -9919,16 +9392,9 @@
             <w:r>
               <w:t>0.</w:t>
             </w:r>
-            <w:del w:id="190" w:author="Cameron Ho" w:date="2026-02-05T15:22:00Z" w16du:dateUtc="2026-02-05T23:22:00Z">
-              <w:r>
-                <w:delText>00586</w:delText>
-              </w:r>
-            </w:del>
-            <w:ins w:id="191" w:author="Cameron Ho" w:date="2026-02-05T15:22:00Z" w16du:dateUtc="2026-02-05T23:22:00Z">
-              <w:r>
-                <w:t>00456</w:t>
-              </w:r>
-            </w:ins>
+            <w:r>
+              <w:t>00456</w:t>
+            </w:r>
           </w:p>
         </w:tc>
       </w:tr>
@@ -9957,16 +9423,9 @@
             <w:r>
               <w:t>0.</w:t>
             </w:r>
-            <w:del w:id="192" w:author="Cameron Ho" w:date="2026-02-05T15:21:00Z" w16du:dateUtc="2026-02-05T23:21:00Z">
-              <w:r>
-                <w:delText>19897</w:delText>
-              </w:r>
-            </w:del>
-            <w:ins w:id="193" w:author="Cameron Ho" w:date="2026-02-05T15:21:00Z" w16du:dateUtc="2026-02-05T23:21:00Z">
-              <w:r>
-                <w:t>21748</w:t>
-              </w:r>
-            </w:ins>
+            <w:r>
+              <w:t>21748</w:t>
+            </w:r>
           </w:p>
         </w:tc>
         <w:tc>
@@ -9980,16 +9439,9 @@
             <w:r>
               <w:t>0.</w:t>
             </w:r>
-            <w:del w:id="194" w:author="Cameron Ho" w:date="2026-02-05T15:21:00Z" w16du:dateUtc="2026-02-05T23:21:00Z">
-              <w:r>
-                <w:delText>09265</w:delText>
-              </w:r>
-            </w:del>
-            <w:ins w:id="195" w:author="Cameron Ho" w:date="2026-02-05T15:21:00Z" w16du:dateUtc="2026-02-05T23:21:00Z">
-              <w:r>
-                <w:t>09435</w:t>
-              </w:r>
-            </w:ins>
+            <w:r>
+              <w:t>09435</w:t>
+            </w:r>
           </w:p>
         </w:tc>
         <w:tc>
@@ -10003,16 +9455,9 @@
             <w:r>
               <w:t>0.</w:t>
             </w:r>
-            <w:del w:id="196" w:author="Cameron Ho" w:date="2026-02-05T15:22:00Z" w16du:dateUtc="2026-02-05T23:22:00Z">
-              <w:r>
-                <w:delText>03174</w:delText>
-              </w:r>
-            </w:del>
-            <w:ins w:id="197" w:author="Cameron Ho" w:date="2026-02-05T15:22:00Z" w16du:dateUtc="2026-02-05T23:22:00Z">
-              <w:r>
-                <w:t>02117</w:t>
-              </w:r>
-            </w:ins>
+            <w:r>
+              <w:t>02117</w:t>
+            </w:r>
           </w:p>
         </w:tc>
       </w:tr>
@@ -10041,16 +9486,9 @@
             <w:r>
               <w:t>0.</w:t>
             </w:r>
-            <w:del w:id="198" w:author="Cameron Ho" w:date="2026-02-05T15:21:00Z" w16du:dateUtc="2026-02-05T23:21:00Z">
-              <w:r>
-                <w:delText>38407</w:delText>
-              </w:r>
-            </w:del>
-            <w:ins w:id="199" w:author="Cameron Ho" w:date="2026-02-05T15:21:00Z" w16du:dateUtc="2026-02-05T23:21:00Z">
-              <w:r>
-                <w:t>37658</w:t>
-              </w:r>
-            </w:ins>
+            <w:r>
+              <w:t>37658</w:t>
+            </w:r>
           </w:p>
         </w:tc>
         <w:tc>
@@ -10064,16 +9502,9 @@
             <w:r>
               <w:t>0.</w:t>
             </w:r>
-            <w:del w:id="200" w:author="Cameron Ho" w:date="2026-02-05T15:21:00Z" w16du:dateUtc="2026-02-05T23:21:00Z">
-              <w:r>
-                <w:delText>08029</w:delText>
-              </w:r>
-            </w:del>
-            <w:ins w:id="201" w:author="Cameron Ho" w:date="2026-02-05T15:21:00Z" w16du:dateUtc="2026-02-05T23:21:00Z">
-              <w:r>
-                <w:t>08115</w:t>
-              </w:r>
-            </w:ins>
+            <w:r>
+              <w:t>08115</w:t>
+            </w:r>
           </w:p>
         </w:tc>
         <w:tc>
@@ -10084,16 +9515,9 @@
             <w:pPr>
               <w:spacing w:line="480" w:lineRule="auto"/>
             </w:pPr>
-            <w:ins w:id="202" w:author="Cameron Ho" w:date="2026-02-05T15:22:00Z" w16du:dateUtc="2026-02-05T23:22:00Z">
-              <w:r>
-                <w:t>3.47</w:t>
-              </w:r>
-            </w:ins>
-            <w:del w:id="203" w:author="Cameron Ho" w:date="2026-02-05T15:22:00Z" w16du:dateUtc="2026-02-05T23:22:00Z">
-              <w:r>
-                <w:delText>1.72</w:delText>
-              </w:r>
-            </w:del>
+            <w:r>
+              <w:t>3.47</w:t>
+            </w:r>
             <w:r>
               <w:t>e-6</w:t>
             </w:r>
@@ -10125,16 +9549,9 @@
             <w:r>
               <w:t>-0.</w:t>
             </w:r>
-            <w:del w:id="204" w:author="Cameron Ho" w:date="2026-02-05T15:21:00Z" w16du:dateUtc="2026-02-05T23:21:00Z">
-              <w:r>
-                <w:delText>62915</w:delText>
-              </w:r>
-            </w:del>
-            <w:ins w:id="205" w:author="Cameron Ho" w:date="2026-02-05T15:21:00Z" w16du:dateUtc="2026-02-05T23:21:00Z">
-              <w:r>
-                <w:t>77337</w:t>
-              </w:r>
-            </w:ins>
+            <w:r>
+              <w:t>77337</w:t>
+            </w:r>
           </w:p>
         </w:tc>
         <w:tc>
@@ -10148,16 +9565,9 @@
             <w:r>
               <w:t>0.</w:t>
             </w:r>
-            <w:del w:id="206" w:author="Cameron Ho" w:date="2026-02-05T15:22:00Z" w16du:dateUtc="2026-02-05T23:22:00Z">
-              <w:r>
-                <w:delText>34659</w:delText>
-              </w:r>
-            </w:del>
-            <w:ins w:id="207" w:author="Cameron Ho" w:date="2026-02-05T15:22:00Z" w16du:dateUtc="2026-02-05T23:22:00Z">
-              <w:r>
-                <w:t>49238</w:t>
-              </w:r>
-            </w:ins>
+            <w:r>
+              <w:t>49238</w:t>
+            </w:r>
           </w:p>
         </w:tc>
         <w:tc>
@@ -10171,16 +9581,9 @@
             <w:r>
               <w:t>0.</w:t>
             </w:r>
-            <w:del w:id="208" w:author="Cameron Ho" w:date="2026-02-05T15:22:00Z" w16du:dateUtc="2026-02-05T23:22:00Z">
-              <w:r>
-                <w:delText>06948</w:delText>
-              </w:r>
-            </w:del>
-            <w:ins w:id="209" w:author="Cameron Ho" w:date="2026-02-05T15:22:00Z" w16du:dateUtc="2026-02-05T23:22:00Z">
-              <w:r>
-                <w:t>11626</w:t>
-              </w:r>
-            </w:ins>
+            <w:r>
+              <w:t>11626</w:t>
+            </w:r>
           </w:p>
         </w:tc>
       </w:tr>
@@ -10193,9 +9596,6 @@
     <w:p>
       <w:pPr>
         <w:spacing w:line="480" w:lineRule="auto"/>
-        <w:pPrChange w:id="210" w:author="Cameron Ho" w:date="2026-02-05T14:08:00Z" w16du:dateUtc="2026-02-05T22:08:00Z">
-          <w:pPr/>
-        </w:pPrChange>
       </w:pPr>
       <w:r>
         <w:br w:type="page"/>
@@ -10378,15 +9778,7 @@
         <w:t xml:space="preserve"> intervals</w:t>
       </w:r>
       <w:r>
-        <w:t xml:space="preserve"> (</w:t>
-      </w:r>
-      <w:proofErr w:type="gramStart"/>
-      <w:r>
-        <w:t>n =</w:t>
-      </w:r>
-      <w:proofErr w:type="gramEnd"/>
-      <w:r>
-        <w:t xml:space="preserve"> 1000)</w:t>
+        <w:t xml:space="preserve"> (n = 1000)</w:t>
       </w:r>
       <w:r>
         <w:t xml:space="preserve"> </w:t>
@@ -10404,15 +9796,7 @@
         <w:t xml:space="preserve"> </w:t>
       </w:r>
       <w:r>
-        <w:t xml:space="preserve">All other continuous scaled covariates are held at 0 and the study period was set </w:t>
-      </w:r>
-      <w:proofErr w:type="gramStart"/>
-      <w:r>
-        <w:t>to</w:t>
-      </w:r>
-      <w:proofErr w:type="gramEnd"/>
-      <w:r>
-        <w:t xml:space="preserve"> early.</w:t>
+        <w:t>All other continuous scaled covariates are held at 0 and the study period was set to early.</w:t>
       </w:r>
     </w:p>
     <w:p>
@@ -10503,10 +9887,10 @@
         </w:rPr>
         <w:lastRenderedPageBreak/>
         <w:drawing>
-          <wp:inline distT="0" distB="0" distL="0" distR="0" wp14:anchorId="349387F4" wp14:editId="0DFB2AD8">
-            <wp:extent cx="5953125" cy="5314950"/>
-            <wp:effectExtent l="0" t="0" r="9525" b="0"/>
-            <wp:docPr id="1399984641" name="Picture 5"/>
+          <wp:inline distT="0" distB="0" distL="0" distR="0" wp14:anchorId="44BC7799" wp14:editId="6AB341FD">
+            <wp:extent cx="5943600" cy="4695190"/>
+            <wp:effectExtent l="0" t="0" r="0" b="0"/>
+            <wp:docPr id="1446412960" name="Graphic 1"/>
             <wp:cNvGraphicFramePr>
               <a:graphicFrameLocks xmlns:a="http://schemas.openxmlformats.org/drawingml/2006/main" noChangeAspect="1"/>
             </wp:cNvGraphicFramePr>
@@ -10514,36 +9898,29 @@
               <a:graphicData uri="http://schemas.openxmlformats.org/drawingml/2006/picture">
                 <pic:pic xmlns:pic="http://schemas.openxmlformats.org/drawingml/2006/picture">
                   <pic:nvPicPr>
-                    <pic:cNvPr id="0" name="Picture 5"/>
-                    <pic:cNvPicPr>
-                      <a:picLocks noChangeAspect="1" noChangeArrowheads="1"/>
-                    </pic:cNvPicPr>
+                    <pic:cNvPr id="1446412960" name=""/>
+                    <pic:cNvPicPr/>
                   </pic:nvPicPr>
                   <pic:blipFill>
                     <a:blip r:embed="rId23">
                       <a:extLst>
-                        <a:ext uri="{28A0092B-C50C-407E-A947-70E740481C1C}">
-                          <a14:useLocalDpi xmlns:a14="http://schemas.microsoft.com/office/drawing/2010/main" val="0"/>
+                        <a:ext uri="{96DAC541-7B7A-43D3-8B79-37D633B846F1}">
+                          <asvg:svgBlip xmlns:asvg="http://schemas.microsoft.com/office/drawing/2016/SVG/main" r:embed="rId24"/>
                         </a:ext>
                       </a:extLst>
                     </a:blip>
-                    <a:srcRect/>
                     <a:stretch>
                       <a:fillRect/>
                     </a:stretch>
                   </pic:blipFill>
-                  <pic:spPr bwMode="auto">
+                  <pic:spPr>
                     <a:xfrm>
                       <a:off x="0" y="0"/>
-                      <a:ext cx="5953125" cy="5314950"/>
+                      <a:ext cx="5943600" cy="4695190"/>
                     </a:xfrm>
                     <a:prstGeom prst="rect">
                       <a:avLst/>
                     </a:prstGeom>
-                    <a:noFill/>
-                    <a:ln>
-                      <a:noFill/>
-                    </a:ln>
                   </pic:spPr>
                 </pic:pic>
               </a:graphicData>
@@ -10587,13 +9964,14 @@
         <w:t xml:space="preserve"> intervals</w:t>
       </w:r>
       <w:r>
-        <w:t xml:space="preserve"> (n </w:t>
-      </w:r>
-      <w:proofErr w:type="gramStart"/>
-      <w:r>
-        <w:t>= )</w:t>
-      </w:r>
-      <w:proofErr w:type="gramEnd"/>
+        <w:t xml:space="preserve"> (n = </w:t>
+      </w:r>
+      <w:r>
+        <w:t>1000</w:t>
+      </w:r>
+      <w:r>
+        <w:t>)</w:t>
+      </w:r>
       <w:r>
         <w:t xml:space="preserve"> </w:t>
       </w:r>
@@ -10631,9 +10009,6 @@
     <w:p>
       <w:pPr>
         <w:spacing w:line="480" w:lineRule="auto"/>
-        <w:pPrChange w:id="211" w:author="Cameron Ho" w:date="2026-02-05T14:08:00Z" w16du:dateUtc="2026-02-05T22:08:00Z">
-          <w:pPr/>
-        </w:pPrChange>
       </w:pPr>
       <w:r>
         <w:br w:type="page"/>
@@ -10642,9 +10017,6 @@
     <w:p>
       <w:pPr>
         <w:spacing w:line="480" w:lineRule="auto"/>
-        <w:pPrChange w:id="212" w:author="Cameron Ho" w:date="2026-02-05T14:08:00Z" w16du:dateUtc="2026-02-05T22:08:00Z">
-          <w:pPr/>
-        </w:pPrChange>
       </w:pPr>
       <w:r>
         <w:rPr>
@@ -10667,10 +10039,10 @@
                     <pic:cNvPicPr/>
                   </pic:nvPicPr>
                   <pic:blipFill>
-                    <a:blip r:embed="rId24">
+                    <a:blip r:embed="rId25">
                       <a:extLst>
                         <a:ext uri="{96DAC541-7B7A-43D3-8B79-37D633B846F1}">
-                          <asvg:svgBlip xmlns:asvg="http://schemas.microsoft.com/office/drawing/2016/SVG/main" r:embed="rId25"/>
+                          <asvg:svgBlip xmlns:asvg="http://schemas.microsoft.com/office/drawing/2016/SVG/main" r:embed="rId26"/>
                         </a:ext>
                       </a:extLst>
                     </a:blip>
@@ -10732,9 +10104,6 @@
     <w:p>
       <w:pPr>
         <w:spacing w:line="480" w:lineRule="auto"/>
-        <w:pPrChange w:id="213" w:author="Cameron Ho" w:date="2026-02-05T14:08:00Z" w16du:dateUtc="2026-02-05T22:08:00Z">
-          <w:pPr/>
-        </w:pPrChange>
       </w:pPr>
       <w:r>
         <w:br w:type="page"/>
@@ -10765,10 +10134,10 @@
                     <pic:cNvPicPr/>
                   </pic:nvPicPr>
                   <pic:blipFill>
-                    <a:blip r:embed="rId26">
+                    <a:blip r:embed="rId27">
                       <a:extLst>
                         <a:ext uri="{96DAC541-7B7A-43D3-8B79-37D633B846F1}">
-                          <asvg:svgBlip xmlns:asvg="http://schemas.microsoft.com/office/drawing/2016/SVG/main" r:embed="rId27"/>
+                          <asvg:svgBlip xmlns:asvg="http://schemas.microsoft.com/office/drawing/2016/SVG/main" r:embed="rId28"/>
                         </a:ext>
                       </a:extLst>
                     </a:blip>
@@ -10796,7 +10165,7 @@
       <w:pPr>
         <w:spacing w:line="480" w:lineRule="auto"/>
         <w:rPr>
-          <w:ins w:id="214" w:author="Cameron Ho" w:date="2026-02-05T14:05:00Z" w16du:dateUtc="2026-02-05T22:05:00Z"/>
+          <w:ins w:id="151" w:author="Cameron Ho" w:date="2026-02-05T14:05:00Z" w16du:dateUtc="2026-02-05T22:05:00Z"/>
         </w:rPr>
       </w:pPr>
       <w:r>
@@ -10823,47 +10192,47 @@
       <w:r>
         <w:t xml:space="preserve"> proportion of ravens that made a movement decision on each day during the early winter months.</w:t>
       </w:r>
-      <w:ins w:id="215" w:author="Cameron Ho" w:date="2026-02-05T14:10:00Z" w16du:dateUtc="2026-02-05T22:10:00Z">
+      <w:ins w:id="152" w:author="Cameron Ho" w:date="2026-02-05T14:10:00Z" w16du:dateUtc="2026-02-05T22:10:00Z">
         <w:r>
           <w:t xml:space="preserve"> </w:t>
         </w:r>
       </w:ins>
-      <w:ins w:id="216" w:author="Cameron Ho" w:date="2026-02-05T14:11:00Z" w16du:dateUtc="2026-02-05T22:11:00Z">
+      <w:ins w:id="153" w:author="Cameron Ho" w:date="2026-02-05T14:11:00Z" w16du:dateUtc="2026-02-05T22:11:00Z">
         <w:r>
           <w:t xml:space="preserve">In the months </w:t>
         </w:r>
       </w:ins>
-      <w:ins w:id="217" w:author="Cameron Ho" w:date="2026-02-05T14:12:00Z" w16du:dateUtc="2026-02-05T22:12:00Z">
+      <w:ins w:id="154" w:author="Cameron Ho" w:date="2026-02-05T14:12:00Z" w16du:dateUtc="2026-02-05T22:12:00Z">
         <w:r>
           <w:t>prior</w:t>
         </w:r>
       </w:ins>
-      <w:ins w:id="218" w:author="Cameron Ho" w:date="2026-02-05T14:11:00Z" w16du:dateUtc="2026-02-05T22:11:00Z">
+      <w:ins w:id="155" w:author="Cameron Ho" w:date="2026-02-05T14:11:00Z" w16du:dateUtc="2026-02-05T22:11:00Z">
         <w:r>
           <w:t xml:space="preserve"> to the hunting season very few trips were taken to the hunting regions</w:t>
         </w:r>
       </w:ins>
-      <w:ins w:id="219" w:author="Cameron Ho" w:date="2026-02-05T14:12:00Z" w16du:dateUtc="2026-02-05T22:12:00Z">
+      <w:ins w:id="156" w:author="Cameron Ho" w:date="2026-02-05T14:12:00Z" w16du:dateUtc="2026-02-05T22:12:00Z">
         <w:r>
           <w:t>. However, in the week preceding the MTFWP rifle hunting season</w:t>
         </w:r>
       </w:ins>
-      <w:ins w:id="220" w:author="Cameron Ho" w:date="2026-02-05T14:13:00Z" w16du:dateUtc="2026-02-05T22:13:00Z">
+      <w:ins w:id="157" w:author="Cameron Ho" w:date="2026-02-05T14:13:00Z" w16du:dateUtc="2026-02-05T22:13:00Z">
         <w:r>
           <w:t xml:space="preserve"> (~ Oct 23)</w:t>
         </w:r>
       </w:ins>
-      <w:ins w:id="221" w:author="Cameron Ho" w:date="2026-02-05T14:12:00Z" w16du:dateUtc="2026-02-05T22:12:00Z">
+      <w:ins w:id="158" w:author="Cameron Ho" w:date="2026-02-05T14:12:00Z" w16du:dateUtc="2026-02-05T22:12:00Z">
         <w:r>
           <w:t xml:space="preserve"> we see more consistent visits to the hunting regions.</w:t>
         </w:r>
       </w:ins>
-      <w:del w:id="222" w:author="Cameron Ho" w:date="2026-02-05T14:10:00Z" w16du:dateUtc="2026-02-05T22:10:00Z">
+      <w:del w:id="159" w:author="Cameron Ho" w:date="2026-02-05T14:10:00Z" w16du:dateUtc="2026-02-05T22:10:00Z">
         <w:r>
           <w:delText xml:space="preserve"> </w:delText>
         </w:r>
       </w:del>
-      <w:ins w:id="223" w:author="Cameron Ho" w:date="2026-02-05T14:11:00Z" w16du:dateUtc="2026-02-05T22:11:00Z">
+      <w:ins w:id="160" w:author="Cameron Ho" w:date="2026-02-05T14:11:00Z" w16du:dateUtc="2026-02-05T22:11:00Z">
         <w:r>
           <w:t xml:space="preserve"> </w:t>
         </w:r>
@@ -10873,13 +10242,10 @@
       <w:pPr>
         <w:spacing w:line="480" w:lineRule="auto"/>
         <w:rPr>
-          <w:ins w:id="224" w:author="Cameron Ho" w:date="2026-02-05T14:05:00Z" w16du:dateUtc="2026-02-05T22:05:00Z"/>
-        </w:rPr>
-        <w:pPrChange w:id="225" w:author="Cameron Ho" w:date="2026-02-05T14:08:00Z" w16du:dateUtc="2026-02-05T22:08:00Z">
-          <w:pPr/>
-        </w:pPrChange>
-      </w:pPr>
-      <w:ins w:id="226" w:author="Cameron Ho" w:date="2026-02-05T14:05:00Z" w16du:dateUtc="2026-02-05T22:05:00Z">
+          <w:ins w:id="161" w:author="Cameron Ho" w:date="2026-02-05T14:05:00Z" w16du:dateUtc="2026-02-05T22:05:00Z"/>
+        </w:rPr>
+      </w:pPr>
+      <w:ins w:id="162" w:author="Cameron Ho" w:date="2026-02-05T14:05:00Z" w16du:dateUtc="2026-02-05T22:05:00Z">
         <w:r>
           <w:br w:type="page"/>
         </w:r>
@@ -10889,8 +10255,11 @@
       <w:pPr>
         <w:spacing w:line="480" w:lineRule="auto"/>
       </w:pPr>
-      <w:ins w:id="227" w:author="Cameron Ho" w:date="2026-02-05T14:05:00Z" w16du:dateUtc="2026-02-05T22:05:00Z">
-        <w:r>
+      <w:ins w:id="163" w:author="Cameron Ho" w:date="2026-02-05T14:05:00Z" w16du:dateUtc="2026-02-05T22:05:00Z">
+        <w:r>
+          <w:rPr>
+            <w:noProof/>
+          </w:rPr>
           <w:lastRenderedPageBreak/>
           <w:drawing>
             <wp:inline distT="0" distB="0" distL="0" distR="0" wp14:anchorId="7BB7D5A4" wp14:editId="568BFB4C">
@@ -10908,10 +10277,10 @@
                       <pic:cNvPicPr/>
                     </pic:nvPicPr>
                     <pic:blipFill>
-                      <a:blip r:embed="rId28">
+                      <a:blip r:embed="rId29">
                         <a:extLst>
                           <a:ext uri="{96DAC541-7B7A-43D3-8B79-37D633B846F1}">
-                            <asvg:svgBlip xmlns:asvg="http://schemas.microsoft.com/office/drawing/2016/SVG/main" r:embed="rId29"/>
+                            <asvg:svgBlip xmlns:asvg="http://schemas.microsoft.com/office/drawing/2016/SVG/main" r:embed="rId30"/>
                           </a:ext>
                         </a:extLst>
                       </a:blip>
@@ -10939,41 +10308,30 @@
     <w:p>
       <w:pPr>
         <w:spacing w:line="480" w:lineRule="auto"/>
-        <w:pPrChange w:id="228" w:author="Cameron Ho" w:date="2026-02-05T14:08:00Z" w16du:dateUtc="2026-02-05T22:08:00Z">
-          <w:pPr/>
-        </w:pPrChange>
-      </w:pPr>
-      <w:ins w:id="229" w:author="Cameron Ho" w:date="2026-02-05T14:05:00Z" w16du:dateUtc="2026-02-05T22:05:00Z">
+      </w:pPr>
+      <w:ins w:id="164" w:author="Cameron Ho" w:date="2026-02-05T14:05:00Z" w16du:dateUtc="2026-02-05T22:05:00Z">
         <w:r>
           <w:t>Fig</w:t>
         </w:r>
       </w:ins>
-      <w:ins w:id="230" w:author="Cameron Ho" w:date="2026-02-05T14:06:00Z" w16du:dateUtc="2026-02-05T22:06:00Z">
+      <w:ins w:id="165" w:author="Cameron Ho" w:date="2026-02-05T14:06:00Z" w16du:dateUtc="2026-02-05T22:06:00Z">
         <w:r>
           <w:t xml:space="preserve">ure 11. </w:t>
         </w:r>
       </w:ins>
-      <w:ins w:id="231" w:author="Cameron Ho" w:date="2026-02-05T14:07:00Z" w16du:dateUtc="2026-02-05T22:07:00Z">
+      <w:ins w:id="166" w:author="Cameron Ho" w:date="2026-02-05T14:07:00Z" w16du:dateUtc="2026-02-05T22:07:00Z">
         <w:r>
           <w:t>Plot showing the average commute times f</w:t>
         </w:r>
       </w:ins>
-      <w:ins w:id="232" w:author="Cameron Ho" w:date="2026-02-05T14:08:00Z" w16du:dateUtc="2026-02-05T22:08:00Z">
+      <w:ins w:id="167" w:author="Cameron Ho" w:date="2026-02-05T14:08:00Z" w16du:dateUtc="2026-02-05T22:08:00Z">
         <w:r>
           <w:t xml:space="preserve">or ravens between their territories and the Gardiner hunting regions. </w:t>
         </w:r>
       </w:ins>
-      <w:ins w:id="233" w:author="Cameron Ho" w:date="2026-02-05T14:17:00Z" w16du:dateUtc="2026-02-05T22:17:00Z">
-        <w:r>
-          <w:t xml:space="preserve">Commute times were calculated as the time difference between the last point with a </w:t>
-        </w:r>
-        <w:proofErr w:type="gramStart"/>
-        <w:r>
-          <w:t>ravens</w:t>
-        </w:r>
-        <w:proofErr w:type="gramEnd"/>
-        <w:r>
-          <w:t xml:space="preserve"> territory and the first point within the </w:t>
+      <w:ins w:id="168" w:author="Cameron Ho" w:date="2026-02-05T14:17:00Z" w16du:dateUtc="2026-02-05T22:17:00Z">
+        <w:r>
+          <w:t xml:space="preserve">Commute times were calculated as the time difference between the last point with a ravens territory and the first point within the </w:t>
         </w:r>
         <w:r>
           <w:t xml:space="preserve">season appropriate </w:t>
@@ -10985,12 +10343,12 @@
           <w:t xml:space="preserve">on. </w:t>
         </w:r>
       </w:ins>
-      <w:ins w:id="234" w:author="Cameron Ho" w:date="2026-02-05T14:09:00Z" w16du:dateUtc="2026-02-05T22:09:00Z">
+      <w:ins w:id="169" w:author="Cameron Ho" w:date="2026-02-05T14:09:00Z" w16du:dateUtc="2026-02-05T22:09:00Z">
         <w:r>
           <w:t>GPS fixes were taken at 30-minute or 1-hour inte</w:t>
         </w:r>
       </w:ins>
-      <w:ins w:id="235" w:author="Cameron Ho" w:date="2026-02-05T14:10:00Z" w16du:dateUtc="2026-02-05T22:10:00Z">
+      <w:ins w:id="170" w:author="Cameron Ho" w:date="2026-02-05T14:10:00Z" w16du:dateUtc="2026-02-05T22:10:00Z">
         <w:r>
           <w:t xml:space="preserve">rvals with the potential for missed fixes, so these values are likely inflated. </w:t>
         </w:r>
@@ -11003,7 +10361,7 @@
       <w:pPr>
         <w:spacing w:line="480" w:lineRule="auto"/>
       </w:pPr>
-      <w:commentRangeStart w:id="236"/>
+      <w:commentRangeStart w:id="171"/>
       <w:r>
         <w:lastRenderedPageBreak/>
         <w:t xml:space="preserve">Table 4. Model results from the binomial generalized linear mixed model looking at the impact of </w:t>
@@ -11020,12 +10378,12 @@
       <w:r>
         <w:t>on the probability of ravens leaving their territory daily (n = 2095).</w:t>
       </w:r>
-      <w:commentRangeEnd w:id="236"/>
+      <w:commentRangeEnd w:id="171"/>
       <w:r>
         <w:rPr>
           <w:rStyle w:val="CommentReference"/>
         </w:rPr>
-        <w:commentReference w:id="236"/>
+        <w:commentReference w:id="171"/>
       </w:r>
     </w:p>
     <w:tbl>
@@ -11645,9 +11003,6 @@
     <w:p>
       <w:pPr>
         <w:spacing w:line="480" w:lineRule="auto"/>
-        <w:pPrChange w:id="237" w:author="Cameron Ho" w:date="2026-02-05T14:08:00Z" w16du:dateUtc="2026-02-05T22:08:00Z">
-          <w:pPr/>
-        </w:pPrChange>
       </w:pPr>
     </w:p>
     <w:sectPr>
@@ -11994,7 +11349,7 @@
       </w:r>
     </w:p>
   </w:comment>
-  <w:comment w:id="236" w:author="Cameron Ho" w:date="2026-02-04T16:48:00Z" w:initials="CH">
+  <w:comment w:id="171" w:author="Cameron Ho" w:date="2026-02-04T16:48:00Z" w:initials="CH">
     <w:p>
       <w:pPr>
         <w:pStyle w:val="CommentText"/>
@@ -12741,6 +12096,7 @@
   <w:style w:type="character" w:default="1" w:styleId="DefaultParagraphFont">
     <w:name w:val="Default Paragraph Font"/>
     <w:uiPriority w:val="1"/>
+    <w:semiHidden/>
     <w:unhideWhenUsed/>
   </w:style>
   <w:style w:type="table" w:default="1" w:styleId="TableNormal">

</xml_diff>

<commit_message>
added definition for wolf kill removal (part 2)
</commit_message>
<xml_diff>
--- a/reports/thesis/03_chapter_2.docx
+++ b/reports/thesis/03_chapter_2.docx
@@ -101,8 +101,17 @@
           <w:i/>
           <w:iCs/>
         </w:rPr>
-        <w:t>Macaca sylvanus</w:t>
-      </w:r>
+        <w:t xml:space="preserve">Macaca </w:t>
+      </w:r>
+      <w:proofErr w:type="spellStart"/>
+      <w:r>
+        <w:rPr>
+          <w:i/>
+          <w:iCs/>
+        </w:rPr>
+        <w:t>sylvanus</w:t>
+      </w:r>
+      <w:proofErr w:type="spellEnd"/>
       <w:r>
         <w:t xml:space="preserve">) in forest heavily modified for pastoralism minimized their diurnal resting time to attain enough food </w:t>
       </w:r>
@@ -1619,7 +1628,15 @@
         <w:t>-</w:t>
       </w:r>
       <w:r>
-        <w:t xml:space="preserve">powered GPS data loggers (e-obs GmbH; Bird Solar UMTS, 25 g) to the bird using </w:t>
+        <w:t>powered GPS data loggers (e-</w:t>
+      </w:r>
+      <w:proofErr w:type="spellStart"/>
+      <w:r>
+        <w:t>obs</w:t>
+      </w:r>
+      <w:proofErr w:type="spellEnd"/>
+      <w:r>
+        <w:t xml:space="preserve"> GmbH; Bird Solar UMTS, 25 g) to the bird using </w:t>
       </w:r>
       <w:r>
         <w:t>Teflon</w:t>
@@ -1656,7 +1673,15 @@
         <w:t>ed</w:t>
       </w:r>
       <w:r>
-        <w:t xml:space="preserve"> directly to a Movebank database through a 3G cell network connection. </w:t>
+        <w:t xml:space="preserve"> directly to a </w:t>
+      </w:r>
+      <w:proofErr w:type="spellStart"/>
+      <w:r>
+        <w:t>Movebank</w:t>
+      </w:r>
+      <w:proofErr w:type="spellEnd"/>
+      <w:r>
+        <w:t xml:space="preserve"> database through a 3G cell network connection. </w:t>
       </w:r>
     </w:p>
     <w:p>
@@ -1755,8 +1780,13 @@
         <w:t xml:space="preserve"> pair were tagged</w:t>
       </w:r>
       <w:r>
-        <w:t xml:space="preserve"> to avoid pseudoreplication</w:t>
-      </w:r>
+        <w:t xml:space="preserve"> to avoid </w:t>
+      </w:r>
+      <w:proofErr w:type="spellStart"/>
+      <w:r>
+        <w:t>pseudoreplication</w:t>
+      </w:r>
+      <w:proofErr w:type="spellEnd"/>
       <w:r>
         <w:t xml:space="preserve"> because </w:t>
       </w:r>
@@ -1886,87 +1916,225 @@
           <w:i/>
           <w:iCs/>
         </w:rPr>
-        <w:t>Availability</w:t>
-      </w:r>
-      <w:r>
+        <w:t>Recreational hunting regions</w:t>
+      </w:r>
+    </w:p>
+    <w:p>
+      <w:pPr>
+        <w:spacing w:line="480" w:lineRule="auto"/>
+        <w:ind w:firstLine="720"/>
+      </w:pPr>
+      <w:r>
+        <w:t>We defined two hunting area</w:t>
+      </w:r>
+      <w:r>
+        <w:t>s</w:t>
+      </w:r>
+      <w:r>
+        <w:t xml:space="preserve"> </w:t>
+      </w:r>
+      <w:r>
+        <w:t xml:space="preserve">corresponding to </w:t>
+      </w:r>
+      <w:r>
+        <w:t>the MT Fish, Wildlife, and Parks</w:t>
+      </w:r>
+      <w:r>
+        <w:t xml:space="preserve"> (MTFWP)</w:t>
+      </w:r>
+      <w:r>
+        <w:t xml:space="preserve"> rifle hunting season </w:t>
+      </w:r>
+      <w:r>
+        <w:t>and</w:t>
+      </w:r>
+      <w:r>
+        <w:t xml:space="preserve"> the tribal </w:t>
+      </w:r>
+      <w:r>
+        <w:t xml:space="preserve">bison </w:t>
+      </w:r>
+      <w:r>
+        <w:t xml:space="preserve">hunting season. During </w:t>
+      </w:r>
+      <w:r>
+        <w:t xml:space="preserve">the </w:t>
+      </w:r>
+      <w:r>
+        <w:t xml:space="preserve">MTFWP rifle hunting season, elk and deer are the main targets and are small enough to be packed out by hunters. We </w:t>
+      </w:r>
+      <w:r>
+        <w:t>delineated</w:t>
+      </w:r>
+      <w:r>
+        <w:t xml:space="preserve"> this region (hereafter MTFWP hunting region</w:t>
+      </w:r>
+      <w:r>
+        <w:t>, Fig. 1</w:t>
+      </w:r>
+      <w:r>
+        <w:t>, 2</w:t>
+      </w:r>
+      <w:r>
+        <w:t>) using a 5 km buffer around all roads 10 km away from the park entrance station in Gardiner, MT.  We recognize that additional take will occur outside of this region, but the vast majority of hunting occur</w:t>
+      </w:r>
+      <w:r>
+        <w:t>s</w:t>
+      </w:r>
+      <w:r>
+        <w:t xml:space="preserve"> within this space. </w:t>
+      </w:r>
+    </w:p>
+    <w:p>
+      <w:pPr>
+        <w:spacing w:line="480" w:lineRule="auto"/>
+        <w:ind w:firstLine="720"/>
+      </w:pPr>
+      <w:r>
+        <w:t>Bison hunting is more concentrated around the roadway as bison migration is largely funneled in the open area along the south side of the Yellowstone River at the park boundary. Adult male bison can weigh over 750 kg during the hunting season (</w:t>
+      </w:r>
+      <w:r>
+        <w:t>Yellowstone Bison Office</w:t>
+      </w:r>
+      <w:r>
+        <w:t>, National Park Service,</w:t>
+      </w:r>
+      <w:r>
+        <w:t xml:space="preserve"> unpublished data</w:t>
+      </w:r>
+      <w:r>
+        <w:t xml:space="preserve">), so the effort required to hike a bison harvest back to the road is great and </w:t>
+      </w:r>
+      <w:r>
+        <w:t xml:space="preserve">is </w:t>
+      </w:r>
+      <w:r>
+        <w:t>avoided when possible. We created the bison hunting polygon (hereafter bison hunting region</w:t>
+      </w:r>
+      <w:r>
+        <w:t xml:space="preserve">, Fig. </w:t>
+      </w:r>
+      <w:r>
+        <w:t xml:space="preserve">1, </w:t>
+      </w:r>
+      <w:r>
+        <w:t>2</w:t>
+      </w:r>
+      <w:r>
+        <w:t>)</w:t>
+      </w:r>
+      <w:r>
+        <w:t xml:space="preserve"> with a 1 km buffer around the Old Yellowstone trail and Highway 89</w:t>
+      </w:r>
+      <w:r>
+        <w:t xml:space="preserve"> from Gardiner, MT</w:t>
+      </w:r>
+      <w:r>
+        <w:t xml:space="preserve"> to the cattle grate at the south end of Yankee Jim Canyon, </w:t>
+      </w:r>
+      <w:r>
+        <w:t xml:space="preserve">which </w:t>
+      </w:r>
+      <w:r>
+        <w:t xml:space="preserve">prevents the northward movement of bison. </w:t>
+      </w:r>
+    </w:p>
+    <w:p>
+      <w:pPr>
+        <w:spacing w:line="480" w:lineRule="auto"/>
         <w:rPr>
           <w:i/>
           <w:iCs/>
         </w:rPr>
-        <w:t xml:space="preserve"> of wolf</w:t>
-      </w:r>
+      </w:pPr>
       <w:r>
         <w:rPr>
           <w:i/>
           <w:iCs/>
         </w:rPr>
+        <w:t>Recreational hunting season</w:t>
+      </w:r>
+    </w:p>
+    <w:p>
+      <w:pPr>
+        <w:spacing w:line="480" w:lineRule="auto"/>
+      </w:pPr>
+      <w:r>
+        <w:tab/>
+      </w:r>
+      <w:r>
+        <w:t>We retrieved t</w:t>
+      </w:r>
+      <w:r>
+        <w:t>he MTFWP rifle hunting dates from the hunting regulations published annually by MTFWP</w:t>
+      </w:r>
+      <w:r>
+        <w:t xml:space="preserve"> (Table 1)</w:t>
+      </w:r>
+      <w:r>
+        <w:t>.</w:t>
+      </w:r>
+      <w:r>
+        <w:t xml:space="preserve"> </w:t>
+      </w:r>
+      <w:r>
+        <w:t>We defined the</w:t>
+      </w:r>
+      <w:r>
+        <w:t xml:space="preserve"> </w:t>
+      </w:r>
+      <w:r>
+        <w:t>bison</w:t>
+      </w:r>
+      <w:r>
         <w:t>-</w:t>
       </w:r>
       <w:r>
-        <w:rPr>
-          <w:i/>
-          <w:iCs/>
-        </w:rPr>
-        <w:t xml:space="preserve">killed </w:t>
-      </w:r>
-      <w:r>
-        <w:rPr>
-          <w:i/>
-          <w:iCs/>
-        </w:rPr>
-        <w:t>carrion</w:t>
-      </w:r>
-    </w:p>
-    <w:p>
-      <w:pPr>
-        <w:spacing w:line="480" w:lineRule="auto"/>
-        <w:ind w:firstLine="720"/>
-      </w:pPr>
-      <w:r>
-        <w:t xml:space="preserve">We </w:t>
-      </w:r>
-      <w:r>
-        <w:t>determin</w:t>
-      </w:r>
-      <w:r>
-        <w:t>e</w:t>
-      </w:r>
-      <w:r>
-        <w:t>d</w:t>
-      </w:r>
-      <w:r>
-        <w:t xml:space="preserve"> the location and timing of wolf kills</w:t>
-      </w:r>
-      <w:r>
-        <w:t xml:space="preserve"> </w:t>
-      </w:r>
-      <w:r>
-        <w:t>using</w:t>
-      </w:r>
-      <w:r>
-        <w:t xml:space="preserve"> </w:t>
-      </w:r>
-      <w:r>
-        <w:t xml:space="preserve">the output </w:t>
-      </w:r>
-      <w:r>
-        <w:t>of</w:t>
-      </w:r>
-      <w:r>
-        <w:t xml:space="preserve"> a</w:t>
-      </w:r>
-      <w:r>
-        <w:t xml:space="preserve"> random forest algorithm </w:t>
-      </w:r>
-      <w:r>
-        <w:t>developed</w:t>
-      </w:r>
-      <w:r>
-        <w:t xml:space="preserve"> by </w:t>
+        <w:t xml:space="preserve">hunting season </w:t>
+      </w:r>
+      <w:r>
+        <w:t xml:space="preserve">as the period from the </w:t>
+      </w:r>
+      <w:r>
+        <w:lastRenderedPageBreak/>
+        <w:t>first day on which bison were taken during that winter (i.e., November 2019 – March 2020), which included a second day with a successful take within 7 days, and extended until the end of the winter study period (March 30; Table 1)</w:t>
+      </w:r>
+      <w:r>
+        <w:t>. Bison</w:t>
+      </w:r>
+      <w:r>
+        <w:t>-</w:t>
+      </w:r>
+      <w:r>
+        <w:t xml:space="preserve">hunting dates are flexible </w:t>
+      </w:r>
+      <w:r>
+        <w:t xml:space="preserve">because </w:t>
+      </w:r>
+      <w:r>
+        <w:t xml:space="preserve">harvest </w:t>
+      </w:r>
+      <w:r>
+        <w:t>is</w:t>
+      </w:r>
+      <w:r>
+        <w:t xml:space="preserve"> influenced by bison movement </w:t>
+      </w:r>
+      <w:r>
+        <w:t xml:space="preserve">more </w:t>
+      </w:r>
+      <w:r>
+        <w:t>than hunting</w:t>
+      </w:r>
+      <w:r>
+        <w:t>-</w:t>
+      </w:r>
+      <w:r>
+        <w:t xml:space="preserve">date regulations for tribal hunters. </w:t>
       </w:r>
       <w:commentRangeStart w:id="1"/>
       <w:r>
-        <w:t>Binder et al. (2026)</w:t>
+        <w:t>A</w:t>
       </w:r>
       <w:commentRangeEnd w:id="1"/>
       <w:r>
@@ -1976,473 +2144,76 @@
         <w:commentReference w:id="1"/>
       </w:r>
       <w:r>
-        <w:t xml:space="preserve"> that</w:t>
-      </w:r>
-      <w:r>
-        <w:t xml:space="preserve"> </w:t>
-      </w:r>
-      <w:r>
-        <w:t xml:space="preserve">predicts carrion locations from </w:t>
-      </w:r>
-      <w:r>
-        <w:t xml:space="preserve">wolf movements (2 locations within 100 meters), timing (locations within 72 hours), and landscape features. </w:t>
-      </w:r>
-      <w:r>
-        <w:t>The model</w:t>
-      </w:r>
-      <w:r>
-        <w:t xml:space="preserve"> </w:t>
-      </w:r>
-      <w:r>
-        <w:t>makes no determinations about the prey species or cause of death</w:t>
+        <w:t xml:space="preserve"> single exception was </w:t>
+      </w:r>
+      <w:r>
+        <w:t>made</w:t>
+      </w:r>
+      <w:r>
+        <w:t xml:space="preserve"> for 2024</w:t>
+      </w:r>
+      <w:r>
+        <w:t>,</w:t>
+      </w:r>
+      <w:r>
+        <w:t xml:space="preserve"> when only a single day during the study period had a successful take.</w:t>
+      </w:r>
+      <w:r>
+        <w:t xml:space="preserve"> An undocumented t</w:t>
+      </w:r>
+      <w:r>
+        <w:t>ake</w:t>
+      </w:r>
+      <w:r>
+        <w:t xml:space="preserve"> </w:t>
+      </w:r>
+      <w:r>
+        <w:t>occur</w:t>
+      </w:r>
+      <w:r>
+        <w:t>s</w:t>
+      </w:r>
+      <w:r>
+        <w:t xml:space="preserve"> outside of these periods from other sources such as tribes harvesting other species (e.g. elk, deer, </w:t>
+      </w:r>
+      <w:r>
+        <w:t>etc.</w:t>
+      </w:r>
+      <w:r>
+        <w:t>).</w:t>
+      </w:r>
+      <w:r>
+        <w:t xml:space="preserve"> </w:t>
+      </w:r>
+      <w:r>
+        <w:t>These</w:t>
+      </w:r>
+      <w:r>
+        <w:t xml:space="preserve"> harvests are on a much smaller scale than either the MTFWP hunting season or the tribal bison hunt (</w:t>
+      </w:r>
+      <w:proofErr w:type="spellStart"/>
+      <w:r>
+        <w:t>Kqyn</w:t>
+      </w:r>
+      <w:proofErr w:type="spellEnd"/>
+      <w:r>
+        <w:t xml:space="preserve"> Kuka</w:t>
+      </w:r>
+      <w:r>
+        <w:t>,</w:t>
+      </w:r>
+      <w:r>
+        <w:t xml:space="preserve"> MTFWP</w:t>
+      </w:r>
+      <w:r>
+        <w:t xml:space="preserve"> Tribal Liaison and Tribal Coordinator</w:t>
+      </w:r>
+      <w:r>
+        <w:t>, personal communication)</w:t>
       </w:r>
       <w:r>
         <w:t>.</w:t>
       </w:r>
-      <w:r>
-        <w:t xml:space="preserve"> Each wolf kill was available to be used by ravens from the beginning of wolf </w:t>
-      </w:r>
-      <w:r>
-        <w:t>use</w:t>
-      </w:r>
-      <w:r>
-        <w:t xml:space="preserve"> until </w:t>
-      </w:r>
-      <w:commentRangeStart w:id="2"/>
-      <w:r>
-        <w:t xml:space="preserve">1 day </w:t>
-      </w:r>
-      <w:commentRangeEnd w:id="2"/>
-      <w:r>
-        <w:rPr>
-          <w:rStyle w:val="CommentReference"/>
-        </w:rPr>
-        <w:commentReference w:id="2"/>
-      </w:r>
-      <w:r>
-        <w:t>after the last wolf GPS point.</w:t>
-      </w:r>
-      <w:r>
-        <w:t xml:space="preserve"> </w:t>
-      </w:r>
-      <w:r>
-        <w:t xml:space="preserve">This additional day </w:t>
-      </w:r>
-      <w:r>
-        <w:t>account</w:t>
-      </w:r>
-      <w:r>
-        <w:t>s</w:t>
-      </w:r>
-      <w:r>
-        <w:t xml:space="preserve"> for </w:t>
-      </w:r>
-      <w:r>
-        <w:t xml:space="preserve">the continued availability </w:t>
-      </w:r>
-      <w:r>
-        <w:t>and use of the carcass</w:t>
-      </w:r>
-      <w:r>
-        <w:t xml:space="preserve"> after wolves have abandoned </w:t>
-      </w:r>
-      <w:r>
-        <w:t>it</w:t>
-      </w:r>
-      <w:r>
-        <w:t>.</w:t>
-      </w:r>
-      <w:r>
-        <w:t xml:space="preserve"> </w:t>
-      </w:r>
-      <w:r>
-        <w:t>For resources within a raven’s territory</w:t>
-      </w:r>
-      <w:r>
-        <w:t xml:space="preserve"> (Fig. 1)</w:t>
-      </w:r>
-      <w:r>
-        <w:t>, w</w:t>
-      </w:r>
-      <w:r>
-        <w:t>e considered a</w:t>
-      </w:r>
-      <w:r>
-        <w:t>ll</w:t>
-      </w:r>
-      <w:r>
-        <w:t xml:space="preserve"> </w:t>
-      </w:r>
-      <w:r>
-        <w:t>wolf</w:t>
-      </w:r>
-      <w:r>
-        <w:t>-</w:t>
-      </w:r>
-      <w:r>
-        <w:t xml:space="preserve">killed </w:t>
-      </w:r>
-      <w:r>
-        <w:t>carcass</w:t>
-      </w:r>
-      <w:r>
-        <w:t>es</w:t>
-      </w:r>
-      <w:r>
-        <w:t xml:space="preserve"> within 1 kilometer of a territory </w:t>
-      </w:r>
-      <w:r>
-        <w:t>to be immediately known by the local raven</w:t>
-      </w:r>
-      <w:r>
-        <w:t xml:space="preserve">. </w:t>
-      </w:r>
-      <w:r>
-        <w:t xml:space="preserve">For resources located after leaving the territory, we considered </w:t>
-      </w:r>
-      <w:r>
-        <w:t xml:space="preserve">a raven to have visited </w:t>
-      </w:r>
-      <w:r>
-        <w:t>a wolf kill</w:t>
-      </w:r>
-      <w:r>
-        <w:t xml:space="preserve"> </w:t>
-      </w:r>
-      <w:r>
-        <w:t xml:space="preserve">if </w:t>
-      </w:r>
-      <w:r>
-        <w:t>there was</w:t>
-      </w:r>
-      <w:r>
-        <w:t xml:space="preserve"> at least 1 GPS point within 500 meters of </w:t>
-      </w:r>
-      <w:r>
-        <w:t>a</w:t>
-      </w:r>
-      <w:r>
-        <w:t>n active</w:t>
-      </w:r>
-      <w:r>
-        <w:t xml:space="preserve"> kill site</w:t>
-      </w:r>
-      <w:r>
-        <w:t xml:space="preserve">. </w:t>
-      </w:r>
-    </w:p>
-    <w:p>
-      <w:pPr>
-        <w:spacing w:line="480" w:lineRule="auto"/>
-        <w:rPr>
-          <w:i/>
-          <w:iCs/>
-        </w:rPr>
-      </w:pPr>
-      <w:r>
-        <w:rPr>
-          <w:i/>
-          <w:iCs/>
-        </w:rPr>
-        <w:t>Recreational hunting regions</w:t>
-      </w:r>
-    </w:p>
-    <w:p>
-      <w:pPr>
-        <w:spacing w:line="480" w:lineRule="auto"/>
-        <w:ind w:firstLine="720"/>
-      </w:pPr>
-      <w:r>
-        <w:t>We defined two hunting area</w:t>
-      </w:r>
-      <w:r>
-        <w:t>s</w:t>
-      </w:r>
-      <w:r>
-        <w:t xml:space="preserve"> </w:t>
-      </w:r>
-      <w:r>
-        <w:t xml:space="preserve">corresponding to </w:t>
-      </w:r>
-      <w:r>
-        <w:t>the MT Fish, Wildlife, and Parks</w:t>
-      </w:r>
-      <w:r>
-        <w:t xml:space="preserve"> (MTFWP)</w:t>
-      </w:r>
-      <w:r>
-        <w:t xml:space="preserve"> rifle hunting season </w:t>
-      </w:r>
-      <w:r>
-        <w:t>and</w:t>
-      </w:r>
-      <w:r>
-        <w:t xml:space="preserve"> the tribal </w:t>
-      </w:r>
-      <w:r>
-        <w:t xml:space="preserve">bison </w:t>
-      </w:r>
-      <w:r>
-        <w:t xml:space="preserve">hunting season. During </w:t>
-      </w:r>
-      <w:r>
-        <w:t xml:space="preserve">the </w:t>
-      </w:r>
-      <w:r>
-        <w:t xml:space="preserve">MTFWP rifle hunting season, elk and deer are the main targets and are small enough to be packed out by hunters. We </w:t>
-      </w:r>
-      <w:r>
-        <w:t>delineated</w:t>
-      </w:r>
-      <w:r>
-        <w:t xml:space="preserve"> this region (hereafter MTFWP hunting region</w:t>
-      </w:r>
-      <w:r>
-        <w:t>, Fig. 1</w:t>
-      </w:r>
-      <w:r>
-        <w:t>, 2</w:t>
-      </w:r>
-      <w:r>
-        <w:t xml:space="preserve">) using a 5 km buffer around all roads 10 km away from the park entrance station in Gardiner, MT.  We </w:t>
-      </w:r>
-      <w:r>
-        <w:lastRenderedPageBreak/>
-        <w:t>recognize that additional take will occur outside of this region, but the vast majority of hunting occur</w:t>
-      </w:r>
-      <w:r>
-        <w:t>s</w:t>
-      </w:r>
-      <w:r>
-        <w:t xml:space="preserve"> within this space. </w:t>
-      </w:r>
-    </w:p>
-    <w:p>
-      <w:pPr>
-        <w:spacing w:line="480" w:lineRule="auto"/>
-        <w:ind w:firstLine="720"/>
-      </w:pPr>
-      <w:r>
-        <w:t>Bison hunting is more concentrated around the roadway as bison migration is largely funneled in the open area along the south side of the Yellowstone River at the park boundary. Adult male bison can weigh over 750 kg during the hunting season (</w:t>
-      </w:r>
-      <w:r>
-        <w:t>Yellowstone Bison Office</w:t>
-      </w:r>
-      <w:r>
-        <w:t>, National Park Service,</w:t>
-      </w:r>
-      <w:r>
-        <w:t xml:space="preserve"> unpublished data</w:t>
-      </w:r>
-      <w:r>
-        <w:t xml:space="preserve">), so the effort required to hike a bison harvest back to the road is great and </w:t>
-      </w:r>
-      <w:r>
-        <w:t xml:space="preserve">is </w:t>
-      </w:r>
-      <w:r>
-        <w:t>avoided when possible. We created the bison hunting polygon (hereafter bison hunting region</w:t>
-      </w:r>
-      <w:r>
-        <w:t xml:space="preserve">, Fig. </w:t>
-      </w:r>
-      <w:r>
-        <w:t xml:space="preserve">1, </w:t>
-      </w:r>
-      <w:r>
-        <w:t>2</w:t>
-      </w:r>
-      <w:r>
-        <w:t>)</w:t>
-      </w:r>
-      <w:r>
-        <w:t xml:space="preserve"> with a 1 km buffer around the Old Yellowstone trail and Highway 89</w:t>
-      </w:r>
-      <w:r>
-        <w:t xml:space="preserve"> from Gardiner, MT</w:t>
-      </w:r>
-      <w:r>
-        <w:t xml:space="preserve"> to the cattle grate at the south end of Yankee Jim Canyon, </w:t>
-      </w:r>
-      <w:r>
-        <w:t xml:space="preserve">which </w:t>
-      </w:r>
-      <w:r>
-        <w:t xml:space="preserve">prevents the northward movement of bison. </w:t>
-      </w:r>
-    </w:p>
-    <w:p>
-      <w:pPr>
-        <w:spacing w:line="480" w:lineRule="auto"/>
-        <w:rPr>
-          <w:i/>
-          <w:iCs/>
-        </w:rPr>
-      </w:pPr>
-      <w:r>
-        <w:rPr>
-          <w:i/>
-          <w:iCs/>
-        </w:rPr>
-        <w:t>Recreational hunting season</w:t>
-      </w:r>
-    </w:p>
-    <w:p>
-      <w:pPr>
-        <w:spacing w:line="480" w:lineRule="auto"/>
-      </w:pPr>
-      <w:r>
-        <w:tab/>
-      </w:r>
-      <w:r>
-        <w:t>We retrieved t</w:t>
-      </w:r>
-      <w:r>
-        <w:t>he MTFWP rifle hunting dates from the hunting regulations published annually by MTFWP</w:t>
-      </w:r>
-      <w:r>
-        <w:t xml:space="preserve"> (Table 1)</w:t>
-      </w:r>
-      <w:r>
-        <w:t>.</w:t>
-      </w:r>
-      <w:r>
-        <w:t xml:space="preserve"> </w:t>
-      </w:r>
-      <w:r>
-        <w:t>We defined the</w:t>
-      </w:r>
-      <w:r>
-        <w:t xml:space="preserve"> </w:t>
-      </w:r>
-      <w:r>
-        <w:t>bison</w:t>
-      </w:r>
-      <w:r>
-        <w:t>-</w:t>
-      </w:r>
-      <w:r>
-        <w:t xml:space="preserve">hunting season </w:t>
-      </w:r>
-      <w:r>
-        <w:t>as the period from the first day on which bison were taken during that winter (i.e., November 2019 – March 2020), which included a second day with a successful take within 7 days, and extended until the end of the winter study period (March 30; Table 1)</w:t>
-      </w:r>
-      <w:r>
-        <w:t>. Bison</w:t>
-      </w:r>
-      <w:r>
-        <w:t>-</w:t>
-      </w:r>
-      <w:r>
-        <w:t xml:space="preserve">hunting dates are flexible </w:t>
-      </w:r>
-      <w:r>
-        <w:t xml:space="preserve">because </w:t>
-      </w:r>
-      <w:r>
-        <w:t xml:space="preserve">harvest </w:t>
-      </w:r>
-      <w:r>
-        <w:t>is</w:t>
-      </w:r>
-      <w:r>
-        <w:t xml:space="preserve"> influenced by bison movement </w:t>
-      </w:r>
-      <w:r>
-        <w:t xml:space="preserve">more </w:t>
-      </w:r>
-      <w:r>
-        <w:t>than hunting</w:t>
-      </w:r>
-      <w:r>
-        <w:t>-</w:t>
-      </w:r>
-      <w:r>
-        <w:t xml:space="preserve">date regulations for tribal hunters. </w:t>
-      </w:r>
-      <w:commentRangeStart w:id="3"/>
-      <w:r>
-        <w:t>A</w:t>
-      </w:r>
-      <w:commentRangeEnd w:id="3"/>
-      <w:r>
-        <w:rPr>
-          <w:rStyle w:val="CommentReference"/>
-        </w:rPr>
-        <w:commentReference w:id="3"/>
-      </w:r>
-      <w:r>
-        <w:t xml:space="preserve"> single exception was </w:t>
-      </w:r>
-      <w:r>
-        <w:t>made</w:t>
-      </w:r>
-      <w:r>
-        <w:t xml:space="preserve"> for 2024</w:t>
-      </w:r>
-      <w:r>
-        <w:t>,</w:t>
-      </w:r>
-      <w:r>
-        <w:t xml:space="preserve"> when only a single day during the study period had a successful take.</w:t>
-      </w:r>
-      <w:r>
-        <w:t xml:space="preserve"> An undocumented t</w:t>
-      </w:r>
-      <w:r>
-        <w:t>ake</w:t>
-      </w:r>
-      <w:r>
-        <w:t xml:space="preserve"> </w:t>
-      </w:r>
-      <w:r>
-        <w:t>occur</w:t>
-      </w:r>
-      <w:r>
-        <w:t>s</w:t>
-      </w:r>
-      <w:r>
-        <w:t xml:space="preserve"> outside of these periods from other sources such as tribes harvesting other species (e.g. elk, deer, </w:t>
-      </w:r>
-      <w:r>
-        <w:t>etc.</w:t>
-      </w:r>
-      <w:r>
-        <w:t>).</w:t>
-      </w:r>
-      <w:r>
-        <w:t xml:space="preserve"> </w:t>
-      </w:r>
-      <w:r>
-        <w:t>These</w:t>
-      </w:r>
-      <w:r>
-        <w:t xml:space="preserve"> harvests </w:t>
-      </w:r>
-      <w:r>
-        <w:lastRenderedPageBreak/>
-        <w:t>are on a much smaller scale than either the MTFWP hunting season or the tribal bison hunt (Kqyn Kuka</w:t>
-      </w:r>
-      <w:r>
-        <w:t>,</w:t>
-      </w:r>
-      <w:r>
-        <w:t xml:space="preserve"> MTFWP</w:t>
-      </w:r>
-      <w:r>
-        <w:t xml:space="preserve"> Tribal Liaison and Tribal Coordinator</w:t>
-      </w:r>
-      <w:r>
-        <w:t>, personal communication)</w:t>
-      </w:r>
-      <w:r>
-        <w:t>.</w:t>
-      </w:r>
-    </w:p>
-    <w:p>
-      <w:pPr>
-        <w:spacing w:line="480" w:lineRule="auto"/>
-      </w:pPr>
     </w:p>
     <w:p>
       <w:pPr>
@@ -2655,6 +2426,7 @@
             <w:rPr>
               <w:rFonts w:ascii="Cambria Math" w:hAnsi="Cambria Math"/>
             </w:rPr>
+            <w:lastRenderedPageBreak/>
             <m:t xml:space="preserve">daily take=yearly take× </m:t>
           </m:r>
           <m:f>
@@ -2699,27 +2471,184 @@
       <w:pPr>
         <w:spacing w:line="480" w:lineRule="auto"/>
       </w:pPr>
+      <w:commentRangeStart w:id="2"/>
+      <w:r>
+        <w:t xml:space="preserve">The exception </w:t>
+      </w:r>
+      <w:r>
+        <w:t>is</w:t>
+      </w:r>
+      <w:r>
+        <w:t xml:space="preserve"> </w:t>
+      </w:r>
+      <w:r>
+        <w:t xml:space="preserve">male </w:t>
+      </w:r>
+      <w:r>
+        <w:t xml:space="preserve">mule deer </w:t>
+      </w:r>
+      <w:r>
+        <w:t>which</w:t>
+      </w:r>
+      <w:r>
+        <w:t xml:space="preserve"> </w:t>
+      </w:r>
+      <w:commentRangeEnd w:id="2"/>
+      <w:r>
+        <w:rPr>
+          <w:rStyle w:val="CommentReference"/>
+        </w:rPr>
+        <w:commentReference w:id="2"/>
+      </w:r>
+      <w:r>
+        <w:t xml:space="preserve"> are protected during the last </w:t>
+      </w:r>
+      <w:r>
+        <w:t>two</w:t>
+      </w:r>
+      <w:r>
+        <w:t xml:space="preserve"> weeks of the hunting season. </w:t>
+      </w:r>
+      <w:r>
+        <w:t>We adjusted t</w:t>
+      </w:r>
+      <w:r>
+        <w:t xml:space="preserve">he final take numbers to account for differences in the weights of </w:t>
+      </w:r>
+      <w:r>
+        <w:t>each</w:t>
+      </w:r>
+      <w:r>
+        <w:t xml:space="preserve"> species with all deer species </w:t>
+      </w:r>
+      <w:r>
+        <w:t>having</w:t>
+      </w:r>
+      <w:r>
+        <w:t xml:space="preserve"> a 0.3x multiplier and bison having a 2.15</w:t>
+      </w:r>
+      <w:r>
+        <w:t>x</w:t>
+      </w:r>
+      <w:r>
+        <w:t xml:space="preserve"> multipl</w:t>
+      </w:r>
+      <w:r>
+        <w:t>i</w:t>
+      </w:r>
+      <w:r>
+        <w:t>er</w:t>
+      </w:r>
+      <w:r>
+        <w:t xml:space="preserve"> (elk are the standard </w:t>
+      </w:r>
+      <w:r>
+        <w:t>at</w:t>
+      </w:r>
+      <w:r>
+        <w:t xml:space="preserve"> 1x)</w:t>
+      </w:r>
+      <w:r>
+        <w:t>.</w:t>
+      </w:r>
+      <w:r>
+        <w:t xml:space="preserve"> </w:t>
+      </w:r>
+      <w:r>
+        <w:t>Th</w:t>
+      </w:r>
+      <w:r>
+        <w:t>ese</w:t>
+      </w:r>
+      <w:r>
+        <w:t xml:space="preserve"> </w:t>
+      </w:r>
+      <w:r>
+        <w:t>multipliers</w:t>
+      </w:r>
+      <w:r>
+        <w:t xml:space="preserve"> were calculated by comparing early winter weights of deer and elk and late winter weights of bison</w:t>
+      </w:r>
+      <w:r>
+        <w:t xml:space="preserve"> </w:t>
+      </w:r>
+      <w:commentRangeStart w:id="3"/>
+      <w:r>
+        <w:t>(</w:t>
+      </w:r>
+      <w:r>
+        <w:fldChar w:fldCharType="begin"/>
+      </w:r>
+      <w:r>
+        <w:instrText xml:space="preserve"> ADDIN ZOTERO_ITEM CSL_CITATION {"citationID":"9hoY9g3b","properties":{"formattedCitation":"(Murphy et al. 1998)","plainCitation":"(Murphy et al. 1998)","noteIndex":0},"citationItems":[{"id":872,"uris":["http://zotero.org/users/9968163/items/R9PGF9BX"],"itemData":{"id":872,"type":"article-journal","abstract":"Black bears (Ursus americanus) or grizzly bears (Ursus arctos) visited 8 of 55 cougar-killed (Felis concolor) ungulates in Glacier National Park (GNP), Montana, from 1992 to 1995, and 19 of 58 cougar kills in Yellowstone National Park (YNP), Wyoming, from 1990 to 1995. Bears displaced cougars from 4 of 8 carcasses they visited in GNP and 7 of 19 in YNP. Cougar predation provided an average of 1.9 kg/day (range = 0-6.8 kg/day) of biomass to bears that fed on cougar-killed ungulates. This biomass was an important percent (up to 113%) of the daily energy needs of bears when compared to their caloric requirements reported in the literature. We suggest that ungulate carrion resulting from cougar predation is important nutritionally to bears in some regions and seasons. Cougars that were displaced from their kills by bears lost an average of 0.64 kg/day of ungulate biomass, or 17-26% of their daily energy requirements. Biologists modelling or measuring cougar predation rates should be aware that losses to scavengers may be significant.","container-title":"Ursus","ISSN":"1537-6176","page":"55-60","publisher":"International Association for Bear Research and Management","source":"JSTOR","title":"Encounter Competition between Bears and Cougars: Some Ecological Implications","title-short":"Encounter Competition between Bears and Cougars","volume":"10","author":[{"family":"Murphy","given":"Kerry M."},{"family":"Felzien","given":"Gregory S."},{"family":"Hornocker","given":"Maurice G."},{"family":"Ruth","given":"Toni K."}],"issued":{"date-parts":[["1998"]]}}}],"schema":"https://github.com/citation-style-language/schema/raw/master/csl-citation.json"} </w:instrText>
+      </w:r>
+      <w:r>
+        <w:fldChar w:fldCharType="separate"/>
+      </w:r>
+      <w:r>
+        <w:rPr>
+          <w:rFonts w:ascii="Aptos" w:hAnsi="Aptos"/>
+        </w:rPr>
+        <w:t>(Murphy et al. 1998)</w:t>
+      </w:r>
+      <w:r>
+        <w:fldChar w:fldCharType="end"/>
+      </w:r>
+      <w:r>
+        <w:t xml:space="preserve"> NPS Bison Office unpublished data)</w:t>
+      </w:r>
+      <w:r>
+        <w:t xml:space="preserve">. </w:t>
+      </w:r>
+      <w:r>
+        <w:t xml:space="preserve"> </w:t>
+      </w:r>
+      <w:commentRangeEnd w:id="3"/>
+      <w:r>
+        <w:rPr>
+          <w:rStyle w:val="CommentReference"/>
+        </w:rPr>
+        <w:commentReference w:id="3"/>
+      </w:r>
+      <w:r>
+        <w:t xml:space="preserve"> </w:t>
+      </w:r>
+      <w:r>
+        <w:t xml:space="preserve">We </w:t>
+      </w:r>
       <w:commentRangeStart w:id="4"/>
       <w:r>
-        <w:t xml:space="preserve">The exception </w:t>
-      </w:r>
-      <w:r>
-        <w:t>is</w:t>
-      </w:r>
-      <w:r>
-        <w:t xml:space="preserve"> </w:t>
-      </w:r>
-      <w:r>
-        <w:t xml:space="preserve">male </w:t>
-      </w:r>
-      <w:r>
-        <w:t xml:space="preserve">mule deer </w:t>
-      </w:r>
-      <w:r>
-        <w:t>which</w:t>
-      </w:r>
-      <w:r>
-        <w:t xml:space="preserve"> </w:t>
+        <w:t>account</w:t>
+      </w:r>
+      <w:r>
+        <w:t>ed</w:t>
+      </w:r>
+      <w:r>
+        <w:t xml:space="preserve"> for biomass lingering between days</w:t>
+      </w:r>
+      <w:r>
+        <w:t xml:space="preserve"> by allowing</w:t>
+      </w:r>
+      <w:r>
+        <w:t xml:space="preserve"> 25% of the biomass </w:t>
+      </w:r>
+      <w:r>
+        <w:t>to</w:t>
+      </w:r>
+      <w:r>
+        <w:t xml:space="preserve"> carr</w:t>
+      </w:r>
+      <w:r>
+        <w:t>y</w:t>
+      </w:r>
+      <w:r>
+        <w:t xml:space="preserve"> over</w:t>
+      </w:r>
+      <w:r>
+        <w:t xml:space="preserve"> between days</w:t>
+      </w:r>
+      <w:r>
+        <w:t>.</w:t>
       </w:r>
       <w:commentRangeEnd w:id="4"/>
       <w:r>
@@ -2727,167 +2656,6 @@
           <w:rStyle w:val="CommentReference"/>
         </w:rPr>
         <w:commentReference w:id="4"/>
-      </w:r>
-      <w:r>
-        <w:t xml:space="preserve"> are protected during the last </w:t>
-      </w:r>
-      <w:r>
-        <w:t>two</w:t>
-      </w:r>
-      <w:r>
-        <w:t xml:space="preserve"> weeks of the hunting season. </w:t>
-      </w:r>
-      <w:r>
-        <w:t>We adjusted t</w:t>
-      </w:r>
-      <w:r>
-        <w:t xml:space="preserve">he final take numbers to account for differences in the weights of </w:t>
-      </w:r>
-      <w:r>
-        <w:t>each</w:t>
-      </w:r>
-      <w:r>
-        <w:t xml:space="preserve"> species with all deer species </w:t>
-      </w:r>
-      <w:r>
-        <w:t>having</w:t>
-      </w:r>
-      <w:r>
-        <w:t xml:space="preserve"> a 0.3x multiplier and bison having a </w:t>
-      </w:r>
-      <w:r>
-        <w:lastRenderedPageBreak/>
-        <w:t>2.15</w:t>
-      </w:r>
-      <w:r>
-        <w:t>x</w:t>
-      </w:r>
-      <w:r>
-        <w:t xml:space="preserve"> multipl</w:t>
-      </w:r>
-      <w:r>
-        <w:t>i</w:t>
-      </w:r>
-      <w:r>
-        <w:t>er</w:t>
-      </w:r>
-      <w:r>
-        <w:t xml:space="preserve"> (elk are the standard </w:t>
-      </w:r>
-      <w:r>
-        <w:t>at</w:t>
-      </w:r>
-      <w:r>
-        <w:t xml:space="preserve"> 1x)</w:t>
-      </w:r>
-      <w:r>
-        <w:t>.</w:t>
-      </w:r>
-      <w:r>
-        <w:t xml:space="preserve"> </w:t>
-      </w:r>
-      <w:r>
-        <w:t>Th</w:t>
-      </w:r>
-      <w:r>
-        <w:t>ese</w:t>
-      </w:r>
-      <w:r>
-        <w:t xml:space="preserve"> </w:t>
-      </w:r>
-      <w:r>
-        <w:t>multipliers</w:t>
-      </w:r>
-      <w:r>
-        <w:t xml:space="preserve"> were calculated by comparing early winter weights of deer and elk and late winter weights of bison</w:t>
-      </w:r>
-      <w:r>
-        <w:t xml:space="preserve"> </w:t>
-      </w:r>
-      <w:commentRangeStart w:id="5"/>
-      <w:r>
-        <w:t>(</w:t>
-      </w:r>
-      <w:r>
-        <w:fldChar w:fldCharType="begin"/>
-      </w:r>
-      <w:r>
-        <w:instrText xml:space="preserve"> ADDIN ZOTERO_ITEM CSL_CITATION {"citationID":"9hoY9g3b","properties":{"formattedCitation":"(Murphy et al. 1998)","plainCitation":"(Murphy et al. 1998)","noteIndex":0},"citationItems":[{"id":872,"uris":["http://zotero.org/users/9968163/items/R9PGF9BX"],"itemData":{"id":872,"type":"article-journal","abstract":"Black bears (Ursus americanus) or grizzly bears (Ursus arctos) visited 8 of 55 cougar-killed (Felis concolor) ungulates in Glacier National Park (GNP), Montana, from 1992 to 1995, and 19 of 58 cougar kills in Yellowstone National Park (YNP), Wyoming, from 1990 to 1995. Bears displaced cougars from 4 of 8 carcasses they visited in GNP and 7 of 19 in YNP. Cougar predation provided an average of 1.9 kg/day (range = 0-6.8 kg/day) of biomass to bears that fed on cougar-killed ungulates. This biomass was an important percent (up to 113%) of the daily energy needs of bears when compared to their caloric requirements reported in the literature. We suggest that ungulate carrion resulting from cougar predation is important nutritionally to bears in some regions and seasons. Cougars that were displaced from their kills by bears lost an average of 0.64 kg/day of ungulate biomass, or 17-26% of their daily energy requirements. Biologists modelling or measuring cougar predation rates should be aware that losses to scavengers may be significant.","container-title":"Ursus","ISSN":"1537-6176","page":"55-60","publisher":"International Association for Bear Research and Management","source":"JSTOR","title":"Encounter Competition between Bears and Cougars: Some Ecological Implications","title-short":"Encounter Competition between Bears and Cougars","volume":"10","author":[{"family":"Murphy","given":"Kerry M."},{"family":"Felzien","given":"Gregory S."},{"family":"Hornocker","given":"Maurice G."},{"family":"Ruth","given":"Toni K."}],"issued":{"date-parts":[["1998"]]}}}],"schema":"https://github.com/citation-style-language/schema/raw/master/csl-citation.json"} </w:instrText>
-      </w:r>
-      <w:r>
-        <w:fldChar w:fldCharType="separate"/>
-      </w:r>
-      <w:r>
-        <w:rPr>
-          <w:rFonts w:ascii="Aptos" w:hAnsi="Aptos"/>
-        </w:rPr>
-        <w:t>(Murphy et al. 1998)</w:t>
-      </w:r>
-      <w:r>
-        <w:fldChar w:fldCharType="end"/>
-      </w:r>
-      <w:r>
-        <w:t xml:space="preserve"> NPS Bison Office unpublished data)</w:t>
-      </w:r>
-      <w:r>
-        <w:t xml:space="preserve">. </w:t>
-      </w:r>
-      <w:r>
-        <w:t xml:space="preserve"> </w:t>
-      </w:r>
-      <w:commentRangeEnd w:id="5"/>
-      <w:r>
-        <w:rPr>
-          <w:rStyle w:val="CommentReference"/>
-        </w:rPr>
-        <w:commentReference w:id="5"/>
-      </w:r>
-      <w:r>
-        <w:t xml:space="preserve"> </w:t>
-      </w:r>
-      <w:r>
-        <w:t xml:space="preserve">We </w:t>
-      </w:r>
-      <w:commentRangeStart w:id="6"/>
-      <w:r>
-        <w:t>account</w:t>
-      </w:r>
-      <w:r>
-        <w:t>ed</w:t>
-      </w:r>
-      <w:r>
-        <w:t xml:space="preserve"> for biomass lingering between days</w:t>
-      </w:r>
-      <w:r>
-        <w:t xml:space="preserve"> by allowing</w:t>
-      </w:r>
-      <w:r>
-        <w:t xml:space="preserve"> 25% of the biomass </w:t>
-      </w:r>
-      <w:r>
-        <w:t>to</w:t>
-      </w:r>
-      <w:r>
-        <w:t xml:space="preserve"> carr</w:t>
-      </w:r>
-      <w:r>
-        <w:t>y</w:t>
-      </w:r>
-      <w:r>
-        <w:t xml:space="preserve"> over</w:t>
-      </w:r>
-      <w:r>
-        <w:t xml:space="preserve"> between days</w:t>
-      </w:r>
-      <w:r>
-        <w:t>.</w:t>
-      </w:r>
-      <w:commentRangeEnd w:id="6"/>
-      <w:r>
-        <w:rPr>
-          <w:rStyle w:val="CommentReference"/>
-        </w:rPr>
-        <w:commentReference w:id="6"/>
       </w:r>
     </w:p>
     <w:p>
@@ -2903,7 +2671,7 @@
           <w:i/>
           <w:iCs/>
         </w:rPr>
-        <w:t>Raven movement decisions</w:t>
+        <w:t>Availability of wolf-killed carrion</w:t>
       </w:r>
     </w:p>
     <w:p>
@@ -2912,135 +2680,153 @@
         <w:ind w:firstLine="720"/>
       </w:pPr>
       <w:r>
-        <w:t>To determine if a raven left its territory, we first defined the spatial boundaries of each territory. We</w:t>
-      </w:r>
-      <w:r>
-        <w:t xml:space="preserve"> determine</w:t>
-      </w:r>
-      <w:r>
-        <w:t>d a</w:t>
-      </w:r>
-      <w:r>
-        <w:t xml:space="preserve"> raven</w:t>
-      </w:r>
-      <w:r>
-        <w:t>’s</w:t>
-      </w:r>
-      <w:r>
-        <w:t xml:space="preserve"> territory </w:t>
-      </w:r>
-      <w:r>
-        <w:t xml:space="preserve">location and </w:t>
-      </w:r>
-      <w:r>
-        <w:t xml:space="preserve">size by creating a 90% </w:t>
-      </w:r>
-      <w:r>
-        <w:t>minimum convex polygon (</w:t>
-      </w:r>
-      <w:r>
-        <w:t>MCP</w:t>
-      </w:r>
-      <w:r>
-        <w:t>)</w:t>
-      </w:r>
-      <w:r>
-        <w:t xml:space="preserve"> </w:t>
-      </w:r>
-      <w:r>
-        <w:t>using the package adehabitatHR (</w:t>
-      </w:r>
-      <w:r>
-        <w:rPr>
-          <w:highlight w:val="yellow"/>
-        </w:rPr>
-        <w:t>version</w:t>
-      </w:r>
-      <w:r>
-        <w:t xml:space="preserve"> 0.4.22) in R (</w:t>
-      </w:r>
-      <w:r>
-        <w:rPr>
-          <w:highlight w:val="yellow"/>
-        </w:rPr>
-        <w:t>version</w:t>
-      </w:r>
-      <w:r>
-        <w:t xml:space="preserve"> 4.5.1; Development Core Team </w:t>
-      </w:r>
-      <w:commentRangeStart w:id="7"/>
-      <w:r>
-        <w:t>2021</w:t>
-      </w:r>
-      <w:commentRangeEnd w:id="7"/>
+        <w:t xml:space="preserve">We </w:t>
+      </w:r>
+      <w:r>
+        <w:t>determin</w:t>
+      </w:r>
+      <w:r>
+        <w:t>ed the location and timing of wolf kills</w:t>
+      </w:r>
+      <w:r>
+        <w:t xml:space="preserve"> </w:t>
+      </w:r>
+      <w:r>
+        <w:t>using</w:t>
+      </w:r>
+      <w:r>
+        <w:t xml:space="preserve"> </w:t>
+      </w:r>
+      <w:r>
+        <w:t>the output of a</w:t>
+      </w:r>
+      <w:r>
+        <w:t xml:space="preserve"> random forest algorithm </w:t>
+      </w:r>
+      <w:r>
+        <w:t>developed</w:t>
+      </w:r>
+      <w:r>
+        <w:t xml:space="preserve"> by </w:t>
+      </w:r>
+      <w:commentRangeStart w:id="5"/>
+      <w:r>
+        <w:t>Binder et al. (2026)</w:t>
+      </w:r>
+      <w:commentRangeEnd w:id="5"/>
       <w:r>
         <w:rPr>
           <w:rStyle w:val="CommentReference"/>
         </w:rPr>
-        <w:commentReference w:id="7"/>
-      </w:r>
-      <w:r>
-        <w:t xml:space="preserve">)  </w:t>
-      </w:r>
-      <w:r>
-        <w:t xml:space="preserve">from GPS points collected during the breeding season (May - </w:t>
-      </w:r>
-      <w:r>
-        <w:t>July</w:t>
-      </w:r>
-      <w:r>
-        <w:t xml:space="preserve">). </w:t>
-      </w:r>
-      <w:r>
-        <w:t>We used a less inclusive</w:t>
-      </w:r>
-      <w:r>
-        <w:t xml:space="preserve"> 90%</w:t>
-      </w:r>
-      <w:r>
-        <w:t xml:space="preserve"> MCP</w:t>
-      </w:r>
-      <w:r>
-        <w:t xml:space="preserve"> to </w:t>
-      </w:r>
-      <w:r>
-        <w:t>remove excursive movements made</w:t>
-      </w:r>
-      <w:r>
-        <w:t xml:space="preserve"> after nest failure </w:t>
-      </w:r>
-      <w:r>
-        <w:t>when adults are free to move widely</w:t>
-      </w:r>
-      <w:r>
-        <w:t xml:space="preserve"> (Fig 1)</w:t>
-      </w:r>
-      <w:r>
-        <w:t xml:space="preserve">. </w:t>
-      </w:r>
-      <w:r>
-        <w:t>To counter the slight underestimation cause</w:t>
-      </w:r>
-      <w:r>
-        <w:t>d</w:t>
-      </w:r>
-      <w:r>
-        <w:t xml:space="preserve"> by using a 90% MCP, we determine that a</w:t>
-      </w:r>
-      <w:r>
-        <w:t xml:space="preserve"> raven stayed on its territory if all </w:t>
-      </w:r>
-      <w:r>
-        <w:t>locations</w:t>
-      </w:r>
-      <w:r>
-        <w:t xml:space="preserve"> on that day were within 1 kilometer of the </w:t>
-      </w:r>
-      <w:r>
-        <w:t>90% MCP</w:t>
-      </w:r>
-      <w:r>
-        <w:t xml:space="preserve"> boundary. </w:t>
+        <w:commentReference w:id="5"/>
+      </w:r>
+      <w:r>
+        <w:t xml:space="preserve"> that</w:t>
+      </w:r>
+      <w:r>
+        <w:t xml:space="preserve"> predicts carrion locations from wolf movements (2 locations within 100 meters), timing (locations within 72 hours), and landscape features. The model</w:t>
+      </w:r>
+      <w:r>
+        <w:t xml:space="preserve"> </w:t>
+      </w:r>
+      <w:r>
+        <w:t>makes no determinations about the prey species or cause of death</w:t>
+      </w:r>
+      <w:r>
+        <w:t>.</w:t>
+      </w:r>
+      <w:r>
+        <w:t xml:space="preserve"> Each wolf kill was available to be used by ravens from the beginning of wolf use until </w:t>
+      </w:r>
+      <w:commentRangeStart w:id="6"/>
+      <w:r>
+        <w:t xml:space="preserve">1 day </w:t>
+      </w:r>
+      <w:commentRangeEnd w:id="6"/>
+      <w:r>
+        <w:rPr>
+          <w:rStyle w:val="CommentReference"/>
+        </w:rPr>
+        <w:commentReference w:id="6"/>
+      </w:r>
+      <w:r>
+        <w:t>after the last wolf GPS point.</w:t>
+      </w:r>
+      <w:r>
+        <w:t xml:space="preserve"> </w:t>
+      </w:r>
+      <w:r>
+        <w:t xml:space="preserve">This additional day </w:t>
+      </w:r>
+      <w:r>
+        <w:t>account</w:t>
+      </w:r>
+      <w:r>
+        <w:t>s</w:t>
+      </w:r>
+      <w:r>
+        <w:t xml:space="preserve"> for </w:t>
+      </w:r>
+      <w:r>
+        <w:t>the continued availability and use of the carcass</w:t>
+      </w:r>
+      <w:r>
+        <w:t xml:space="preserve"> after wolves have abandoned </w:t>
+      </w:r>
+      <w:r>
+        <w:t>it</w:t>
+      </w:r>
+      <w:r>
+        <w:t>.</w:t>
+      </w:r>
+      <w:r>
+        <w:t xml:space="preserve"> For resources within a raven’s territory (Fig. 1), we considered all</w:t>
+      </w:r>
+      <w:r>
+        <w:t xml:space="preserve"> </w:t>
+      </w:r>
+      <w:r>
+        <w:t xml:space="preserve">wolf-killed </w:t>
+      </w:r>
+      <w:r>
+        <w:t>carcass</w:t>
+      </w:r>
+      <w:r>
+        <w:t xml:space="preserve">es within 1 kilometer of a territory to be immediately known by the local raven. For resources located after leaving the territory, we considered a raven to have visited a wolf kill if there was at least 1 GPS point within 500 meters of an active kill site. We removed wolf-kills sites identified by the </w:t>
+      </w:r>
+      <w:r>
+        <w:lastRenderedPageBreak/>
+        <w:t xml:space="preserve">predictive model that were within the </w:t>
+      </w:r>
+      <w:r>
+        <w:t xml:space="preserve">appropriate </w:t>
+      </w:r>
+      <w:r>
+        <w:t>hunting region</w:t>
+      </w:r>
+      <w:r>
+        <w:t xml:space="preserve"> for the date because the raven had already arrived to forage for hunter-killed carrion. </w:t>
+      </w:r>
+    </w:p>
+    <w:p>
+      <w:pPr>
+        <w:spacing w:line="480" w:lineRule="auto"/>
+      </w:pPr>
+    </w:p>
+    <w:p>
+      <w:pPr>
+        <w:spacing w:line="480" w:lineRule="auto"/>
+        <w:rPr>
+          <w:i/>
+          <w:iCs/>
+        </w:rPr>
+      </w:pPr>
+      <w:r>
+        <w:rPr>
+          <w:i/>
+          <w:iCs/>
+        </w:rPr>
+        <w:t>Raven movement decisions</w:t>
       </w:r>
     </w:p>
     <w:p>
@@ -3049,6 +2835,151 @@
         <w:ind w:firstLine="720"/>
       </w:pPr>
       <w:r>
+        <w:t>To determine if a raven left its territory, we first defined the spatial boundaries of each territory. We</w:t>
+      </w:r>
+      <w:r>
+        <w:t xml:space="preserve"> determine</w:t>
+      </w:r>
+      <w:r>
+        <w:t>d a</w:t>
+      </w:r>
+      <w:r>
+        <w:t xml:space="preserve"> raven</w:t>
+      </w:r>
+      <w:r>
+        <w:t>’s</w:t>
+      </w:r>
+      <w:r>
+        <w:t xml:space="preserve"> territory </w:t>
+      </w:r>
+      <w:r>
+        <w:t xml:space="preserve">location and </w:t>
+      </w:r>
+      <w:r>
+        <w:t xml:space="preserve">size by creating a 90% </w:t>
+      </w:r>
+      <w:r>
+        <w:t>minimum convex polygon (</w:t>
+      </w:r>
+      <w:r>
+        <w:t>MCP</w:t>
+      </w:r>
+      <w:r>
+        <w:t>)</w:t>
+      </w:r>
+      <w:r>
+        <w:t xml:space="preserve"> </w:t>
+      </w:r>
+      <w:r>
+        <w:t xml:space="preserve">using the package </w:t>
+      </w:r>
+      <w:proofErr w:type="spellStart"/>
+      <w:r>
+        <w:t>adehabitatHR</w:t>
+      </w:r>
+      <w:proofErr w:type="spellEnd"/>
+      <w:r>
+        <w:t xml:space="preserve"> (</w:t>
+      </w:r>
+      <w:r>
+        <w:rPr>
+          <w:highlight w:val="yellow"/>
+        </w:rPr>
+        <w:t>version</w:t>
+      </w:r>
+      <w:r>
+        <w:t xml:space="preserve"> 0.4.22) in R (</w:t>
+      </w:r>
+      <w:r>
+        <w:rPr>
+          <w:highlight w:val="yellow"/>
+        </w:rPr>
+        <w:t>version</w:t>
+      </w:r>
+      <w:r>
+        <w:t xml:space="preserve"> 4.5.1; Development Core Team </w:t>
+      </w:r>
+      <w:commentRangeStart w:id="7"/>
+      <w:r>
+        <w:t>2021</w:t>
+      </w:r>
+      <w:commentRangeEnd w:id="7"/>
+      <w:r>
+        <w:rPr>
+          <w:rStyle w:val="CommentReference"/>
+        </w:rPr>
+        <w:commentReference w:id="7"/>
+      </w:r>
+      <w:r>
+        <w:t xml:space="preserve">)  </w:t>
+      </w:r>
+      <w:r>
+        <w:t xml:space="preserve">from GPS points collected during the breeding season (May - </w:t>
+      </w:r>
+      <w:r>
+        <w:t>July</w:t>
+      </w:r>
+      <w:r>
+        <w:t xml:space="preserve">). </w:t>
+      </w:r>
+      <w:r>
+        <w:t>We used a less inclusive</w:t>
+      </w:r>
+      <w:r>
+        <w:t xml:space="preserve"> 90%</w:t>
+      </w:r>
+      <w:r>
+        <w:t xml:space="preserve"> MCP</w:t>
+      </w:r>
+      <w:r>
+        <w:t xml:space="preserve"> to </w:t>
+      </w:r>
+      <w:r>
+        <w:t>remove excursive movements made</w:t>
+      </w:r>
+      <w:r>
+        <w:t xml:space="preserve"> after nest failure </w:t>
+      </w:r>
+      <w:r>
+        <w:t>when adults are free to move widely</w:t>
+      </w:r>
+      <w:r>
+        <w:t xml:space="preserve"> (Fig 1)</w:t>
+      </w:r>
+      <w:r>
+        <w:t xml:space="preserve">. </w:t>
+      </w:r>
+      <w:r>
+        <w:t>To counter the slight underestimation cause</w:t>
+      </w:r>
+      <w:r>
+        <w:t>d</w:t>
+      </w:r>
+      <w:r>
+        <w:t xml:space="preserve"> by using a 90% MCP, we determine that a</w:t>
+      </w:r>
+      <w:r>
+        <w:t xml:space="preserve"> raven stayed on its territory if all </w:t>
+      </w:r>
+      <w:r>
+        <w:t>locations</w:t>
+      </w:r>
+      <w:r>
+        <w:t xml:space="preserve"> on that day were within 1 kilometer of the </w:t>
+      </w:r>
+      <w:r>
+        <w:t>90% MCP</w:t>
+      </w:r>
+      <w:r>
+        <w:t xml:space="preserve"> boundary. </w:t>
+      </w:r>
+    </w:p>
+    <w:p>
+      <w:pPr>
+        <w:spacing w:line="480" w:lineRule="auto"/>
+        <w:ind w:firstLine="720"/>
+      </w:pPr>
+      <w:r>
         <w:t>We determined a</w:t>
       </w:r>
       <w:r>
@@ -3121,7 +3052,6 @@
           <w:i/>
           <w:iCs/>
         </w:rPr>
-        <w:lastRenderedPageBreak/>
         <w:t>Covariates</w:t>
       </w:r>
     </w:p>
@@ -3131,6 +3061,7 @@
         <w:ind w:firstLine="720"/>
       </w:pPr>
       <w:r>
+        <w:lastRenderedPageBreak/>
         <w:t xml:space="preserve">Since traveling requires both time and energy, </w:t>
       </w:r>
       <w:r>
@@ -4079,7 +4010,15 @@
         <w:t>.5</w:t>
       </w:r>
       <w:r>
-        <w:t xml:space="preserve">, sd = </w:t>
+        <w:t xml:space="preserve">, </w:t>
+      </w:r>
+      <w:proofErr w:type="spellStart"/>
+      <w:r>
+        <w:t>sd</w:t>
+      </w:r>
+      <w:proofErr w:type="spellEnd"/>
+      <w:r>
+        <w:t xml:space="preserve"> = </w:t>
       </w:r>
       <w:r>
         <w:t>62</w:t>
@@ -4135,7 +4074,15 @@
         <w:t>7.5</w:t>
       </w:r>
       <w:r>
-        <w:t xml:space="preserve">% of days (range = 13.9 – 100%, sd = </w:t>
+        <w:t xml:space="preserve">% of days (range = 13.9 – 100%, </w:t>
+      </w:r>
+      <w:proofErr w:type="spellStart"/>
+      <w:r>
+        <w:t>sd</w:t>
+      </w:r>
+      <w:proofErr w:type="spellEnd"/>
+      <w:r>
+        <w:t xml:space="preserve"> = </w:t>
       </w:r>
       <w:r>
         <w:t>19.8</w:t>
@@ -4156,7 +4103,15 @@
         <w:t>traveled an average</w:t>
       </w:r>
       <w:r>
-        <w:t xml:space="preserve"> 34.6 km (range = 7.4 – 64, sd = 15.7) </w:t>
+        <w:t xml:space="preserve"> 34.6 km (range = 7.4 – 64, </w:t>
+      </w:r>
+      <w:proofErr w:type="spellStart"/>
+      <w:r>
+        <w:t>sd</w:t>
+      </w:r>
+      <w:proofErr w:type="spellEnd"/>
+      <w:r>
+        <w:t xml:space="preserve"> = 15.7) </w:t>
       </w:r>
       <w:r>
         <w:t xml:space="preserve">to forage in the hunting area an average of </w:t>
@@ -4171,7 +4126,15 @@
         <w:t>5</w:t>
       </w:r>
       <w:r>
-        <w:t>% of days (range = 0 – 100%, sd = 3</w:t>
+        <w:t xml:space="preserve">% of days (range = 0 – 100%, </w:t>
+      </w:r>
+      <w:proofErr w:type="spellStart"/>
+      <w:r>
+        <w:t>sd</w:t>
+      </w:r>
+      <w:proofErr w:type="spellEnd"/>
+      <w:r>
+        <w:t xml:space="preserve"> = 3</w:t>
       </w:r>
       <w:r>
         <w:t>1.5</w:t>
@@ -4331,7 +4294,15 @@
         <w:t>2</w:t>
       </w:r>
       <w:r>
-        <w:t>, sd = 6.3</w:t>
+        <w:t xml:space="preserve">, </w:t>
+      </w:r>
+      <w:proofErr w:type="spellStart"/>
+      <w:r>
+        <w:t>sd</w:t>
+      </w:r>
+      <w:proofErr w:type="spellEnd"/>
+      <w:r>
+        <w:t xml:space="preserve"> = 6.3</w:t>
       </w:r>
       <w:r>
         <w:t xml:space="preserve"> </w:t>
@@ -4358,7 +4329,15 @@
         <w:t>for a mean</w:t>
       </w:r>
       <w:r>
-        <w:t xml:space="preserve"> of 3.1% of days (range = 0 – 25%, sd = 6.</w:t>
+        <w:t xml:space="preserve"> of 3.1% of days (range = 0 – 25%, </w:t>
+      </w:r>
+      <w:proofErr w:type="spellStart"/>
+      <w:r>
+        <w:t>sd</w:t>
+      </w:r>
+      <w:proofErr w:type="spellEnd"/>
+      <w:r>
+        <w:t xml:space="preserve"> = 6.</w:t>
       </w:r>
       <w:r>
         <w:t>1</w:t>
@@ -4400,7 +4379,15 @@
         <w:t>33.3</w:t>
       </w:r>
       <w:r>
-        <w:t xml:space="preserve">%, sd = </w:t>
+        <w:t xml:space="preserve">%, </w:t>
+      </w:r>
+      <w:proofErr w:type="spellStart"/>
+      <w:r>
+        <w:t>sd</w:t>
+      </w:r>
+      <w:proofErr w:type="spellEnd"/>
+      <w:r>
+        <w:t xml:space="preserve"> = </w:t>
       </w:r>
       <w:r>
         <w:t>7.7</w:t>
@@ -4457,7 +4444,15 @@
         <w:t>16.7</w:t>
       </w:r>
       <w:r>
-        <w:t xml:space="preserve"> – 100%, sd = 3</w:t>
+        <w:t xml:space="preserve"> – 100%, </w:t>
+      </w:r>
+      <w:proofErr w:type="spellStart"/>
+      <w:r>
+        <w:t>sd</w:t>
+      </w:r>
+      <w:proofErr w:type="spellEnd"/>
+      <w:r>
+        <w:t xml:space="preserve"> = 3</w:t>
       </w:r>
       <w:r>
         <w:t>3.2</w:t>
@@ -4481,7 +4476,15 @@
         <w:t>of 15.2%</w:t>
       </w:r>
       <w:r>
-        <w:t xml:space="preserve"> of trips to the hunting regions throughout the winter (range = 0 – 60%, sd = 17.3%</w:t>
+        <w:t xml:space="preserve"> of trips to the hunting regions throughout the winter (range = 0 – 60%, </w:t>
+      </w:r>
+      <w:proofErr w:type="spellStart"/>
+      <w:r>
+        <w:t>sd</w:t>
+      </w:r>
+      <w:proofErr w:type="spellEnd"/>
+      <w:r>
+        <w:t xml:space="preserve"> = 17.3%</w:t>
       </w:r>
       <w:r>
         <w:t>, Fig. 1</w:t>
@@ -6859,7 +6862,15 @@
           <w:fldChar w:fldCharType="end"/>
         </w:r>
         <w:r>
-          <w:t xml:space="preserve">. Ravens in Yellowstone heavily utilize insects outbreaks such as grasshoppers and salmonflies during the summer breeding season, which allows them to provide a protein dense food to growing chicks </w:t>
+          <w:t xml:space="preserve">. Ravens in Yellowstone heavily utilize insects outbreaks such as grasshoppers and </w:t>
+        </w:r>
+        <w:proofErr w:type="spellStart"/>
+        <w:r>
+          <w:t>salmonflies</w:t>
+        </w:r>
+        <w:proofErr w:type="spellEnd"/>
+        <w:r>
+          <w:t xml:space="preserve"> during the summer breeding season, which allows them to provide a protein dense food to growing chicks </w:t>
         </w:r>
         <w:r>
           <w:fldChar w:fldCharType="begin"/>
@@ -11034,7 +11045,7 @@
       </w:r>
     </w:p>
   </w:comment>
-  <w:comment w:id="1" w:author="Cameron Ho" w:date="2026-01-28T11:32:00Z" w:initials="CH">
+  <w:comment w:id="1" w:author="Cameron Ho" w:date="2026-01-31T10:32:00Z" w:initials="CH">
     <w:p>
       <w:pPr>
         <w:pStyle w:val="CommentText"/>
@@ -11046,11 +11057,104 @@
         <w:annotationRef/>
       </w:r>
       <w:r>
+        <w:t>Alternatively we can say this year had no bison hunting at all, but it was late in march anyways</w:t>
+      </w:r>
+    </w:p>
+  </w:comment>
+  <w:comment w:id="2" w:author="Cameron Ho" w:date="2026-01-28T11:37:00Z" w:initials="CH">
+    <w:p>
+      <w:pPr>
+        <w:pStyle w:val="CommentText"/>
+      </w:pPr>
+      <w:r>
+        <w:rPr>
+          <w:rStyle w:val="CommentReference"/>
+        </w:rPr>
+        <w:annotationRef/>
+      </w:r>
+      <w:r>
+        <w:t>There are also protections for bull elk, but unlike deer some tags are given still. Because I can’t determine how many tags are given each year it is hard to say how large the decrease in take is since it will be lower, but won’t be 0</w:t>
+      </w:r>
+    </w:p>
+  </w:comment>
+  <w:comment w:id="3" w:author="Cameron Ho" w:date="2026-01-30T11:44:00Z" w:initials="CH">
+    <w:p>
+      <w:pPr>
+        <w:pStyle w:val="CommentText"/>
+      </w:pPr>
+      <w:r>
+        <w:rPr>
+          <w:rStyle w:val="CommentReference"/>
+        </w:rPr>
+        <w:annotationRef/>
+      </w:r>
+      <w:r>
+        <w:t>Fix citation when I don’t need Zotero anymore</w:t>
+      </w:r>
+    </w:p>
+  </w:comment>
+  <w:comment w:id="4" w:author="Cameron Ho" w:date="2026-01-30T11:49:00Z" w:initials="CH">
+    <w:p>
+      <w:pPr>
+        <w:pStyle w:val="CommentText"/>
+      </w:pPr>
+      <w:r>
+        <w:rPr>
+          <w:rStyle w:val="CommentReference"/>
+        </w:rPr>
+        <w:annotationRef/>
+      </w:r>
+      <w:r>
+        <w:t xml:space="preserve">Model results change when not including the rollover.  </w:t>
+      </w:r>
+    </w:p>
+    <w:p>
+      <w:pPr>
+        <w:pStyle w:val="CommentText"/>
+      </w:pPr>
+    </w:p>
+    <w:p>
+      <w:pPr>
+        <w:pStyle w:val="CommentText"/>
+      </w:pPr>
+      <w:r>
+        <w:t xml:space="preserve">Part1: both hunting biomass and hunting season are significant  </w:t>
+      </w:r>
+    </w:p>
+    <w:p>
+      <w:pPr>
+        <w:pStyle w:val="CommentText"/>
+      </w:pPr>
+      <w:r>
+        <w:t xml:space="preserve">I think this version isn’t good though. It has the hunting season effect being negative so that ravens are less likely to go to the hunting area during the hunting season.  </w:t>
+      </w:r>
+    </w:p>
+    <w:p>
+      <w:pPr>
+        <w:pStyle w:val="CommentText"/>
+      </w:pPr>
+      <w:r>
+        <w:t>Plus, of course biomass carries over between days. Its just a matter of deciding by how much.</w:t>
+      </w:r>
+    </w:p>
+  </w:comment>
+  <w:comment w:id="5" w:author="Cameron Ho" w:date="2026-01-28T11:32:00Z" w:initials="CH">
+    <w:p>
+      <w:pPr>
+        <w:pStyle w:val="CommentText"/>
+      </w:pPr>
+      <w:r>
+        <w:rPr>
+          <w:rStyle w:val="CommentReference"/>
+        </w:rPr>
+        <w:annotationRef/>
+      </w:r>
+      <w:r>
         <w:t>Include citation in bib</w:t>
       </w:r>
     </w:p>
   </w:comment>
-  <w:comment w:id="2" w:author="Cameron Ho" w:date="2026-01-28T11:18:00Z" w:initials="CH">
+  <w:comment w:id="6" w:author="Cameron Ho" w:date="2026-01-28T11:18:00Z" w:initials="CH">
     <w:p>
       <w:pPr>
         <w:pStyle w:val="CommentText"/>
@@ -11063,99 +11167,6 @@
       </w:r>
       <w:r>
         <w:t>Average number of days ravens show up after wolves leave the carcass during my observations of wolf kills was 1.2 days (1.08 sd). Im rounding down since I tried both versions and 2 days had a much weaker effect.</w:t>
-      </w:r>
-    </w:p>
-  </w:comment>
-  <w:comment w:id="3" w:author="Cameron Ho" w:date="2026-01-31T10:32:00Z" w:initials="CH">
-    <w:p>
-      <w:pPr>
-        <w:pStyle w:val="CommentText"/>
-      </w:pPr>
-      <w:r>
-        <w:rPr>
-          <w:rStyle w:val="CommentReference"/>
-        </w:rPr>
-        <w:annotationRef/>
-      </w:r>
-      <w:r>
-        <w:t>Alternatively we can say this year had no bison hunting at all, but it was late in march anyways</w:t>
-      </w:r>
-    </w:p>
-  </w:comment>
-  <w:comment w:id="4" w:author="Cameron Ho" w:date="2026-01-28T11:37:00Z" w:initials="CH">
-    <w:p>
-      <w:pPr>
-        <w:pStyle w:val="CommentText"/>
-      </w:pPr>
-      <w:r>
-        <w:rPr>
-          <w:rStyle w:val="CommentReference"/>
-        </w:rPr>
-        <w:annotationRef/>
-      </w:r>
-      <w:r>
-        <w:t>There are also protections for bull elk, but unlike deer some tags are given still. Because I can’t determine how many tags are given each year it is hard to say how large the decrease in take is since it will be lower, but won’t be 0</w:t>
-      </w:r>
-    </w:p>
-  </w:comment>
-  <w:comment w:id="5" w:author="Cameron Ho" w:date="2026-01-30T11:44:00Z" w:initials="CH">
-    <w:p>
-      <w:pPr>
-        <w:pStyle w:val="CommentText"/>
-      </w:pPr>
-      <w:r>
-        <w:rPr>
-          <w:rStyle w:val="CommentReference"/>
-        </w:rPr>
-        <w:annotationRef/>
-      </w:r>
-      <w:r>
-        <w:t>Fix citation when I don’t need Zotero anymore</w:t>
-      </w:r>
-    </w:p>
-  </w:comment>
-  <w:comment w:id="6" w:author="Cameron Ho" w:date="2026-01-30T11:49:00Z" w:initials="CH">
-    <w:p>
-      <w:pPr>
-        <w:pStyle w:val="CommentText"/>
-      </w:pPr>
-      <w:r>
-        <w:rPr>
-          <w:rStyle w:val="CommentReference"/>
-        </w:rPr>
-        <w:annotationRef/>
-      </w:r>
-      <w:r>
-        <w:t xml:space="preserve">Model results change when not including the rollover.  </w:t>
-      </w:r>
-    </w:p>
-    <w:p>
-      <w:pPr>
-        <w:pStyle w:val="CommentText"/>
-      </w:pPr>
-    </w:p>
-    <w:p>
-      <w:pPr>
-        <w:pStyle w:val="CommentText"/>
-      </w:pPr>
-      <w:r>
-        <w:t xml:space="preserve">Part1: both hunting biomass and hunting season are significant  </w:t>
-      </w:r>
-    </w:p>
-    <w:p>
-      <w:pPr>
-        <w:pStyle w:val="CommentText"/>
-      </w:pPr>
-      <w:r>
-        <w:t xml:space="preserve">I think this version isn’t good though. It has the hunting season effect being negative so that ravens are less likely to go to the hunting area during the hunting season.  </w:t>
-      </w:r>
-    </w:p>
-    <w:p>
-      <w:pPr>
-        <w:pStyle w:val="CommentText"/>
-      </w:pPr>
-      <w:r>
-        <w:t>Plus, of course biomass carries over between days. Its just a matter of deciding by how much.</w:t>
       </w:r>
     </w:p>
   </w:comment>
@@ -11371,12 +11382,12 @@
 <file path=word/commentsExtended.xml><?xml version="1.0" encoding="utf-8"?>
 <w15:commentsEx xmlns:wpc="http://schemas.microsoft.com/office/word/2010/wordprocessingCanvas" xmlns:cx="http://schemas.microsoft.com/office/drawing/2014/chartex" xmlns:cx1="http://schemas.microsoft.com/office/drawing/2015/9/8/chartex" xmlns:cx2="http://schemas.microsoft.com/office/drawing/2015/10/21/chartex" xmlns:cx3="http://schemas.microsoft.com/office/drawing/2016/5/9/chartex" xmlns:cx4="http://schemas.microsoft.com/office/drawing/2016/5/10/chartex" xmlns:cx5="http://schemas.microsoft.com/office/drawing/2016/5/11/chartex" xmlns:cx6="http://schemas.microsoft.com/office/drawing/2016/5/12/chartex" xmlns:cx7="http://schemas.microsoft.com/office/drawing/2016/5/13/chartex" xmlns:cx8="http://schemas.microsoft.com/office/drawing/2016/5/14/chartex" xmlns:mc="http://schemas.openxmlformats.org/markup-compatibility/2006" xmlns:aink="http://schemas.microsoft.com/office/drawing/2016/ink" xmlns:am3d="http://schemas.microsoft.com/office/drawing/2017/model3d" xmlns:o="urn:schemas-microsoft-com:office:office" xmlns:oel="http://schemas.microsoft.com/office/2019/extlst" xmlns:r="http://schemas.openxmlformats.org/officeDocument/2006/relationships" xmlns:m="http://schemas.openxmlformats.org/officeDocument/2006/math" xmlns:v="urn:schemas-microsoft-com:vml" xmlns:wp14="http://schemas.microsoft.com/office/word/2010/wordprocessingDrawing" xmlns:wp="http://schemas.openxmlformats.org/drawingml/2006/wordprocessingDrawing" xmlns:w10="urn:schemas-microsoft-com:office:word" xmlns:w="http://schemas.openxmlformats.org/wordprocessingml/2006/main" xmlns:w14="http://schemas.microsoft.com/office/word/2010/wordml" xmlns:w15="http://schemas.microsoft.com/office/word/2012/wordml" xmlns:w16cex="http://schemas.microsoft.com/office/word/2018/wordml/cex" xmlns:w16cid="http://schemas.microsoft.com/office/word/2016/wordml/cid" xmlns:w16="http://schemas.microsoft.com/office/word/2018/wordml" xmlns:w16du="http://schemas.microsoft.com/office/word/2023/wordml/word16du" xmlns:w16sdtdh="http://schemas.microsoft.com/office/word/2020/wordml/sdtdatahash" xmlns:w16sdtfl="http://schemas.microsoft.com/office/word/2024/wordml/sdtformatlock" xmlns:w16se="http://schemas.microsoft.com/office/word/2015/wordml/symex" xmlns:wpg="http://schemas.microsoft.com/office/word/2010/wordprocessingGroup" xmlns:wpi="http://schemas.microsoft.com/office/word/2010/wordprocessingInk" xmlns:wne="http://schemas.microsoft.com/office/word/2006/wordml" xmlns:wps="http://schemas.microsoft.com/office/word/2010/wordprocessingShape" mc:Ignorable="w14 w15 w16se w16cid w16 w16cex w16sdtdh w16sdtfl w16du wp14">
   <w15:commentEx w15:paraId="0515E4BC" w15:done="0"/>
-  <w15:commentEx w15:paraId="15E4EDF4" w15:done="0"/>
-  <w15:commentEx w15:paraId="71ED359B" w15:done="0"/>
   <w15:commentEx w15:paraId="3FE05EA9" w15:done="0"/>
   <w15:commentEx w15:paraId="43C12D61" w15:done="0"/>
   <w15:commentEx w15:paraId="01728E70" w15:done="0"/>
   <w15:commentEx w15:paraId="0A43FA3A" w15:done="0"/>
+  <w15:commentEx w15:paraId="1DD8ADF9" w15:done="0"/>
+  <w15:commentEx w15:paraId="1C96E361" w15:done="0"/>
   <w15:commentEx w15:paraId="03E6AA84" w15:done="0"/>
   <w15:commentEx w15:paraId="24C6D939" w15:done="0"/>
   <w15:commentEx w15:paraId="705E33CE" w15:done="0"/>
@@ -11393,12 +11404,12 @@
 <file path=word/commentsExtensible.xml><?xml version="1.0" encoding="utf-8"?>
 <w16cex:commentsExtensible xmlns:wpc="http://schemas.microsoft.com/office/word/2010/wordprocessingCanvas" xmlns:cx="http://schemas.microsoft.com/office/drawing/2014/chartex" xmlns:cx1="http://schemas.microsoft.com/office/drawing/2015/9/8/chartex" xmlns:cx2="http://schemas.microsoft.com/office/drawing/2015/10/21/chartex" xmlns:cx3="http://schemas.microsoft.com/office/drawing/2016/5/9/chartex" xmlns:cx4="http://schemas.microsoft.com/office/drawing/2016/5/10/chartex" xmlns:cx5="http://schemas.microsoft.com/office/drawing/2016/5/11/chartex" xmlns:cx6="http://schemas.microsoft.com/office/drawing/2016/5/12/chartex" xmlns:cx7="http://schemas.microsoft.com/office/drawing/2016/5/13/chartex" xmlns:cx8="http://schemas.microsoft.com/office/drawing/2016/5/14/chartex" xmlns:cr="http://schemas.microsoft.com/office/comments/2020/reactions" xmlns:mc="http://schemas.openxmlformats.org/markup-compatibility/2006" xmlns:aink="http://schemas.microsoft.com/office/drawing/2016/ink" xmlns:am3d="http://schemas.microsoft.com/office/drawing/2017/model3d" xmlns:o="urn:schemas-microsoft-com:office:office" xmlns:oel="http://schemas.microsoft.com/office/2019/extlst" xmlns:r="http://schemas.openxmlformats.org/officeDocument/2006/relationships" xmlns:m="http://schemas.openxmlformats.org/officeDocument/2006/math" xmlns:v="urn:schemas-microsoft-com:vml" xmlns:wp14="http://schemas.microsoft.com/office/word/2010/wordprocessingDrawing" xmlns:wp="http://schemas.openxmlformats.org/drawingml/2006/wordprocessingDrawing" xmlns:w10="urn:schemas-microsoft-com:office:word" xmlns:w="http://schemas.openxmlformats.org/wordprocessingml/2006/main" xmlns:w14="http://schemas.microsoft.com/office/word/2010/wordml" xmlns:w15="http://schemas.microsoft.com/office/word/2012/wordml" xmlns:w16cex="http://schemas.microsoft.com/office/word/2018/wordml/cex" xmlns:w16cid="http://schemas.microsoft.com/office/word/2016/wordml/cid" xmlns:w16="http://schemas.microsoft.com/office/word/2018/wordml" xmlns:w16du="http://schemas.microsoft.com/office/word/2023/wordml/word16du" xmlns:w16sdtdh="http://schemas.microsoft.com/office/word/2020/wordml/sdtdatahash" xmlns:w16sdtfl="http://schemas.microsoft.com/office/word/2024/wordml/sdtformatlock" xmlns:w16se="http://schemas.microsoft.com/office/word/2015/wordml/symex" xmlns:wpg="http://schemas.microsoft.com/office/word/2010/wordprocessingGroup" xmlns:wpi="http://schemas.microsoft.com/office/word/2010/wordprocessingInk" xmlns:wne="http://schemas.microsoft.com/office/word/2006/wordml" xmlns:wps="http://schemas.microsoft.com/office/word/2010/wordprocessingShape" mc:Ignorable="w14 w15 w16se w16cid w16 w16cex w16sdtdh w16sdtfl cr w16du wp14">
   <w16cex:commentExtensible w16cex:durableId="4500FDF0" w16cex:dateUtc="2026-01-31T02:20:00Z"/>
-  <w16cex:commentExtensible w16cex:durableId="3483EC3A" w16cex:dateUtc="2026-01-28T19:32:00Z"/>
-  <w16cex:commentExtensible w16cex:durableId="74E92380" w16cex:dateUtc="2026-01-28T19:18:00Z"/>
   <w16cex:commentExtensible w16cex:durableId="3E66806B" w16cex:dateUtc="2026-01-31T18:32:00Z"/>
   <w16cex:commentExtensible w16cex:durableId="06A42265" w16cex:dateUtc="2026-01-28T19:37:00Z"/>
   <w16cex:commentExtensible w16cex:durableId="308A2DDB" w16cex:dateUtc="2026-01-30T19:44:00Z"/>
   <w16cex:commentExtensible w16cex:durableId="1CAEDA77" w16cex:dateUtc="2026-01-30T19:49:00Z"/>
+  <w16cex:commentExtensible w16cex:durableId="3483EC3A" w16cex:dateUtc="2026-01-28T19:32:00Z"/>
+  <w16cex:commentExtensible w16cex:durableId="74E92380" w16cex:dateUtc="2026-01-28T19:18:00Z"/>
   <w16cex:commentExtensible w16cex:durableId="035B0419" w16cex:dateUtc="2025-10-18T02:51:00Z"/>
   <w16cex:commentExtensible w16cex:durableId="69563E1E" w16cex:dateUtc="2026-01-31T03:52:00Z"/>
   <w16cex:commentExtensible w16cex:durableId="19A71F6D" w16cex:dateUtc="2026-01-06T18:08:00Z"/>
@@ -11415,12 +11426,12 @@
 <file path=word/commentsIds.xml><?xml version="1.0" encoding="utf-8"?>
 <w16cid:commentsIds xmlns:wpc="http://schemas.microsoft.com/office/word/2010/wordprocessingCanvas" xmlns:cx="http://schemas.microsoft.com/office/drawing/2014/chartex" xmlns:cx1="http://schemas.microsoft.com/office/drawing/2015/9/8/chartex" xmlns:cx2="http://schemas.microsoft.com/office/drawing/2015/10/21/chartex" xmlns:cx3="http://schemas.microsoft.com/office/drawing/2016/5/9/chartex" xmlns:cx4="http://schemas.microsoft.com/office/drawing/2016/5/10/chartex" xmlns:cx5="http://schemas.microsoft.com/office/drawing/2016/5/11/chartex" xmlns:cx6="http://schemas.microsoft.com/office/drawing/2016/5/12/chartex" xmlns:cx7="http://schemas.microsoft.com/office/drawing/2016/5/13/chartex" xmlns:cx8="http://schemas.microsoft.com/office/drawing/2016/5/14/chartex" xmlns:mc="http://schemas.openxmlformats.org/markup-compatibility/2006" xmlns:aink="http://schemas.microsoft.com/office/drawing/2016/ink" xmlns:am3d="http://schemas.microsoft.com/office/drawing/2017/model3d" xmlns:o="urn:schemas-microsoft-com:office:office" xmlns:oel="http://schemas.microsoft.com/office/2019/extlst" xmlns:r="http://schemas.openxmlformats.org/officeDocument/2006/relationships" xmlns:m="http://schemas.openxmlformats.org/officeDocument/2006/math" xmlns:v="urn:schemas-microsoft-com:vml" xmlns:wp14="http://schemas.microsoft.com/office/word/2010/wordprocessingDrawing" xmlns:wp="http://schemas.openxmlformats.org/drawingml/2006/wordprocessingDrawing" xmlns:w10="urn:schemas-microsoft-com:office:word" xmlns:w="http://schemas.openxmlformats.org/wordprocessingml/2006/main" xmlns:w14="http://schemas.microsoft.com/office/word/2010/wordml" xmlns:w15="http://schemas.microsoft.com/office/word/2012/wordml" xmlns:w16cex="http://schemas.microsoft.com/office/word/2018/wordml/cex" xmlns:w16cid="http://schemas.microsoft.com/office/word/2016/wordml/cid" xmlns:w16="http://schemas.microsoft.com/office/word/2018/wordml" xmlns:w16du="http://schemas.microsoft.com/office/word/2023/wordml/word16du" xmlns:w16sdtdh="http://schemas.microsoft.com/office/word/2020/wordml/sdtdatahash" xmlns:w16sdtfl="http://schemas.microsoft.com/office/word/2024/wordml/sdtformatlock" xmlns:w16se="http://schemas.microsoft.com/office/word/2015/wordml/symex" xmlns:wpg="http://schemas.microsoft.com/office/word/2010/wordprocessingGroup" xmlns:wpi="http://schemas.microsoft.com/office/word/2010/wordprocessingInk" xmlns:wne="http://schemas.microsoft.com/office/word/2006/wordml" xmlns:wps="http://schemas.microsoft.com/office/word/2010/wordprocessingShape" mc:Ignorable="w14 w15 w16se w16cid w16 w16cex w16sdtdh w16sdtfl w16du wp14">
   <w16cid:commentId w16cid:paraId="0515E4BC" w16cid:durableId="4500FDF0"/>
-  <w16cid:commentId w16cid:paraId="15E4EDF4" w16cid:durableId="3483EC3A"/>
-  <w16cid:commentId w16cid:paraId="71ED359B" w16cid:durableId="74E92380"/>
   <w16cid:commentId w16cid:paraId="3FE05EA9" w16cid:durableId="3E66806B"/>
   <w16cid:commentId w16cid:paraId="43C12D61" w16cid:durableId="06A42265"/>
   <w16cid:commentId w16cid:paraId="01728E70" w16cid:durableId="308A2DDB"/>
   <w16cid:commentId w16cid:paraId="0A43FA3A" w16cid:durableId="1CAEDA77"/>
+  <w16cid:commentId w16cid:paraId="1DD8ADF9" w16cid:durableId="3483EC3A"/>
+  <w16cid:commentId w16cid:paraId="1C96E361" w16cid:durableId="74E92380"/>
   <w16cid:commentId w16cid:paraId="03E6AA84" w16cid:durableId="035B0419"/>
   <w16cid:commentId w16cid:paraId="24C6D939" w16cid:durableId="69563E1E"/>
   <w16cid:commentId w16cid:paraId="705E33CE" w16cid:durableId="19A71F6D"/>

</xml_diff>

<commit_message>
Moved figure to supplemental
</commit_message>
<xml_diff>
--- a/reports/thesis/03_chapter_2.docx
+++ b/reports/thesis/03_chapter_2.docx
@@ -1753,7 +1753,15 @@
         <w:t>-</w:t>
       </w:r>
       <w:r>
-        <w:t>controlled net launchers (Coda Enterprises, Ltd)</w:t>
+        <w:t xml:space="preserve">controlled net launchers (Coda </w:t>
+      </w:r>
+      <w:proofErr w:type="gramStart"/>
+      <w:r>
+        <w:t>Enterprises,</w:t>
+      </w:r>
+      <w:proofErr w:type="gramEnd"/>
+      <w:r>
+        <w:t xml:space="preserve"> Ltd)</w:t>
       </w:r>
       <w:r>
         <w:t xml:space="preserve"> using v</w:t>
@@ -2019,7 +2027,15 @@
         <w:ind w:firstLine="720"/>
       </w:pPr>
       <w:r>
-        <w:t xml:space="preserve">We only used GPS points from an individual raven that were separated by at least 29 minutes. </w:t>
+        <w:t xml:space="preserve">We only used GPS points from an individual raven that were separated </w:t>
+      </w:r>
+      <w:proofErr w:type="gramStart"/>
+      <w:r>
+        <w:t>by</w:t>
+      </w:r>
+      <w:proofErr w:type="gramEnd"/>
+      <w:r>
+        <w:t xml:space="preserve"> at least 29 minutes. </w:t>
       </w:r>
       <w:r>
         <w:t xml:space="preserve">This removed instances of fixes </w:t>
@@ -2147,7 +2163,15 @@
         <w:t>1</w:t>
       </w:r>
       <w:r>
-        <w:t>) using a 5 km buffer around all roads 10 km away from the park entrance station in Gardiner, MT.  We recognize that additional take will occur outside of this region, but the vast majority of hunting occur</w:t>
+        <w:t xml:space="preserve">) using a 5 km buffer around all roads 10 km away from the park entrance station in Gardiner, MT.  We recognize that additional take will occur outside of this region, but </w:t>
+      </w:r>
+      <w:proofErr w:type="gramStart"/>
+      <w:r>
+        <w:t>the vast majority of</w:t>
+      </w:r>
+      <w:proofErr w:type="gramEnd"/>
+      <w:r>
+        <w:t xml:space="preserve"> hunting occur</w:t>
       </w:r>
       <w:r>
         <w:t>s</w:t>
@@ -3015,7 +3039,15 @@
       </w:r>
       <w:r>
         <w:lastRenderedPageBreak/>
-        <w:t xml:space="preserve">within 500 meters of an active kill site. We removed wolf-kills sites identified by the predictive model that were within the appropriate hunting region for the date because the raven had already arrived to forage for hunter-killed carrion. </w:t>
+        <w:t xml:space="preserve">within 500 meters of an active kill site. We removed wolf-kills sites identified by the predictive model that were within the appropriate hunting region for the date because the raven had already arrived </w:t>
+      </w:r>
+      <w:proofErr w:type="gramStart"/>
+      <w:r>
+        <w:t>to</w:t>
+      </w:r>
+      <w:proofErr w:type="gramEnd"/>
+      <w:r>
+        <w:t xml:space="preserve"> forage for hunter-killed carrion. </w:t>
       </w:r>
     </w:p>
     <w:p>
@@ -4172,21 +4204,10 @@
         <w:t>)</w:t>
       </w:r>
       <w:r>
-        <w:t xml:space="preserve"> from </w:t>
-      </w:r>
-      <w:commentRangeStart w:id="9"/>
-      <w:r>
-        <w:t>20 territorial ravens</w:t>
-      </w:r>
-      <w:r>
-        <w:t xml:space="preserve"> </w:t>
-      </w:r>
-      <w:commentRangeEnd w:id="9"/>
-      <w:r>
-        <w:rPr>
-          <w:rStyle w:val="CommentReference"/>
-        </w:rPr>
-        <w:commentReference w:id="9"/>
+        <w:t xml:space="preserve"> from 20 territorial ravens</w:t>
+      </w:r>
+      <w:r>
+        <w:t xml:space="preserve"> </w:t>
       </w:r>
       <w:r>
         <w:t>(12 female, 8 male)</w:t>
@@ -4735,7 +4756,15 @@
         <w:t xml:space="preserve"> </w:t>
       </w:r>
       <w:r>
-        <w:t xml:space="preserve">wolf kill within </w:t>
+        <w:t xml:space="preserve">wolf </w:t>
+      </w:r>
+      <w:proofErr w:type="gramStart"/>
+      <w:r>
+        <w:t>kill</w:t>
+      </w:r>
+      <w:proofErr w:type="gramEnd"/>
+      <w:r>
+        <w:t xml:space="preserve"> within </w:t>
       </w:r>
       <w:r>
         <w:t xml:space="preserve">1 km of </w:t>
@@ -5218,19 +5247,19 @@
       <w:r>
         <w:t xml:space="preserve"> during the </w:t>
       </w:r>
-      <w:commentRangeStart w:id="10"/>
+      <w:commentRangeStart w:id="9"/>
       <w:r>
         <w:t>hunting season</w:t>
       </w:r>
       <w:r>
         <w:t xml:space="preserve"> </w:t>
       </w:r>
-      <w:commentRangeEnd w:id="10"/>
+      <w:commentRangeEnd w:id="9"/>
       <w:r>
         <w:rPr>
           <w:rStyle w:val="CommentReference"/>
         </w:rPr>
-        <w:commentReference w:id="10"/>
+        <w:commentReference w:id="9"/>
       </w:r>
       <w:r>
         <w:t>(</w:t>
@@ -5909,17 +5938,17 @@
         <w:spacing w:line="480" w:lineRule="auto"/>
         <w:ind w:firstLine="720"/>
       </w:pPr>
-      <w:ins w:id="11" w:author="Cameron Ho" w:date="2026-02-05T12:55:00Z" w16du:dateUtc="2026-02-05T20:55:00Z">
+      <w:ins w:id="10" w:author="Cameron Ho" w:date="2026-02-05T12:55:00Z" w16du:dateUtc="2026-02-05T20:55:00Z">
         <w:r>
           <w:t>Territorial ravens were required to make foraging decisions on a daily bas</w:t>
         </w:r>
       </w:ins>
-      <w:ins w:id="12" w:author="Cameron Ho" w:date="2026-02-06T11:47:00Z" w16du:dateUtc="2026-02-06T19:47:00Z">
+      <w:ins w:id="11" w:author="Cameron Ho" w:date="2026-02-06T11:47:00Z" w16du:dateUtc="2026-02-06T19:47:00Z">
         <w:r>
           <w:t>i</w:t>
         </w:r>
       </w:ins>
-      <w:ins w:id="13" w:author="Cameron Ho" w:date="2026-02-05T12:55:00Z" w16du:dateUtc="2026-02-05T20:55:00Z">
+      <w:ins w:id="12" w:author="Cameron Ho" w:date="2026-02-05T12:55:00Z" w16du:dateUtc="2026-02-05T20:55:00Z">
         <w:r>
           <w:t xml:space="preserve">s as returning to their territory prevented them from tracking resource availability by shifting their range, similar to ungulates tracking green up </w:t>
         </w:r>
@@ -5954,117 +5983,117 @@
       <w:r>
         <w:t>r expectations</w:t>
       </w:r>
+      <w:ins w:id="13" w:author="Cameron Ho" w:date="2026-02-05T16:26:00Z" w16du:dateUtc="2026-02-06T00:26:00Z">
+        <w:r>
+          <w:t>,</w:t>
+        </w:r>
+      </w:ins>
+      <w:r>
+        <w:t xml:space="preserve"> and </w:t>
+      </w:r>
       <w:ins w:id="14" w:author="Cameron Ho" w:date="2026-02-05T16:26:00Z" w16du:dateUtc="2026-02-06T00:26:00Z">
         <w:r>
-          <w:t>,</w:t>
+          <w:t xml:space="preserve">their movements were influenced </w:t>
         </w:r>
       </w:ins>
-      <w:r>
-        <w:t xml:space="preserve"> and </w:t>
-      </w:r>
-      <w:ins w:id="15" w:author="Cameron Ho" w:date="2026-02-05T16:26:00Z" w16du:dateUtc="2026-02-06T00:26:00Z">
-        <w:r>
-          <w:t xml:space="preserve">their movements were influenced </w:t>
+      <w:ins w:id="15" w:author="Cameron Ho" w:date="2026-02-05T12:55:00Z" w16du:dateUtc="2026-02-05T20:55:00Z">
+        <w:r>
+          <w:t>sequentially b</w:t>
         </w:r>
       </w:ins>
-      <w:ins w:id="16" w:author="Cameron Ho" w:date="2026-02-05T12:55:00Z" w16du:dateUtc="2026-02-05T20:55:00Z">
-        <w:r>
-          <w:t>sequentially b</w:t>
+      <w:ins w:id="16" w:author="Cameron Ho" w:date="2026-02-05T16:27:00Z" w16du:dateUtc="2026-02-06T00:27:00Z">
+        <w:r>
+          <w:t>y</w:t>
         </w:r>
       </w:ins>
+      <w:r>
+        <w:t xml:space="preserve"> the</w:t>
+      </w:r>
       <w:ins w:id="17" w:author="Cameron Ho" w:date="2026-02-05T16:27:00Z" w16du:dateUtc="2026-02-06T00:27:00Z">
         <w:r>
+          <w:t>ir knowledge of the</w:t>
+        </w:r>
+      </w:ins>
+      <w:ins w:id="18" w:author="Cameron Ho" w:date="2026-02-05T12:55:00Z" w16du:dateUtc="2026-02-05T20:55:00Z">
+        <w:r>
+          <w:t xml:space="preserve"> resources available to them. </w:t>
+        </w:r>
+      </w:ins>
+      <w:r>
+        <w:t xml:space="preserve">Ravens </w:t>
+      </w:r>
+      <w:del w:id="19" w:author="Cameron Ho" w:date="2026-02-05T12:56:00Z" w16du:dateUtc="2026-02-05T20:56:00Z">
+        <w:r>
+          <w:delText xml:space="preserve">often </w:delText>
+        </w:r>
+      </w:del>
+      <w:r>
+        <w:t xml:space="preserve">chose to stay </w:t>
+      </w:r>
+      <w:del w:id="20" w:author="Cameron Ho" w:date="2026-02-05T12:56:00Z" w16du:dateUtc="2026-02-05T20:56:00Z">
+        <w:r>
+          <w:delText>within their</w:delText>
+        </w:r>
+      </w:del>
+      <w:ins w:id="21" w:author="Cameron Ho" w:date="2026-02-05T12:56:00Z" w16du:dateUtc="2026-02-05T20:56:00Z">
+        <w:r>
+          <w:t>on</w:t>
+        </w:r>
+      </w:ins>
+      <w:r>
+        <w:t xml:space="preserve"> territor</w:t>
+      </w:r>
+      <w:ins w:id="22" w:author="Cameron Ho" w:date="2026-02-05T12:56:00Z" w16du:dateUtc="2026-02-05T20:56:00Z">
+        <w:r>
           <w:t>y</w:t>
         </w:r>
       </w:ins>
-      <w:r>
-        <w:t xml:space="preserve"> the</w:t>
-      </w:r>
-      <w:ins w:id="18" w:author="Cameron Ho" w:date="2026-02-05T16:27:00Z" w16du:dateUtc="2026-02-06T00:27:00Z">
-        <w:r>
-          <w:t>ir knowledge of the</w:t>
+      <w:del w:id="23" w:author="Cameron Ho" w:date="2026-02-05T12:56:00Z" w16du:dateUtc="2026-02-05T20:56:00Z">
+        <w:r>
+          <w:delText>ies</w:delText>
+        </w:r>
+      </w:del>
+      <w:r>
+        <w:t xml:space="preserve"> </w:t>
+      </w:r>
+      <w:ins w:id="24" w:author="Cameron Ho" w:date="2026-02-05T12:56:00Z" w16du:dateUtc="2026-02-05T20:56:00Z">
+        <w:r>
+          <w:t xml:space="preserve">more often </w:t>
         </w:r>
       </w:ins>
-      <w:ins w:id="19" w:author="Cameron Ho" w:date="2026-02-05T12:55:00Z" w16du:dateUtc="2026-02-05T20:55:00Z">
-        <w:r>
-          <w:t xml:space="preserve"> resources available to them. </w:t>
+      <w:r>
+        <w:t xml:space="preserve">when a wolf kill was present </w:t>
+      </w:r>
+      <w:del w:id="25" w:author="Cameron Ho" w:date="2026-02-05T14:16:00Z" w16du:dateUtc="2026-02-05T22:16:00Z">
+        <w:r>
+          <w:delText xml:space="preserve">allowing them </w:delText>
+        </w:r>
+      </w:del>
+      <w:r>
+        <w:t xml:space="preserve">to exploit </w:t>
+      </w:r>
+      <w:del w:id="26" w:author="Cameron Ho" w:date="2026-02-05T12:57:00Z" w16du:dateUtc="2026-02-05T20:57:00Z">
+        <w:r>
+          <w:delText>an</w:delText>
+        </w:r>
+      </w:del>
+      <w:ins w:id="27" w:author="Cameron Ho" w:date="2026-02-05T12:57:00Z" w16du:dateUtc="2026-02-05T20:57:00Z">
+        <w:r>
+          <w:t>the</w:t>
         </w:r>
       </w:ins>
       <w:r>
-        <w:t xml:space="preserve">Ravens </w:t>
-      </w:r>
-      <w:del w:id="20" w:author="Cameron Ho" w:date="2026-02-05T12:56:00Z" w16du:dateUtc="2026-02-05T20:56:00Z">
-        <w:r>
-          <w:delText xml:space="preserve">often </w:delText>
-        </w:r>
-      </w:del>
-      <w:r>
-        <w:t xml:space="preserve">chose to stay </w:t>
-      </w:r>
-      <w:del w:id="21" w:author="Cameron Ho" w:date="2026-02-05T12:56:00Z" w16du:dateUtc="2026-02-05T20:56:00Z">
-        <w:r>
-          <w:delText>within their</w:delText>
-        </w:r>
-      </w:del>
-      <w:ins w:id="22" w:author="Cameron Ho" w:date="2026-02-05T12:56:00Z" w16du:dateUtc="2026-02-05T20:56:00Z">
-        <w:r>
-          <w:t>on</w:t>
+        <w:t xml:space="preserve"> immediate resource</w:t>
+      </w:r>
+      <w:ins w:id="28" w:author="Cameron Ho" w:date="2026-02-05T12:57:00Z" w16du:dateUtc="2026-02-05T20:57:00Z">
+        <w:r>
+          <w:t>, regardless of hunting season or availability</w:t>
         </w:r>
       </w:ins>
       <w:r>
-        <w:t xml:space="preserve"> territor</w:t>
-      </w:r>
-      <w:ins w:id="23" w:author="Cameron Ho" w:date="2026-02-05T12:56:00Z" w16du:dateUtc="2026-02-05T20:56:00Z">
-        <w:r>
-          <w:t>y</w:t>
-        </w:r>
-      </w:ins>
-      <w:del w:id="24" w:author="Cameron Ho" w:date="2026-02-05T12:56:00Z" w16du:dateUtc="2026-02-05T20:56:00Z">
-        <w:r>
-          <w:delText>ies</w:delText>
-        </w:r>
-      </w:del>
-      <w:r>
-        <w:t xml:space="preserve"> </w:t>
-      </w:r>
-      <w:ins w:id="25" w:author="Cameron Ho" w:date="2026-02-05T12:56:00Z" w16du:dateUtc="2026-02-05T20:56:00Z">
-        <w:r>
-          <w:t xml:space="preserve">more often </w:t>
-        </w:r>
-      </w:ins>
-      <w:r>
-        <w:t xml:space="preserve">when a wolf kill was present </w:t>
-      </w:r>
-      <w:del w:id="26" w:author="Cameron Ho" w:date="2026-02-05T14:16:00Z" w16du:dateUtc="2026-02-05T22:16:00Z">
-        <w:r>
-          <w:delText xml:space="preserve">allowing them </w:delText>
-        </w:r>
-      </w:del>
-      <w:r>
-        <w:t xml:space="preserve">to exploit </w:t>
-      </w:r>
-      <w:del w:id="27" w:author="Cameron Ho" w:date="2026-02-05T12:57:00Z" w16du:dateUtc="2026-02-05T20:57:00Z">
-        <w:r>
-          <w:delText>an</w:delText>
-        </w:r>
-      </w:del>
-      <w:ins w:id="28" w:author="Cameron Ho" w:date="2026-02-05T12:57:00Z" w16du:dateUtc="2026-02-05T20:57:00Z">
-        <w:r>
-          <w:t>the</w:t>
-        </w:r>
-      </w:ins>
-      <w:r>
-        <w:t xml:space="preserve"> immediate resource</w:t>
-      </w:r>
-      <w:ins w:id="29" w:author="Cameron Ho" w:date="2026-02-05T12:57:00Z" w16du:dateUtc="2026-02-05T20:57:00Z">
-        <w:r>
-          <w:t>, regardless of hunting season or availability</w:t>
-        </w:r>
-      </w:ins>
-      <w:r>
         <w:t xml:space="preserve"> (Fig. 5)</w:t>
       </w:r>
-      <w:del w:id="30" w:author="Cameron Ho" w:date="2026-02-05T12:57:00Z" w16du:dateUtc="2026-02-05T20:57:00Z">
+      <w:del w:id="29" w:author="Cameron Ho" w:date="2026-02-05T12:57:00Z" w16du:dateUtc="2026-02-05T20:57:00Z">
         <w:r>
           <w:delText xml:space="preserve"> as the local territorial ravens are often the first to locate the carcass </w:delText>
         </w:r>
@@ -6090,12 +6119,12 @@
       <w:r>
         <w:t xml:space="preserve">. </w:t>
       </w:r>
-      <w:del w:id="31" w:author="Cameron Ho" w:date="2026-02-05T12:57:00Z" w16du:dateUtc="2026-02-05T20:57:00Z">
+      <w:del w:id="30" w:author="Cameron Ho" w:date="2026-02-05T12:57:00Z" w16du:dateUtc="2026-02-05T20:57:00Z">
         <w:r>
           <w:delText>However, this foraging opportunity</w:delText>
         </w:r>
       </w:del>
-      <w:ins w:id="32" w:author="Cameron Ho" w:date="2026-02-05T12:57:00Z" w16du:dateUtc="2026-02-05T20:57:00Z">
+      <w:ins w:id="31" w:author="Cameron Ho" w:date="2026-02-05T12:57:00Z" w16du:dateUtc="2026-02-05T20:57:00Z">
         <w:r>
           <w:t>Wolf kills</w:t>
         </w:r>
@@ -6103,12 +6132,12 @@
       <w:r>
         <w:t xml:space="preserve"> also</w:t>
       </w:r>
-      <w:del w:id="33" w:author="Cameron Ho" w:date="2026-02-05T12:58:00Z" w16du:dateUtc="2026-02-05T20:58:00Z">
+      <w:del w:id="32" w:author="Cameron Ho" w:date="2026-02-05T12:58:00Z" w16du:dateUtc="2026-02-05T20:58:00Z">
         <w:r>
           <w:delText xml:space="preserve"> leads to a large </w:delText>
         </w:r>
       </w:del>
-      <w:ins w:id="34" w:author="Cameron Ho" w:date="2026-02-05T12:58:00Z" w16du:dateUtc="2026-02-05T20:58:00Z">
+      <w:ins w:id="33" w:author="Cameron Ho" w:date="2026-02-05T12:58:00Z" w16du:dateUtc="2026-02-05T20:58:00Z">
         <w:r>
           <w:t xml:space="preserve"> result in an </w:t>
         </w:r>
@@ -6116,7 +6145,7 @@
       <w:r>
         <w:t>influx of other scavengers</w:t>
       </w:r>
-      <w:del w:id="35" w:author="Cameron Ho" w:date="2026-02-05T12:58:00Z" w16du:dateUtc="2026-02-05T20:58:00Z">
+      <w:del w:id="34" w:author="Cameron Ho" w:date="2026-02-05T12:58:00Z" w16du:dateUtc="2026-02-05T20:58:00Z">
         <w:r>
           <w:delText xml:space="preserve"> in the area, including ravens,</w:delText>
         </w:r>
@@ -6162,12 +6191,12 @@
       <w:r>
         <w:t xml:space="preserve">. </w:t>
       </w:r>
-      <w:del w:id="36" w:author="Cameron Ho" w:date="2026-02-05T12:58:00Z" w16du:dateUtc="2026-02-05T20:58:00Z">
+      <w:del w:id="35" w:author="Cameron Ho" w:date="2026-02-05T12:58:00Z" w16du:dateUtc="2026-02-05T20:58:00Z">
         <w:r>
           <w:delText>T</w:delText>
         </w:r>
       </w:del>
-      <w:ins w:id="37" w:author="Cameron Ho" w:date="2026-02-05T12:58:00Z" w16du:dateUtc="2026-02-05T20:58:00Z">
+      <w:ins w:id="36" w:author="Cameron Ho" w:date="2026-02-05T12:58:00Z" w16du:dateUtc="2026-02-05T20:58:00Z">
         <w:r>
           <w:t>In addition to its own foraging, a t</w:t>
         </w:r>
@@ -6175,36 +6204,36 @@
       <w:r>
         <w:t>erritorial raven</w:t>
       </w:r>
+      <w:del w:id="37" w:author="Cameron Ho" w:date="2026-02-05T12:59:00Z" w16du:dateUtc="2026-02-05T20:59:00Z">
+        <w:r>
+          <w:delText>s</w:delText>
+        </w:r>
+      </w:del>
+      <w:r>
+        <w:t xml:space="preserve"> may</w:t>
+      </w:r>
       <w:del w:id="38" w:author="Cameron Ho" w:date="2026-02-05T12:59:00Z" w16du:dateUtc="2026-02-05T20:59:00Z">
         <w:r>
-          <w:delText>s</w:delText>
+          <w:delText xml:space="preserve"> be</w:delText>
         </w:r>
       </w:del>
       <w:r>
-        <w:t xml:space="preserve"> may</w:t>
+        <w:t xml:space="preserve"> stay</w:t>
       </w:r>
       <w:del w:id="39" w:author="Cameron Ho" w:date="2026-02-05T12:59:00Z" w16du:dateUtc="2026-02-05T20:59:00Z">
         <w:r>
-          <w:delText xml:space="preserve"> be</w:delText>
+          <w:delText>ing on territory</w:delText>
         </w:r>
       </w:del>
       <w:r>
-        <w:t xml:space="preserve"> stay</w:t>
+        <w:t xml:space="preserve"> to maintain possession of </w:t>
       </w:r>
       <w:del w:id="40" w:author="Cameron Ho" w:date="2026-02-05T12:59:00Z" w16du:dateUtc="2026-02-05T20:59:00Z">
         <w:r>
-          <w:delText>ing on territory</w:delText>
+          <w:delText xml:space="preserve">their </w:delText>
         </w:r>
       </w:del>
-      <w:r>
-        <w:t xml:space="preserve"> to maintain possession of </w:t>
-      </w:r>
-      <w:del w:id="41" w:author="Cameron Ho" w:date="2026-02-05T12:59:00Z" w16du:dateUtc="2026-02-05T20:59:00Z">
-        <w:r>
-          <w:delText xml:space="preserve">their </w:delText>
-        </w:r>
-      </w:del>
-      <w:ins w:id="42" w:author="Cameron Ho" w:date="2026-02-05T12:59:00Z" w16du:dateUtc="2026-02-05T20:59:00Z">
+      <w:ins w:id="41" w:author="Cameron Ho" w:date="2026-02-05T12:59:00Z" w16du:dateUtc="2026-02-05T20:59:00Z">
         <w:r>
           <w:t xml:space="preserve">its </w:t>
         </w:r>
@@ -6212,7 +6241,7 @@
       <w:r>
         <w:t>territory. Ravens are social creatures</w:t>
       </w:r>
-      <w:ins w:id="43" w:author="Cameron Ho" w:date="2026-02-06T11:48:00Z" w16du:dateUtc="2026-02-06T19:48:00Z">
+      <w:ins w:id="42" w:author="Cameron Ho" w:date="2026-02-06T11:48:00Z" w16du:dateUtc="2026-02-06T19:48:00Z">
         <w:r>
           <w:t>,</w:t>
         </w:r>
@@ -6314,24 +6343,24 @@
         <w:spacing w:line="480" w:lineRule="auto"/>
         <w:ind w:firstLine="720"/>
         <w:rPr>
-          <w:moveFrom w:id="44" w:author="Cameron Ho" w:date="2026-02-05T13:00:00Z" w16du:dateUtc="2026-02-05T21:00:00Z"/>
+          <w:moveFrom w:id="43" w:author="Cameron Ho" w:date="2026-02-05T13:00:00Z" w16du:dateUtc="2026-02-05T21:00:00Z"/>
         </w:rPr>
       </w:pPr>
-      <w:moveFromRangeStart w:id="45" w:author="Cameron Ho" w:date="2026-02-05T13:00:00Z" w:name="move221188816"/>
-      <w:moveFrom w:id="46" w:author="Cameron Ho" w:date="2026-02-05T13:00:00Z" w16du:dateUtc="2026-02-05T21:00:00Z">
+      <w:moveFromRangeStart w:id="44" w:author="Cameron Ho" w:date="2026-02-05T13:00:00Z" w:name="move221188816"/>
+      <w:moveFrom w:id="45" w:author="Cameron Ho" w:date="2026-02-05T13:00:00Z" w16du:dateUtc="2026-02-05T21:00:00Z">
         <w:r>
           <w:t xml:space="preserve">Our results support the idea that movement decisions are at least partially driven by breeding behaviors by showing reduced extraterritorial movements in March compared to November and December. During this late winter period just prior to the start of the breeding season in April, we observed ravens performing active pre-breeding season behaviors such as </w:t>
         </w:r>
-        <w:commentRangeStart w:id="47"/>
+        <w:commentRangeStart w:id="46"/>
         <w:r>
           <w:t>nest building</w:t>
         </w:r>
-        <w:commentRangeEnd w:id="47"/>
+        <w:commentRangeEnd w:id="46"/>
         <w:r>
           <w:rPr>
             <w:rStyle w:val="CommentReference"/>
           </w:rPr>
-          <w:commentReference w:id="47"/>
+          <w:commentReference w:id="46"/>
         </w:r>
         <w:r>
           <w:t xml:space="preserve">. This decision requires a raven to have foraged efficiently during a resource deficient period (winter) and be in good condition to forgo foraging as it is unlikely that there will be a carrion source in its territory. Ravens that bred earlier in the Greater Yellowstone Ecosystem were shown to have greater nesting success </w:t>
@@ -6401,104 +6430,104 @@
         </w:r>
       </w:moveFrom>
     </w:p>
-    <w:moveFromRangeEnd w:id="45"/>
+    <w:moveFromRangeEnd w:id="44"/>
     <w:p>
       <w:pPr>
         <w:spacing w:line="480" w:lineRule="auto"/>
         <w:ind w:firstLine="720"/>
       </w:pPr>
+      <w:del w:id="47" w:author="Cameron Ho" w:date="2026-02-05T13:00:00Z" w16du:dateUtc="2026-02-05T21:00:00Z">
+        <w:r>
+          <w:delText xml:space="preserve">Ravens did not consider potential resources in the hunting area when deciding whether to stay within their territory that day. </w:delText>
+        </w:r>
+      </w:del>
+      <w:r>
+        <w:t xml:space="preserve">Once </w:t>
+      </w:r>
       <w:del w:id="48" w:author="Cameron Ho" w:date="2026-02-05T13:00:00Z" w16du:dateUtc="2026-02-05T21:00:00Z">
         <w:r>
-          <w:delText xml:space="preserve">Ravens did not consider potential resources in the hunting area when deciding whether to stay within their territory that day. </w:delText>
+          <w:delText xml:space="preserve">they did leave their </w:delText>
         </w:r>
       </w:del>
-      <w:r>
-        <w:t xml:space="preserve">Once </w:t>
-      </w:r>
-      <w:del w:id="49" w:author="Cameron Ho" w:date="2026-02-05T13:00:00Z" w16du:dateUtc="2026-02-05T21:00:00Z">
-        <w:r>
-          <w:delText xml:space="preserve">they did leave their </w:delText>
+      <w:ins w:id="49" w:author="Cameron Ho" w:date="2026-02-05T13:00:00Z" w16du:dateUtc="2026-02-05T21:00:00Z">
+        <w:r>
+          <w:t xml:space="preserve">outside the </w:t>
+        </w:r>
+      </w:ins>
+      <w:r>
+        <w:t xml:space="preserve">territory, a raven </w:t>
+      </w:r>
+      <w:r>
+        <w:t>has a greater</w:t>
+      </w:r>
+      <w:r>
+        <w:t xml:space="preserve"> chance of traveling to the hunting area during the hunting season</w:t>
+      </w:r>
+      <w:ins w:id="50" w:author="Cameron Ho" w:date="2026-02-05T13:00:00Z" w16du:dateUtc="2026-02-05T21:00:00Z">
+        <w:r>
+          <w:t xml:space="preserve"> (Fig. </w:t>
+        </w:r>
+      </w:ins>
+      <w:r>
+        <w:t>7</w:t>
+      </w:r>
+      <w:ins w:id="51" w:author="Cameron Ho" w:date="2026-02-05T13:00:00Z" w16du:dateUtc="2026-02-05T21:00:00Z">
+        <w:r>
+          <w:t>)</w:t>
+        </w:r>
+      </w:ins>
+      <w:ins w:id="52" w:author="Cameron Ho" w:date="2026-02-05T13:08:00Z" w16du:dateUtc="2026-02-05T21:08:00Z">
+        <w:r>
+          <w:t xml:space="preserve">. </w:t>
+        </w:r>
+      </w:ins>
+      <w:ins w:id="53" w:author="Cameron Ho" w:date="2026-02-05T13:09:00Z" w16du:dateUtc="2026-02-05T21:09:00Z">
+        <w:r>
+          <w:t xml:space="preserve">Territory holders tend to be dominant individuals and would be able to gain access to contested resources. </w:t>
+        </w:r>
+      </w:ins>
+      <w:ins w:id="54" w:author="Cameron Ho" w:date="2026-02-05T13:08:00Z" w16du:dateUtc="2026-02-05T21:08:00Z">
+        <w:r>
+          <w:t xml:space="preserve">However, </w:t>
+        </w:r>
+      </w:ins>
+      <w:ins w:id="55" w:author="Cameron Ho" w:date="2026-02-05T13:09:00Z" w16du:dateUtc="2026-02-05T21:09:00Z">
+        <w:r>
+          <w:t>contrary</w:t>
+        </w:r>
+      </w:ins>
+      <w:ins w:id="56" w:author="Cameron Ho" w:date="2026-02-05T13:08:00Z" w16du:dateUtc="2026-02-05T21:08:00Z">
+        <w:r>
+          <w:t xml:space="preserve"> to our prediction,</w:t>
+        </w:r>
+      </w:ins>
+      <w:del w:id="57" w:author="Cameron Ho" w:date="2026-02-05T13:08:00Z" w16du:dateUtc="2026-02-05T21:08:00Z">
+        <w:r>
+          <w:delText xml:space="preserve"> but were not basing </w:delText>
         </w:r>
       </w:del>
-      <w:ins w:id="50" w:author="Cameron Ho" w:date="2026-02-05T13:00:00Z" w16du:dateUtc="2026-02-05T21:00:00Z">
-        <w:r>
-          <w:t xml:space="preserve">outside the </w:t>
+      <w:ins w:id="58" w:author="Cameron Ho" w:date="2026-02-05T13:09:00Z" w16du:dateUtc="2026-02-05T21:09:00Z">
+        <w:r>
+          <w:t xml:space="preserve"> </w:t>
         </w:r>
       </w:ins>
       <w:r>
-        <w:t xml:space="preserve">territory, a raven </w:t>
-      </w:r>
-      <w:r>
-        <w:t>has a greater</w:t>
-      </w:r>
-      <w:r>
-        <w:t xml:space="preserve"> chance of traveling to the hunting area during the hunting season</w:t>
-      </w:r>
-      <w:ins w:id="51" w:author="Cameron Ho" w:date="2026-02-05T13:00:00Z" w16du:dateUtc="2026-02-05T21:00:00Z">
-        <w:r>
-          <w:t xml:space="preserve"> (Fig. </w:t>
+        <w:t xml:space="preserve">this decision </w:t>
+      </w:r>
+      <w:ins w:id="59" w:author="Cameron Ho" w:date="2026-02-05T13:09:00Z" w16du:dateUtc="2026-02-05T21:09:00Z">
+        <w:r>
+          <w:t xml:space="preserve">was not influenced by </w:t>
         </w:r>
       </w:ins>
-      <w:r>
-        <w:t>7</w:t>
-      </w:r>
-      <w:ins w:id="52" w:author="Cameron Ho" w:date="2026-02-05T13:00:00Z" w16du:dateUtc="2026-02-05T21:00:00Z">
-        <w:r>
-          <w:t>)</w:t>
-        </w:r>
-      </w:ins>
-      <w:ins w:id="53" w:author="Cameron Ho" w:date="2026-02-05T13:08:00Z" w16du:dateUtc="2026-02-05T21:08:00Z">
-        <w:r>
-          <w:t xml:space="preserve">. </w:t>
-        </w:r>
-      </w:ins>
-      <w:ins w:id="54" w:author="Cameron Ho" w:date="2026-02-05T13:09:00Z" w16du:dateUtc="2026-02-05T21:09:00Z">
-        <w:r>
-          <w:t xml:space="preserve">Territory holders tend to be dominant individuals and would be able to gain access to contested resources. </w:t>
-        </w:r>
-      </w:ins>
-      <w:ins w:id="55" w:author="Cameron Ho" w:date="2026-02-05T13:08:00Z" w16du:dateUtc="2026-02-05T21:08:00Z">
-        <w:r>
-          <w:t xml:space="preserve">However, </w:t>
-        </w:r>
-      </w:ins>
-      <w:ins w:id="56" w:author="Cameron Ho" w:date="2026-02-05T13:09:00Z" w16du:dateUtc="2026-02-05T21:09:00Z">
-        <w:r>
-          <w:t>contrary</w:t>
-        </w:r>
-      </w:ins>
-      <w:ins w:id="57" w:author="Cameron Ho" w:date="2026-02-05T13:08:00Z" w16du:dateUtc="2026-02-05T21:08:00Z">
-        <w:r>
-          <w:t xml:space="preserve"> to our prediction,</w:t>
-        </w:r>
-      </w:ins>
-      <w:del w:id="58" w:author="Cameron Ho" w:date="2026-02-05T13:08:00Z" w16du:dateUtc="2026-02-05T21:08:00Z">
-        <w:r>
-          <w:delText xml:space="preserve"> but were not basing </w:delText>
+      <w:del w:id="60" w:author="Cameron Ho" w:date="2026-02-05T13:09:00Z" w16du:dateUtc="2026-02-05T21:09:00Z">
+        <w:r>
+          <w:delText xml:space="preserve">on </w:delText>
         </w:r>
       </w:del>
-      <w:ins w:id="59" w:author="Cameron Ho" w:date="2026-02-05T13:09:00Z" w16du:dateUtc="2026-02-05T21:09:00Z">
-        <w:r>
-          <w:t xml:space="preserve"> </w:t>
-        </w:r>
-      </w:ins>
-      <w:r>
-        <w:t xml:space="preserve">this decision </w:t>
-      </w:r>
-      <w:ins w:id="60" w:author="Cameron Ho" w:date="2026-02-05T13:09:00Z" w16du:dateUtc="2026-02-05T21:09:00Z">
-        <w:r>
-          <w:t xml:space="preserve">was not influenced by </w:t>
-        </w:r>
-      </w:ins>
-      <w:del w:id="61" w:author="Cameron Ho" w:date="2026-02-05T13:09:00Z" w16du:dateUtc="2026-02-05T21:09:00Z">
-        <w:r>
-          <w:delText xml:space="preserve">on </w:delText>
-        </w:r>
-      </w:del>
       <w:r>
         <w:t xml:space="preserve">the amount of available biomass. </w:t>
       </w:r>
-      <w:del w:id="62" w:author="Cameron Ho" w:date="2026-02-05T13:01:00Z" w16du:dateUtc="2026-02-05T21:01:00Z">
+      <w:del w:id="61" w:author="Cameron Ho" w:date="2026-02-05T13:01:00Z" w16du:dateUtc="2026-02-05T21:01:00Z">
         <w:r>
           <w:delText xml:space="preserve">Hunter kills often have greater raven numbers than wolf kills </w:delText>
         </w:r>
@@ -6541,54 +6570,54 @@
           <w:delText>, so the expectation would be for a territorial raven to face heavy competition regardless of the amount of hunter carrion available that day. Given that t</w:delText>
         </w:r>
       </w:del>
-      <w:del w:id="63" w:author="Cameron Ho" w:date="2026-02-05T13:09:00Z" w16du:dateUtc="2026-02-05T21:09:00Z">
+      <w:del w:id="62" w:author="Cameron Ho" w:date="2026-02-05T13:09:00Z" w16du:dateUtc="2026-02-05T21:09:00Z">
         <w:r>
           <w:delText>erritory holders tend to be dominant individuals</w:delText>
         </w:r>
       </w:del>
-      <w:del w:id="64" w:author="Cameron Ho" w:date="2026-02-05T13:01:00Z" w16du:dateUtc="2026-02-05T21:01:00Z">
+      <w:del w:id="63" w:author="Cameron Ho" w:date="2026-02-05T13:01:00Z" w16du:dateUtc="2026-02-05T21:01:00Z">
         <w:r>
           <w:delText xml:space="preserve">, they </w:delText>
         </w:r>
       </w:del>
+      <w:del w:id="64" w:author="Cameron Ho" w:date="2026-02-05T13:09:00Z" w16du:dateUtc="2026-02-05T21:09:00Z">
+        <w:r>
+          <w:delText xml:space="preserve">would be able to gain access to contested resources. </w:delText>
+        </w:r>
+      </w:del>
+      <w:r>
+        <w:t xml:space="preserve">The distance between a raven’s territory and the hunting area would </w:t>
+      </w:r>
       <w:del w:id="65" w:author="Cameron Ho" w:date="2026-02-05T13:09:00Z" w16du:dateUtc="2026-02-05T21:09:00Z">
         <w:r>
-          <w:delText xml:space="preserve">would be able to gain access to contested resources. </w:delText>
+          <w:delText xml:space="preserve">also </w:delText>
         </w:r>
       </w:del>
       <w:r>
-        <w:t xml:space="preserve">The distance between a raven’s territory and the hunting area would </w:t>
-      </w:r>
-      <w:del w:id="66" w:author="Cameron Ho" w:date="2026-02-05T13:09:00Z" w16du:dateUtc="2026-02-05T21:09:00Z">
-        <w:r>
-          <w:delText xml:space="preserve">also </w:delText>
+        <w:t xml:space="preserve">preclude them from having </w:t>
+      </w:r>
+      <w:del w:id="66" w:author="Cameron Ho" w:date="2026-02-05T13:10:00Z" w16du:dateUtc="2026-02-05T21:10:00Z">
+        <w:r>
+          <w:delText xml:space="preserve">accurate </w:delText>
         </w:r>
       </w:del>
       <w:r>
-        <w:t xml:space="preserve">preclude them from having </w:t>
+        <w:t>daily information about carrion availability</w:t>
       </w:r>
       <w:del w:id="67" w:author="Cameron Ho" w:date="2026-02-05T13:10:00Z" w16du:dateUtc="2026-02-05T21:10:00Z">
         <w:r>
-          <w:delText xml:space="preserve">accurate </w:delText>
+          <w:delText xml:space="preserve"> on any day</w:delText>
         </w:r>
       </w:del>
       <w:r>
-        <w:t>daily information about carrion availability</w:t>
-      </w:r>
-      <w:del w:id="68" w:author="Cameron Ho" w:date="2026-02-05T13:10:00Z" w16du:dateUtc="2026-02-05T21:10:00Z">
-        <w:r>
-          <w:delText xml:space="preserve"> on any day</w:delText>
+        <w:t xml:space="preserve">. Only </w:t>
+      </w:r>
+      <w:del w:id="68" w:author="Cameron Ho" w:date="2026-02-05T13:01:00Z" w16du:dateUtc="2026-02-05T21:01:00Z">
+        <w:r>
+          <w:delText>a single</w:delText>
         </w:r>
       </w:del>
-      <w:r>
-        <w:t xml:space="preserve">. Only </w:t>
-      </w:r>
-      <w:del w:id="69" w:author="Cameron Ho" w:date="2026-02-05T13:01:00Z" w16du:dateUtc="2026-02-05T21:01:00Z">
-        <w:r>
-          <w:delText>a single</w:delText>
-        </w:r>
-      </w:del>
-      <w:ins w:id="70" w:author="Cameron Ho" w:date="2026-02-05T13:01:00Z" w16du:dateUtc="2026-02-05T21:01:00Z">
+      <w:ins w:id="69" w:author="Cameron Ho" w:date="2026-02-05T13:01:00Z" w16du:dateUtc="2026-02-05T21:01:00Z">
         <w:r>
           <w:t>one</w:t>
         </w:r>
@@ -6617,33 +6646,33 @@
       <w:r>
         <w:t>. Most ravens were thus making decisions based on information from recent visits, memory of previous years</w:t>
       </w:r>
+      <w:ins w:id="70" w:author="Cameron Ho" w:date="2026-02-05T13:02:00Z" w16du:dateUtc="2026-02-05T21:02:00Z">
+        <w:r>
+          <w:t xml:space="preserve"> (Figs. </w:t>
+        </w:r>
+      </w:ins>
+      <w:r>
+        <w:t>8, 9</w:t>
+      </w:r>
       <w:ins w:id="71" w:author="Cameron Ho" w:date="2026-02-05T13:02:00Z" w16du:dateUtc="2026-02-05T21:02:00Z">
         <w:r>
-          <w:t xml:space="preserve"> (Figs. </w:t>
+          <w:t>)</w:t>
         </w:r>
       </w:ins>
       <w:r>
-        <w:t>8, 9</w:t>
+        <w:t xml:space="preserve">, and other daily proxies </w:t>
       </w:r>
       <w:ins w:id="72" w:author="Cameron Ho" w:date="2026-02-05T13:02:00Z" w16du:dateUtc="2026-02-05T21:02:00Z">
         <w:r>
-          <w:t>)</w:t>
+          <w:t>such as temperature and snow depth</w:t>
         </w:r>
       </w:ins>
-      <w:r>
-        <w:t xml:space="preserve">, and other daily proxies </w:t>
-      </w:r>
-      <w:ins w:id="73" w:author="Cameron Ho" w:date="2026-02-05T13:02:00Z" w16du:dateUtc="2026-02-05T21:02:00Z">
-        <w:r>
-          <w:t>such as temperature and snow depth</w:t>
+      <w:ins w:id="73" w:author="Cameron Ho" w:date="2026-02-05T14:22:00Z" w16du:dateUtc="2026-02-05T22:22:00Z">
+        <w:r>
+          <w:t>.</w:t>
         </w:r>
       </w:ins>
-      <w:ins w:id="74" w:author="Cameron Ho" w:date="2026-02-05T14:22:00Z" w16du:dateUtc="2026-02-05T22:22:00Z">
-        <w:r>
-          <w:t>.</w:t>
-        </w:r>
-      </w:ins>
-      <w:del w:id="75" w:author="Cameron Ho" w:date="2026-02-05T13:02:00Z" w16du:dateUtc="2026-02-05T21:02:00Z">
+      <w:del w:id="74" w:author="Cameron Ho" w:date="2026-02-05T13:02:00Z" w16du:dateUtc="2026-02-05T21:02:00Z">
         <w:r>
           <w:delText xml:space="preserve">(Fig. 8, 9). We showed these proxies included weather conditions such as daily temperature and snow depth, which increased chances of leaving the territory and visiting the hunting area when deeper. Snow may indicate to ravens when ungulate populations are migrating out of the park </w:delText>
         </w:r>
@@ -6699,20 +6728,20 @@
         <w:spacing w:line="480" w:lineRule="auto"/>
         <w:ind w:firstLine="720"/>
         <w:rPr>
-          <w:ins w:id="76" w:author="Cameron Ho" w:date="2026-02-05T16:30:00Z" w16du:dateUtc="2026-02-06T00:30:00Z"/>
+          <w:ins w:id="75" w:author="Cameron Ho" w:date="2026-02-05T16:30:00Z" w16du:dateUtc="2026-02-06T00:30:00Z"/>
         </w:rPr>
       </w:pPr>
-      <w:del w:id="77" w:author="Cameron Ho" w:date="2026-02-05T13:03:00Z" w16du:dateUtc="2026-02-05T21:03:00Z">
+      <w:del w:id="76" w:author="Cameron Ho" w:date="2026-02-05T13:03:00Z" w16du:dateUtc="2026-02-05T21:03:00Z">
         <w:r>
           <w:delText xml:space="preserve">The amount of hunter biomass available did not alter a raven’s perception of wolf kills, making their movement a linear decision-making process with the immediate resource taking precedence. This includes wolf kills that were found outside of the territory. </w:delText>
         </w:r>
       </w:del>
-      <w:del w:id="78" w:author="Cameron Ho" w:date="2026-02-05T16:29:00Z" w16du:dateUtc="2026-02-06T00:29:00Z">
+      <w:del w:id="77" w:author="Cameron Ho" w:date="2026-02-05T16:29:00Z" w16du:dateUtc="2026-02-06T00:29:00Z">
         <w:r>
           <w:delText>When a raven decided to leave its territory, it was</w:delText>
         </w:r>
       </w:del>
-      <w:ins w:id="79" w:author="Cameron Ho" w:date="2026-02-05T16:29:00Z" w16du:dateUtc="2026-02-06T00:29:00Z">
+      <w:ins w:id="78" w:author="Cameron Ho" w:date="2026-02-05T16:29:00Z" w16du:dateUtc="2026-02-06T00:29:00Z">
         <w:r>
           <w:t>A raven leaving its territory was</w:t>
         </w:r>
@@ -6720,37 +6749,37 @@
       <w:r>
         <w:t xml:space="preserve"> unlikely </w:t>
       </w:r>
-      <w:del w:id="80" w:author="Cameron Ho" w:date="2026-02-06T11:49:00Z" w16du:dateUtc="2026-02-06T19:49:00Z">
+      <w:del w:id="79" w:author="Cameron Ho" w:date="2026-02-06T11:49:00Z" w16du:dateUtc="2026-02-06T19:49:00Z">
         <w:r>
           <w:delText xml:space="preserve">that </w:delText>
         </w:r>
       </w:del>
-      <w:del w:id="81" w:author="Cameron Ho" w:date="2026-02-05T16:29:00Z" w16du:dateUtc="2026-02-06T00:29:00Z">
+      <w:del w:id="80" w:author="Cameron Ho" w:date="2026-02-05T16:29:00Z" w16du:dateUtc="2026-02-06T00:29:00Z">
         <w:r>
           <w:delText xml:space="preserve">they were leaving with the </w:delText>
         </w:r>
       </w:del>
-      <w:del w:id="82" w:author="Cameron Ho" w:date="2026-02-05T14:22:00Z" w16du:dateUtc="2026-02-05T22:22:00Z">
+      <w:del w:id="81" w:author="Cameron Ho" w:date="2026-02-05T14:22:00Z" w16du:dateUtc="2026-02-05T22:22:00Z">
         <w:r>
           <w:delText>purpose</w:delText>
         </w:r>
       </w:del>
-      <w:ins w:id="83" w:author="Cameron Ho" w:date="2026-02-05T16:29:00Z" w16du:dateUtc="2026-02-06T00:29:00Z">
+      <w:ins w:id="82" w:author="Cameron Ho" w:date="2026-02-05T16:29:00Z" w16du:dateUtc="2026-02-06T00:29:00Z">
         <w:r>
           <w:t xml:space="preserve"> to have </w:t>
         </w:r>
       </w:ins>
-      <w:del w:id="84" w:author="Cameron Ho" w:date="2026-02-05T14:22:00Z" w16du:dateUtc="2026-02-05T22:22:00Z">
+      <w:del w:id="83" w:author="Cameron Ho" w:date="2026-02-05T14:22:00Z" w16du:dateUtc="2026-02-05T22:22:00Z">
         <w:r>
           <w:delText xml:space="preserve"> </w:delText>
         </w:r>
       </w:del>
-      <w:ins w:id="85" w:author="Cameron Ho" w:date="2026-02-05T16:29:00Z" w16du:dateUtc="2026-02-06T00:29:00Z">
+      <w:ins w:id="84" w:author="Cameron Ho" w:date="2026-02-05T16:29:00Z" w16du:dateUtc="2026-02-06T00:29:00Z">
         <w:r>
           <w:t>the intent</w:t>
         </w:r>
       </w:ins>
-      <w:ins w:id="86" w:author="Cameron Ho" w:date="2026-02-05T14:22:00Z" w16du:dateUtc="2026-02-05T22:22:00Z">
+      <w:ins w:id="85" w:author="Cameron Ho" w:date="2026-02-05T14:22:00Z" w16du:dateUtc="2026-02-05T22:22:00Z">
         <w:r>
           <w:t xml:space="preserve"> </w:t>
         </w:r>
@@ -6758,7 +6787,7 @@
       <w:r>
         <w:t>of locating a previously unknown</w:t>
       </w:r>
-      <w:del w:id="87" w:author="Cameron Ho" w:date="2026-02-06T11:49:00Z" w16du:dateUtc="2026-02-06T19:49:00Z">
+      <w:del w:id="86" w:author="Cameron Ho" w:date="2026-02-06T11:49:00Z" w16du:dateUtc="2026-02-06T19:49:00Z">
         <w:r>
           <w:delText>,</w:delText>
         </w:r>
@@ -6766,12 +6795,12 @@
       <w:r>
         <w:t xml:space="preserve"> </w:t>
       </w:r>
-      <w:del w:id="88" w:author="Cameron Ho" w:date="2026-02-05T16:30:00Z" w16du:dateUtc="2026-02-06T00:30:00Z">
+      <w:del w:id="87" w:author="Cameron Ho" w:date="2026-02-05T16:30:00Z" w16du:dateUtc="2026-02-06T00:30:00Z">
         <w:r>
           <w:delText>naturally occurring carcass</w:delText>
         </w:r>
       </w:del>
-      <w:ins w:id="89" w:author="Cameron Ho" w:date="2026-02-05T16:30:00Z" w16du:dateUtc="2026-02-06T00:30:00Z">
+      <w:ins w:id="88" w:author="Cameron Ho" w:date="2026-02-05T16:30:00Z" w16du:dateUtc="2026-02-06T00:30:00Z">
         <w:r>
           <w:t>wolf kill</w:t>
         </w:r>
@@ -6779,60 +6808,86 @@
       <w:r>
         <w:t xml:space="preserve">. All wolf kills that were visited outside of territories, except for one, are within the travel corridor ravens take to reach the Gardiner hunting regions (Fig 1). </w:t>
       </w:r>
-      <w:ins w:id="90" w:author="Cameron Ho" w:date="2026-02-05T14:03:00Z" w16du:dateUtc="2026-02-05T22:03:00Z">
+      <w:ins w:id="89" w:author="Cameron Ho" w:date="2026-02-05T14:03:00Z" w16du:dateUtc="2026-02-05T22:03:00Z">
         <w:r>
           <w:t xml:space="preserve">Ravens traveled to the hunting area </w:t>
         </w:r>
       </w:ins>
-      <w:ins w:id="91" w:author="Cameron Ho" w:date="2026-02-05T14:14:00Z" w16du:dateUtc="2026-02-05T22:14:00Z">
+      <w:ins w:id="90" w:author="Cameron Ho" w:date="2026-02-05T14:14:00Z" w16du:dateUtc="2026-02-05T22:14:00Z">
         <w:r>
           <w:t>efficiently</w:t>
         </w:r>
       </w:ins>
-      <w:ins w:id="92" w:author="Cameron Ho" w:date="2026-02-06T11:50:00Z" w16du:dateUtc="2026-02-06T19:50:00Z">
+      <w:ins w:id="91" w:author="Cameron Ho" w:date="2026-02-06T11:50:00Z" w16du:dateUtc="2026-02-06T19:50:00Z">
         <w:r>
           <w:t>,</w:t>
         </w:r>
       </w:ins>
-      <w:ins w:id="93" w:author="Cameron Ho" w:date="2026-02-05T14:03:00Z" w16du:dateUtc="2026-02-05T22:03:00Z">
+      <w:ins w:id="92" w:author="Cameron Ho" w:date="2026-02-05T14:03:00Z" w16du:dateUtc="2026-02-05T22:03:00Z">
         <w:r>
           <w:t xml:space="preserve"> with individuals farther from the hunting area having a </w:t>
         </w:r>
       </w:ins>
-      <w:ins w:id="94" w:author="Cameron Ho" w:date="2026-02-06T11:50:00Z" w16du:dateUtc="2026-02-06T19:50:00Z">
+      <w:ins w:id="93" w:author="Cameron Ho" w:date="2026-02-06T11:50:00Z" w16du:dateUtc="2026-02-06T19:50:00Z">
         <w:r>
           <w:t>longer</w:t>
         </w:r>
       </w:ins>
-      <w:ins w:id="95" w:author="Cameron Ho" w:date="2026-02-05T14:03:00Z" w16du:dateUtc="2026-02-05T22:03:00Z">
+      <w:ins w:id="94" w:author="Cameron Ho" w:date="2026-02-05T14:03:00Z" w16du:dateUtc="2026-02-05T22:03:00Z">
         <w:r>
           <w:t xml:space="preserve"> </w:t>
         </w:r>
       </w:ins>
-      <w:ins w:id="96" w:author="Cameron Ho" w:date="2026-02-05T14:04:00Z" w16du:dateUtc="2026-02-05T22:04:00Z">
-        <w:r>
-          <w:t>time between the last point in their territory and the first point in the hunting area (Fig. 11)</w:t>
+      <w:ins w:id="95" w:author="Cameron Ho" w:date="2026-02-05T14:04:00Z" w16du:dateUtc="2026-02-05T22:04:00Z">
+        <w:r>
+          <w:t>time between the last point in their territory and the first point in the hunting area (</w:t>
+        </w:r>
+      </w:ins>
+      <w:ins w:id="96" w:author="Cameron Ho" w:date="2026-02-06T12:47:00Z" w16du:dateUtc="2026-02-06T20:47:00Z">
+        <w:r>
+          <w:t>Sup</w:t>
+        </w:r>
+        <w:r>
+          <w:t>.</w:t>
+        </w:r>
+        <w:r>
+          <w:t xml:space="preserve"> </w:t>
+        </w:r>
+      </w:ins>
+      <w:ins w:id="97" w:author="Cameron Ho" w:date="2026-02-05T14:04:00Z" w16du:dateUtc="2026-02-05T22:04:00Z">
+        <w:r>
+          <w:t xml:space="preserve">Fig. </w:t>
+        </w:r>
+      </w:ins>
+      <w:ins w:id="98" w:author="Cameron Ho" w:date="2026-02-06T12:47:00Z" w16du:dateUtc="2026-02-06T20:47:00Z">
+        <w:r>
+          <w:t>2</w:t>
+        </w:r>
+      </w:ins>
+      <w:ins w:id="99" w:author="Cameron Ho" w:date="2026-02-05T14:04:00Z" w16du:dateUtc="2026-02-05T22:04:00Z">
+        <w:r>
+          <w:t>)</w:t>
         </w:r>
         <w:r>
           <w:t xml:space="preserve">, </w:t>
         </w:r>
       </w:ins>
-      <w:ins w:id="97" w:author="Cameron Ho" w:date="2026-02-05T14:05:00Z" w16du:dateUtc="2026-02-05T22:05:00Z">
+      <w:ins w:id="100" w:author="Cameron Ho" w:date="2026-02-05T14:05:00Z" w16du:dateUtc="2026-02-05T22:05:00Z">
         <w:r>
           <w:t xml:space="preserve">which we interpret as </w:t>
         </w:r>
       </w:ins>
-      <w:ins w:id="98" w:author="Cameron Ho" w:date="2026-02-05T14:04:00Z" w16du:dateUtc="2026-02-05T22:04:00Z">
+      <w:ins w:id="101" w:author="Cameron Ho" w:date="2026-02-05T14:04:00Z" w16du:dateUtc="2026-02-05T22:04:00Z">
         <w:r>
           <w:t>litt</w:t>
         </w:r>
       </w:ins>
-      <w:ins w:id="99" w:author="Cameron Ho" w:date="2026-02-05T14:05:00Z" w16du:dateUtc="2026-02-05T22:05:00Z">
+      <w:ins w:id="102" w:author="Cameron Ho" w:date="2026-02-05T14:05:00Z" w16du:dateUtc="2026-02-05T22:05:00Z">
         <w:r>
           <w:t xml:space="preserve">le time spent </w:t>
         </w:r>
       </w:ins>
-      <w:ins w:id="100" w:author="Cameron Ho" w:date="2026-02-05T14:04:00Z" w16du:dateUtc="2026-02-05T22:04:00Z">
+      <w:ins w:id="103" w:author="Cameron Ho" w:date="2026-02-05T14:04:00Z" w16du:dateUtc="2026-02-05T22:04:00Z">
         <w:r>
           <w:t>searching for alternative resources</w:t>
         </w:r>
@@ -6840,27 +6895,27 @@
           <w:t xml:space="preserve">. </w:t>
         </w:r>
       </w:ins>
-      <w:del w:id="101" w:author="Cameron Ho" w:date="2026-02-05T14:03:00Z" w16du:dateUtc="2026-02-05T22:03:00Z">
+      <w:del w:id="104" w:author="Cameron Ho" w:date="2026-02-05T14:03:00Z" w16du:dateUtc="2026-02-05T22:03:00Z">
         <w:r>
           <w:delText xml:space="preserve">Territorial ravens in the northern range </w:delText>
         </w:r>
       </w:del>
-      <w:del w:id="102" w:author="Cameron Ho" w:date="2026-02-05T13:53:00Z" w16du:dateUtc="2026-02-05T21:53:00Z">
+      <w:del w:id="105" w:author="Cameron Ho" w:date="2026-02-05T13:53:00Z" w16du:dateUtc="2026-02-05T21:53:00Z">
         <w:r>
           <w:delText xml:space="preserve">frequently </w:delText>
         </w:r>
       </w:del>
-      <w:del w:id="103" w:author="Cameron Ho" w:date="2026-02-05T14:03:00Z" w16du:dateUtc="2026-02-05T22:03:00Z">
+      <w:del w:id="106" w:author="Cameron Ho" w:date="2026-02-05T14:03:00Z" w16du:dateUtc="2026-02-05T22:03:00Z">
         <w:r>
           <w:delText>travel the ~35 km commuting distance to the hunting areas</w:delText>
         </w:r>
       </w:del>
-      <w:del w:id="104" w:author="Cameron Ho" w:date="2026-02-05T13:53:00Z" w16du:dateUtc="2026-02-05T21:53:00Z">
+      <w:del w:id="107" w:author="Cameron Ho" w:date="2026-02-05T13:53:00Z" w16du:dateUtc="2026-02-05T21:53:00Z">
         <w:r>
           <w:delText xml:space="preserve"> while uploading 0 or 1 intermediate travel points which indicates direct, non-stop flight</w:delText>
         </w:r>
       </w:del>
-      <w:del w:id="105" w:author="Cameron Ho" w:date="2026-02-05T14:03:00Z" w16du:dateUtc="2026-02-05T22:03:00Z">
+      <w:del w:id="108" w:author="Cameron Ho" w:date="2026-02-05T14:03:00Z" w16du:dateUtc="2026-02-05T22:03:00Z">
         <w:r>
           <w:delText xml:space="preserve">. </w:delText>
         </w:r>
@@ -6868,28 +6923,20 @@
       <w:r>
         <w:t xml:space="preserve">The presence of the newly located resource during </w:t>
       </w:r>
-      <w:del w:id="106" w:author="Cameron Ho" w:date="2026-02-05T13:52:00Z" w16du:dateUtc="2026-02-05T21:52:00Z">
+      <w:del w:id="109" w:author="Cameron Ho" w:date="2026-02-05T13:52:00Z" w16du:dateUtc="2026-02-05T21:52:00Z">
         <w:r>
           <w:delText xml:space="preserve">transit </w:delText>
         </w:r>
       </w:del>
-      <w:ins w:id="107" w:author="Cameron Ho" w:date="2026-02-05T13:52:00Z" w16du:dateUtc="2026-02-05T21:52:00Z">
+      <w:ins w:id="110" w:author="Cameron Ho" w:date="2026-02-05T13:52:00Z" w16du:dateUtc="2026-02-05T21:52:00Z">
         <w:r>
           <w:t xml:space="preserve">travel </w:t>
         </w:r>
       </w:ins>
       <w:r>
-        <w:t>likely altered their plan</w:t>
-      </w:r>
-      <w:ins w:id="108" w:author="Cameron Ho" w:date="2026-02-06T11:50:00Z" w16du:dateUtc="2026-02-06T19:50:00Z">
-        <w:r>
-          <w:t>,</w:t>
-        </w:r>
-      </w:ins>
-      <w:r>
-        <w:t xml:space="preserve"> but was likely not the intended destination. This sort of route planning between distant, known resources </w:t>
-      </w:r>
-      <w:del w:id="109" w:author="Cameron Ho" w:date="2026-02-05T16:23:00Z" w16du:dateUtc="2026-02-06T00:23:00Z">
+        <w:t xml:space="preserve">likely altered their plan but was likely not the intended destination. This sort of route planning between distant, known resources </w:t>
+      </w:r>
+      <w:del w:id="111" w:author="Cameron Ho" w:date="2026-02-05T16:23:00Z" w16du:dateUtc="2026-02-06T00:23:00Z">
         <w:r>
           <w:delText xml:space="preserve">has been documented in primates </w:delText>
         </w:r>
@@ -6955,83 +7002,83 @@
         <w:spacing w:line="480" w:lineRule="auto"/>
         <w:ind w:firstLine="720"/>
         <w:rPr>
-          <w:ins w:id="110" w:author="Cameron Ho" w:date="2026-02-05T13:00:00Z" w16du:dateUtc="2026-02-05T21:00:00Z"/>
+          <w:ins w:id="112" w:author="Cameron Ho" w:date="2026-02-05T13:00:00Z" w16du:dateUtc="2026-02-05T21:00:00Z"/>
         </w:rPr>
       </w:pPr>
-      <w:ins w:id="111" w:author="Cameron Ho" w:date="2026-02-05T16:31:00Z" w16du:dateUtc="2026-02-06T00:31:00Z">
+      <w:ins w:id="113" w:author="Cameron Ho" w:date="2026-02-05T16:31:00Z" w16du:dateUtc="2026-02-06T00:31:00Z">
         <w:r>
           <w:lastRenderedPageBreak/>
           <w:t xml:space="preserve">The largest </w:t>
         </w:r>
       </w:ins>
-      <w:ins w:id="112" w:author="Cameron Ho" w:date="2026-02-05T16:32:00Z" w16du:dateUtc="2026-02-06T00:32:00Z">
+      <w:ins w:id="114" w:author="Cameron Ho" w:date="2026-02-05T16:32:00Z" w16du:dateUtc="2026-02-06T00:32:00Z">
         <w:r>
           <w:t xml:space="preserve">subversion of our expectations was that despite wolf kills lowering the </w:t>
-        </w:r>
-      </w:ins>
-      <w:ins w:id="113" w:author="Cameron Ho" w:date="2026-02-06T11:51:00Z" w16du:dateUtc="2026-02-06T19:51:00Z">
-        <w:r>
-          <w:t>chance</w:t>
-        </w:r>
-      </w:ins>
-      <w:ins w:id="114" w:author="Cameron Ho" w:date="2026-02-05T16:32:00Z" w16du:dateUtc="2026-02-06T00:32:00Z">
-        <w:r>
-          <w:t xml:space="preserve"> of </w:t>
         </w:r>
       </w:ins>
       <w:ins w:id="115" w:author="Cameron Ho" w:date="2026-02-06T11:51:00Z" w16du:dateUtc="2026-02-06T19:51:00Z">
         <w:r>
-          <w:t xml:space="preserve">attempting to </w:t>
+          <w:t>chance</w:t>
         </w:r>
       </w:ins>
       <w:ins w:id="116" w:author="Cameron Ho" w:date="2026-02-05T16:32:00Z" w16du:dateUtc="2026-02-06T00:32:00Z">
         <w:r>
-          <w:t>locat</w:t>
+          <w:t xml:space="preserve"> of </w:t>
         </w:r>
       </w:ins>
       <w:ins w:id="117" w:author="Cameron Ho" w:date="2026-02-06T11:51:00Z" w16du:dateUtc="2026-02-06T19:51:00Z">
         <w:r>
-          <w:t>e</w:t>
+          <w:t xml:space="preserve">attempting to </w:t>
         </w:r>
       </w:ins>
       <w:ins w:id="118" w:author="Cameron Ho" w:date="2026-02-05T16:32:00Z" w16du:dateUtc="2026-02-06T00:32:00Z">
         <w:r>
+          <w:t>locat</w:t>
+        </w:r>
+      </w:ins>
+      <w:ins w:id="119" w:author="Cameron Ho" w:date="2026-02-06T11:51:00Z" w16du:dateUtc="2026-02-06T19:51:00Z">
+        <w:r>
+          <w:t>e</w:t>
+        </w:r>
+      </w:ins>
+      <w:ins w:id="120" w:author="Cameron Ho" w:date="2026-02-05T16:32:00Z" w16du:dateUtc="2026-02-06T00:32:00Z">
+        <w:r>
           <w:t xml:space="preserve"> another food source, ravens </w:t>
         </w:r>
       </w:ins>
-      <w:ins w:id="119" w:author="Cameron Ho" w:date="2026-02-05T16:33:00Z" w16du:dateUtc="2026-02-06T00:33:00Z">
+      <w:ins w:id="121" w:author="Cameron Ho" w:date="2026-02-05T16:33:00Z" w16du:dateUtc="2026-02-06T00:33:00Z">
         <w:r>
           <w:t>still often chose to leave current resources in favor of the hunting regions (Figs. 6, 8)</w:t>
         </w:r>
       </w:ins>
-      <w:ins w:id="120" w:author="Cameron Ho" w:date="2026-02-06T11:51:00Z" w16du:dateUtc="2026-02-06T19:51:00Z">
+      <w:ins w:id="122" w:author="Cameron Ho" w:date="2026-02-06T11:51:00Z" w16du:dateUtc="2026-02-06T19:51:00Z">
         <w:r>
           <w:t>.</w:t>
-        </w:r>
-      </w:ins>
-      <w:ins w:id="121" w:author="Cameron Ho" w:date="2026-02-05T16:35:00Z" w16du:dateUtc="2026-02-06T00:35:00Z">
-        <w:r>
-          <w:t xml:space="preserve"> </w:t>
-        </w:r>
-      </w:ins>
-      <w:ins w:id="122" w:author="Cameron Ho" w:date="2026-02-06T11:52:00Z" w16du:dateUtc="2026-02-06T19:52:00Z">
-        <w:r>
-          <w:t>R</w:t>
         </w:r>
       </w:ins>
       <w:ins w:id="123" w:author="Cameron Ho" w:date="2026-02-05T16:35:00Z" w16du:dateUtc="2026-02-06T00:35:00Z">
         <w:r>
-          <w:t>avens on territory with an active kill still choosing to leave a predicted</w:t>
+          <w:t xml:space="preserve"> </w:t>
         </w:r>
       </w:ins>
       <w:ins w:id="124" w:author="Cameron Ho" w:date="2026-02-06T11:52:00Z" w16du:dateUtc="2026-02-06T19:52:00Z">
         <w:r>
+          <w:t>R</w:t>
+        </w:r>
+      </w:ins>
+      <w:ins w:id="125" w:author="Cameron Ho" w:date="2026-02-05T16:35:00Z" w16du:dateUtc="2026-02-06T00:35:00Z">
+        <w:r>
+          <w:t>avens on territory with an active kill still choosing to leave a predicted</w:t>
+        </w:r>
+      </w:ins>
+      <w:ins w:id="126" w:author="Cameron Ho" w:date="2026-02-06T11:52:00Z" w16du:dateUtc="2026-02-06T19:52:00Z">
+        <w:r>
           <w:t xml:space="preserve"> </w:t>
         </w:r>
         <w:r>
           <w:rPr>
             <w:highlight w:val="yellow"/>
-            <w:rPrChange w:id="125" w:author="Cameron Ho" w:date="2026-02-06T11:52:00Z" w16du:dateUtc="2026-02-06T19:52:00Z">
+            <w:rPrChange w:id="127" w:author="Cameron Ho" w:date="2026-02-06T11:52:00Z" w16du:dateUtc="2026-02-06T19:52:00Z">
               <w:rPr/>
             </w:rPrChange>
           </w:rPr>
@@ -7041,7 +7088,7 @@
           <w:t xml:space="preserve"> of the time</w:t>
         </w:r>
       </w:ins>
-      <w:ins w:id="126" w:author="Cameron Ho" w:date="2026-02-05T16:34:00Z" w16du:dateUtc="2026-02-06T00:34:00Z">
+      <w:ins w:id="128" w:author="Cameron Ho" w:date="2026-02-05T16:34:00Z" w16du:dateUtc="2026-02-06T00:34:00Z">
         <w:r>
           <w:t>.</w:t>
         </w:r>
@@ -7049,15 +7096,23 @@
           <w:t xml:space="preserve"> Our assumptions about how long biomass remained available wolves abandoned a carcass may play a role in this.</w:t>
         </w:r>
       </w:ins>
-      <w:ins w:id="127" w:author="Cameron Ho" w:date="2026-02-05T16:32:00Z" w16du:dateUtc="2026-02-06T00:32:00Z">
+      <w:ins w:id="129" w:author="Cameron Ho" w:date="2026-02-05T16:32:00Z" w16du:dateUtc="2026-02-06T00:32:00Z">
         <w:r>
           <w:t xml:space="preserve"> </w:t>
         </w:r>
       </w:ins>
       <w:r>
-        <w:t>The presence of dependable, alternative anthropogenic resources within close proximity of the hunting regions</w:t>
-      </w:r>
-      <w:ins w:id="128" w:author="Cameron Ho" w:date="2026-02-06T11:53:00Z" w16du:dateUtc="2026-02-06T19:53:00Z">
+        <w:t xml:space="preserve">The presence of dependable, alternative anthropogenic resources within </w:t>
+      </w:r>
+      <w:proofErr w:type="gramStart"/>
+      <w:r>
+        <w:t>close proximity</w:t>
+      </w:r>
+      <w:proofErr w:type="gramEnd"/>
+      <w:r>
+        <w:t xml:space="preserve"> of the hunting regions</w:t>
+      </w:r>
+      <w:ins w:id="130" w:author="Cameron Ho" w:date="2026-02-06T11:53:00Z" w16du:dateUtc="2026-02-06T19:53:00Z">
         <w:r>
           <w:t>,</w:t>
         </w:r>
@@ -7074,48 +7129,48 @@
         <w:spacing w:line="480" w:lineRule="auto"/>
         <w:ind w:firstLine="720"/>
         <w:rPr>
-          <w:del w:id="129" w:author="Cameron Ho" w:date="2026-02-05T13:07:00Z" w16du:dateUtc="2026-02-05T21:07:00Z"/>
+          <w:del w:id="131" w:author="Cameron Ho" w:date="2026-02-05T13:07:00Z" w16du:dateUtc="2026-02-05T21:07:00Z"/>
         </w:rPr>
       </w:pPr>
-      <w:moveToRangeStart w:id="130" w:author="Cameron Ho" w:date="2026-02-05T13:00:00Z" w:name="move221188816"/>
-      <w:moveTo w:id="131" w:author="Cameron Ho" w:date="2026-02-05T13:00:00Z" w16du:dateUtc="2026-02-05T21:00:00Z">
+      <w:moveToRangeStart w:id="132" w:author="Cameron Ho" w:date="2026-02-05T13:00:00Z" w:name="move221188816"/>
+      <w:moveTo w:id="133" w:author="Cameron Ho" w:date="2026-02-05T13:00:00Z" w16du:dateUtc="2026-02-05T21:00:00Z">
         <w:r>
           <w:t xml:space="preserve">Our results support the idea that movement decisions are at least partially driven by breeding behaviors by showing reduced extraterritorial movements in March compared to November and December. During this late winter period just prior to the start of the breeding season in April, we observed ravens performing active pre-breeding season behaviors </w:t>
         </w:r>
-        <w:del w:id="132" w:author="Cameron Ho" w:date="2026-02-06T11:54:00Z" w16du:dateUtc="2026-02-06T19:54:00Z">
+        <w:del w:id="134" w:author="Cameron Ho" w:date="2026-02-06T11:54:00Z" w16du:dateUtc="2026-02-06T19:54:00Z">
           <w:r>
             <w:delText xml:space="preserve">such as </w:delText>
           </w:r>
         </w:del>
       </w:moveTo>
-      <w:ins w:id="133" w:author="Cameron Ho" w:date="2026-02-06T11:54:00Z" w16du:dateUtc="2026-02-06T19:54:00Z">
+      <w:ins w:id="135" w:author="Cameron Ho" w:date="2026-02-06T11:54:00Z" w16du:dateUtc="2026-02-06T19:54:00Z">
         <w:r>
           <w:t xml:space="preserve">(e.g. </w:t>
         </w:r>
       </w:ins>
-      <w:commentRangeStart w:id="134"/>
-      <w:moveTo w:id="135" w:author="Cameron Ho" w:date="2026-02-05T13:00:00Z" w16du:dateUtc="2026-02-05T21:00:00Z">
+      <w:commentRangeStart w:id="136"/>
+      <w:moveTo w:id="137" w:author="Cameron Ho" w:date="2026-02-05T13:00:00Z" w16du:dateUtc="2026-02-05T21:00:00Z">
         <w:r>
           <w:t>nest building</w:t>
         </w:r>
-        <w:commentRangeEnd w:id="134"/>
+        <w:commentRangeEnd w:id="136"/>
         <w:r>
           <w:rPr>
             <w:rStyle w:val="CommentReference"/>
           </w:rPr>
-          <w:commentReference w:id="134"/>
+          <w:commentReference w:id="136"/>
         </w:r>
       </w:moveTo>
-      <w:ins w:id="136" w:author="Cameron Ho" w:date="2026-02-06T11:54:00Z" w16du:dateUtc="2026-02-06T19:54:00Z">
+      <w:ins w:id="138" w:author="Cameron Ho" w:date="2026-02-06T11:54:00Z" w16du:dateUtc="2026-02-06T19:54:00Z">
         <w:r>
           <w:t>)</w:t>
         </w:r>
       </w:ins>
-      <w:moveTo w:id="137" w:author="Cameron Ho" w:date="2026-02-05T13:00:00Z" w16du:dateUtc="2026-02-05T21:00:00Z">
+      <w:moveTo w:id="139" w:author="Cameron Ho" w:date="2026-02-05T13:00:00Z" w16du:dateUtc="2026-02-05T21:00:00Z">
         <w:r>
           <w:t xml:space="preserve">. </w:t>
         </w:r>
-        <w:del w:id="138" w:author="Cameron Ho" w:date="2026-02-05T14:20:00Z" w16du:dateUtc="2026-02-05T22:20:00Z">
+        <w:del w:id="140" w:author="Cameron Ho" w:date="2026-02-05T14:20:00Z" w16du:dateUtc="2026-02-05T22:20:00Z">
           <w:r>
             <w:delText xml:space="preserve">This decision requires a raven to have foraged efficiently during a resource deficient period (winter) and be in good condition to forgo foraging as it is unlikely that there will be a carrion source in its territory. </w:delText>
           </w:r>
@@ -7142,13 +7197,13 @@
           <w:fldChar w:fldCharType="end"/>
         </w:r>
       </w:moveTo>
-      <w:ins w:id="139" w:author="Cameron Ho" w:date="2026-02-05T14:20:00Z" w16du:dateUtc="2026-02-05T22:20:00Z">
+      <w:ins w:id="141" w:author="Cameron Ho" w:date="2026-02-05T14:20:00Z" w16du:dateUtc="2026-02-05T22:20:00Z">
         <w:r>
           <w:t xml:space="preserve"> </w:t>
         </w:r>
       </w:ins>
-      <w:moveTo w:id="140" w:author="Cameron Ho" w:date="2026-02-05T13:00:00Z" w16du:dateUtc="2026-02-05T21:00:00Z">
-        <w:del w:id="141" w:author="Cameron Ho" w:date="2026-02-05T14:20:00Z" w16du:dateUtc="2026-02-05T22:20:00Z">
+      <w:moveTo w:id="142" w:author="Cameron Ho" w:date="2026-02-05T13:00:00Z" w16du:dateUtc="2026-02-05T21:00:00Z">
+        <w:del w:id="143" w:author="Cameron Ho" w:date="2026-02-05T14:20:00Z" w16du:dateUtc="2026-02-05T22:20:00Z">
           <w:r>
             <w:delText xml:space="preserve">.  Being able to complete pre-breeding season tasks early is important </w:delText>
           </w:r>
@@ -7177,7 +7232,7 @@
         <w:r>
           <w:t>. Ravens in Yellowstone heavily utilize insect</w:t>
         </w:r>
-        <w:del w:id="142" w:author="Cameron Ho" w:date="2026-02-06T11:54:00Z" w16du:dateUtc="2026-02-06T19:54:00Z">
+        <w:del w:id="144" w:author="Cameron Ho" w:date="2026-02-06T11:54:00Z" w16du:dateUtc="2026-02-06T19:54:00Z">
           <w:r>
             <w:delText>s</w:delText>
           </w:r>
@@ -7186,13 +7241,13 @@
           <w:t xml:space="preserve"> outbreaks</w:t>
         </w:r>
       </w:moveTo>
-      <w:ins w:id="143" w:author="Cameron Ho" w:date="2026-02-06T11:54:00Z" w16du:dateUtc="2026-02-06T19:54:00Z">
+      <w:ins w:id="145" w:author="Cameron Ho" w:date="2026-02-06T11:54:00Z" w16du:dateUtc="2026-02-06T19:54:00Z">
         <w:r>
           <w:t xml:space="preserve"> (e.g.</w:t>
         </w:r>
       </w:ins>
-      <w:moveTo w:id="144" w:author="Cameron Ho" w:date="2026-02-05T13:00:00Z" w16du:dateUtc="2026-02-05T21:00:00Z">
-        <w:del w:id="145" w:author="Cameron Ho" w:date="2026-02-06T11:54:00Z" w16du:dateUtc="2026-02-06T19:54:00Z">
+      <w:moveTo w:id="146" w:author="Cameron Ho" w:date="2026-02-05T13:00:00Z" w16du:dateUtc="2026-02-05T21:00:00Z">
+        <w:del w:id="147" w:author="Cameron Ho" w:date="2026-02-06T11:54:00Z" w16du:dateUtc="2026-02-06T19:54:00Z">
           <w:r>
             <w:delText xml:space="preserve"> such as</w:delText>
           </w:r>
@@ -7206,23 +7261,23 @@
         </w:r>
       </w:moveTo>
       <w:proofErr w:type="spellEnd"/>
-      <w:ins w:id="146" w:author="Cameron Ho" w:date="2026-02-06T11:54:00Z" w16du:dateUtc="2026-02-06T19:54:00Z">
+      <w:ins w:id="148" w:author="Cameron Ho" w:date="2026-02-06T11:54:00Z" w16du:dateUtc="2026-02-06T19:54:00Z">
         <w:r>
           <w:t>)</w:t>
-        </w:r>
-      </w:ins>
-      <w:moveTo w:id="147" w:author="Cameron Ho" w:date="2026-02-05T13:00:00Z" w16du:dateUtc="2026-02-05T21:00:00Z">
-        <w:r>
-          <w:t xml:space="preserve"> during the summer breeding season, which allows them to provide a protein</w:t>
-        </w:r>
-      </w:moveTo>
-      <w:ins w:id="148" w:author="Cameron Ho" w:date="2026-02-06T11:54:00Z" w16du:dateUtc="2026-02-06T19:54:00Z">
-        <w:r>
-          <w:t>-</w:t>
         </w:r>
       </w:ins>
       <w:moveTo w:id="149" w:author="Cameron Ho" w:date="2026-02-05T13:00:00Z" w16du:dateUtc="2026-02-05T21:00:00Z">
-        <w:del w:id="150" w:author="Cameron Ho" w:date="2026-02-06T11:54:00Z" w16du:dateUtc="2026-02-06T19:54:00Z">
+        <w:r>
+          <w:t xml:space="preserve"> during the summer breeding season, which allows them to provide a protein</w:t>
+        </w:r>
+      </w:moveTo>
+      <w:ins w:id="150" w:author="Cameron Ho" w:date="2026-02-06T11:54:00Z" w16du:dateUtc="2026-02-06T19:54:00Z">
+        <w:r>
+          <w:t>-</w:t>
+        </w:r>
+      </w:ins>
+      <w:moveTo w:id="151" w:author="Cameron Ho" w:date="2026-02-05T13:00:00Z" w16du:dateUtc="2026-02-05T21:00:00Z">
+        <w:del w:id="152" w:author="Cameron Ho" w:date="2026-02-06T11:54:00Z" w16du:dateUtc="2026-02-06T19:54:00Z">
           <w:r>
             <w:delText xml:space="preserve"> </w:delText>
           </w:r>
@@ -7258,26 +7313,26 @@
         <w:spacing w:line="480" w:lineRule="auto"/>
         <w:ind w:firstLine="720"/>
         <w:rPr>
-          <w:ins w:id="151" w:author="Cameron Ho" w:date="2026-02-05T14:20:00Z" w16du:dateUtc="2026-02-05T22:20:00Z"/>
-          <w:moveTo w:id="152" w:author="Cameron Ho" w:date="2026-02-05T13:00:00Z" w16du:dateUtc="2026-02-05T21:00:00Z"/>
+          <w:ins w:id="153" w:author="Cameron Ho" w:date="2026-02-05T14:20:00Z" w16du:dateUtc="2026-02-05T22:20:00Z"/>
+          <w:moveTo w:id="154" w:author="Cameron Ho" w:date="2026-02-05T13:00:00Z" w16du:dateUtc="2026-02-05T21:00:00Z"/>
         </w:rPr>
       </w:pPr>
     </w:p>
-    <w:moveToRangeEnd w:id="130"/>
+    <w:moveToRangeEnd w:id="132"/>
     <w:p>
       <w:pPr>
         <w:spacing w:line="480" w:lineRule="auto"/>
         <w:rPr>
-          <w:del w:id="153" w:author="Cameron Ho" w:date="2026-02-05T14:14:00Z" w16du:dateUtc="2026-02-05T22:14:00Z"/>
-        </w:rPr>
-        <w:pPrChange w:id="154" w:author="Cameron Ho" w:date="2026-02-05T14:14:00Z" w16du:dateUtc="2026-02-05T22:14:00Z">
+          <w:del w:id="155" w:author="Cameron Ho" w:date="2026-02-05T14:14:00Z" w16du:dateUtc="2026-02-05T22:14:00Z"/>
+        </w:rPr>
+        <w:pPrChange w:id="156" w:author="Cameron Ho" w:date="2026-02-05T14:14:00Z" w16du:dateUtc="2026-02-05T22:14:00Z">
           <w:pPr>
             <w:spacing w:line="480" w:lineRule="auto"/>
             <w:ind w:firstLine="720"/>
           </w:pPr>
         </w:pPrChange>
       </w:pPr>
-      <w:commentRangeStart w:id="155"/>
+      <w:commentRangeStart w:id="157"/>
     </w:p>
     <w:p>
       <w:pPr>
@@ -7373,7 +7428,15 @@
         <w:t xml:space="preserve"> using temporal recall</w:t>
       </w:r>
       <w:r>
-        <w:t xml:space="preserve"> from territorial ravens in Yellowstone in regard to the </w:t>
+        <w:t xml:space="preserve"> from territorial ravens in Yellowstone </w:t>
+      </w:r>
+      <w:proofErr w:type="gramStart"/>
+      <w:r>
+        <w:t>in regard to</w:t>
+      </w:r>
+      <w:proofErr w:type="gramEnd"/>
+      <w:r>
+        <w:t xml:space="preserve"> the </w:t>
       </w:r>
       <w:r>
         <w:t xml:space="preserve">initiation of the </w:t>
@@ -7393,12 +7456,12 @@
       <w:r>
         <w:t xml:space="preserve">). </w:t>
       </w:r>
-      <w:commentRangeEnd w:id="155"/>
+      <w:commentRangeEnd w:id="157"/>
       <w:r>
         <w:rPr>
           <w:rStyle w:val="CommentReference"/>
         </w:rPr>
-        <w:commentReference w:id="155"/>
+        <w:commentReference w:id="157"/>
       </w:r>
     </w:p>
     <w:p>
@@ -7513,11 +7576,7 @@
         <w:t>as</w:t>
       </w:r>
       <w:r>
-        <w:t xml:space="preserve"> not influenced by the movement of other territorial ravens</w:t>
-      </w:r>
-      <w:commentRangeStart w:id="156"/>
-      <w:r>
-        <w:t>.</w:t>
+        <w:t xml:space="preserve"> not influenced by the movement of other territorial ravens.</w:t>
       </w:r>
       <w:r>
         <w:t xml:space="preserve"> Ravens are instead responding to the same climactic covariates when making </w:t>
@@ -7529,17 +7588,7 @@
         <w:t xml:space="preserve"> decision.</w:t>
       </w:r>
       <w:r>
-        <w:t xml:space="preserve"> </w:t>
-      </w:r>
-      <w:commentRangeEnd w:id="156"/>
-      <w:r>
-        <w:rPr>
-          <w:rStyle w:val="CommentReference"/>
-        </w:rPr>
-        <w:commentReference w:id="156"/>
-      </w:r>
-      <w:r>
-        <w:t>This decision was</w:t>
+        <w:t xml:space="preserve"> This decision was</w:t>
       </w:r>
       <w:r>
         <w:t xml:space="preserve"> instead</w:t>
@@ -7561,7 +7610,15 @@
         <w:t>ed</w:t>
       </w:r>
       <w:r>
-        <w:t xml:space="preserve"> in concert with conspecifics. </w:t>
+        <w:t xml:space="preserve"> in concert with </w:t>
+      </w:r>
+      <w:proofErr w:type="gramStart"/>
+      <w:r>
+        <w:t>conspecifics</w:t>
+      </w:r>
+      <w:proofErr w:type="gramEnd"/>
+      <w:r>
+        <w:t xml:space="preserve">. </w:t>
       </w:r>
     </w:p>
     <w:p>
@@ -7821,7 +7878,6 @@
       <w:r>
         <w:t xml:space="preserve"> </w:t>
       </w:r>
-      <w:commentRangeStart w:id="157"/>
       <w:r>
         <w:t xml:space="preserve">Figure </w:t>
       </w:r>
@@ -7832,17 +7888,7 @@
         <w:t>.</w:t>
       </w:r>
       <w:r>
-        <w:t xml:space="preserve"> </w:t>
-      </w:r>
-      <w:commentRangeEnd w:id="157"/>
-      <w:r>
-        <w:rPr>
-          <w:rStyle w:val="CommentReference"/>
-        </w:rPr>
-        <w:commentReference w:id="157"/>
-      </w:r>
-      <w:r>
-        <w:t xml:space="preserve">Maps showing the MTFWP hunting region (A) and the bison hunting region (B) compared to </w:t>
+        <w:t xml:space="preserve"> Maps showing the MTFWP hunting region (A) and the bison hunting region (B) compared to </w:t>
       </w:r>
       <w:r>
         <w:t>a heatmap of the</w:t>
@@ -9493,11 +9539,7 @@
         <w:t>ry</w:t>
       </w:r>
       <w:r>
-        <w:t xml:space="preserve"> Table</w:t>
-      </w:r>
-      <w:commentRangeStart w:id="158"/>
-      <w:r>
-        <w:t xml:space="preserve"> </w:t>
+        <w:t xml:space="preserve"> Table </w:t>
       </w:r>
       <w:r>
         <w:t>2</w:t>
@@ -9510,13 +9552,6 @@
       </w:r>
       <w:r>
         <w:t xml:space="preserve"> binomial generalized linear mixed model looking at the impact of all covariates except for max temperature and snow depth on the probability of ravens leaving their territory daily (n = 2095).</w:t>
-      </w:r>
-      <w:commentRangeEnd w:id="158"/>
-      <w:r>
-        <w:rPr>
-          <w:rStyle w:val="CommentReference"/>
-        </w:rPr>
-        <w:commentReference w:id="158"/>
       </w:r>
     </w:p>
     <w:tbl>
@@ -11023,7 +11058,15 @@
         <w:t xml:space="preserve"> </w:t>
       </w:r>
       <w:r>
-        <w:t>All other continuous scaled covariates are held at 0 and the study period was set to early.</w:t>
+        <w:t xml:space="preserve">All other continuous scaled covariates are held at 0 and the study period was set </w:t>
+      </w:r>
+      <w:proofErr w:type="gramStart"/>
+      <w:r>
+        <w:t>to</w:t>
+      </w:r>
+      <w:proofErr w:type="gramEnd"/>
+      <w:r>
+        <w:t xml:space="preserve"> early.</w:t>
       </w:r>
     </w:p>
     <w:p>
@@ -11425,7 +11468,7 @@
       <w:pPr>
         <w:spacing w:line="480" w:lineRule="auto"/>
         <w:rPr>
-          <w:ins w:id="159" w:author="Cameron Ho" w:date="2026-02-05T14:05:00Z" w16du:dateUtc="2026-02-05T22:05:00Z"/>
+          <w:ins w:id="158" w:author="Cameron Ho" w:date="2026-02-05T14:05:00Z" w16du:dateUtc="2026-02-05T22:05:00Z"/>
         </w:rPr>
       </w:pPr>
       <w:r>
@@ -11452,62 +11495,62 @@
       <w:r>
         <w:t xml:space="preserve"> proportion of ravens that made a movement decision on each day during the early winter months.</w:t>
       </w:r>
-      <w:ins w:id="160" w:author="Cameron Ho" w:date="2026-02-05T14:10:00Z" w16du:dateUtc="2026-02-05T22:10:00Z">
+      <w:ins w:id="159" w:author="Cameron Ho" w:date="2026-02-05T14:10:00Z" w16du:dateUtc="2026-02-05T22:10:00Z">
         <w:r>
           <w:t xml:space="preserve"> </w:t>
         </w:r>
       </w:ins>
-      <w:ins w:id="161" w:author="Cameron Ho" w:date="2026-02-05T14:11:00Z" w16du:dateUtc="2026-02-05T22:11:00Z">
+      <w:ins w:id="160" w:author="Cameron Ho" w:date="2026-02-05T14:11:00Z" w16du:dateUtc="2026-02-05T22:11:00Z">
         <w:r>
           <w:t xml:space="preserve">In the months </w:t>
         </w:r>
       </w:ins>
-      <w:ins w:id="162" w:author="Cameron Ho" w:date="2026-02-05T14:12:00Z" w16du:dateUtc="2026-02-05T22:12:00Z">
+      <w:ins w:id="161" w:author="Cameron Ho" w:date="2026-02-05T14:12:00Z" w16du:dateUtc="2026-02-05T22:12:00Z">
         <w:r>
           <w:t>prior</w:t>
         </w:r>
       </w:ins>
-      <w:ins w:id="163" w:author="Cameron Ho" w:date="2026-02-05T14:11:00Z" w16du:dateUtc="2026-02-05T22:11:00Z">
+      <w:ins w:id="162" w:author="Cameron Ho" w:date="2026-02-05T14:11:00Z" w16du:dateUtc="2026-02-05T22:11:00Z">
         <w:r>
           <w:t xml:space="preserve"> to the hunting season</w:t>
         </w:r>
       </w:ins>
-      <w:ins w:id="164" w:author="Cameron Ho" w:date="2026-02-06T10:42:00Z" w16du:dateUtc="2026-02-06T18:42:00Z">
+      <w:ins w:id="163" w:author="Cameron Ho" w:date="2026-02-06T10:42:00Z" w16du:dateUtc="2026-02-06T18:42:00Z">
         <w:r>
           <w:t>,</w:t>
         </w:r>
       </w:ins>
-      <w:ins w:id="165" w:author="Cameron Ho" w:date="2026-02-05T14:11:00Z" w16du:dateUtc="2026-02-05T22:11:00Z">
+      <w:ins w:id="164" w:author="Cameron Ho" w:date="2026-02-05T14:11:00Z" w16du:dateUtc="2026-02-05T22:11:00Z">
         <w:r>
           <w:t xml:space="preserve"> very few trips were taken to the hunting regions</w:t>
         </w:r>
       </w:ins>
-      <w:ins w:id="166" w:author="Cameron Ho" w:date="2026-02-05T14:12:00Z" w16du:dateUtc="2026-02-05T22:12:00Z">
+      <w:ins w:id="165" w:author="Cameron Ho" w:date="2026-02-05T14:12:00Z" w16du:dateUtc="2026-02-05T22:12:00Z">
         <w:r>
           <w:t>. However, in the week preceding the MTFWP rifle hunting season</w:t>
         </w:r>
       </w:ins>
-      <w:ins w:id="167" w:author="Cameron Ho" w:date="2026-02-05T14:13:00Z" w16du:dateUtc="2026-02-05T22:13:00Z">
+      <w:ins w:id="166" w:author="Cameron Ho" w:date="2026-02-05T14:13:00Z" w16du:dateUtc="2026-02-05T22:13:00Z">
         <w:r>
           <w:t xml:space="preserve"> (~ Oct 23)</w:t>
         </w:r>
       </w:ins>
-      <w:ins w:id="168" w:author="Cameron Ho" w:date="2026-02-06T10:41:00Z" w16du:dateUtc="2026-02-06T18:41:00Z">
+      <w:ins w:id="167" w:author="Cameron Ho" w:date="2026-02-06T10:41:00Z" w16du:dateUtc="2026-02-06T18:41:00Z">
         <w:r>
           <w:t>,</w:t>
         </w:r>
       </w:ins>
-      <w:ins w:id="169" w:author="Cameron Ho" w:date="2026-02-05T14:12:00Z" w16du:dateUtc="2026-02-05T22:12:00Z">
+      <w:ins w:id="168" w:author="Cameron Ho" w:date="2026-02-05T14:12:00Z" w16du:dateUtc="2026-02-05T22:12:00Z">
         <w:r>
           <w:t xml:space="preserve"> we see more consistent visits to the hunting regions.</w:t>
         </w:r>
       </w:ins>
-      <w:del w:id="170" w:author="Cameron Ho" w:date="2026-02-05T14:10:00Z" w16du:dateUtc="2026-02-05T22:10:00Z">
+      <w:del w:id="169" w:author="Cameron Ho" w:date="2026-02-05T14:10:00Z" w16du:dateUtc="2026-02-05T22:10:00Z">
         <w:r>
           <w:delText xml:space="preserve"> </w:delText>
         </w:r>
       </w:del>
-      <w:ins w:id="171" w:author="Cameron Ho" w:date="2026-02-05T14:11:00Z" w16du:dateUtc="2026-02-05T22:11:00Z">
+      <w:ins w:id="170" w:author="Cameron Ho" w:date="2026-02-05T14:11:00Z" w16du:dateUtc="2026-02-05T22:11:00Z">
         <w:r>
           <w:t xml:space="preserve"> </w:t>
         </w:r>
@@ -11517,10 +11560,10 @@
       <w:pPr>
         <w:spacing w:line="480" w:lineRule="auto"/>
         <w:rPr>
-          <w:ins w:id="172" w:author="Cameron Ho" w:date="2026-02-05T14:05:00Z" w16du:dateUtc="2026-02-05T22:05:00Z"/>
+          <w:ins w:id="171" w:author="Cameron Ho" w:date="2026-02-05T14:05:00Z" w16du:dateUtc="2026-02-05T22:05:00Z"/>
         </w:rPr>
       </w:pPr>
-      <w:ins w:id="173" w:author="Cameron Ho" w:date="2026-02-05T14:05:00Z" w16du:dateUtc="2026-02-05T22:05:00Z">
+      <w:ins w:id="172" w:author="Cameron Ho" w:date="2026-02-05T14:05:00Z" w16du:dateUtc="2026-02-05T22:05:00Z">
         <w:r>
           <w:br w:type="page"/>
         </w:r>
@@ -11530,7 +11573,7 @@
       <w:pPr>
         <w:spacing w:line="480" w:lineRule="auto"/>
       </w:pPr>
-      <w:ins w:id="174" w:author="Cameron Ho" w:date="2026-02-05T14:05:00Z" w16du:dateUtc="2026-02-05T22:05:00Z">
+      <w:ins w:id="173" w:author="Cameron Ho" w:date="2026-02-05T14:05:00Z" w16du:dateUtc="2026-02-05T22:05:00Z">
         <w:r>
           <w:rPr>
             <w:noProof/>
@@ -11584,14 +11627,25 @@
       <w:pPr>
         <w:spacing w:line="480" w:lineRule="auto"/>
       </w:pPr>
-      <w:ins w:id="175" w:author="Cameron Ho" w:date="2026-02-05T14:05:00Z" w16du:dateUtc="2026-02-05T22:05:00Z">
+      <w:r>
+        <w:t xml:space="preserve">Supplementary </w:t>
+      </w:r>
+      <w:ins w:id="174" w:author="Cameron Ho" w:date="2026-02-05T14:05:00Z" w16du:dateUtc="2026-02-05T22:05:00Z">
         <w:r>
           <w:t>Fig</w:t>
         </w:r>
       </w:ins>
+      <w:ins w:id="175" w:author="Cameron Ho" w:date="2026-02-05T14:06:00Z" w16du:dateUtc="2026-02-05T22:06:00Z">
+        <w:r>
+          <w:t xml:space="preserve">ure </w:t>
+        </w:r>
+      </w:ins>
+      <w:r>
+        <w:t>2</w:t>
+      </w:r>
       <w:ins w:id="176" w:author="Cameron Ho" w:date="2026-02-05T14:06:00Z" w16du:dateUtc="2026-02-05T22:06:00Z">
         <w:r>
-          <w:t xml:space="preserve">ure 11. </w:t>
+          <w:t xml:space="preserve">. </w:t>
         </w:r>
       </w:ins>
       <w:ins w:id="177" w:author="Cameron Ho" w:date="2026-02-05T14:07:00Z" w16du:dateUtc="2026-02-05T22:07:00Z">
@@ -11895,7 +11949,7 @@
       </w:r>
     </w:p>
   </w:comment>
-  <w:comment w:id="9" w:author="Cameron Ho" w:date="2026-01-06T10:08:00Z" w:initials="CH">
+  <w:comment w:id="9" w:author="Cameron Ho" w:date="2026-01-31T14:57:00Z" w:initials="CH">
     <w:p>
       <w:pPr>
         <w:pStyle w:val="CommentText"/>
@@ -11907,11 +11961,11 @@
         <w:annotationRef/>
       </w:r>
       <w:r>
-        <w:t>These numbers already exclude the 2 males</w:t>
+        <w:t>I did not add anything to separate seasonality in the second model (like study_period in the first model). However the hunting season is not true for the entirety of march in every year. It is based on the timing of actual bison take hunting season part of methods)</w:t>
       </w:r>
     </w:p>
   </w:comment>
-  <w:comment w:id="10" w:author="Cameron Ho" w:date="2026-01-31T14:57:00Z" w:initials="CH">
+  <w:comment w:id="46" w:author="Cameron Ho" w:date="2026-01-12T13:09:00Z" w:initials="CH">
     <w:p>
       <w:pPr>
         <w:pStyle w:val="CommentText"/>
@@ -11923,11 +11977,11 @@
         <w:annotationRef/>
       </w:r>
       <w:r>
-        <w:t>I did not add anything to separate seasonality in the second model (like study_period in the first model). However the hunting season is not true for the entirety of march in every year. It is based on the timing of actual bison take hunting season part of methods)</w:t>
+        <w:t xml:space="preserve">Observations of ravens carrying sticks. High bridge ravens starting to centralize. Bob Landis videos of confluence ravens nest building in March. </w:t>
       </w:r>
     </w:p>
   </w:comment>
-  <w:comment w:id="47" w:author="Cameron Ho" w:date="2026-01-12T13:09:00Z" w:initials="CH">
+  <w:comment w:id="136" w:author="Cameron Ho" w:date="2026-01-12T13:09:00Z" w:initials="CH">
     <w:p>
       <w:pPr>
         <w:pStyle w:val="CommentText"/>
@@ -11943,7 +11997,7 @@
       </w:r>
     </w:p>
   </w:comment>
-  <w:comment w:id="134" w:author="Cameron Ho" w:date="2026-01-12T13:09:00Z" w:initials="CH">
+  <w:comment w:id="157" w:author="Cameron Ho" w:date="2026-02-05T16:06:00Z" w:initials="CH">
     <w:p>
       <w:pPr>
         <w:pStyle w:val="CommentText"/>
@@ -11955,71 +12009,7 @@
         <w:annotationRef/>
       </w:r>
       <w:r>
-        <w:t xml:space="preserve">Observations of ravens carrying sticks. High bridge ravens starting to centralize. Bob Landis videos of confluence ravens nest building in March. </w:t>
-      </w:r>
-    </w:p>
-  </w:comment>
-  <w:comment w:id="155" w:author="Cameron Ho" w:date="2026-02-05T16:06:00Z" w:initials="CH">
-    <w:p>
-      <w:pPr>
-        <w:pStyle w:val="CommentText"/>
-      </w:pPr>
-      <w:r>
-        <w:rPr>
-          <w:rStyle w:val="CommentReference"/>
-        </w:rPr>
-        <w:annotationRef/>
-      </w:r>
-      <w:r>
         <w:t>Getting rid of this in next draft, but want a record of the idea somewhere</w:t>
-      </w:r>
-    </w:p>
-  </w:comment>
-  <w:comment w:id="156" w:author="Cameron Ho" w:date="2026-01-29T14:20:00Z" w:initials="CH">
-    <w:p>
-      <w:pPr>
-        <w:pStyle w:val="CommentText"/>
-      </w:pPr>
-      <w:r>
-        <w:rPr>
-          <w:rStyle w:val="CommentReference"/>
-        </w:rPr>
-        <w:annotationRef/>
-      </w:r>
-      <w:r>
-        <w:t>This effect also becomes important when I remove weather covariates from the model</w:t>
-      </w:r>
-    </w:p>
-  </w:comment>
-  <w:comment w:id="157" w:author="Cameron Ho" w:date="2026-01-07T10:05:00Z" w:initials="CH">
-    <w:p>
-      <w:pPr>
-        <w:pStyle w:val="CommentText"/>
-      </w:pPr>
-      <w:r>
-        <w:rPr>
-          <w:rStyle w:val="CommentReference"/>
-        </w:rPr>
-        <w:annotationRef/>
-      </w:r>
-      <w:r>
-        <w:t>This will probably go in an appendix</w:t>
-      </w:r>
-    </w:p>
-  </w:comment>
-  <w:comment w:id="158" w:author="Cameron Ho" w:date="2026-02-04T16:48:00Z" w:initials="CH">
-    <w:p>
-      <w:pPr>
-        <w:pStyle w:val="CommentText"/>
-      </w:pPr>
-      <w:r>
-        <w:rPr>
-          <w:rStyle w:val="CommentReference"/>
-        </w:rPr>
-        <w:annotationRef/>
-      </w:r>
-      <w:r>
-        <w:t>Model issues</w:t>
       </w:r>
     </w:p>
   </w:comment>
@@ -12037,14 +12027,10 @@
   <w15:commentEx w15:paraId="1C96E361" w15:done="0"/>
   <w15:commentEx w15:paraId="03E6AA84" w15:done="0"/>
   <w15:commentEx w15:paraId="24C6D939" w15:done="0"/>
-  <w15:commentEx w15:paraId="705E33CE" w15:done="0"/>
   <w15:commentEx w15:paraId="5F3342A4" w15:done="0"/>
   <w15:commentEx w15:paraId="2A9DC69B" w15:done="0"/>
   <w15:commentEx w15:paraId="0F3B945D" w15:done="0"/>
   <w15:commentEx w15:paraId="36AB32AE" w15:done="0"/>
-  <w15:commentEx w15:paraId="01D8F783" w15:done="0"/>
-  <w15:commentEx w15:paraId="57CDA6CD" w15:done="0"/>
-  <w15:commentEx w15:paraId="0BB1A5BD" w15:done="0"/>
 </w15:commentsEx>
 </file>
 
@@ -12059,14 +12045,10 @@
   <w16cex:commentExtensible w16cex:durableId="74E92380" w16cex:dateUtc="2026-01-28T19:18:00Z"/>
   <w16cex:commentExtensible w16cex:durableId="035B0419" w16cex:dateUtc="2025-10-18T02:51:00Z"/>
   <w16cex:commentExtensible w16cex:durableId="69563E1E" w16cex:dateUtc="2026-01-31T03:52:00Z"/>
-  <w16cex:commentExtensible w16cex:durableId="19A71F6D" w16cex:dateUtc="2026-01-06T18:08:00Z"/>
   <w16cex:commentExtensible w16cex:durableId="333CE58C" w16cex:dateUtc="2026-01-31T22:57:00Z"/>
   <w16cex:commentExtensible w16cex:durableId="142E9BFF" w16cex:dateUtc="2026-01-12T21:09:00Z"/>
   <w16cex:commentExtensible w16cex:durableId="1CC4FDF8" w16cex:dateUtc="2026-01-12T21:09:00Z"/>
   <w16cex:commentExtensible w16cex:durableId="11513D03" w16cex:dateUtc="2026-02-06T00:06:00Z"/>
-  <w16cex:commentExtensible w16cex:durableId="71401326" w16cex:dateUtc="2026-01-29T22:20:00Z"/>
-  <w16cex:commentExtensible w16cex:durableId="30B6CB69" w16cex:dateUtc="2026-01-07T18:05:00Z"/>
-  <w16cex:commentExtensible w16cex:durableId="2EAD4FF5" w16cex:dateUtc="2026-02-05T00:48:00Z"/>
 </w16cex:commentsExtensible>
 </file>
 
@@ -12081,14 +12063,10 @@
   <w16cid:commentId w16cid:paraId="1C96E361" w16cid:durableId="74E92380"/>
   <w16cid:commentId w16cid:paraId="03E6AA84" w16cid:durableId="035B0419"/>
   <w16cid:commentId w16cid:paraId="24C6D939" w16cid:durableId="69563E1E"/>
-  <w16cid:commentId w16cid:paraId="705E33CE" w16cid:durableId="19A71F6D"/>
   <w16cid:commentId w16cid:paraId="5F3342A4" w16cid:durableId="333CE58C"/>
   <w16cid:commentId w16cid:paraId="2A9DC69B" w16cid:durableId="142E9BFF"/>
   <w16cid:commentId w16cid:paraId="0F3B945D" w16cid:durableId="1CC4FDF8"/>
   <w16cid:commentId w16cid:paraId="36AB32AE" w16cid:durableId="11513D03"/>
-  <w16cid:commentId w16cid:paraId="01D8F783" w16cid:durableId="71401326"/>
-  <w16cid:commentId w16cid:paraId="57CDA6CD" w16cid:durableId="30B6CB69"/>
-  <w16cid:commentId w16cid:paraId="0BB1A5BD" w16cid:durableId="2EAD4FF5"/>
 </w16cid:commentsIds>
 </file>
 

</xml_diff>

<commit_message>
edited based on overlooked error in data summary
</commit_message>
<xml_diff>
--- a/reports/thesis/03_chapter_2.docx
+++ b/reports/thesis/03_chapter_2.docx
@@ -113,17 +113,8 @@
           <w:i/>
           <w:iCs/>
         </w:rPr>
-        <w:t xml:space="preserve">Macaca </w:t>
-      </w:r>
-      <w:proofErr w:type="spellStart"/>
-      <w:r>
-        <w:rPr>
-          <w:i/>
-          <w:iCs/>
-        </w:rPr>
-        <w:t>sylvanus</w:t>
-      </w:r>
-      <w:proofErr w:type="spellEnd"/>
+        <w:t>Macaca sylvanus</w:t>
+      </w:r>
       <w:r>
         <w:t>) in forest</w:t>
       </w:r>
@@ -1753,15 +1744,7 @@
         <w:t>-</w:t>
       </w:r>
       <w:r>
-        <w:t xml:space="preserve">controlled net launchers (Coda </w:t>
-      </w:r>
-      <w:proofErr w:type="gramStart"/>
-      <w:r>
-        <w:t>Enterprises,</w:t>
-      </w:r>
-      <w:proofErr w:type="gramEnd"/>
-      <w:r>
-        <w:t xml:space="preserve"> Ltd)</w:t>
+        <w:t>controlled net launchers (Coda Enterprises, Ltd)</w:t>
       </w:r>
       <w:r>
         <w:t xml:space="preserve"> using v</w:t>
@@ -1795,15 +1778,7 @@
         <w:t>-</w:t>
       </w:r>
       <w:r>
-        <w:t>powered GPS data loggers (e-</w:t>
-      </w:r>
-      <w:proofErr w:type="spellStart"/>
-      <w:r>
-        <w:t>obs</w:t>
-      </w:r>
-      <w:proofErr w:type="spellEnd"/>
-      <w:r>
-        <w:t xml:space="preserve"> GmbH; Bird Solar UMTS, 25 g) to the bird using </w:t>
+        <w:t xml:space="preserve">powered GPS data loggers (e-obs GmbH; Bird Solar UMTS, 25 g) to the bird using </w:t>
       </w:r>
       <w:r>
         <w:t>Teflon</w:t>
@@ -1840,15 +1815,7 @@
         <w:t>ed</w:t>
       </w:r>
       <w:r>
-        <w:t xml:space="preserve"> directly to a </w:t>
-      </w:r>
-      <w:proofErr w:type="spellStart"/>
-      <w:r>
-        <w:t>Movebank</w:t>
-      </w:r>
-      <w:proofErr w:type="spellEnd"/>
-      <w:r>
-        <w:t xml:space="preserve"> database through a 3G cell network connection. </w:t>
+        <w:t xml:space="preserve"> directly to a Movebank database through a 3G cell network connection. </w:t>
       </w:r>
     </w:p>
     <w:p>
@@ -1947,13 +1914,8 @@
         <w:t xml:space="preserve"> pair were tagged</w:t>
       </w:r>
       <w:r>
-        <w:t xml:space="preserve"> to avoid </w:t>
-      </w:r>
-      <w:proofErr w:type="spellStart"/>
-      <w:r>
-        <w:t>pseudoreplication</w:t>
-      </w:r>
-      <w:proofErr w:type="spellEnd"/>
+        <w:t xml:space="preserve"> to avoid pseudoreplication</w:t>
+      </w:r>
       <w:r>
         <w:t xml:space="preserve"> because </w:t>
       </w:r>
@@ -2027,15 +1989,7 @@
         <w:ind w:firstLine="720"/>
       </w:pPr>
       <w:r>
-        <w:t xml:space="preserve">We only used GPS points from an individual raven that were separated </w:t>
-      </w:r>
-      <w:proofErr w:type="gramStart"/>
-      <w:r>
-        <w:t>by</w:t>
-      </w:r>
-      <w:proofErr w:type="gramEnd"/>
-      <w:r>
-        <w:t xml:space="preserve"> at least 29 minutes. </w:t>
+        <w:t xml:space="preserve">We only used GPS points from an individual raven that were separated by at least 29 minutes. </w:t>
       </w:r>
       <w:r>
         <w:t xml:space="preserve">This removed instances of fixes </w:t>
@@ -2163,15 +2117,7 @@
         <w:t>1</w:t>
       </w:r>
       <w:r>
-        <w:t xml:space="preserve">) using a 5 km buffer around all roads 10 km away from the park entrance station in Gardiner, MT.  We recognize that additional take will occur outside of this region, but </w:t>
-      </w:r>
-      <w:proofErr w:type="gramStart"/>
-      <w:r>
-        <w:t>the vast majority of</w:t>
-      </w:r>
-      <w:proofErr w:type="gramEnd"/>
-      <w:r>
-        <w:t xml:space="preserve"> hunting occur</w:t>
+        <w:t>) using a 5 km buffer around all roads 10 km away from the park entrance station in Gardiner, MT.  We recognize that additional take will occur outside of this region, but the vast majority of hunting occur</w:t>
       </w:r>
       <w:r>
         <w:t>s</w:t>
@@ -2417,15 +2363,7 @@
         <w:t>These</w:t>
       </w:r>
       <w:r>
-        <w:t xml:space="preserve"> harvests are on a much smaller scale than either the MTFWP hunting season or the tribal bison hunt (</w:t>
-      </w:r>
-      <w:proofErr w:type="spellStart"/>
-      <w:r>
-        <w:t>Kqyn</w:t>
-      </w:r>
-      <w:proofErr w:type="spellEnd"/>
-      <w:r>
-        <w:t xml:space="preserve"> Kuka</w:t>
+        <w:t xml:space="preserve"> harvests are on a much smaller scale than either the MTFWP hunting season or the tribal bison hunt (Kqyn Kuka</w:t>
       </w:r>
       <w:r>
         <w:t>,</w:t>
@@ -3039,15 +2977,7 @@
       </w:r>
       <w:r>
         <w:lastRenderedPageBreak/>
-        <w:t xml:space="preserve">within 500 meters of an active kill site. We removed wolf-kills sites identified by the predictive model that were within the appropriate hunting region for the date because the raven had already arrived </w:t>
-      </w:r>
-      <w:proofErr w:type="gramStart"/>
-      <w:r>
-        <w:t>to</w:t>
-      </w:r>
-      <w:proofErr w:type="gramEnd"/>
-      <w:r>
-        <w:t xml:space="preserve"> forage for hunter-killed carrion. </w:t>
+        <w:t xml:space="preserve">within 500 meters of an active kill site. We removed wolf-kills sites identified by the predictive model that were within the appropriate hunting region for the date because the raven had already arrived to forage for hunter-killed carrion. </w:t>
       </w:r>
     </w:p>
     <w:p>
@@ -3108,15 +3038,7 @@
         <w:t xml:space="preserve"> </w:t>
       </w:r>
       <w:r>
-        <w:t xml:space="preserve">using the package </w:t>
-      </w:r>
-      <w:proofErr w:type="spellStart"/>
-      <w:r>
-        <w:t>adehabitatHR</w:t>
-      </w:r>
-      <w:proofErr w:type="spellEnd"/>
-      <w:r>
-        <w:t xml:space="preserve"> (</w:t>
+        <w:t>using the package adehabitatHR (</w:t>
       </w:r>
       <w:r>
         <w:rPr>
@@ -4154,7 +4076,10 @@
         <w:t xml:space="preserve"> </w:t>
       </w:r>
       <w:r>
-        <w:t>2070</w:t>
+        <w:t>20</w:t>
+      </w:r>
+      <w:r>
+        <w:t>95</w:t>
       </w:r>
       <w:r>
         <w:t xml:space="preserve"> decision days (mean = </w:t>
@@ -4163,77 +4088,103 @@
         <w:t>10</w:t>
       </w:r>
       <w:r>
+        <w:t>4.8</w:t>
+      </w:r>
+      <w:r>
+        <w:t xml:space="preserve">, sd = </w:t>
+      </w:r>
+      <w:r>
+        <w:t>6</w:t>
+      </w:r>
+      <w:r>
         <w:t>3</w:t>
       </w:r>
       <w:r>
-        <w:t>.5</w:t>
-      </w:r>
-      <w:r>
         <w:t xml:space="preserve">, </w:t>
       </w:r>
-      <w:proofErr w:type="spellStart"/>
-      <w:r>
-        <w:t>sd</w:t>
-      </w:r>
-      <w:proofErr w:type="spellEnd"/>
-      <w:r>
-        <w:t xml:space="preserve"> = </w:t>
-      </w:r>
-      <w:r>
-        <w:t>62</w:t>
+      <w:r>
+        <w:t>range</w:t>
+      </w:r>
+      <w:r>
+        <w:t xml:space="preserve"> =</w:t>
+      </w:r>
+      <w:r>
+        <w:t xml:space="preserve"> 4 -</w:t>
+      </w:r>
+      <w:r>
+        <w:t xml:space="preserve"> </w:t>
+      </w:r>
+      <w:r>
+        <w:t>21</w:t>
+      </w:r>
+      <w:r>
+        <w:t>9</w:t>
+      </w:r>
+      <w:r>
+        <w:t>)</w:t>
+      </w:r>
+      <w:r>
+        <w:t xml:space="preserve"> from 20 territorial ravens</w:t>
+      </w:r>
+      <w:r>
+        <w:t xml:space="preserve"> </w:t>
+      </w:r>
+      <w:r>
+        <w:t>(12 female, 8 male)</w:t>
+      </w:r>
+      <w:r>
+        <w:t xml:space="preserve">. </w:t>
+      </w:r>
+      <w:r>
+        <w:t>Ravens decided to leave their territories an average of 8</w:t>
+      </w:r>
+      <w:r>
+        <w:t>7.5</w:t>
+      </w:r>
+      <w:r>
+        <w:t xml:space="preserve">% of days (range = 13.9 – 100%, sd = </w:t>
+      </w:r>
+      <w:r>
+        <w:t>19.8</w:t>
+      </w:r>
+      <w:r>
+        <w:t>%</w:t>
       </w:r>
       <w:r>
         <w:t xml:space="preserve">, </w:t>
       </w:r>
       <w:r>
-        <w:t>range</w:t>
-      </w:r>
-      <w:r>
-        <w:t xml:space="preserve"> =</w:t>
-      </w:r>
-      <w:r>
-        <w:t xml:space="preserve"> 4 -</w:t>
-      </w:r>
-      <w:r>
-        <w:t xml:space="preserve"> </w:t>
-      </w:r>
-      <w:r>
-        <w:t>216</w:t>
-      </w:r>
-      <w:r>
-        <w:t>)</w:t>
-      </w:r>
-      <w:r>
-        <w:t xml:space="preserve"> from 20 territorial ravens</w:t>
-      </w:r>
-      <w:r>
-        <w:t xml:space="preserve"> </w:t>
-      </w:r>
-      <w:r>
-        <w:t>(12 female, 8 male)</w:t>
-      </w:r>
-      <w:r>
-        <w:t xml:space="preserve">. </w:t>
-      </w:r>
-      <w:r>
-        <w:t>Ravens decided to leave their territories an average of 8</w:t>
-      </w:r>
-      <w:r>
-        <w:t>7.5</w:t>
-      </w:r>
-      <w:r>
-        <w:t xml:space="preserve">% of days (range = 13.9 – 100%, </w:t>
-      </w:r>
-      <w:proofErr w:type="spellStart"/>
-      <w:r>
-        <w:t>sd</w:t>
-      </w:r>
-      <w:proofErr w:type="spellEnd"/>
-      <w:r>
-        <w:t xml:space="preserve"> = </w:t>
-      </w:r>
-      <w:r>
-        <w:t>19.8</w:t>
+        <w:t>Fig. 2</w:t>
+      </w:r>
+      <w:r>
+        <w:t xml:space="preserve">). After leaving their territory, ravens </w:t>
+      </w:r>
+      <w:r>
+        <w:t>traveled an average</w:t>
+      </w:r>
+      <w:r>
+        <w:t xml:space="preserve"> 34.6 km (range = 7.4 – 64, sd = 15.7) </w:t>
+      </w:r>
+      <w:r>
+        <w:t xml:space="preserve">to forage in the hunting area an average of </w:t>
+      </w:r>
+      <w:r>
+        <w:t>70</w:t>
+      </w:r>
+      <w:r>
+        <w:t>.</w:t>
+      </w:r>
+      <w:r>
+        <w:t>6</w:t>
+      </w:r>
+      <w:r>
+        <w:t>% of days (range = 0 – 100%, sd = 3</w:t>
+      </w:r>
+      <w:r>
+        <w:t>1.</w:t>
+      </w:r>
+      <w:r>
+        <w:t>4</w:t>
       </w:r>
       <w:r>
         <w:t>%</w:t>
@@ -4245,91 +4196,39 @@
         <w:t>Fig. 2</w:t>
       </w:r>
       <w:r>
-        <w:t xml:space="preserve">). After leaving their territory, ravens </w:t>
-      </w:r>
-      <w:r>
-        <w:t>traveled an average</w:t>
-      </w:r>
-      <w:r>
-        <w:t xml:space="preserve"> 34.6 km (range = 7.4 – 64, </w:t>
-      </w:r>
-      <w:proofErr w:type="spellStart"/>
-      <w:r>
-        <w:t>sd</w:t>
-      </w:r>
-      <w:proofErr w:type="spellEnd"/>
-      <w:r>
-        <w:t xml:space="preserve"> = 15.7) </w:t>
-      </w:r>
-      <w:r>
-        <w:t xml:space="preserve">to forage in the hunting area an average of </w:t>
-      </w:r>
-      <w:r>
-        <w:t>70</w:t>
+        <w:t xml:space="preserve">). </w:t>
+      </w:r>
+      <w:r>
+        <w:t xml:space="preserve">On extraterritorial trips not to </w:t>
+      </w:r>
+      <w:r>
+        <w:t>the hunting area, ravens would</w:t>
+      </w:r>
+      <w:r>
+        <w:t xml:space="preserve"> often</w:t>
+      </w:r>
+      <w:r>
+        <w:t xml:space="preserve"> forage at wolf kills or other gateway communities</w:t>
+      </w:r>
+      <w:r>
+        <w:t xml:space="preserve"> </w:t>
+      </w:r>
+      <w:r>
+        <w:t xml:space="preserve">such as </w:t>
+      </w:r>
+      <w:r>
+        <w:t>West Yellowstone, MT</w:t>
+      </w:r>
+      <w:r>
+        <w:t xml:space="preserve"> </w:t>
+      </w:r>
+      <w:r>
+        <w:t>(Fig</w:t>
       </w:r>
       <w:r>
         <w:t>.</w:t>
       </w:r>
       <w:r>
-        <w:t>5</w:t>
-      </w:r>
-      <w:r>
-        <w:t xml:space="preserve">% of days (range = 0 – 100%, </w:t>
-      </w:r>
-      <w:proofErr w:type="spellStart"/>
-      <w:r>
-        <w:t>sd</w:t>
-      </w:r>
-      <w:proofErr w:type="spellEnd"/>
-      <w:r>
-        <w:t xml:space="preserve"> = 3</w:t>
-      </w:r>
-      <w:r>
-        <w:t>1.5</w:t>
-      </w:r>
-      <w:r>
-        <w:t>%</w:t>
-      </w:r>
-      <w:r>
-        <w:t xml:space="preserve">, </w:t>
-      </w:r>
-      <w:r>
-        <w:t>Fig. 2</w:t>
-      </w:r>
-      <w:r>
-        <w:t xml:space="preserve">). </w:t>
-      </w:r>
-      <w:r>
-        <w:t xml:space="preserve">On extraterritorial trips not to </w:t>
-      </w:r>
-      <w:r>
-        <w:t>the hunting area, ravens would</w:t>
-      </w:r>
-      <w:r>
-        <w:t xml:space="preserve"> often</w:t>
-      </w:r>
-      <w:r>
-        <w:t xml:space="preserve"> forage at wolf kills or other gateway communities</w:t>
-      </w:r>
-      <w:r>
-        <w:t xml:space="preserve"> </w:t>
-      </w:r>
-      <w:r>
-        <w:t xml:space="preserve">such as </w:t>
-      </w:r>
-      <w:r>
-        <w:t>West Yellowstone, MT</w:t>
-      </w:r>
-      <w:r>
-        <w:t xml:space="preserve"> </w:t>
-      </w:r>
-      <w:r>
-        <w:t>(Fig</w:t>
-      </w:r>
-      <w:r>
-        <w:t>.</w:t>
-      </w:r>
-      <w:r>
         <w:t xml:space="preserve"> </w:t>
       </w:r>
       <w:r>
@@ -4351,13 +4250,8 @@
         <w:t>, the territories</w:t>
       </w:r>
       <w:r>
-        <w:t xml:space="preserve"> </w:t>
-      </w:r>
-      <w:proofErr w:type="spellStart"/>
-      <w:r>
-        <w:t>fartherest</w:t>
-      </w:r>
-      <w:proofErr w:type="spellEnd"/>
+        <w:t xml:space="preserve"> farthest</w:t>
+      </w:r>
       <w:r>
         <w:t xml:space="preserve"> from the hunting regions,</w:t>
       </w:r>
@@ -4471,182 +4365,150 @@
         <w:t>2</w:t>
       </w:r>
       <w:r>
+        <w:t>, sd = 6.3</w:t>
+      </w:r>
+      <w:r>
+        <w:t xml:space="preserve"> </w:t>
+      </w:r>
+      <w:r>
+        <w:t>km</w:t>
+      </w:r>
+      <w:r>
+        <w:rPr>
+          <w:vertAlign w:val="superscript"/>
+        </w:rPr>
+        <w:t>2</w:t>
+      </w:r>
+      <w:r>
+        <w:t xml:space="preserve">) </w:t>
+      </w:r>
+      <w:r>
+        <w:t>and</w:t>
+      </w:r>
+      <w:r>
+        <w:t xml:space="preserve"> each territory only had a wolf kill available </w:t>
+      </w:r>
+      <w:r>
+        <w:t>for a mean</w:t>
+      </w:r>
+      <w:r>
+        <w:t xml:space="preserve"> of 3.1% of days (range = 0 – 25%, sd = 6.</w:t>
+      </w:r>
+      <w:r>
+        <w:t>1</w:t>
+      </w:r>
+      <w:r>
+        <w:t xml:space="preserve">%). </w:t>
+      </w:r>
+      <w:r>
+        <w:t>W</w:t>
+      </w:r>
+      <w:r>
+        <w:t>olf kills were only found</w:t>
+      </w:r>
+      <w:r>
+        <w:t xml:space="preserve"> outside of the territory</w:t>
+      </w:r>
+      <w:r>
+        <w:t xml:space="preserve"> </w:t>
+      </w:r>
+      <w:r>
+        <w:t>on a mean</w:t>
+      </w:r>
+      <w:r>
+        <w:t xml:space="preserve"> of </w:t>
+      </w:r>
+      <w:r>
+        <w:t>9.5</w:t>
+      </w:r>
+      <w:r>
+        <w:t xml:space="preserve">% of days (range = </w:t>
+      </w:r>
+      <w:r>
+        <w:t>1.8</w:t>
+      </w:r>
+      <w:r>
+        <w:t xml:space="preserve"> – </w:t>
+      </w:r>
+      <w:r>
+        <w:t>33.3</w:t>
+      </w:r>
+      <w:r>
+        <w:t xml:space="preserve">%, sd = </w:t>
+      </w:r>
+      <w:r>
+        <w:t>7.7</w:t>
+      </w:r>
+      <w:r>
+        <w:t>%</w:t>
+      </w:r>
+      <w:r>
         <w:t xml:space="preserve">, </w:t>
       </w:r>
-      <w:proofErr w:type="spellStart"/>
-      <w:r>
-        <w:t>sd</w:t>
-      </w:r>
-      <w:proofErr w:type="spellEnd"/>
-      <w:r>
-        <w:t xml:space="preserve"> = 6.3</w:t>
-      </w:r>
-      <w:r>
-        <w:t xml:space="preserve"> </w:t>
-      </w:r>
-      <w:r>
-        <w:t>km</w:t>
-      </w:r>
-      <w:r>
-        <w:rPr>
-          <w:vertAlign w:val="superscript"/>
-        </w:rPr>
-        <w:t>2</w:t>
-      </w:r>
-      <w:r>
-        <w:t xml:space="preserve">) </w:t>
-      </w:r>
-      <w:r>
-        <w:t>and</w:t>
-      </w:r>
-      <w:r>
-        <w:t xml:space="preserve"> each territory only had a wolf kill available </w:t>
-      </w:r>
-      <w:r>
-        <w:t>for a mean</w:t>
-      </w:r>
-      <w:r>
-        <w:t xml:space="preserve"> of 3.1% of days (range = 0 – 25%, </w:t>
-      </w:r>
-      <w:proofErr w:type="spellStart"/>
-      <w:r>
-        <w:t>sd</w:t>
-      </w:r>
-      <w:proofErr w:type="spellEnd"/>
-      <w:r>
-        <w:t xml:space="preserve"> = 6.</w:t>
-      </w:r>
-      <w:r>
-        <w:t>1</w:t>
-      </w:r>
-      <w:r>
-        <w:t xml:space="preserve">%). </w:t>
-      </w:r>
-      <w:r>
-        <w:t>W</w:t>
-      </w:r>
-      <w:r>
-        <w:t>olf kills were only found</w:t>
-      </w:r>
-      <w:r>
-        <w:t xml:space="preserve"> outside of the territory</w:t>
-      </w:r>
-      <w:r>
-        <w:t xml:space="preserve"> </w:t>
-      </w:r>
-      <w:r>
-        <w:t>on a mean</w:t>
-      </w:r>
-      <w:r>
-        <w:t xml:space="preserve"> of </w:t>
-      </w:r>
-      <w:r>
-        <w:t>9.5</w:t>
-      </w:r>
-      <w:r>
-        <w:t xml:space="preserve">% of days (range = </w:t>
-      </w:r>
-      <w:r>
-        <w:t>1.8</w:t>
-      </w:r>
-      <w:r>
-        <w:t xml:space="preserve"> – </w:t>
-      </w:r>
-      <w:r>
-        <w:t>33.3</w:t>
-      </w:r>
-      <w:r>
-        <w:t xml:space="preserve">%, </w:t>
-      </w:r>
-      <w:proofErr w:type="spellStart"/>
-      <w:r>
-        <w:t>sd</w:t>
-      </w:r>
-      <w:proofErr w:type="spellEnd"/>
-      <w:r>
-        <w:t xml:space="preserve"> = </w:t>
-      </w:r>
-      <w:r>
-        <w:t>7.7</w:t>
+      <w:r>
+        <w:t>Fig. 2</w:t>
+      </w:r>
+      <w:r>
+        <w:t>).</w:t>
+      </w:r>
+      <w:r>
+        <w:t xml:space="preserve"> Most extraterritorial trips</w:t>
+      </w:r>
+      <w:r>
+        <w:t xml:space="preserve"> </w:t>
+      </w:r>
+      <w:r>
+        <w:t>(</w:t>
+      </w:r>
+      <w:r>
+        <w:t>6</w:t>
+      </w:r>
+      <w:r>
+        <w:t>8</w:t>
+      </w:r>
+      <w:r>
+        <w:t>.</w:t>
+      </w:r>
+      <w:r>
+        <w:t>5</w:t>
       </w:r>
       <w:r>
         <w:t>%</w:t>
       </w:r>
       <w:r>
+        <w:t>)</w:t>
+      </w:r>
+      <w:r>
+        <w:t xml:space="preserve"> </w:t>
+      </w:r>
+      <w:r>
+        <w:t>with a</w:t>
+      </w:r>
+      <w:r>
+        <w:t xml:space="preserve"> </w:t>
+      </w:r>
+      <w:r>
+        <w:t xml:space="preserve">wolf kill involved the raven investigating the hunting areas as well (range = </w:t>
+      </w:r>
+      <w:r>
+        <w:t>16.7</w:t>
+      </w:r>
+      <w:r>
+        <w:t xml:space="preserve"> – 100%, sd = 3</w:t>
+      </w:r>
+      <w:r>
+        <w:t>3.2</w:t>
+      </w:r>
+      <w:r>
+        <w:t>%</w:t>
+      </w:r>
+      <w:r>
         <w:t xml:space="preserve">, </w:t>
       </w:r>
       <w:r>
         <w:t>Fig. 2</w:t>
       </w:r>
       <w:r>
-        <w:t>).</w:t>
-      </w:r>
-      <w:r>
-        <w:t xml:space="preserve"> Most extraterritorial trips</w:t>
-      </w:r>
-      <w:r>
-        <w:t xml:space="preserve"> </w:t>
-      </w:r>
-      <w:r>
-        <w:t>(</w:t>
-      </w:r>
-      <w:r>
-        <w:t>6</w:t>
-      </w:r>
-      <w:r>
-        <w:t>8</w:t>
-      </w:r>
-      <w:r>
-        <w:t>.</w:t>
-      </w:r>
-      <w:r>
-        <w:t>5</w:t>
-      </w:r>
-      <w:r>
-        <w:t>%</w:t>
-      </w:r>
-      <w:r>
-        <w:t>)</w:t>
-      </w:r>
-      <w:r>
-        <w:t xml:space="preserve"> </w:t>
-      </w:r>
-      <w:r>
-        <w:t>with a</w:t>
-      </w:r>
-      <w:r>
-        <w:t xml:space="preserve"> </w:t>
-      </w:r>
-      <w:r>
-        <w:t xml:space="preserve">wolf kill involved the raven investigating the hunting areas as well (range = </w:t>
-      </w:r>
-      <w:r>
-        <w:t>16.7</w:t>
-      </w:r>
-      <w:r>
-        <w:t xml:space="preserve"> – 100%, </w:t>
-      </w:r>
-      <w:proofErr w:type="spellStart"/>
-      <w:r>
-        <w:t>sd</w:t>
-      </w:r>
-      <w:proofErr w:type="spellEnd"/>
-      <w:r>
-        <w:t xml:space="preserve"> = 3</w:t>
-      </w:r>
-      <w:r>
-        <w:t>3.2</w:t>
-      </w:r>
-      <w:r>
-        <w:t>%</w:t>
-      </w:r>
-      <w:r>
-        <w:t xml:space="preserve">, </w:t>
-      </w:r>
-      <w:r>
-        <w:t>Fig. 2</w:t>
-      </w:r>
-      <w:r>
         <w:t xml:space="preserve">). </w:t>
       </w:r>
       <w:r>
@@ -4665,15 +4527,7 @@
         <w:t>of 15.2%</w:t>
       </w:r>
       <w:r>
-        <w:t xml:space="preserve"> of trips to the hunting regions throughout the winter (range = 0 – 60%, </w:t>
-      </w:r>
-      <w:proofErr w:type="spellStart"/>
-      <w:r>
-        <w:t>sd</w:t>
-      </w:r>
-      <w:proofErr w:type="spellEnd"/>
-      <w:r>
-        <w:t xml:space="preserve"> = 17.3%</w:t>
+        <w:t xml:space="preserve"> of trips to the hunting regions throughout the winter (range = 0 – 60%, sd = 17.3%</w:t>
       </w:r>
       <w:r>
         <w:t>, Fig. 1</w:t>
@@ -4756,15 +4610,7 @@
         <w:t xml:space="preserve"> </w:t>
       </w:r>
       <w:r>
-        <w:t xml:space="preserve">wolf </w:t>
-      </w:r>
-      <w:proofErr w:type="gramStart"/>
-      <w:r>
-        <w:t>kill</w:t>
-      </w:r>
-      <w:proofErr w:type="gramEnd"/>
-      <w:r>
-        <w:t xml:space="preserve"> within </w:t>
+        <w:t xml:space="preserve">wolf kill within </w:t>
       </w:r>
       <w:r>
         <w:t xml:space="preserve">1 km of </w:t>
@@ -6268,7 +6114,11 @@
         <w:fldChar w:fldCharType="end"/>
       </w:r>
       <w:r>
-        <w:t xml:space="preserve">. It is currently unknown through what mechanisms ravens claim or lose ownership of territories, although usurpation and conflict is a common method in other avian species </w:t>
+        <w:t xml:space="preserve">. It is currently unknown through what mechanisms ravens claim or lose ownership of </w:t>
+      </w:r>
+      <w:r>
+        <w:lastRenderedPageBreak/>
+        <w:t xml:space="preserve">territories, although usurpation and conflict is a common method in other avian species </w:t>
       </w:r>
       <w:r>
         <w:fldChar w:fldCharType="begin"/>
@@ -6310,11 +6160,7 @@
         <w:fldChar w:fldCharType="end"/>
       </w:r>
       <w:r>
-        <w:t xml:space="preserve">, physical presence, visual displays, and vocalizations </w:t>
-      </w:r>
-      <w:r>
-        <w:lastRenderedPageBreak/>
-        <w:t xml:space="preserve">can all assist the territory owner in retaining possession of the space </w:t>
+        <w:t xml:space="preserve">, physical presence, visual displays, and vocalizations can all assist the territory owner in retaining possession of the space </w:t>
       </w:r>
       <w:r>
         <w:fldChar w:fldCharType="begin"/>
@@ -6512,7 +6358,11 @@
         </w:r>
       </w:ins>
       <w:r>
-        <w:t xml:space="preserve">this decision </w:t>
+        <w:t xml:space="preserve">this </w:t>
+      </w:r>
+      <w:r>
+        <w:lastRenderedPageBreak/>
+        <w:t xml:space="preserve">decision </w:t>
       </w:r>
       <w:ins w:id="59" w:author="Cameron Ho" w:date="2026-02-05T13:09:00Z" w16du:dateUtc="2026-02-05T21:09:00Z">
         <w:r>
@@ -6733,7 +6583,11 @@
       </w:pPr>
       <w:del w:id="76" w:author="Cameron Ho" w:date="2026-02-05T13:03:00Z" w16du:dateUtc="2026-02-05T21:03:00Z">
         <w:r>
-          <w:delText xml:space="preserve">The amount of hunter biomass available did not alter a raven’s perception of wolf kills, making their movement a linear decision-making process with the immediate resource taking precedence. This includes wolf kills that were found outside of the territory. </w:delText>
+          <w:delText xml:space="preserve">The amount of hunter biomass available did not alter a raven’s perception of wolf kills, making their movement a linear decision-making process with the immediate </w:delText>
+        </w:r>
+        <w:r>
+          <w:lastRenderedPageBreak/>
+          <w:delText xml:space="preserve">resource taking precedence. This includes wolf kills that were found outside of the territory. </w:delText>
         </w:r>
       </w:del>
       <w:del w:id="77" w:author="Cameron Ho" w:date="2026-02-05T16:29:00Z" w16du:dateUtc="2026-02-06T00:29:00Z">
@@ -7007,7 +6861,6 @@
       </w:pPr>
       <w:ins w:id="113" w:author="Cameron Ho" w:date="2026-02-05T16:31:00Z" w16du:dateUtc="2026-02-06T00:31:00Z">
         <w:r>
-          <w:lastRenderedPageBreak/>
           <w:t xml:space="preserve">The largest </w:t>
         </w:r>
       </w:ins>
@@ -7102,15 +6955,7 @@
         </w:r>
       </w:ins>
       <w:r>
-        <w:t xml:space="preserve">The presence of dependable, alternative anthropogenic resources within </w:t>
-      </w:r>
-      <w:proofErr w:type="gramStart"/>
-      <w:r>
-        <w:t>close proximity</w:t>
-      </w:r>
-      <w:proofErr w:type="gramEnd"/>
-      <w:r>
-        <w:t xml:space="preserve"> of the hunting regions</w:t>
+        <w:t>The presence of dependable, alternative anthropogenic resources within close proximity of the hunting regions</w:t>
       </w:r>
       <w:ins w:id="130" w:author="Cameron Ho" w:date="2026-02-06T11:53:00Z" w16du:dateUtc="2026-02-06T19:53:00Z">
         <w:r>
@@ -7121,7 +6966,11 @@
         <w:t xml:space="preserve"> </w:t>
       </w:r>
       <w:r>
-        <w:t xml:space="preserve">such as the Gardiner landfill and sewage treatment ponds (Fig. 1), buffers the risk for ravens in deciding to commute by providing an alternative foraging location that is still calorie efficient. </w:t>
+        <w:t xml:space="preserve">such as the Gardiner landfill and sewage treatment ponds (Fig. 1), buffers </w:t>
+      </w:r>
+      <w:r>
+        <w:lastRenderedPageBreak/>
+        <w:t xml:space="preserve">the risk for ravens in deciding to commute by providing an alternative foraging location that is still calorie efficient. </w:t>
       </w:r>
     </w:p>
     <w:p>
@@ -7253,14 +7102,9 @@
           </w:r>
         </w:del>
         <w:r>
-          <w:t xml:space="preserve"> grasshoppers and </w:t>
-        </w:r>
-        <w:proofErr w:type="spellStart"/>
-        <w:r>
-          <w:t>salmonflies</w:t>
+          <w:t xml:space="preserve"> grasshoppers and salmonflies</w:t>
         </w:r>
       </w:moveTo>
-      <w:proofErr w:type="spellEnd"/>
       <w:ins w:id="148" w:author="Cameron Ho" w:date="2026-02-06T11:54:00Z" w16du:dateUtc="2026-02-06T19:54:00Z">
         <w:r>
           <w:t>)</w:t>
@@ -7346,17 +7190,17 @@
         <w:t>not on</w:t>
       </w:r>
       <w:r>
-        <w:t xml:space="preserve"> the same day each year, is relatively </w:t>
+        <w:t xml:space="preserve"> the same day each year, is relatively consistent in its start date regardless of weather conditions (</w:t>
+      </w:r>
+      <w:r>
+        <w:t xml:space="preserve">Sup. </w:t>
+      </w:r>
+      <w:r>
+        <w:t xml:space="preserve">Table 1).  This could allow </w:t>
       </w:r>
       <w:r>
         <w:lastRenderedPageBreak/>
-        <w:t>consistent in its start date regardless of weather conditions (</w:t>
-      </w:r>
-      <w:r>
-        <w:t xml:space="preserve">Sup. </w:t>
-      </w:r>
-      <w:r>
-        <w:t xml:space="preserve">Table 1).  This could allow a raven to remember the approximate start date of the resource and begin investigating the area in anticipation of the resource. Since we had to limit our analysis to within the MTFWP season due to limitation in the data about wolf kills, this period is not included. Simulation studies have shown the potential benefits generalist foragers can receive when using various forms of temporal memory </w:t>
+        <w:t xml:space="preserve">a raven to remember the approximate start date of the resource and begin investigating the area in anticipation of the resource. Since we had to limit our analysis to within the MTFWP season due to limitation in the data about wolf kills, this period is not included. Simulation studies have shown the potential benefits generalist foragers can receive when using various forms of temporal memory </w:t>
       </w:r>
       <w:r>
         <w:fldChar w:fldCharType="begin"/>
@@ -7428,15 +7272,7 @@
         <w:t xml:space="preserve"> using temporal recall</w:t>
       </w:r>
       <w:r>
-        <w:t xml:space="preserve"> from territorial ravens in Yellowstone </w:t>
-      </w:r>
-      <w:proofErr w:type="gramStart"/>
-      <w:r>
-        <w:t>in regard to</w:t>
-      </w:r>
-      <w:proofErr w:type="gramEnd"/>
-      <w:r>
-        <w:t xml:space="preserve"> the </w:t>
+        <w:t xml:space="preserve"> from territorial ravens in Yellowstone in regard to the </w:t>
       </w:r>
       <w:r>
         <w:t xml:space="preserve">initiation of the </w:t>
@@ -7610,15 +7446,7 @@
         <w:t>ed</w:t>
       </w:r>
       <w:r>
-        <w:t xml:space="preserve"> in concert with </w:t>
-      </w:r>
-      <w:proofErr w:type="gramStart"/>
-      <w:r>
-        <w:t>conspecifics</w:t>
-      </w:r>
-      <w:proofErr w:type="gramEnd"/>
-      <w:r>
-        <w:t xml:space="preserve">. </w:t>
+        <w:t xml:space="preserve"> in concert with conspecifics. </w:t>
       </w:r>
     </w:p>
     <w:p>
@@ -8347,10 +8175,10 @@
         </w:rPr>
         <w:lastRenderedPageBreak/>
         <w:drawing>
-          <wp:inline distT="0" distB="0" distL="0" distR="0" wp14:anchorId="2780285B" wp14:editId="7A98EF64">
-            <wp:extent cx="5648325" cy="4067175"/>
-            <wp:effectExtent l="0" t="0" r="9525" b="9525"/>
-            <wp:docPr id="342108429" name="Graphic 1"/>
+          <wp:inline distT="0" distB="0" distL="0" distR="0" wp14:anchorId="5456DD94" wp14:editId="237F5F5E">
+            <wp:extent cx="5514975" cy="4133850"/>
+            <wp:effectExtent l="0" t="0" r="9525" b="0"/>
+            <wp:docPr id="2095328015" name="Graphic 1"/>
             <wp:cNvGraphicFramePr>
               <a:graphicFrameLocks xmlns:a="http://schemas.openxmlformats.org/drawingml/2006/main" noChangeAspect="1"/>
             </wp:cNvGraphicFramePr>
@@ -8358,7 +8186,7 @@
               <a:graphicData uri="http://schemas.openxmlformats.org/drawingml/2006/picture">
                 <pic:pic xmlns:pic="http://schemas.openxmlformats.org/drawingml/2006/picture">
                   <pic:nvPicPr>
-                    <pic:cNvPr id="342108429" name=""/>
+                    <pic:cNvPr id="2095328015" name=""/>
                     <pic:cNvPicPr/>
                   </pic:nvPicPr>
                   <pic:blipFill>
@@ -8376,7 +8204,7 @@
                   <pic:spPr>
                     <a:xfrm>
                       <a:off x="0" y="0"/>
-                      <a:ext cx="5648325" cy="4067175"/>
+                      <a:ext cx="5514975" cy="4133850"/>
                     </a:xfrm>
                     <a:prstGeom prst="rect">
                       <a:avLst/>
@@ -11058,15 +10886,7 @@
         <w:t xml:space="preserve"> </w:t>
       </w:r>
       <w:r>
-        <w:t xml:space="preserve">All other continuous scaled covariates are held at 0 and the study period was set </w:t>
-      </w:r>
-      <w:proofErr w:type="gramStart"/>
-      <w:r>
-        <w:t>to</w:t>
-      </w:r>
-      <w:proofErr w:type="gramEnd"/>
-      <w:r>
-        <w:t xml:space="preserve"> early.</w:t>
+        <w:t>All other continuous scaled covariates are held at 0 and the study period was set to early.</w:t>
       </w:r>
     </w:p>
     <w:p>
@@ -11327,10 +11147,10 @@
         </w:rPr>
         <w:lastRenderedPageBreak/>
         <w:drawing>
-          <wp:inline distT="0" distB="0" distL="0" distR="0" wp14:anchorId="26810268" wp14:editId="375D092E">
-            <wp:extent cx="5943600" cy="3208020"/>
-            <wp:effectExtent l="0" t="0" r="0" b="0"/>
-            <wp:docPr id="305438513" name="Graphic 1"/>
+          <wp:inline distT="0" distB="0" distL="0" distR="0" wp14:anchorId="6202B94D" wp14:editId="1D8B99F0">
+            <wp:extent cx="5591175" cy="3048000"/>
+            <wp:effectExtent l="0" t="0" r="9525" b="0"/>
+            <wp:docPr id="838474995" name="Graphic 1"/>
             <wp:cNvGraphicFramePr>
               <a:graphicFrameLocks xmlns:a="http://schemas.openxmlformats.org/drawingml/2006/main" noChangeAspect="1"/>
             </wp:cNvGraphicFramePr>
@@ -11338,7 +11158,7 @@
               <a:graphicData uri="http://schemas.openxmlformats.org/drawingml/2006/picture">
                 <pic:pic xmlns:pic="http://schemas.openxmlformats.org/drawingml/2006/picture">
                   <pic:nvPicPr>
-                    <pic:cNvPr id="305438513" name=""/>
+                    <pic:cNvPr id="838474995" name=""/>
                     <pic:cNvPicPr/>
                   </pic:nvPicPr>
                   <pic:blipFill>
@@ -11356,7 +11176,7 @@
                   <pic:spPr>
                     <a:xfrm>
                       <a:off x="0" y="0"/>
-                      <a:ext cx="5943600" cy="3208020"/>
+                      <a:ext cx="5591175" cy="3048000"/>
                     </a:xfrm>
                     <a:prstGeom prst="rect">
                       <a:avLst/>
@@ -11422,10 +11242,10 @@
         </w:rPr>
         <w:lastRenderedPageBreak/>
         <w:drawing>
-          <wp:inline distT="0" distB="0" distL="0" distR="0" wp14:anchorId="3D5C5848" wp14:editId="356E2601">
-            <wp:extent cx="5943600" cy="3208020"/>
+          <wp:inline distT="0" distB="0" distL="0" distR="0" wp14:anchorId="4C48E234" wp14:editId="60EDC578">
+            <wp:extent cx="5943600" cy="3469640"/>
             <wp:effectExtent l="0" t="0" r="0" b="0"/>
-            <wp:docPr id="32140230" name="Graphic 1"/>
+            <wp:docPr id="1102237981" name="Graphic 1"/>
             <wp:cNvGraphicFramePr>
               <a:graphicFrameLocks xmlns:a="http://schemas.openxmlformats.org/drawingml/2006/main" noChangeAspect="1"/>
             </wp:cNvGraphicFramePr>
@@ -11433,7 +11253,7 @@
               <a:graphicData uri="http://schemas.openxmlformats.org/drawingml/2006/picture">
                 <pic:pic xmlns:pic="http://schemas.openxmlformats.org/drawingml/2006/picture">
                   <pic:nvPicPr>
-                    <pic:cNvPr id="32140230" name=""/>
+                    <pic:cNvPr id="1102237981" name=""/>
                     <pic:cNvPicPr/>
                   </pic:nvPicPr>
                   <pic:blipFill>
@@ -11451,7 +11271,7 @@
                   <pic:spPr>
                     <a:xfrm>
                       <a:off x="0" y="0"/>
-                      <a:ext cx="5943600" cy="3208020"/>
+                      <a:ext cx="5943600" cy="3469640"/>
                     </a:xfrm>
                     <a:prstGeom prst="rect">
                       <a:avLst/>
@@ -11522,35 +11342,40 @@
       </w:ins>
       <w:ins w:id="164" w:author="Cameron Ho" w:date="2026-02-05T14:11:00Z" w16du:dateUtc="2026-02-05T22:11:00Z">
         <w:r>
-          <w:t xml:space="preserve"> very few trips were taken to the hunting regions</w:t>
+          <w:t xml:space="preserve"> trips to the hunting regions</w:t>
         </w:r>
       </w:ins>
-      <w:ins w:id="165" w:author="Cameron Ho" w:date="2026-02-05T14:12:00Z" w16du:dateUtc="2026-02-05T22:12:00Z">
+      <w:ins w:id="165" w:author="Cameron Ho" w:date="2026-02-06T13:25:00Z" w16du:dateUtc="2026-02-06T21:25:00Z">
+        <w:r>
+          <w:t xml:space="preserve"> were farther apart</w:t>
+        </w:r>
+      </w:ins>
+      <w:ins w:id="166" w:author="Cameron Ho" w:date="2026-02-05T14:12:00Z" w16du:dateUtc="2026-02-05T22:12:00Z">
         <w:r>
           <w:t>. However, in the week preceding the MTFWP rifle hunting season</w:t>
         </w:r>
       </w:ins>
-      <w:ins w:id="166" w:author="Cameron Ho" w:date="2026-02-05T14:13:00Z" w16du:dateUtc="2026-02-05T22:13:00Z">
+      <w:ins w:id="167" w:author="Cameron Ho" w:date="2026-02-05T14:13:00Z" w16du:dateUtc="2026-02-05T22:13:00Z">
         <w:r>
           <w:t xml:space="preserve"> (~ Oct 23)</w:t>
         </w:r>
       </w:ins>
-      <w:ins w:id="167" w:author="Cameron Ho" w:date="2026-02-06T10:41:00Z" w16du:dateUtc="2026-02-06T18:41:00Z">
+      <w:ins w:id="168" w:author="Cameron Ho" w:date="2026-02-06T10:41:00Z" w16du:dateUtc="2026-02-06T18:41:00Z">
         <w:r>
           <w:t>,</w:t>
         </w:r>
       </w:ins>
-      <w:ins w:id="168" w:author="Cameron Ho" w:date="2026-02-05T14:12:00Z" w16du:dateUtc="2026-02-05T22:12:00Z">
+      <w:ins w:id="169" w:author="Cameron Ho" w:date="2026-02-05T14:12:00Z" w16du:dateUtc="2026-02-05T22:12:00Z">
         <w:r>
           <w:t xml:space="preserve"> we see more consistent visits to the hunting regions.</w:t>
         </w:r>
       </w:ins>
-      <w:del w:id="169" w:author="Cameron Ho" w:date="2026-02-05T14:10:00Z" w16du:dateUtc="2026-02-05T22:10:00Z">
+      <w:del w:id="170" w:author="Cameron Ho" w:date="2026-02-05T14:10:00Z" w16du:dateUtc="2026-02-05T22:10:00Z">
         <w:r>
           <w:delText xml:space="preserve"> </w:delText>
         </w:r>
       </w:del>
-      <w:ins w:id="170" w:author="Cameron Ho" w:date="2026-02-05T14:11:00Z" w16du:dateUtc="2026-02-05T22:11:00Z">
+      <w:ins w:id="171" w:author="Cameron Ho" w:date="2026-02-05T14:11:00Z" w16du:dateUtc="2026-02-05T22:11:00Z">
         <w:r>
           <w:t xml:space="preserve"> </w:t>
         </w:r>
@@ -11560,10 +11385,10 @@
       <w:pPr>
         <w:spacing w:line="480" w:lineRule="auto"/>
         <w:rPr>
-          <w:ins w:id="171" w:author="Cameron Ho" w:date="2026-02-05T14:05:00Z" w16du:dateUtc="2026-02-05T22:05:00Z"/>
+          <w:ins w:id="172" w:author="Cameron Ho" w:date="2026-02-05T14:05:00Z" w16du:dateUtc="2026-02-05T22:05:00Z"/>
         </w:rPr>
       </w:pPr>
-      <w:ins w:id="172" w:author="Cameron Ho" w:date="2026-02-05T14:05:00Z" w16du:dateUtc="2026-02-05T22:05:00Z">
+      <w:ins w:id="173" w:author="Cameron Ho" w:date="2026-02-05T14:05:00Z" w16du:dateUtc="2026-02-05T22:05:00Z">
         <w:r>
           <w:br w:type="page"/>
         </w:r>
@@ -11573,7 +11398,7 @@
       <w:pPr>
         <w:spacing w:line="480" w:lineRule="auto"/>
       </w:pPr>
-      <w:ins w:id="173" w:author="Cameron Ho" w:date="2026-02-05T14:05:00Z" w16du:dateUtc="2026-02-05T22:05:00Z">
+      <w:ins w:id="174" w:author="Cameron Ho" w:date="2026-02-05T14:05:00Z" w16du:dateUtc="2026-02-05T22:05:00Z">
         <w:r>
           <w:rPr>
             <w:noProof/>
@@ -11630,12 +11455,12 @@
       <w:r>
         <w:t xml:space="preserve">Supplementary </w:t>
       </w:r>
-      <w:ins w:id="174" w:author="Cameron Ho" w:date="2026-02-05T14:05:00Z" w16du:dateUtc="2026-02-05T22:05:00Z">
+      <w:ins w:id="175" w:author="Cameron Ho" w:date="2026-02-05T14:05:00Z" w16du:dateUtc="2026-02-05T22:05:00Z">
         <w:r>
           <w:t>Fig</w:t>
         </w:r>
       </w:ins>
-      <w:ins w:id="175" w:author="Cameron Ho" w:date="2026-02-05T14:06:00Z" w16du:dateUtc="2026-02-05T22:06:00Z">
+      <w:ins w:id="176" w:author="Cameron Ho" w:date="2026-02-05T14:06:00Z" w16du:dateUtc="2026-02-05T22:06:00Z">
         <w:r>
           <w:t xml:space="preserve">ure </w:t>
         </w:r>
@@ -11643,22 +11468,22 @@
       <w:r>
         <w:t>2</w:t>
       </w:r>
-      <w:ins w:id="176" w:author="Cameron Ho" w:date="2026-02-05T14:06:00Z" w16du:dateUtc="2026-02-05T22:06:00Z">
+      <w:ins w:id="177" w:author="Cameron Ho" w:date="2026-02-05T14:06:00Z" w16du:dateUtc="2026-02-05T22:06:00Z">
         <w:r>
           <w:t xml:space="preserve">. </w:t>
         </w:r>
       </w:ins>
-      <w:ins w:id="177" w:author="Cameron Ho" w:date="2026-02-05T14:07:00Z" w16du:dateUtc="2026-02-05T22:07:00Z">
+      <w:ins w:id="178" w:author="Cameron Ho" w:date="2026-02-05T14:07:00Z" w16du:dateUtc="2026-02-05T22:07:00Z">
         <w:r>
           <w:t>Plot showing the average commute times f</w:t>
         </w:r>
       </w:ins>
-      <w:ins w:id="178" w:author="Cameron Ho" w:date="2026-02-05T14:08:00Z" w16du:dateUtc="2026-02-05T22:08:00Z">
+      <w:ins w:id="179" w:author="Cameron Ho" w:date="2026-02-05T14:08:00Z" w16du:dateUtc="2026-02-05T22:08:00Z">
         <w:r>
           <w:t xml:space="preserve">or ravens between their territories and the Gardiner hunting regions. </w:t>
         </w:r>
       </w:ins>
-      <w:ins w:id="179" w:author="Cameron Ho" w:date="2026-02-05T14:17:00Z" w16du:dateUtc="2026-02-05T22:17:00Z">
+      <w:ins w:id="180" w:author="Cameron Ho" w:date="2026-02-05T14:17:00Z" w16du:dateUtc="2026-02-05T22:17:00Z">
         <w:r>
           <w:t>Commute times were calculated as the time difference between the last point with</w:t>
         </w:r>
@@ -11666,7 +11491,7 @@
       <w:r>
         <w:t>in a</w:t>
       </w:r>
-      <w:ins w:id="180" w:author="Cameron Ho" w:date="2026-02-05T14:17:00Z" w16du:dateUtc="2026-02-05T22:17:00Z">
+      <w:ins w:id="181" w:author="Cameron Ho" w:date="2026-02-05T14:17:00Z" w16du:dateUtc="2026-02-05T22:17:00Z">
         <w:r>
           <w:t xml:space="preserve"> raven</w:t>
         </w:r>
@@ -11674,7 +11499,7 @@
       <w:r>
         <w:t>’</w:t>
       </w:r>
-      <w:ins w:id="181" w:author="Cameron Ho" w:date="2026-02-05T14:17:00Z" w16du:dateUtc="2026-02-05T22:17:00Z">
+      <w:ins w:id="182" w:author="Cameron Ho" w:date="2026-02-05T14:17:00Z" w16du:dateUtc="2026-02-05T22:17:00Z">
         <w:r>
           <w:t xml:space="preserve">s territory and the first point </w:t>
         </w:r>
@@ -11682,7 +11507,7 @@
       <w:r>
         <w:t>in</w:t>
       </w:r>
-      <w:ins w:id="182" w:author="Cameron Ho" w:date="2026-02-05T14:17:00Z" w16du:dateUtc="2026-02-05T22:17:00Z">
+      <w:ins w:id="183" w:author="Cameron Ho" w:date="2026-02-05T14:17:00Z" w16du:dateUtc="2026-02-05T22:17:00Z">
         <w:r>
           <w:t xml:space="preserve"> the </w:t>
         </w:r>
@@ -11690,12 +11515,12 @@
       <w:r>
         <w:t>date</w:t>
       </w:r>
-      <w:ins w:id="183" w:author="Cameron Ho" w:date="2026-02-06T10:41:00Z" w16du:dateUtc="2026-02-06T18:41:00Z">
+      <w:ins w:id="184" w:author="Cameron Ho" w:date="2026-02-06T10:41:00Z" w16du:dateUtc="2026-02-06T18:41:00Z">
         <w:r>
           <w:t>-</w:t>
         </w:r>
       </w:ins>
-      <w:ins w:id="184" w:author="Cameron Ho" w:date="2026-02-05T14:17:00Z" w16du:dateUtc="2026-02-05T22:17:00Z">
+      <w:ins w:id="185" w:author="Cameron Ho" w:date="2026-02-05T14:17:00Z" w16du:dateUtc="2026-02-05T22:17:00Z">
         <w:r>
           <w:t xml:space="preserve">appropriate </w:t>
         </w:r>
@@ -11706,12 +11531,12 @@
           <w:t xml:space="preserve">on. </w:t>
         </w:r>
       </w:ins>
-      <w:ins w:id="185" w:author="Cameron Ho" w:date="2026-02-05T14:09:00Z" w16du:dateUtc="2026-02-05T22:09:00Z">
+      <w:ins w:id="186" w:author="Cameron Ho" w:date="2026-02-05T14:09:00Z" w16du:dateUtc="2026-02-05T22:09:00Z">
         <w:r>
           <w:t>GPS fixes were taken at 30-minute or 1-hour inte</w:t>
         </w:r>
       </w:ins>
-      <w:ins w:id="186" w:author="Cameron Ho" w:date="2026-02-05T14:10:00Z" w16du:dateUtc="2026-02-05T22:10:00Z">
+      <w:ins w:id="187" w:author="Cameron Ho" w:date="2026-02-05T14:10:00Z" w16du:dateUtc="2026-02-05T22:10:00Z">
         <w:r>
           <w:t xml:space="preserve">rvals with the potential for missed fixes, so these values are likely inflated. </w:t>
         </w:r>

</xml_diff>